<commit_message>
modificação no artigo, incluindo objetivo
</commit_message>
<xml_diff>
--- a/ST/St_completo.docx
+++ b/ST/St_completo.docx
@@ -6,6 +6,7 @@
       <w:pPr>
         <w:pStyle w:val="Ttulo1"/>
         <w:spacing w:before="120" w:after="120"/>
+        <w:ind w:left="0" w:right="0" w:firstLine="567"/>
         <w:rPr/>
       </w:pPr>
       <w:r>
@@ -294,6 +295,7 @@
     <w:p>
       <w:pPr>
         <w:pStyle w:val="Ttulo2"/>
+        <w:ind w:left="0" w:right="0" w:firstLine="567"/>
         <w:rPr/>
       </w:pPr>
       <w:r>
@@ -493,6 +495,7 @@
     <w:p>
       <w:pPr>
         <w:pStyle w:val="Ttulo2"/>
+        <w:ind w:left="0" w:right="0" w:firstLine="567"/>
         <w:rPr/>
       </w:pPr>
       <w:r>
@@ -508,12 +511,13 @@
       </w:pPr>
       <w:r>
         <w:rPr/>
-        <w:t>Nesta seção deverão ser apresentados os objetivos do estudo.</w:t>
+        <w:t>È feita uma comparação de três metodologias diferentes de análise para uma série temporal de variável econômica.</w:t>
       </w:r>
     </w:p>
     <w:p>
       <w:pPr>
         <w:pStyle w:val="Ttulo2"/>
+        <w:ind w:left="0" w:right="0" w:firstLine="567"/>
         <w:rPr/>
       </w:pPr>
       <w:r>
@@ -529,7 +533,19 @@
       </w:pPr>
       <w:r>
         <w:rPr/>
-        <w:t>A série temporal a ser analisada pertence ao IBGE e tem dados sobre o volume de vendas do comércio varejista ampliado (VVCVA) entre Janeiro de 2003 e Dezembro de 2011. A série inclui além do comércio varejista, os setores de "Veículos, motocicletas, partes e peças" e “Material de construção”. A categoria selecionada foi de Índice de base fixa com 2003 = 100.</w:t>
+        <w:t xml:space="preserve">A série temporal a ser analisada pertence ao IBGE e tem dados sobre o volume de vendas do comércio varejista ampliado (VVCVA) entre Janeiro de 2003 e Dezembro de 2011 </w:t>
+      </w:r>
+      <w:r>
+        <w:rPr/>
+        <w:t xml:space="preserve">com </w:t>
+      </w:r>
+      <w:r>
+        <w:rPr/>
+        <w:t xml:space="preserve">Índice de base fixa 2003 = 100. A série inclui além do comércio varejista, os setores de "Veículos, motocicletas, partes e peças" e “Material de construção” </w:t>
+      </w:r>
+      <w:r>
+        <w:rPr/>
+        <w:t>e foi extraída em Janeiro de 2018.</w:t>
       </w:r>
     </w:p>
     <w:p>
@@ -930,9 +946,6 @@
               </m:e>
             </m:d>
             <m:r>
-              <m:t xml:space="preserve"> </m:t>
-            </m:r>
-            <m:r>
               <w:rPr>
                 <w:rFonts w:ascii="Cambria Math" w:hAnsi="Cambria Math"/>
               </w:rPr>
@@ -949,9 +962,6 @@
                 <w:rFonts w:ascii="Cambria Math" w:hAnsi="Cambria Math"/>
               </w:rPr>
               <m:t xml:space="preserve">d</m:t>
-            </m:r>
-            <m:r>
-              <m:t xml:space="preserve"> </m:t>
             </m:r>
             <m:r>
               <w:rPr>
@@ -1124,13 +1134,7 @@
         </w:rPr>
       </w:pPr>
       <w:r>
-        <w:rPr>
-          <w:rFonts w:eastAsia="Calibri" w:ascii="Arial" w:hAnsi="Arial"/>
-          <w:color w:val="00000A"/>
-          <w:sz w:val="22"/>
-          <w:szCs w:val="22"/>
-          <w:lang w:val="pt-BR" w:eastAsia="en-US" w:bidi="ar-SA"/>
-        </w:rPr>
+        <w:rPr/>
       </w:r>
       <m:oMath xmlns:m="http://schemas.openxmlformats.org/officeDocument/2006/math">
         <m:sSub>
@@ -1226,16 +1230,10 @@
           </m:e>
         </m:d>
         <m:r>
-          <m:t xml:space="preserve"> </m:t>
-        </m:r>
-        <m:r>
           <w:rPr>
             <w:rFonts w:ascii="Cambria Math" w:hAnsi="Cambria Math"/>
           </w:rPr>
           <m:t xml:space="preserve">+</m:t>
-        </m:r>
-        <m:r>
-          <m:t xml:space="preserve"> </m:t>
         </m:r>
         <m:d>
           <m:dPr>
@@ -1351,13 +1349,7 @@
         </w:rPr>
       </w:pPr>
       <w:r>
-        <w:rPr>
-          <w:rFonts w:eastAsia="Calibri" w:ascii="Arial" w:hAnsi="Arial"/>
-          <w:color w:val="00000A"/>
-          <w:sz w:val="22"/>
-          <w:szCs w:val="22"/>
-          <w:lang w:val="pt-BR" w:eastAsia="en-US" w:bidi="ar-SA"/>
-        </w:rPr>
+        <w:rPr/>
       </w:r>
       <m:oMath xmlns:m="http://schemas.openxmlformats.org/officeDocument/2006/math">
         <m:sSub>
@@ -1453,16 +1445,10 @@
           </m:e>
         </m:d>
         <m:r>
-          <m:t xml:space="preserve"> </m:t>
-        </m:r>
-        <m:r>
           <w:rPr>
             <w:rFonts w:ascii="Cambria Math" w:hAnsi="Cambria Math"/>
           </w:rPr>
           <m:t xml:space="preserve">+</m:t>
-        </m:r>
-        <m:r>
-          <m:t xml:space="preserve"> </m:t>
         </m:r>
         <m:d>
           <m:dPr>
@@ -1535,13 +1521,7 @@
         </w:rPr>
       </w:pPr>
       <w:r>
-        <w:rPr>
-          <w:rFonts w:eastAsia="Calibri" w:ascii="Arial" w:hAnsi="Arial"/>
-          <w:color w:val="00000A"/>
-          <w:sz w:val="22"/>
-          <w:szCs w:val="22"/>
-          <w:lang w:val="pt-BR" w:eastAsia="en-US" w:bidi="ar-SA"/>
-        </w:rPr>
+        <w:rPr/>
       </w:r>
       <m:oMath xmlns:m="http://schemas.openxmlformats.org/officeDocument/2006/math">
         <m:sSub>
@@ -1625,16 +1605,10 @@
           </m:e>
         </m:d>
         <m:r>
-          <m:t xml:space="preserve"> </m:t>
-        </m:r>
-        <m:r>
           <w:rPr>
             <w:rFonts w:ascii="Cambria Math" w:hAnsi="Cambria Math"/>
           </w:rPr>
           <m:t xml:space="preserve">+</m:t>
-        </m:r>
-        <m:r>
-          <m:t xml:space="preserve"> </m:t>
         </m:r>
         <m:d>
           <m:dPr>
@@ -1774,7 +1748,19 @@
           <w:szCs w:val="22"/>
           <w:lang w:val="pt-BR" w:eastAsia="en-US" w:bidi="ar-SA"/>
         </w:rPr>
-        <w:t xml:space="preserve"> </w:t>
+        <w:t xml:space="preserve"> que calcula os coeficientes </w:t>
+      </w:r>
+      <w:r>
+        <w:rPr>
+          <w:rFonts w:eastAsia="Calibri"/>
+          <w:i/>
+          <w:iCs/>
+          <w:color w:val="00000A"/>
+          <w:sz w:val="22"/>
+          <w:szCs w:val="22"/>
+          <w:lang w:val="pt-BR" w:eastAsia="en-US" w:bidi="ar-SA"/>
+        </w:rPr>
+        <w:t xml:space="preserve">a, b, </w:t>
       </w:r>
       <w:r>
         <w:rPr>
@@ -1786,7 +1772,7 @@
           <w:szCs w:val="22"/>
           <w:lang w:val="pt-BR" w:eastAsia="en-US" w:bidi="ar-SA"/>
         </w:rPr>
-        <w:t xml:space="preserve">que calcula os coeficientes </w:t>
+        <w:t xml:space="preserve">e </w:t>
       </w:r>
       <w:r>
         <w:rPr>
@@ -1798,7 +1784,7 @@
           <w:szCs w:val="22"/>
           <w:lang w:val="pt-BR" w:eastAsia="en-US" w:bidi="ar-SA"/>
         </w:rPr>
-        <w:t xml:space="preserve">a, b, </w:t>
+        <w:t xml:space="preserve">s </w:t>
       </w:r>
       <w:r>
         <w:rPr>
@@ -1810,7 +1796,7 @@
           <w:szCs w:val="22"/>
           <w:lang w:val="pt-BR" w:eastAsia="en-US" w:bidi="ar-SA"/>
         </w:rPr>
-        <w:t xml:space="preserve">e </w:t>
+        <w:t>e gera um objeto S3 da clase “HoltWinters</w:t>
       </w:r>
       <w:r>
         <w:rPr>
@@ -1822,7 +1808,7 @@
           <w:szCs w:val="22"/>
           <w:lang w:val="pt-BR" w:eastAsia="en-US" w:bidi="ar-SA"/>
         </w:rPr>
-        <w:t xml:space="preserve">s </w:t>
+        <w:t xml:space="preserve">. </w:t>
       </w:r>
       <w:r>
         <w:rPr>
@@ -1834,20 +1820,21 @@
           <w:szCs w:val="22"/>
           <w:lang w:val="pt-BR" w:eastAsia="en-US" w:bidi="ar-SA"/>
         </w:rPr>
-        <w:t>e gera um objeto S3 da clase “HoltWinters</w:t>
-      </w:r>
-      <w:r>
-        <w:rPr>
-          <w:rFonts w:eastAsia="Calibri"/>
-          <w:i/>
-          <w:iCs/>
-          <w:color w:val="00000A"/>
-          <w:sz w:val="22"/>
-          <w:szCs w:val="22"/>
-          <w:lang w:val="pt-BR" w:eastAsia="en-US" w:bidi="ar-SA"/>
-        </w:rPr>
-        <w:t xml:space="preserve">. </w:t>
-      </w:r>
+        <w:t>No caso de série anual, como o que vai ser analisado, o total de coeficientes é 14, correspondendo 12 deles a coeficientes sazonais.</w:t>
+      </w:r>
+    </w:p>
+    <w:p>
+      <w:pPr>
+        <w:pStyle w:val="Normal"/>
+        <w:spacing w:before="0" w:after="0"/>
+        <w:rPr>
+          <w:rFonts w:ascii="Arial" w:hAnsi="Arial" w:eastAsia="Calibri"/>
+          <w:color w:val="00000A"/>
+          <w:sz w:val="22"/>
+          <w:szCs w:val="22"/>
+          <w:lang w:val="pt-BR" w:eastAsia="en-US" w:bidi="ar-SA"/>
+        </w:rPr>
+      </w:pPr>
       <w:r>
         <w:rPr>
           <w:rFonts w:eastAsia="Calibri"/>
@@ -1858,56 +1845,7 @@
           <w:szCs w:val="22"/>
           <w:lang w:val="pt-BR" w:eastAsia="en-US" w:bidi="ar-SA"/>
         </w:rPr>
-        <w:t>No caso de série anual, como o que vai ser analisado, o total de coeficientes é 14, correspondendo 12 deles a coeficientes sazonais.</w:t>
-      </w:r>
-    </w:p>
-    <w:p>
-      <w:pPr>
-        <w:pStyle w:val="Normal"/>
-        <w:spacing w:before="0" w:after="0"/>
-        <w:rPr>
-          <w:rFonts w:ascii="Arial" w:hAnsi="Arial" w:eastAsia="Calibri"/>
-          <w:color w:val="00000A"/>
-          <w:sz w:val="22"/>
-          <w:szCs w:val="22"/>
-          <w:lang w:val="pt-BR" w:eastAsia="en-US" w:bidi="ar-SA"/>
-        </w:rPr>
-      </w:pPr>
-      <w:r>
-        <w:rPr>
-          <w:rFonts w:eastAsia="Calibri"/>
-          <w:i w:val="false"/>
-          <w:iCs w:val="false"/>
-          <w:color w:val="00000A"/>
-          <w:sz w:val="22"/>
-          <w:szCs w:val="22"/>
-          <w:lang w:val="pt-BR" w:eastAsia="en-US" w:bidi="ar-SA"/>
-        </w:rPr>
-        <w:t xml:space="preserve">O </w:t>
-      </w:r>
-      <w:r>
-        <w:rPr>
-          <w:rFonts w:eastAsia="Calibri"/>
-          <w:i w:val="false"/>
-          <w:iCs w:val="false"/>
-          <w:color w:val="00000A"/>
-          <w:sz w:val="22"/>
-          <w:szCs w:val="22"/>
-          <w:lang w:val="pt-BR" w:eastAsia="en-US" w:bidi="ar-SA"/>
-        </w:rPr>
-        <w:t xml:space="preserve">gráfico do objeto pode ser feito com a simples função base plot() , </w:t>
-      </w:r>
-      <w:r>
-        <w:rPr>
-          <w:rFonts w:eastAsia="Calibri"/>
-          <w:i w:val="false"/>
-          <w:iCs w:val="false"/>
-          <w:color w:val="00000A"/>
-          <w:sz w:val="22"/>
-          <w:szCs w:val="22"/>
-          <w:lang w:val="pt-BR" w:eastAsia="en-US" w:bidi="ar-SA"/>
-        </w:rPr>
-        <w:t xml:space="preserve">a qual apresenta em 4 janelas separadas os valores ajustados (“xhat”), o nível (“level”), a tendência (“trend”), e a componente sazonal (“season”). Feita a decomposição e calculados os coeficientes, a função genérica </w:t>
+        <w:t xml:space="preserve">O gráfico do objeto pode ser feito com a simples função base plot() , a qual apresenta em 4 janelas separadas os valores ajustados (“xhat”), o nível (“level”), a tendência (“trend”), e a componente sazonal (“season”). Feita a decomposição e calculados os coeficientes, a função genérica </w:t>
       </w:r>
       <w:r>
         <w:rPr>
@@ -2031,6 +1969,7 @@
     <w:p>
       <w:pPr>
         <w:pStyle w:val="Ttulo2"/>
+        <w:ind w:left="0" w:right="0" w:firstLine="567"/>
         <w:rPr>
           <w:rFonts w:ascii="Arial" w:hAnsi="Arial" w:eastAsia="Calibri"/>
           <w:color w:val="00000A"/>
@@ -2898,6 +2837,7 @@
     <w:p>
       <w:pPr>
         <w:pStyle w:val="Ttulo2"/>
+        <w:ind w:left="0" w:right="0" w:firstLine="567"/>
         <w:rPr/>
       </w:pPr>
       <w:r>
@@ -2933,6 +2873,7 @@
     <w:p>
       <w:pPr>
         <w:pStyle w:val="Ttulo2"/>
+        <w:ind w:left="0" w:right="0" w:firstLine="567"/>
         <w:rPr/>
       </w:pPr>
       <w:r>
@@ -3162,6 +3103,7 @@
     <w:p>
       <w:pPr>
         <w:pStyle w:val="Ttulo2"/>
+        <w:ind w:left="0" w:right="0" w:firstLine="567"/>
         <w:rPr/>
       </w:pPr>
       <w:r>
@@ -3264,6 +3206,9 @@
         <w:rPr/>
         <w:footnoteRef/>
         <w:tab/>
+      </w:r>
+      <w:r>
+        <w:rPr/>
         <w:t>Instituto Brasileiro de Geografia e Estatística (IBGE), walter.pina@ibge.gov.br</w:t>
       </w:r>
     </w:p>
@@ -3278,6 +3223,9 @@
         <w:rPr/>
         <w:footnoteRef/>
         <w:tab/>
+      </w:r>
+      <w:r>
+        <w:rPr/>
         <w:t>Fundação Getúlio Vargas (FGV), pedro.guilherme@fgv.br</w:t>
       </w:r>
     </w:p>
@@ -3292,6 +3240,9 @@
         <w:rPr/>
         <w:footnoteRef/>
         <w:tab/>
+      </w:r>
+      <w:r>
+        <w:rPr/>
         <w:t>Universidade do Estado do Rio de Janeiro (UERJ), professorjmpf@hotmail.com</w:t>
       </w:r>
     </w:p>
@@ -3376,6 +3327,7 @@
     <w:rPrDefault>
       <w:rPr>
         <w:rFonts w:ascii="Calibri" w:hAnsi="Calibri" w:eastAsia="Calibri" w:cs="Tahoma"/>
+        <w:sz w:val="20"/>
         <w:szCs w:val="22"/>
         <w:lang w:val="pt-BR" w:eastAsia="en-US" w:bidi="ar-SA"/>
       </w:rPr>
@@ -3389,9 +3341,7 @@
     <w:qFormat/>
     <w:pPr>
       <w:widowControl/>
-      <w:kinsoku w:val="true"/>
-      <w:overflowPunct w:val="true"/>
-      <w:autoSpaceDE w:val="true"/>
+      <w:overflowPunct w:val="false"/>
       <w:bidi w:val="0"/>
       <w:spacing w:lineRule="auto" w:line="360" w:before="0" w:after="120"/>
       <w:ind w:left="0" w:right="0" w:firstLine="567"/>
@@ -3414,10 +3364,6 @@
     <w:pPr>
       <w:keepNext/>
       <w:keepLines/>
-      <w:numPr>
-        <w:ilvl w:val="0"/>
-        <w:numId w:val="0"/>
-      </w:numPr>
       <w:spacing w:before="120" w:after="120"/>
       <w:ind w:left="0" w:right="0" w:firstLine="567"/>
       <w:jc w:val="center"/>
@@ -3439,10 +3385,6 @@
     <w:pPr>
       <w:keepNext/>
       <w:keepLines/>
-      <w:numPr>
-        <w:ilvl w:val="0"/>
-        <w:numId w:val="0"/>
-      </w:numPr>
       <w:spacing w:before="120" w:after="120"/>
       <w:ind w:left="0" w:right="0" w:firstLine="567"/>
       <w:outlineLvl w:val="1"/>
@@ -3461,10 +3403,6 @@
     <w:pPr>
       <w:keepNext/>
       <w:keepLines/>
-      <w:numPr>
-        <w:ilvl w:val="0"/>
-        <w:numId w:val="0"/>
-      </w:numPr>
       <w:spacing w:before="40" w:after="0"/>
       <w:ind w:left="0" w:right="0" w:firstLine="567"/>
       <w:outlineLvl w:val="2"/>
@@ -3719,9 +3657,7 @@
     <w:qFormat/>
     <w:pPr>
       <w:widowControl w:val="false"/>
-      <w:kinsoku w:val="true"/>
-      <w:overflowPunct w:val="true"/>
-      <w:autoSpaceDE w:val="true"/>
+      <w:overflowPunct w:val="false"/>
       <w:bidi w:val="0"/>
       <w:spacing w:lineRule="auto" w:line="240" w:before="0" w:after="0"/>
       <w:jc w:val="left"/>
@@ -3802,9 +3738,7 @@
     <w:qFormat/>
     <w:pPr>
       <w:widowControl/>
-      <w:kinsoku w:val="true"/>
-      <w:overflowPunct w:val="true"/>
-      <w:autoSpaceDE w:val="true"/>
+      <w:overflowPunct w:val="false"/>
       <w:bidi w:val="0"/>
       <w:spacing w:lineRule="auto" w:line="240" w:before="0" w:after="0"/>
       <w:jc w:val="both"/>

</xml_diff>

<commit_message>
trabalho no docx, arruma HW e RN
</commit_message>
<xml_diff>
--- a/ST/St_completo.docx
+++ b/ST/St_completo.docx
@@ -179,6 +179,7 @@
         <w:rPr>
           <w:b/>
           <w:b/>
+          <w:lang w:val="en-US" w:eastAsia="en-US" w:bidi="ar-SA"/>
         </w:rPr>
       </w:pPr>
       <w:r>
@@ -193,9 +194,7 @@
       <w:pPr>
         <w:pStyle w:val="NoSpacing"/>
         <w:jc w:val="both"/>
-        <w:rPr>
-          <w:lang w:val="en-US" w:eastAsia="en-US" w:bidi="ar-SA"/>
-        </w:rPr>
+        <w:rPr/>
       </w:pPr>
       <w:r>
         <w:rPr>
@@ -277,6 +276,7 @@
       <w:r>
         <w:rPr>
           <w:b/>
+          <w:lang w:val="en-US" w:eastAsia="en-US" w:bidi="ar-SA"/>
         </w:rPr>
         <w:t xml:space="preserve">Keywords: </w:t>
       </w:r>
@@ -284,8 +284,16 @@
         <w:rPr>
           <w:b w:val="false"/>
           <w:bCs w:val="false"/>
-        </w:rPr>
-        <w:t>Time series, sarima,  Holt-Winters, neural network.</w:t>
+          <w:lang w:val="en-US" w:eastAsia="en-US" w:bidi="ar-SA"/>
+        </w:rPr>
+        <w:t>Time series, sarima,  Holt-Winters, neural network</w:t>
+      </w:r>
+      <w:r>
+        <w:rPr>
+          <w:b w:val="false"/>
+          <w:bCs w:val="false"/>
+        </w:rPr>
+        <w:t>.</w:t>
       </w:r>
     </w:p>
     <w:p>
@@ -296,6 +304,10 @@
       </w:pPr>
       <w:r>
         <w:rPr/>
+        <w:t xml:space="preserve">1- </w:t>
+      </w:r>
+      <w:r>
+        <w:rPr/>
         <w:t>Introdução</w:t>
       </w:r>
     </w:p>
@@ -306,107 +318,25 @@
       </w:pPr>
       <w:r>
         <w:rPr/>
-        <w:t xml:space="preserve">Os autores devem redigir o ARTIGO utilizando este template, que está no formato adequado para a apresentação nos Anais do III SER – Seminário Internacional de Estatística com R. </w:t>
-      </w:r>
-    </w:p>
-    <w:p>
-      <w:pPr>
-        <w:pStyle w:val="Normal"/>
-        <w:rPr/>
-      </w:pPr>
-      <w:r>
-        <w:rPr/>
-        <w:t>Os artigos submetidos ao III SER poderá ser redigido em português, espanhol ou inglês usando o editor de texto Word (2003 ou superior). O arquivo não poderá ultrapassar 10 MB.</w:t>
-      </w:r>
-    </w:p>
-    <w:p>
-      <w:pPr>
-        <w:pStyle w:val="Normal"/>
-        <w:rPr/>
-      </w:pPr>
-      <w:r>
-        <w:rPr/>
-        <w:t xml:space="preserve">O texto deve seguir a seguinte formatação: </w:t>
-      </w:r>
-      <w:r>
-        <w:rPr>
-          <w:u w:val="single"/>
-        </w:rPr>
-        <w:t>Tamanho do papel</w:t>
-      </w:r>
-      <w:r>
-        <w:rPr/>
-        <w:t xml:space="preserve"> A4 (21 cm x 29,7 cm), </w:t>
-      </w:r>
-      <w:r>
-        <w:rPr>
-          <w:u w:val="single"/>
-        </w:rPr>
-        <w:t>Fonte</w:t>
-      </w:r>
-      <w:r>
-        <w:rPr/>
-        <w:t xml:space="preserve"> Arial; </w:t>
-      </w:r>
-      <w:r>
-        <w:rPr>
-          <w:u w:val="single"/>
-        </w:rPr>
-        <w:t>Tamanho da fonte</w:t>
-      </w:r>
-      <w:r>
-        <w:rPr/>
-        <w:t xml:space="preserve"> 11; </w:t>
-      </w:r>
-      <w:r>
-        <w:rPr>
-          <w:u w:val="single"/>
-        </w:rPr>
-        <w:t>Todas as Margens (esquerda, superior, direita e inferior)</w:t>
-      </w:r>
-      <w:r>
-        <w:rPr/>
-        <w:t xml:space="preserve"> com 2,5 cm; e </w:t>
-      </w:r>
-      <w:r>
-        <w:rPr>
-          <w:u w:val="single"/>
-        </w:rPr>
-        <w:t>Espaçamento entre linhas</w:t>
-      </w:r>
-      <w:r>
-        <w:rPr/>
-        <w:t xml:space="preserve"> de 1,5 cm. As páginas deverão ser devidamente numeradas.</w:t>
-      </w:r>
-    </w:p>
-    <w:p>
-      <w:pPr>
-        <w:pStyle w:val="Normal"/>
-        <w:rPr/>
-      </w:pPr>
-      <w:r>
-        <w:rPr/>
-        <w:t xml:space="preserve">O texto integral do ARTIGO deve possuir no máximo 15 páginas, com Título, Identificação dos Autores (MÁXIMO DE 4 AUTORES), seus e-mails e as instituições de origem, Resumo (parágrafo único e espaço simples), Palavras-chave, Abstract, Keywords, respeitando a seguinte estrutura especificada neste template: 1) Introdução; 2) Objetivos; 3) Material e Método; 4) Resultados e Discussão; 5) Conclusão; 6) Referências e 7)Anexo. </w:t>
-      </w:r>
-      <w:r>
-        <w:rPr>
-          <w:b/>
-        </w:rPr>
-        <w:t>Os títulos de seção</w:t>
-      </w:r>
-      <w:r>
-        <w:rPr/>
-        <w:t xml:space="preserve"> devem ser escritos em fonte 11, negrito, em parágrafo com espaçamento anterior e posterior de 6 pt (use o estilo Título 2). </w:t>
-      </w:r>
-      <w:r>
-        <w:rPr>
-          <w:b/>
-        </w:rPr>
-        <w:t>Os parágrafos</w:t>
-      </w:r>
-      <w:r>
-        <w:rPr/>
-        <w:t xml:space="preserve"> devem ser tabulados em 1.0 cm (use estilo Normal).</w:t>
+        <w:t>Séries temporais, importância, uso</w:t>
+      </w:r>
+    </w:p>
+    <w:p>
+      <w:pPr>
+        <w:pStyle w:val="Normal"/>
+        <w:rPr/>
+      </w:pPr>
+      <w:r>
+        <w:rPr/>
+      </w:r>
+    </w:p>
+    <w:p>
+      <w:pPr>
+        <w:pStyle w:val="Normal"/>
+        <w:rPr/>
+      </w:pPr>
+      <w:r>
+        <w:rPr/>
       </w:r>
     </w:p>
     <w:p>
@@ -423,60 +353,14 @@
       <w:pPr>
         <w:pStyle w:val="Normal"/>
         <w:spacing w:before="0" w:after="0"/>
-        <w:rPr/>
-      </w:pPr>
-      <w:r>
-        <w:rPr>
+        <w:rPr>
+          <w:b/>
+          <w:b/>
           <w:highlight w:val="yellow"/>
         </w:rPr>
-        <w:t xml:space="preserve">A submissão do ARTIGO para o III SER se dará por meio do cadastro do(s) autor(es), através do preenchimento de </w:t>
-      </w:r>
-      <w:r>
-        <w:rPr>
-          <w:b/>
-          <w:highlight w:val="yellow"/>
-        </w:rPr>
-        <w:t>formulário próprio para esta modalidade</w:t>
-      </w:r>
-      <w:r>
-        <w:rPr>
-          <w:highlight w:val="yellow"/>
-        </w:rPr>
-        <w:t xml:space="preserve"> disponível no site do evento (</w:t>
-      </w:r>
-      <w:hyperlink r:id="rId2">
-        <w:r>
-          <w:rPr>
-            <w:rStyle w:val="LinkdaInternet"/>
-            <w:highlight w:val="yellow"/>
-          </w:rPr>
-          <w:t>www.ser.uff.br</w:t>
-        </w:r>
-      </w:hyperlink>
-      <w:r>
-        <w:rPr>
-          <w:highlight w:val="yellow"/>
-        </w:rPr>
-        <w:t>), a partir de 15 de janeiro de 2018. No momento do preenchimento, o arquivo do artigo será anexado ao formulário e submetido para o evento. ATENÇÃO: O arquivo eletrônico do artigo deverá ser enviado em formato .doc ou .docx nomeado como exemplificado a seguir:</w:t>
-      </w:r>
-    </w:p>
-    <w:p>
-      <w:pPr>
-        <w:pStyle w:val="Normal"/>
-        <w:spacing w:before="0" w:after="0"/>
-        <w:ind w:left="0" w:right="0" w:hanging="0"/>
-        <w:rPr>
-          <w:b/>
-          <w:b/>
-          <w:highlight w:val="yellow"/>
-        </w:rPr>
-      </w:pPr>
-      <w:r>
-        <w:rPr>
-          <w:b/>
-          <w:highlight w:val="yellow"/>
-        </w:rPr>
-        <w:t>IIISERArtigoNomeCompletoDoPrimeiroAutorSemEspacos.docx</w:t>
+      </w:pPr>
+      <w:r>
+        <w:rPr/>
       </w:r>
     </w:p>
     <w:p>
@@ -496,6 +380,10 @@
       </w:pPr>
       <w:r>
         <w:rPr/>
+        <w:t xml:space="preserve">2- </w:t>
+      </w:r>
+      <w:r>
+        <w:rPr/>
         <w:t>Objetivo</w:t>
       </w:r>
     </w:p>
@@ -507,7 +395,15 @@
       </w:pPr>
       <w:r>
         <w:rPr/>
-        <w:t>È feita uma comparação de três metodologias diferentes de análise para uma série temporal de variável econômica.</w:t>
+        <w:t xml:space="preserve">È feita uma comparação de três metodologias diferentes de análise para uma série temporal de variável econômica, </w:t>
+      </w:r>
+      <w:r>
+        <w:rPr/>
+        <w:t>apresentando brevemente a fundamentação teórica de cada uma</w:t>
+      </w:r>
+      <w:r>
+        <w:rPr/>
+        <w:t>.</w:t>
       </w:r>
     </w:p>
     <w:p>
@@ -518,6 +414,10 @@
       </w:pPr>
       <w:r>
         <w:rPr/>
+        <w:t xml:space="preserve">3- </w:t>
+      </w:r>
+      <w:r>
+        <w:rPr/>
         <w:t>Material e Método</w:t>
       </w:r>
     </w:p>
@@ -529,7 +429,23 @@
       </w:pPr>
       <w:r>
         <w:rPr/>
-        <w:t>A série temporal a ser analisada pertence ao IBGE e tem dados sobre o volume de vendas do comércio varejista ampliado (VVCVA) entre Janeiro de 2003 e Dezembro de 2011 com Índice de base fixa 2003 = 100. A série inclui além do comércio varejista, os setores de "Veículos, motocicletas, partes e peças" e “Material de construção” e foi extraída em Janeiro de 2018.</w:t>
+        <w:t xml:space="preserve">A série temporal a ser analisada pertence ao IBGE e tem dados sobre o volume de vendas do comércio varejista ampliado (VVCVA) entre Janeiro de 2003 e Dezembro de 2011 com Índice de base fixa 2003 = 100. A série inclui além do comércio varejista, os setores de </w:t>
+      </w:r>
+      <w:r>
+        <w:rPr/>
+        <w:t>“Veículos, motocicletas, partes e peças”</w:t>
+      </w:r>
+      <w:r>
+        <w:rPr/>
+        <w:t xml:space="preserve"> e “Material de construção” </w:t>
+      </w:r>
+      <w:r>
+        <w:rPr/>
+        <w:t>sendo</w:t>
+      </w:r>
+      <w:r>
+        <w:rPr/>
+        <w:t xml:space="preserve"> extraída em Janeiro de 2018.</w:t>
       </w:r>
     </w:p>
     <w:p>
@@ -550,8 +466,44 @@
       </w:pPr>
       <w:r>
         <w:rPr/>
+        <w:t xml:space="preserve">3.1 </w:t>
+      </w:r>
+      <w:r>
+        <w:rPr/>
         <w:t>Modelo SARIMA</w:t>
       </w:r>
+      <w:r>
+        <w:rPr/>
+        <w:fldChar w:fldCharType="begin"/>
+      </w:r>
+      <w:r>
+        <w:instrText> PAGE </w:instrText>
+      </w:r>
+      <w:r>
+        <w:fldChar w:fldCharType="separate"/>
+      </w:r>
+      <w:r>
+        <w:t>2</w:t>
+      </w:r>
+      <w:r>
+        <w:fldChar w:fldCharType="end"/>
+      </w:r>
+      <w:r>
+        <w:rPr/>
+        <w:fldChar w:fldCharType="begin"/>
+      </w:r>
+      <w:r>
+        <w:instrText> PAGE </w:instrText>
+      </w:r>
+      <w:r>
+        <w:fldChar w:fldCharType="separate"/>
+      </w:r>
+      <w:r>
+        <w:t>2</w:t>
+      </w:r>
+      <w:r>
+        <w:fldChar w:fldCharType="end"/>
+      </w:r>
     </w:p>
     <w:p>
       <w:pPr>
@@ -648,6 +600,11 @@
       </w:pPr>
       <w:r>
         <w:rPr/>
+        <w:t xml:space="preserve">3.2 </w:t>
+      </w:r>
+      <w:r>
+        <w:rPr/>
+        <w:t xml:space="preserve">Modelo Holt-Winters </w:t>
       </w:r>
     </w:p>
     <w:p>
@@ -658,7 +615,7 @@
       </w:pPr>
       <w:r>
         <w:rPr/>
-        <w:t xml:space="preserve">Modelo Holt-Winters </w:t>
+        <w:t>O método Holt-Winters, usa médias móveis com ponderação exponencial para efetuar uma estimação das médias ajustadas por sazonalidade (ou nível), inclinação da série e sazonalidade, sendo muito usado pelo seu baixo custo computacional.</w:t>
       </w:r>
     </w:p>
     <w:p>
@@ -669,7 +626,7 @@
       </w:pPr>
       <w:r>
         <w:rPr/>
-        <w:t>O método Holt-Winters, usa médias móveis com ponderação exponencial para efetuar uma estimação das médias ajustadas por sazonalidade (ou nível), inclinação da série e sazonalidade, sendo muito usado pelo seu baixo custo computacional.</w:t>
+        <w:t>A variação sazonal pode ser modelada de duas formas: tipo multiplicativo (se a sazonalidade é alterada pelo nível da série) ou aditivo (o padrão sazonal não se altera).</w:t>
       </w:r>
     </w:p>
     <w:p>
@@ -680,29 +637,12 @@
       </w:pPr>
       <w:r>
         <w:rPr/>
-        <w:t>A variação sazonal pode ser modelada de duas formas: tipo multiplicativo (se a sazonalidade é alterada pelo nível da série) ou aditivo (o padrão sazonal não se altera).</w:t>
-      </w:r>
-    </w:p>
-    <w:p>
-      <w:pPr>
-        <w:pStyle w:val="Normal"/>
-        <w:spacing w:before="0" w:after="0"/>
-        <w:rPr/>
-      </w:pPr>
-      <w:r>
-        <w:rPr/>
       </w:r>
     </w:p>
     <w:p>
       <w:pPr>
         <w:pStyle w:val="Corpodetexto"/>
-        <w:rPr>
-          <w:rFonts w:ascii="Arial" w:hAnsi="Arial" w:eastAsia="Calibri"/>
-          <w:color w:val="00000A"/>
-          <w:sz w:val="22"/>
-          <w:szCs w:val="22"/>
-          <w:lang w:val="pt-BR" w:eastAsia="en-US" w:bidi="ar-SA"/>
-        </w:rPr>
+        <w:rPr/>
       </w:pPr>
       <w:r>
         <w:rPr>
@@ -1046,13 +986,7 @@
     <w:p>
       <w:pPr>
         <w:pStyle w:val="Corpodetexto"/>
-        <w:rPr>
-          <w:rFonts w:ascii="Arial" w:hAnsi="Arial" w:eastAsia="Calibri"/>
-          <w:color w:val="00000A"/>
-          <w:sz w:val="22"/>
-          <w:szCs w:val="22"/>
-          <w:lang w:val="pt-BR" w:eastAsia="en-US" w:bidi="ar-SA"/>
-        </w:rPr>
+        <w:rPr/>
       </w:pPr>
       <w:r>
         <w:rPr>
@@ -1185,13 +1119,7 @@
     <w:p>
       <w:pPr>
         <w:pStyle w:val="Corpodetexto"/>
-        <w:rPr>
-          <w:rFonts w:ascii="Arial" w:hAnsi="Arial" w:eastAsia="Calibri"/>
-          <w:color w:val="00000A"/>
-          <w:sz w:val="22"/>
-          <w:szCs w:val="22"/>
-          <w:lang w:val="pt-BR" w:eastAsia="en-US" w:bidi="ar-SA"/>
-        </w:rPr>
+        <w:rPr/>
       </w:pPr>
       <w:r>
         <w:rPr/>
@@ -1400,13 +1328,7 @@
     <w:p>
       <w:pPr>
         <w:pStyle w:val="Corpodetexto"/>
-        <w:rPr>
-          <w:rFonts w:ascii="Arial" w:hAnsi="Arial" w:eastAsia="Calibri"/>
-          <w:color w:val="00000A"/>
-          <w:sz w:val="22"/>
-          <w:szCs w:val="22"/>
-          <w:lang w:val="pt-BR" w:eastAsia="en-US" w:bidi="ar-SA"/>
-        </w:rPr>
+        <w:rPr/>
       </w:pPr>
       <w:r>
         <w:rPr/>
@@ -1572,13 +1494,7 @@
       <w:pPr>
         <w:pStyle w:val="Corpodetexto"/>
         <w:spacing w:before="0" w:after="0"/>
-        <w:rPr>
-          <w:rFonts w:ascii="Arial" w:hAnsi="Arial" w:eastAsia="Calibri"/>
-          <w:color w:val="00000A"/>
-          <w:sz w:val="22"/>
-          <w:szCs w:val="22"/>
-          <w:lang w:val="pt-BR" w:eastAsia="en-US" w:bidi="ar-SA"/>
-        </w:rPr>
+        <w:rPr/>
       </w:pPr>
       <w:r>
         <w:rPr/>
@@ -1754,13 +1670,7 @@
       <w:pPr>
         <w:pStyle w:val="Normal"/>
         <w:spacing w:before="0" w:after="0"/>
-        <w:rPr>
-          <w:rFonts w:ascii="Arial" w:hAnsi="Arial" w:eastAsia="Calibri"/>
-          <w:color w:val="00000A"/>
-          <w:sz w:val="22"/>
-          <w:szCs w:val="22"/>
-          <w:lang w:val="pt-BR" w:eastAsia="en-US" w:bidi="ar-SA"/>
-        </w:rPr>
+        <w:rPr/>
       </w:pPr>
       <w:r>
         <w:rPr>
@@ -1887,13 +1797,7 @@
       <w:pPr>
         <w:pStyle w:val="Normal"/>
         <w:spacing w:before="0" w:after="0"/>
-        <w:rPr>
-          <w:rFonts w:ascii="Arial" w:hAnsi="Arial" w:eastAsia="Calibri"/>
-          <w:color w:val="00000A"/>
-          <w:sz w:val="22"/>
-          <w:szCs w:val="22"/>
-          <w:lang w:val="pt-BR" w:eastAsia="en-US" w:bidi="ar-SA"/>
-        </w:rPr>
+        <w:rPr/>
       </w:pPr>
       <w:r>
         <w:rPr>
@@ -1963,9 +1867,6 @@
       <w:pPr>
         <w:pStyle w:val="Normal"/>
         <w:spacing w:before="0" w:after="0"/>
-        <w:rPr/>
-      </w:pPr>
-      <w:r>
         <w:rPr>
           <w:rFonts w:eastAsia="Calibri"/>
           <w:color w:val="00000A"/>
@@ -1973,14 +1874,6 @@
           <w:szCs w:val="22"/>
           <w:lang w:val="pt-BR" w:eastAsia="en-US" w:bidi="ar-SA"/>
         </w:rPr>
-        <w:t>Rede Neural</w:t>
-      </w:r>
-    </w:p>
-    <w:p>
-      <w:pPr>
-        <w:pStyle w:val="Normal"/>
-        <w:spacing w:before="0" w:after="0"/>
-        <w:rPr/>
       </w:pPr>
       <w:r>
         <w:rPr>
@@ -1990,15 +1883,8 @@
           <w:szCs w:val="22"/>
           <w:lang w:val="pt-BR" w:eastAsia="en-US" w:bidi="ar-SA"/>
         </w:rPr>
-        <w:t xml:space="preserve">As redes neurais estão baseadas na arquitetura de aprendizagem do ser humano e são compostas de camadas de entrada de informação, camadas ocultas de processamento e camadas de saída de resultados, semelhante aos neurônios do cérebro. </w:t>
-      </w:r>
-    </w:p>
-    <w:p>
-      <w:pPr>
-        <w:pStyle w:val="Normal"/>
-        <w:spacing w:before="0" w:after="0"/>
-        <w:rPr/>
-      </w:pPr>
+        <w:t xml:space="preserve">3.3 </w:t>
+      </w:r>
       <w:r>
         <w:rPr>
           <w:rFonts w:eastAsia="Calibri"/>
@@ -2007,8 +1893,15 @@
           <w:szCs w:val="22"/>
           <w:lang w:val="pt-BR" w:eastAsia="en-US" w:bidi="ar-SA"/>
         </w:rPr>
-        <w:t xml:space="preserve">A estrutura da rede neural é composta de camadas de entrada, conectadas a camadas denominadas de ocultas e camadas de saída. Para séries temporais </w:t>
-      </w:r>
+        <w:t>Rede Neural</w:t>
+      </w:r>
+    </w:p>
+    <w:p>
+      <w:pPr>
+        <w:pStyle w:val="Normal"/>
+        <w:spacing w:before="0" w:after="0"/>
+        <w:rPr/>
+      </w:pPr>
       <w:r>
         <w:rPr>
           <w:rFonts w:eastAsia="Calibri"/>
@@ -2017,8 +1910,15 @@
           <w:szCs w:val="22"/>
           <w:lang w:val="pt-BR" w:eastAsia="en-US" w:bidi="ar-SA"/>
         </w:rPr>
-        <w:t>uni variadas</w:t>
-      </w:r>
+        <w:t>Redes neurais estão baseadas na arquitetura de aprendizagem de organismos inteligentes, que aprendem através da experiência. A partir dos trabalhos de Santiago Ramón y Cajal sobre a estrutura microscópica do cérebro e o funcionamento dos neurônios a começos do século XX, McCulloch e Pitts fizeram o primeiro modelo computacional simulando o comportamento de um neurônio biológico.</w:t>
+      </w:r>
+    </w:p>
+    <w:p>
+      <w:pPr>
+        <w:pStyle w:val="Normal"/>
+        <w:spacing w:before="0" w:after="0"/>
+        <w:rPr/>
+      </w:pPr>
       <w:r>
         <w:rPr>
           <w:rFonts w:eastAsia="Calibri"/>
@@ -2027,7 +1927,7 @@
           <w:szCs w:val="22"/>
           <w:lang w:val="pt-BR" w:eastAsia="en-US" w:bidi="ar-SA"/>
         </w:rPr>
-        <w:t>, existe uma camada de entrada, uma ou mais camadas ocultas e uma camada de saída. Os valores da série temporal passam por uma função de normalização na camada de entrada e é dado um peso, inicialmente aleatório, para serem enviados às camadas ocultas.</w:t>
+        <w:t>A estrutura da rede neural em séries temporais é composta de uma camada de entrada, uma ou mais camadas ocultas e uma camada de saída. Os valores da série temporal passam por uma função de normalização na camada de entrada e é dado um peso, inicialmente aleatório, para serem enviados às camadas ocultas.</w:t>
       </w:r>
     </w:p>
     <w:p>
@@ -2043,16 +1943,6 @@
         </w:rPr>
       </w:pPr>
       <w:r>
-        <w:rPr/>
-      </w:r>
-    </w:p>
-    <w:p>
-      <w:pPr>
-        <w:pStyle w:val="Normal"/>
-        <w:spacing w:before="0" w:after="0"/>
-        <w:rPr/>
-      </w:pPr>
-      <w:r>
         <w:rPr>
           <w:rFonts w:eastAsia="Calibri"/>
           <w:color w:val="00000A"/>
@@ -2060,118 +1950,16 @@
           <w:szCs w:val="22"/>
           <w:lang w:val="pt-BR" w:eastAsia="en-US" w:bidi="ar-SA"/>
         </w:rPr>
-      </w:r>
-      <m:oMath xmlns:m="http://schemas.openxmlformats.org/officeDocument/2006/math">
-        <m:sSub>
-          <m:e>
-            <m:r>
-              <w:rPr>
-                <w:rFonts w:ascii="Cambria Math" w:hAnsi="Cambria Math"/>
-              </w:rPr>
-              <m:t xml:space="preserve">u</m:t>
-            </m:r>
-          </m:e>
-          <m:sub>
-            <m:r>
-              <w:rPr>
-                <w:rFonts w:ascii="Cambria Math" w:hAnsi="Cambria Math"/>
-              </w:rPr>
-              <m:t xml:space="preserve">i</m:t>
-            </m:r>
-          </m:sub>
-        </m:sSub>
-        <m:r>
-          <m:t xml:space="preserve"> </m:t>
-        </m:r>
-        <m:r>
-          <w:rPr>
-            <w:rFonts w:ascii="Cambria Math" w:hAnsi="Cambria Math"/>
-          </w:rPr>
-          <m:t xml:space="preserve">=</m:t>
-        </m:r>
-        <m:r>
-          <m:t xml:space="preserve"> </m:t>
-        </m:r>
-        <m:nary>
-          <m:naryPr>
-            <m:chr m:val="∑"/>
-          </m:naryPr>
-          <m:sub>
-            <m:r>
-              <w:rPr>
-                <w:rFonts w:ascii="Cambria Math" w:hAnsi="Cambria Math"/>
-              </w:rPr>
-              <m:t xml:space="preserve">j</m:t>
-            </m:r>
-            <m:r>
-              <w:rPr>
-                <w:rFonts w:ascii="Cambria Math" w:hAnsi="Cambria Math"/>
-              </w:rPr>
-              <m:t xml:space="preserve">=</m:t>
-            </m:r>
-            <m:r>
-              <w:rPr>
-                <w:rFonts w:ascii="Cambria Math" w:hAnsi="Cambria Math"/>
-              </w:rPr>
-              <m:t xml:space="preserve">1</m:t>
-            </m:r>
-          </m:sub>
-          <m:sup>
-            <m:r>
-              <w:rPr>
-                <w:rFonts w:ascii="Cambria Math" w:hAnsi="Cambria Math"/>
-              </w:rPr>
-              <m:t xml:space="preserve">n</m:t>
-            </m:r>
-          </m:sup>
-          <m:e>
-            <m:sSub>
-              <m:e>
-                <m:r>
-                  <w:rPr>
-                    <w:rFonts w:ascii="Cambria Math" w:hAnsi="Cambria Math"/>
-                  </w:rPr>
-                  <m:t xml:space="preserve">w</m:t>
-                </m:r>
-              </m:e>
-              <m:sub>
-                <m:r>
-                  <w:rPr>
-                    <w:rFonts w:ascii="Cambria Math" w:hAnsi="Cambria Math"/>
-                  </w:rPr>
-                  <m:t xml:space="preserve">ij</m:t>
-                </m:r>
-              </m:sub>
-            </m:sSub>
-          </m:e>
-        </m:nary>
-        <m:r>
-          <m:t xml:space="preserve"> </m:t>
-        </m:r>
-        <m:sSub>
-          <m:e>
-            <m:r>
-              <w:rPr>
-                <w:rFonts w:ascii="Cambria Math" w:hAnsi="Cambria Math"/>
-              </w:rPr>
-              <m:t xml:space="preserve">x</m:t>
-            </m:r>
-          </m:e>
-          <m:sub>
-            <m:r>
-              <w:rPr>
-                <w:rFonts w:ascii="Cambria Math" w:hAnsi="Cambria Math"/>
-              </w:rPr>
-              <m:t xml:space="preserve">j</m:t>
-            </m:r>
-          </m:sub>
-        </m:sSub>
-      </m:oMath>
+        <w:t>A aprendizagem se dá pelos erros cometidos pelas camadas de processamento, quando comparados com o valor de saída, que é conhecido. O erro serve para redistribuir os pesos entre as camadas de processamento, e o processo se repete até o valor de saída se aproximar do valor desejado ou conhecido.</w:t>
+      </w:r>
     </w:p>
     <w:p>
       <w:pPr>
         <w:pStyle w:val="Normal"/>
         <w:spacing w:before="0" w:after="0"/>
+        <w:rPr/>
+      </w:pPr>
+      <w:r>
         <w:rPr>
           <w:rFonts w:eastAsia="Calibri"/>
           <w:color w:val="00000A"/>
@@ -2179,43 +1967,7 @@
           <w:szCs w:val="22"/>
           <w:lang w:val="pt-BR" w:eastAsia="en-US" w:bidi="ar-SA"/>
         </w:rPr>
-      </w:pPr>
-      <w:r>
-        <w:rPr/>
-      </w:r>
-    </w:p>
-    <w:p>
-      <w:pPr>
-        <w:pStyle w:val="Normal"/>
-        <w:spacing w:before="0" w:after="0"/>
-        <w:rPr/>
-      </w:pPr>
-      <w:r>
-        <w:rPr>
-          <w:rFonts w:eastAsia="Calibri"/>
-          <w:color w:val="00000A"/>
-          <w:sz w:val="22"/>
-          <w:szCs w:val="22"/>
-          <w:lang w:val="pt-BR" w:eastAsia="en-US" w:bidi="ar-SA"/>
-        </w:rPr>
-        <w:t>A aprendizagem se dá pelos erros cometidos pelas camadas de processamento, quando comparados com o valor de saída, que é conhecido. O erro serve para redistribuir os pesos entre as camadas de processamento, e o processo se repete até o valor de saída se aproximar do valor desejado ou conhecido.</w:t>
-      </w:r>
-    </w:p>
-    <w:p>
-      <w:pPr>
-        <w:pStyle w:val="Normal"/>
-        <w:spacing w:before="0" w:after="0"/>
-        <w:rPr/>
-      </w:pPr>
-      <w:r>
-        <w:rPr>
-          <w:rFonts w:eastAsia="Calibri"/>
-          <w:color w:val="00000A"/>
-          <w:sz w:val="22"/>
-          <w:szCs w:val="22"/>
-          <w:lang w:val="pt-BR" w:eastAsia="en-US" w:bidi="ar-SA"/>
-        </w:rPr>
-        <w:t xml:space="preserve">Existem diversas metodologias para a aprendizagem, em séries de comportamento regular uma das mas efetivas é a de retro propagação, que será usado nesse trabalho. A modificação dos pesos em cada repetição é dada através de uma taxa de aprendizado e um </w:t>
+        <w:t xml:space="preserve">Existem diversas metodologias para a aprendizagem, em séries de comportamento regular uma das mas efetivas é a de retro propagação, que será usado nesse trabalho. A modificação dos pesos em cada repetição é dada através de uma taxa de aprendizado e um termo adicional de </w:t>
       </w:r>
       <w:r>
         <w:rPr>
@@ -2227,34 +1979,19 @@
           <w:szCs w:val="22"/>
           <w:lang w:val="pt-BR" w:eastAsia="en-US" w:bidi="ar-SA"/>
         </w:rPr>
-        <w:t>momentum</w:t>
+        <w:t xml:space="preserve">momentum, </w:t>
       </w:r>
       <w:r>
         <w:rPr>
           <w:rFonts w:eastAsia="Calibri"/>
+          <w:i w:val="false"/>
+          <w:iCs w:val="false"/>
           <w:color w:val="00000A"/>
           <w:sz w:val="22"/>
           <w:szCs w:val="22"/>
           <w:lang w:val="pt-BR" w:eastAsia="en-US" w:bidi="ar-SA"/>
         </w:rPr>
-        <w:t>. Para cada série são determinados valores ótimos para cada variável.</w:t>
-      </w:r>
-    </w:p>
-    <w:p>
-      <w:pPr>
-        <w:pStyle w:val="Normal"/>
-        <w:spacing w:before="0" w:after="0"/>
-        <w:rPr/>
-      </w:pPr>
-      <w:r>
-        <w:rPr>
-          <w:rFonts w:eastAsia="Calibri"/>
-          <w:color w:val="00000A"/>
-          <w:sz w:val="22"/>
-          <w:szCs w:val="22"/>
-          <w:lang w:val="pt-BR" w:eastAsia="en-US" w:bidi="ar-SA"/>
-        </w:rPr>
-        <w:t xml:space="preserve">O pacote </w:t>
+        <w:t>que introduze um efeito de inércia e ajuda a amortecer as oscilações em torno da melhor solução</w:t>
       </w:r>
       <w:r>
         <w:rPr>
@@ -2266,7 +2003,7 @@
           <w:szCs w:val="22"/>
           <w:lang w:val="pt-BR" w:eastAsia="en-US" w:bidi="ar-SA"/>
         </w:rPr>
-        <w:t>R neuralnet</w:t>
+        <w:t>.</w:t>
       </w:r>
       <w:r>
         <w:rPr>
@@ -2276,7 +2013,46 @@
           <w:szCs w:val="22"/>
           <w:lang w:val="pt-BR" w:eastAsia="en-US" w:bidi="ar-SA"/>
         </w:rPr>
-        <w:t xml:space="preserve"> implementa a metodologia mencionada anteriormente.</w:t>
+        <w:t xml:space="preserve"> </w:t>
+      </w:r>
+    </w:p>
+    <w:p>
+      <w:pPr>
+        <w:pStyle w:val="Normal"/>
+        <w:spacing w:before="0" w:after="0"/>
+        <w:rPr/>
+      </w:pPr>
+      <w:r>
+        <w:rPr>
+          <w:rFonts w:eastAsia="Calibri"/>
+          <w:color w:val="00000A"/>
+          <w:sz w:val="22"/>
+          <w:szCs w:val="22"/>
+          <w:lang w:val="pt-BR" w:eastAsia="en-US" w:bidi="ar-SA"/>
+        </w:rPr>
+        <w:t xml:space="preserve">O pacote </w:t>
+      </w:r>
+      <w:r>
+        <w:rPr>
+          <w:rFonts w:eastAsia="Calibri"/>
+          <w:i/>
+          <w:iCs/>
+          <w:color w:val="00000A"/>
+          <w:sz w:val="22"/>
+          <w:szCs w:val="22"/>
+          <w:lang w:val="pt-BR" w:eastAsia="en-US" w:bidi="ar-SA"/>
+        </w:rPr>
+        <w:t>R neuralnet</w:t>
+      </w:r>
+      <w:r>
+        <w:rPr>
+          <w:rFonts w:eastAsia="Calibri"/>
+          <w:color w:val="00000A"/>
+          <w:sz w:val="22"/>
+          <w:szCs w:val="22"/>
+          <w:lang w:val="pt-BR" w:eastAsia="en-US" w:bidi="ar-SA"/>
+        </w:rPr>
+        <w:t xml:space="preserve"> implementa a metodologia mencionada anteriormente, possibilitando o cálculo de intervalo de confiança para os pesos e gerar gráficos diversos.</w:t>
       </w:r>
     </w:p>
     <w:p>
@@ -2306,21 +2082,31 @@
         <w:pStyle w:val="Ttulo2"/>
         <w:ind w:left="0" w:right="0" w:firstLine="567"/>
         <w:rPr>
-          <w:rFonts w:ascii="Arial" w:hAnsi="Arial" w:eastAsia="Calibri"/>
-          <w:color w:val="00000A"/>
-          <w:sz w:val="22"/>
-          <w:szCs w:val="22"/>
-          <w:lang w:val="pt-BR" w:eastAsia="en-US" w:bidi="ar-SA"/>
-        </w:rPr>
-      </w:pPr>
-      <w:r>
-        <w:rPr>
           <w:rFonts w:eastAsia="Calibri"/>
           <w:color w:val="00000A"/>
           <w:sz w:val="22"/>
           <w:szCs w:val="22"/>
           <w:lang w:val="pt-BR" w:eastAsia="en-US" w:bidi="ar-SA"/>
         </w:rPr>
+      </w:pPr>
+      <w:r>
+        <w:rPr>
+          <w:rFonts w:eastAsia="Calibri"/>
+          <w:color w:val="00000A"/>
+          <w:sz w:val="22"/>
+          <w:szCs w:val="22"/>
+          <w:lang w:val="pt-BR" w:eastAsia="en-US" w:bidi="ar-SA"/>
+        </w:rPr>
+        <w:t xml:space="preserve">4- </w:t>
+      </w:r>
+      <w:r>
+        <w:rPr>
+          <w:rFonts w:eastAsia="Calibri"/>
+          <w:color w:val="00000A"/>
+          <w:sz w:val="22"/>
+          <w:szCs w:val="22"/>
+          <w:lang w:val="pt-BR" w:eastAsia="en-US" w:bidi="ar-SA"/>
+        </w:rPr>
         <w:t>Resultados e Discussão</w:t>
       </w:r>
     </w:p>
@@ -2331,53 +2117,74 @@
       </w:pPr>
       <w:r>
         <w:rPr/>
-        <w:t>Deverá apresentar uma síntese dos resultados encontrados, podendo incluir tabela e/ou figura, desde que a sua inclusão não ultrapasse o limite máximo de QUINZE páginas. Nesta seção devem ser incluídos comentários sobre os resultados e/ou comparação dos achados do estudo com os de outras publicações.</w:t>
-      </w:r>
-    </w:p>
-    <w:p>
-      <w:pPr>
-        <w:pStyle w:val="Normal"/>
-        <w:spacing w:before="0" w:after="0"/>
-        <w:rPr/>
-      </w:pPr>
-      <w:r>
-        <w:rPr/>
-        <w:t>As tabelas e figuras (Entende-se por figuras: gráficos, mapas, fotografias, etc.) devem ser numeradas sequencialmente em algarismos arábicos. Cada tabela e figura, além da numeração, deve possuir um título autoexplicativo apropriado, colocado centralizado, acima da tabela e abaixo da figura. Tanto a tabela quanto a figura deverão ter a especificação da FONTE, posicionada na parte inferior, como também ilustrado a seguir:</w:t>
-      </w:r>
-    </w:p>
-    <w:p>
-      <w:pPr>
-        <w:pStyle w:val="Normal"/>
-        <w:rPr/>
-      </w:pPr>
-      <w:r>
-        <w:rPr/>
-        <w:t>Figuras e gráficos devem ser centralizadas, conforme ilustrado na Figura 1. Toda figura deve apresentar uma legenda escrita em parágrafo centralizado em fonte Arial 9 e espaçamento anterior e posterior de 6pt. A Figura 1 busca ilustrar a formatação adotada.</w:t>
-      </w:r>
-    </w:p>
-    <w:p>
-      <w:pPr>
-        <w:pStyle w:val="Normal"/>
-        <w:rPr/>
-      </w:pPr>
-      <w:r>
-        <w:rPr/>
-      </w:r>
-    </w:p>
-    <w:p>
-      <w:pPr>
-        <w:pStyle w:val="Normal"/>
-        <w:spacing w:before="0" w:after="0"/>
-        <w:jc w:val="center"/>
+        <w:t>4.</w:t>
+      </w:r>
+      <w:r>
+        <w:rPr/>
+        <w:t>1 - Modelo SARIMA</w:t>
+      </w:r>
+    </w:p>
+    <w:p>
+      <w:pPr>
+        <w:pStyle w:val="Normal"/>
+        <w:rPr/>
+      </w:pPr>
+      <w:r>
+        <w:rPr/>
+      </w:r>
+    </w:p>
+    <w:p>
+      <w:pPr>
+        <w:pStyle w:val="Normal"/>
+        <w:rPr/>
+      </w:pPr>
+      <w:r>
+        <w:rPr/>
+      </w:r>
+    </w:p>
+    <w:p>
+      <w:pPr>
+        <w:pStyle w:val="Normal"/>
+        <w:rPr/>
+      </w:pPr>
+      <w:r>
+        <w:rPr/>
+        <w:t>4.</w:t>
+      </w:r>
+      <w:r>
+        <w:rPr/>
+        <w:t>2 - Modelo Holt-Winters</w:t>
+      </w:r>
+    </w:p>
+    <w:p>
+      <w:pPr>
+        <w:pStyle w:val="Normal"/>
+        <w:rPr/>
+      </w:pPr>
+      <w:r>
+        <w:rPr/>
+      </w:r>
+    </w:p>
+    <w:p>
+      <w:pPr>
+        <w:pStyle w:val="Normal"/>
         <w:rPr/>
       </w:pPr>
       <w:r>
         <w:rPr/>
         <w:drawing>
-          <wp:inline distT="0" distB="0" distL="0" distR="0">
-            <wp:extent cx="1488440" cy="730885"/>
+          <wp:anchor behindDoc="0" distT="0" distB="0" distL="0" distR="0" simplePos="0" locked="0" layoutInCell="1" allowOverlap="1" relativeHeight="28">
+            <wp:simplePos x="0" y="0"/>
+            <wp:positionH relativeFrom="column">
+              <wp:align>center</wp:align>
+            </wp:positionH>
+            <wp:positionV relativeFrom="paragraph">
+              <wp:posOffset>635</wp:posOffset>
+            </wp:positionV>
+            <wp:extent cx="3599815" cy="2574290"/>
             <wp:effectExtent l="0" t="0" r="0" b="0"/>
-            <wp:docPr id="1" name="Imagem 1" descr=""/>
+            <wp:wrapSquare wrapText="largest"/>
+            <wp:docPr id="1" name="Figura6" descr=""/>
             <wp:cNvGraphicFramePr>
               <a:graphicFrameLocks xmlns:a="http://schemas.openxmlformats.org/drawingml/2006/main" noChangeAspect="1"/>
             </wp:cNvGraphicFramePr>
@@ -2385,13 +2192,1730 @@
               <a:graphicData uri="http://schemas.openxmlformats.org/drawingml/2006/picture">
                 <pic:pic xmlns:pic="http://schemas.openxmlformats.org/drawingml/2006/picture">
                   <pic:nvPicPr>
-                    <pic:cNvPr id="1" name="Imagem 1" descr=""/>
+                    <pic:cNvPr id="1" name="Figura6" descr=""/>
+                    <pic:cNvPicPr>
+                      <a:picLocks noChangeAspect="1" noChangeArrowheads="1"/>
+                    </pic:cNvPicPr>
+                  </pic:nvPicPr>
+                  <pic:blipFill>
+                    <a:blip r:embed="rId2"/>
+                    <a:srcRect l="-220" t="9762" r="4818" b="4743"/>
+                    <a:stretch>
+                      <a:fillRect/>
+                    </a:stretch>
+                  </pic:blipFill>
+                  <pic:spPr bwMode="auto">
+                    <a:xfrm>
+                      <a:off x="0" y="0"/>
+                      <a:ext cx="3599815" cy="2574290"/>
+                    </a:xfrm>
+                    <a:prstGeom prst="rect">
+                      <a:avLst/>
+                    </a:prstGeom>
+                    <a:ln w="635">
+                      <a:solidFill>
+                        <a:srgbClr val="000000"/>
+                      </a:solidFill>
+                    </a:ln>
+                  </pic:spPr>
+                </pic:pic>
+              </a:graphicData>
+            </a:graphic>
+          </wp:anchor>
+        </w:drawing>
+      </w:r>
+    </w:p>
+    <w:p>
+      <w:pPr>
+        <w:pStyle w:val="Normal"/>
+        <w:rPr/>
+      </w:pPr>
+      <w:r>
+        <w:rPr/>
+      </w:r>
+    </w:p>
+    <w:p>
+      <w:pPr>
+        <w:pStyle w:val="Normal"/>
+        <w:rPr/>
+      </w:pPr>
+      <w:r>
+        <w:rPr/>
+      </w:r>
+    </w:p>
+    <w:p>
+      <w:pPr>
+        <w:pStyle w:val="Normal"/>
+        <w:rPr/>
+      </w:pPr>
+      <w:r>
+        <w:rPr/>
+      </w:r>
+    </w:p>
+    <w:p>
+      <w:pPr>
+        <w:pStyle w:val="Normal"/>
+        <w:rPr/>
+      </w:pPr>
+      <w:r>
+        <w:rPr/>
+      </w:r>
+    </w:p>
+    <w:p>
+      <w:pPr>
+        <w:pStyle w:val="Normal"/>
+        <w:rPr/>
+      </w:pPr>
+      <w:r>
+        <w:rPr/>
+      </w:r>
+    </w:p>
+    <w:p>
+      <w:pPr>
+        <w:pStyle w:val="Normal"/>
+        <w:rPr/>
+      </w:pPr>
+      <w:r>
+        <w:rPr/>
+      </w:r>
+    </w:p>
+    <w:p>
+      <w:pPr>
+        <w:pStyle w:val="Normal"/>
+        <w:rPr/>
+      </w:pPr>
+      <w:r>
+        <w:rPr/>
+      </w:r>
+    </w:p>
+    <w:p>
+      <w:pPr>
+        <w:pStyle w:val="Normal"/>
+        <w:rPr/>
+      </w:pPr>
+      <w:r>
+        <w:rPr/>
+      </w:r>
+    </w:p>
+    <w:p>
+      <w:pPr>
+        <w:pStyle w:val="Caption"/>
+        <w:jc w:val="center"/>
+        <w:rPr/>
+      </w:pPr>
+      <w:r>
+        <w:rPr>
+          <w:b/>
+        </w:rPr>
+        <w:t xml:space="preserve">Figura </w:t>
+      </w:r>
+      <w:r>
+        <w:rPr>
+          <w:b/>
+        </w:rPr>
+        <w:fldChar w:fldCharType="begin"/>
+      </w:r>
+      <w:r>
+        <w:instrText> SEQ Figura \* ARABIC </w:instrText>
+      </w:r>
+      <w:r>
+        <w:fldChar w:fldCharType="separate"/>
+      </w:r>
+      <w:r>
+        <w:t>1</w:t>
+      </w:r>
+      <w:r>
+        <w:fldChar w:fldCharType="end"/>
+      </w:r>
+      <w:r>
+        <w:rPr/>
+        <w:t xml:space="preserve"> – </w:t>
+      </w:r>
+      <w:r>
+        <w:rPr/>
+        <w:t xml:space="preserve">Decomposição da série com a função </w:t>
+      </w:r>
+      <w:r>
+        <w:rPr>
+          <w:i/>
+          <w:iCs/>
+        </w:rPr>
+        <w:t>stats::HoltWinters</w:t>
+      </w:r>
+    </w:p>
+    <w:p>
+      <w:pPr>
+        <w:pStyle w:val="Normal"/>
+        <w:rPr/>
+      </w:pPr>
+      <w:r>
+        <w:rPr/>
+      </w:r>
+    </w:p>
+    <w:p>
+      <w:pPr>
+        <w:pStyle w:val="Normal"/>
+        <w:rPr/>
+      </w:pPr>
+      <w:r>
+        <w:rPr/>
+      </w:r>
+    </w:p>
+    <w:p>
+      <w:pPr>
+        <w:pStyle w:val="Normal"/>
+        <w:rPr/>
+      </w:pPr>
+      <w:r>
+        <w:rPr/>
+      </w:r>
+    </w:p>
+    <w:p>
+      <w:pPr>
+        <w:pStyle w:val="Normal"/>
+        <w:rPr/>
+      </w:pPr>
+      <w:r>
+        <w:rPr/>
+      </w:r>
+    </w:p>
+    <w:p>
+      <w:pPr>
+        <w:pStyle w:val="Normal"/>
+        <w:rPr/>
+      </w:pPr>
+      <w:r>
+        <w:rPr/>
+      </w:r>
+    </w:p>
+    <w:p>
+      <w:pPr>
+        <w:pStyle w:val="Normal"/>
+        <w:rPr/>
+      </w:pPr>
+      <w:r>
+        <w:rPr/>
+      </w:r>
+    </w:p>
+    <w:p>
+      <w:pPr>
+        <w:pStyle w:val="Normal"/>
+        <w:rPr/>
+      </w:pPr>
+      <w:r>
+        <w:rPr/>
+        <w:drawing>
+          <wp:anchor behindDoc="0" distT="0" distB="0" distL="0" distR="0" simplePos="0" locked="0" layoutInCell="1" allowOverlap="1" relativeHeight="29">
+            <wp:simplePos x="0" y="0"/>
+            <wp:positionH relativeFrom="column">
+              <wp:align>center</wp:align>
+            </wp:positionH>
+            <wp:positionV relativeFrom="paragraph">
+              <wp:posOffset>635</wp:posOffset>
+            </wp:positionV>
+            <wp:extent cx="3599815" cy="2728595"/>
+            <wp:effectExtent l="0" t="0" r="0" b="0"/>
+            <wp:wrapSquare wrapText="largest"/>
+            <wp:docPr id="2" name="Figura7" descr=""/>
+            <wp:cNvGraphicFramePr>
+              <a:graphicFrameLocks xmlns:a="http://schemas.openxmlformats.org/drawingml/2006/main" noChangeAspect="1"/>
+            </wp:cNvGraphicFramePr>
+            <a:graphic xmlns:a="http://schemas.openxmlformats.org/drawingml/2006/main">
+              <a:graphicData uri="http://schemas.openxmlformats.org/drawingml/2006/picture">
+                <pic:pic xmlns:pic="http://schemas.openxmlformats.org/drawingml/2006/picture">
+                  <pic:nvPicPr>
+                    <pic:cNvPr id="2" name="Figura7" descr=""/>
                     <pic:cNvPicPr>
                       <a:picLocks noChangeAspect="1" noChangeArrowheads="1"/>
                     </pic:cNvPicPr>
                   </pic:nvPicPr>
                   <pic:blipFill>
                     <a:blip r:embed="rId3"/>
+                    <a:srcRect l="-220" t="9762" r="4818" b="-275"/>
+                    <a:stretch>
+                      <a:fillRect/>
+                    </a:stretch>
+                  </pic:blipFill>
+                  <pic:spPr bwMode="auto">
+                    <a:xfrm>
+                      <a:off x="0" y="0"/>
+                      <a:ext cx="3599815" cy="2728595"/>
+                    </a:xfrm>
+                    <a:prstGeom prst="rect">
+                      <a:avLst/>
+                    </a:prstGeom>
+                    <a:ln w="635">
+                      <a:solidFill>
+                        <a:srgbClr val="000000"/>
+                      </a:solidFill>
+                    </a:ln>
+                  </pic:spPr>
+                </pic:pic>
+              </a:graphicData>
+            </a:graphic>
+          </wp:anchor>
+        </w:drawing>
+      </w:r>
+    </w:p>
+    <w:p>
+      <w:pPr>
+        <w:pStyle w:val="Normal"/>
+        <w:rPr/>
+      </w:pPr>
+      <w:r>
+        <w:rPr/>
+      </w:r>
+    </w:p>
+    <w:p>
+      <w:pPr>
+        <w:pStyle w:val="Normal"/>
+        <w:rPr/>
+      </w:pPr>
+      <w:r>
+        <w:rPr/>
+      </w:r>
+    </w:p>
+    <w:p>
+      <w:pPr>
+        <w:pStyle w:val="Normal"/>
+        <w:rPr/>
+      </w:pPr>
+      <w:r>
+        <w:rPr/>
+      </w:r>
+    </w:p>
+    <w:p>
+      <w:pPr>
+        <w:pStyle w:val="Normal"/>
+        <w:rPr/>
+      </w:pPr>
+      <w:r>
+        <w:rPr/>
+      </w:r>
+    </w:p>
+    <w:p>
+      <w:pPr>
+        <w:pStyle w:val="Normal"/>
+        <w:rPr/>
+      </w:pPr>
+      <w:r>
+        <w:rPr/>
+      </w:r>
+    </w:p>
+    <w:p>
+      <w:pPr>
+        <w:pStyle w:val="Caption"/>
+        <w:jc w:val="center"/>
+        <w:rPr>
+          <w:b/>
+          <w:b/>
+        </w:rPr>
+      </w:pPr>
+      <w:r>
+        <w:rPr/>
+      </w:r>
+    </w:p>
+    <w:p>
+      <w:pPr>
+        <w:pStyle w:val="Caption"/>
+        <w:jc w:val="center"/>
+        <w:rPr>
+          <w:b/>
+          <w:b/>
+        </w:rPr>
+      </w:pPr>
+      <w:r>
+        <w:rPr/>
+      </w:r>
+    </w:p>
+    <w:p>
+      <w:pPr>
+        <w:pStyle w:val="Caption"/>
+        <w:jc w:val="center"/>
+        <w:rPr>
+          <w:b/>
+          <w:b/>
+        </w:rPr>
+      </w:pPr>
+      <w:r>
+        <w:rPr/>
+      </w:r>
+    </w:p>
+    <w:p>
+      <w:pPr>
+        <w:pStyle w:val="Caption"/>
+        <w:jc w:val="center"/>
+        <w:rPr>
+          <w:b/>
+          <w:b/>
+        </w:rPr>
+      </w:pPr>
+      <w:r>
+        <w:rPr/>
+      </w:r>
+    </w:p>
+    <w:p>
+      <w:pPr>
+        <w:pStyle w:val="Caption"/>
+        <w:jc w:val="center"/>
+        <w:rPr>
+          <w:b/>
+          <w:b/>
+        </w:rPr>
+      </w:pPr>
+      <w:r>
+        <w:rPr/>
+      </w:r>
+    </w:p>
+    <w:p>
+      <w:pPr>
+        <w:pStyle w:val="Caption"/>
+        <w:jc w:val="center"/>
+        <w:rPr/>
+      </w:pPr>
+      <w:r>
+        <w:rPr>
+          <w:b/>
+        </w:rPr>
+        <w:t xml:space="preserve">Figura </w:t>
+      </w:r>
+      <w:r>
+        <w:rPr>
+          <w:b/>
+        </w:rPr>
+        <w:fldChar w:fldCharType="begin"/>
+      </w:r>
+      <w:r>
+        <w:instrText> SEQ Figura \* ARABIC </w:instrText>
+      </w:r>
+      <w:r>
+        <w:fldChar w:fldCharType="separate"/>
+      </w:r>
+      <w:r>
+        <w:t>2</w:t>
+      </w:r>
+      <w:r>
+        <w:fldChar w:fldCharType="end"/>
+      </w:r>
+      <w:r>
+        <w:rPr/>
+        <w:t xml:space="preserve"> – </w:t>
+      </w:r>
+      <w:r>
+        <w:rPr/>
+        <w:t>Serie original, ajustada e previsão 2012 com intervalo de confiança</w:t>
+      </w:r>
+    </w:p>
+    <w:p>
+      <w:pPr>
+        <w:pStyle w:val="Normal"/>
+        <w:rPr/>
+      </w:pPr>
+      <w:r>
+        <w:rPr/>
+      </w:r>
+    </w:p>
+    <w:p>
+      <w:pPr>
+        <w:pStyle w:val="Normal"/>
+        <w:jc w:val="center"/>
+        <w:rPr/>
+      </w:pPr>
+      <w:r>
+        <w:rPr/>
+        <w:drawing>
+          <wp:anchor behindDoc="0" distT="0" distB="0" distL="0" distR="0" simplePos="0" locked="0" layoutInCell="1" allowOverlap="1" relativeHeight="27">
+            <wp:simplePos x="0" y="0"/>
+            <wp:positionH relativeFrom="column">
+              <wp:align>center</wp:align>
+            </wp:positionH>
+            <wp:positionV relativeFrom="paragraph">
+              <wp:posOffset>635</wp:posOffset>
+            </wp:positionV>
+            <wp:extent cx="3599815" cy="2574290"/>
+            <wp:effectExtent l="0" t="0" r="0" b="0"/>
+            <wp:wrapSquare wrapText="largest"/>
+            <wp:docPr id="3" name="Figura5" descr=""/>
+            <wp:cNvGraphicFramePr>
+              <a:graphicFrameLocks xmlns:a="http://schemas.openxmlformats.org/drawingml/2006/main" noChangeAspect="1"/>
+            </wp:cNvGraphicFramePr>
+            <a:graphic xmlns:a="http://schemas.openxmlformats.org/drawingml/2006/main">
+              <a:graphicData uri="http://schemas.openxmlformats.org/drawingml/2006/picture">
+                <pic:pic xmlns:pic="http://schemas.openxmlformats.org/drawingml/2006/picture">
+                  <pic:nvPicPr>
+                    <pic:cNvPr id="3" name="Figura5" descr=""/>
+                    <pic:cNvPicPr>
+                      <a:picLocks noChangeAspect="1" noChangeArrowheads="1"/>
+                    </pic:cNvPicPr>
+                  </pic:nvPicPr>
+                  <pic:blipFill>
+                    <a:blip r:embed="rId4"/>
+                    <a:srcRect l="-220" t="9762" r="4818" b="4743"/>
+                    <a:stretch>
+                      <a:fillRect/>
+                    </a:stretch>
+                  </pic:blipFill>
+                  <pic:spPr bwMode="auto">
+                    <a:xfrm>
+                      <a:off x="0" y="0"/>
+                      <a:ext cx="3599815" cy="2574290"/>
+                    </a:xfrm>
+                    <a:prstGeom prst="rect">
+                      <a:avLst/>
+                    </a:prstGeom>
+                    <a:ln w="635">
+                      <a:solidFill>
+                        <a:srgbClr val="000000"/>
+                      </a:solidFill>
+                    </a:ln>
+                  </pic:spPr>
+                </pic:pic>
+              </a:graphicData>
+            </a:graphic>
+          </wp:anchor>
+        </w:drawing>
+      </w:r>
+    </w:p>
+    <w:p>
+      <w:pPr>
+        <w:pStyle w:val="Caption"/>
+        <w:jc w:val="center"/>
+        <w:rPr>
+          <w:b/>
+          <w:b/>
+        </w:rPr>
+      </w:pPr>
+      <w:r>
+        <w:rPr/>
+      </w:r>
+    </w:p>
+    <w:p>
+      <w:pPr>
+        <w:pStyle w:val="Caption"/>
+        <w:jc w:val="center"/>
+        <w:rPr>
+          <w:b/>
+          <w:b/>
+        </w:rPr>
+      </w:pPr>
+      <w:r>
+        <w:rPr/>
+      </w:r>
+    </w:p>
+    <w:p>
+      <w:pPr>
+        <w:pStyle w:val="Caption"/>
+        <w:jc w:val="center"/>
+        <w:rPr>
+          <w:b/>
+          <w:b/>
+        </w:rPr>
+      </w:pPr>
+      <w:r>
+        <w:rPr/>
+      </w:r>
+    </w:p>
+    <w:p>
+      <w:pPr>
+        <w:pStyle w:val="Caption"/>
+        <w:jc w:val="center"/>
+        <w:rPr>
+          <w:b/>
+          <w:b/>
+        </w:rPr>
+      </w:pPr>
+      <w:r>
+        <w:rPr/>
+      </w:r>
+    </w:p>
+    <w:p>
+      <w:pPr>
+        <w:pStyle w:val="Caption"/>
+        <w:jc w:val="center"/>
+        <w:rPr>
+          <w:b/>
+          <w:b/>
+        </w:rPr>
+      </w:pPr>
+      <w:r>
+        <w:rPr/>
+      </w:r>
+    </w:p>
+    <w:p>
+      <w:pPr>
+        <w:pStyle w:val="Caption"/>
+        <w:jc w:val="center"/>
+        <w:rPr>
+          <w:b/>
+          <w:b/>
+        </w:rPr>
+      </w:pPr>
+      <w:r>
+        <w:rPr/>
+      </w:r>
+    </w:p>
+    <w:p>
+      <w:pPr>
+        <w:pStyle w:val="Caption"/>
+        <w:jc w:val="center"/>
+        <w:rPr>
+          <w:b/>
+          <w:b/>
+        </w:rPr>
+      </w:pPr>
+      <w:r>
+        <w:rPr/>
+      </w:r>
+    </w:p>
+    <w:p>
+      <w:pPr>
+        <w:pStyle w:val="Caption"/>
+        <w:jc w:val="center"/>
+        <w:rPr>
+          <w:b/>
+          <w:b/>
+        </w:rPr>
+      </w:pPr>
+      <w:r>
+        <w:rPr/>
+      </w:r>
+    </w:p>
+    <w:p>
+      <w:pPr>
+        <w:pStyle w:val="Caption"/>
+        <w:jc w:val="center"/>
+        <w:rPr>
+          <w:b/>
+          <w:b/>
+        </w:rPr>
+      </w:pPr>
+      <w:r>
+        <w:rPr/>
+      </w:r>
+    </w:p>
+    <w:p>
+      <w:pPr>
+        <w:pStyle w:val="Caption"/>
+        <w:jc w:val="center"/>
+        <w:rPr>
+          <w:b/>
+          <w:b/>
+        </w:rPr>
+      </w:pPr>
+      <w:r>
+        <w:rPr/>
+      </w:r>
+    </w:p>
+    <w:p>
+      <w:pPr>
+        <w:pStyle w:val="Caption"/>
+        <w:jc w:val="center"/>
+        <w:rPr>
+          <w:b/>
+          <w:b/>
+        </w:rPr>
+      </w:pPr>
+      <w:r>
+        <w:rPr/>
+      </w:r>
+    </w:p>
+    <w:p>
+      <w:pPr>
+        <w:pStyle w:val="Caption"/>
+        <w:jc w:val="center"/>
+        <w:rPr/>
+      </w:pPr>
+      <w:r>
+        <w:rPr>
+          <w:b/>
+        </w:rPr>
+        <w:t xml:space="preserve">Figura </w:t>
+      </w:r>
+      <w:r>
+        <w:rPr>
+          <w:b/>
+        </w:rPr>
+        <w:fldChar w:fldCharType="begin"/>
+      </w:r>
+      <w:r>
+        <w:instrText> SEQ Figura \* ARABIC </w:instrText>
+      </w:r>
+      <w:r>
+        <w:fldChar w:fldCharType="separate"/>
+      </w:r>
+      <w:r>
+        <w:t>3</w:t>
+      </w:r>
+      <w:r>
+        <w:fldChar w:fldCharType="end"/>
+      </w:r>
+      <w:r>
+        <w:rPr/>
+        <w:t xml:space="preserve"> – </w:t>
+      </w:r>
+      <w:r>
+        <w:rPr/>
+        <w:t>Previsão de 2012 com valores reais em azul</w:t>
+      </w:r>
+    </w:p>
+    <w:p>
+      <w:pPr>
+        <w:pStyle w:val="Normal"/>
+        <w:jc w:val="center"/>
+        <w:rPr/>
+      </w:pPr>
+      <w:r>
+        <w:rPr/>
+      </w:r>
+    </w:p>
+    <w:p>
+      <w:pPr>
+        <w:pStyle w:val="Normal"/>
+        <w:jc w:val="center"/>
+        <w:rPr/>
+      </w:pPr>
+      <w:r>
+        <w:rPr/>
+      </w:r>
+    </w:p>
+    <w:p>
+      <w:pPr>
+        <w:pStyle w:val="Normal"/>
+        <w:rPr/>
+      </w:pPr>
+      <w:r>
+        <w:rPr/>
+        <w:t>4.</w:t>
+      </w:r>
+      <w:r>
+        <w:rPr/>
+        <w:t>3 - Rede Neural</w:t>
+      </w:r>
+    </w:p>
+    <w:p>
+      <w:pPr>
+        <w:pStyle w:val="Normal"/>
+        <w:rPr/>
+      </w:pPr>
+      <w:r>
+        <w:rPr/>
+        <w:t xml:space="preserve">Como preparação da série foi aplicada uma função </w:t>
+      </w:r>
+      <w:r>
+        <w:rPr>
+          <w:i/>
+          <w:iCs/>
+        </w:rPr>
+        <w:t>log</w:t>
+      </w:r>
+      <w:r>
+        <w:rPr>
+          <w:i w:val="false"/>
+          <w:iCs w:val="false"/>
+        </w:rPr>
+        <w:t xml:space="preserve"> para estabilizar a variação e uma diferenciação de primeira ordem com passo de 1 para retirar a tendência. A figura XX apresenta o resultado dessa preparação</w:t>
+      </w:r>
+    </w:p>
+    <w:p>
+      <w:pPr>
+        <w:pStyle w:val="Normal"/>
+        <w:rPr/>
+      </w:pPr>
+      <w:r>
+        <w:rPr/>
+        <w:drawing>
+          <wp:anchor behindDoc="0" distT="0" distB="0" distL="0" distR="0" simplePos="0" locked="0" layoutInCell="1" allowOverlap="1" relativeHeight="2">
+            <wp:simplePos x="0" y="0"/>
+            <wp:positionH relativeFrom="column">
+              <wp:align>center</wp:align>
+            </wp:positionH>
+            <wp:positionV relativeFrom="paragraph">
+              <wp:posOffset>635</wp:posOffset>
+            </wp:positionV>
+            <wp:extent cx="3430905" cy="2073910"/>
+            <wp:effectExtent l="0" t="0" r="0" b="0"/>
+            <wp:wrapSquare wrapText="largest"/>
+            <wp:docPr id="4" name="Figura1" descr=""/>
+            <wp:cNvGraphicFramePr>
+              <a:graphicFrameLocks xmlns:a="http://schemas.openxmlformats.org/drawingml/2006/main" noChangeAspect="1"/>
+            </wp:cNvGraphicFramePr>
+            <a:graphic xmlns:a="http://schemas.openxmlformats.org/drawingml/2006/main">
+              <a:graphicData uri="http://schemas.openxmlformats.org/drawingml/2006/picture">
+                <pic:pic xmlns:pic="http://schemas.openxmlformats.org/drawingml/2006/picture">
+                  <pic:nvPicPr>
+                    <pic:cNvPr id="4" name="Figura1" descr=""/>
+                    <pic:cNvPicPr>
+                      <a:picLocks noChangeAspect="1" noChangeArrowheads="1"/>
+                    </pic:cNvPicPr>
+                  </pic:nvPicPr>
+                  <pic:blipFill>
+                    <a:blip r:embed="rId5"/>
+                    <a:srcRect l="-220" t="14772" r="4818" b="3661"/>
+                    <a:stretch>
+                      <a:fillRect/>
+                    </a:stretch>
+                  </pic:blipFill>
+                  <pic:spPr bwMode="auto">
+                    <a:xfrm>
+                      <a:off x="0" y="0"/>
+                      <a:ext cx="3430905" cy="2073910"/>
+                    </a:xfrm>
+                    <a:prstGeom prst="rect">
+                      <a:avLst/>
+                    </a:prstGeom>
+                    <a:ln w="635">
+                      <a:solidFill>
+                        <a:srgbClr val="000000"/>
+                      </a:solidFill>
+                    </a:ln>
+                  </pic:spPr>
+                </pic:pic>
+              </a:graphicData>
+            </a:graphic>
+          </wp:anchor>
+        </w:drawing>
+      </w:r>
+    </w:p>
+    <w:p>
+      <w:pPr>
+        <w:pStyle w:val="Normal"/>
+        <w:rPr/>
+      </w:pPr>
+      <w:r>
+        <w:rPr/>
+      </w:r>
+    </w:p>
+    <w:p>
+      <w:pPr>
+        <w:pStyle w:val="Normal"/>
+        <w:rPr/>
+      </w:pPr>
+      <w:r>
+        <w:rPr/>
+      </w:r>
+    </w:p>
+    <w:p>
+      <w:pPr>
+        <w:pStyle w:val="Normal"/>
+        <w:rPr/>
+      </w:pPr>
+      <w:r>
+        <w:rPr/>
+      </w:r>
+    </w:p>
+    <w:p>
+      <w:pPr>
+        <w:pStyle w:val="Normal"/>
+        <w:rPr/>
+      </w:pPr>
+      <w:r>
+        <w:rPr/>
+      </w:r>
+    </w:p>
+    <w:p>
+      <w:pPr>
+        <w:pStyle w:val="Normal"/>
+        <w:rPr/>
+      </w:pPr>
+      <w:r>
+        <w:rPr/>
+        <w:tab/>
+        <w:tab/>
+        <w:tab/>
+        <w:tab/>
+        <w:tab/>
+        <w:tab/>
+        <w:tab/>
+        <w:tab/>
+        <w:tab/>
+      </w:r>
+    </w:p>
+    <w:p>
+      <w:pPr>
+        <w:pStyle w:val="Normal"/>
+        <w:rPr/>
+      </w:pPr>
+      <w:r>
+        <w:rPr/>
+      </w:r>
+    </w:p>
+    <w:p>
+      <w:pPr>
+        <w:pStyle w:val="Caption"/>
+        <w:jc w:val="center"/>
+        <w:rPr/>
+      </w:pPr>
+      <w:r>
+        <w:rPr>
+          <w:b/>
+        </w:rPr>
+        <w:t xml:space="preserve">Figura </w:t>
+      </w:r>
+      <w:r>
+        <w:rPr>
+          <w:b/>
+        </w:rPr>
+        <w:fldChar w:fldCharType="begin"/>
+      </w:r>
+      <w:r>
+        <w:instrText> SEQ Figura \* ARABIC </w:instrText>
+      </w:r>
+      <w:r>
+        <w:fldChar w:fldCharType="separate"/>
+      </w:r>
+      <w:r>
+        <w:t>4</w:t>
+      </w:r>
+      <w:r>
+        <w:fldChar w:fldCharType="end"/>
+      </w:r>
+      <w:r>
+        <w:rPr/>
+        <w:t xml:space="preserve"> – Serie temporal após preparação dos dados</w:t>
+      </w:r>
+    </w:p>
+    <w:p>
+      <w:pPr>
+        <w:pStyle w:val="Normal"/>
+        <w:rPr/>
+      </w:pPr>
+      <w:r>
+        <w:rPr/>
+      </w:r>
+    </w:p>
+    <w:p>
+      <w:pPr>
+        <w:pStyle w:val="Normal"/>
+        <w:rPr/>
+      </w:pPr>
+      <w:r>
+        <w:rPr/>
+        <w:t xml:space="preserve">Na construção da rede neural, definimos os valores da camada de entrada, a quantidade de nós na camada oculta, assim como os valores na camada de saída. Nesse caso foram escolhidos 4 valores de entrada, correspondendo ao valor do mês anterior, o segundo mês anterior, o quarto e o décimo segundo, caracterizando valores anuais, trimestrais e de dois meses prévios. Os nós da camada oculta devem ser suficientes para modelar o fenômeno, nem muitos que ocasionem um </w:t>
+      </w:r>
+      <w:r>
+        <w:rPr>
+          <w:i/>
+          <w:iCs/>
+        </w:rPr>
+        <w:t xml:space="preserve">overfitting, </w:t>
+      </w:r>
+      <w:r>
+        <w:rPr>
+          <w:i w:val="false"/>
+          <w:iCs w:val="false"/>
+        </w:rPr>
+        <w:t>nem poucos que percam peculiaridades da série. A seguinte tabela apresenta o padrão de escolha de valores de entrada e o correspondente de saída.</w:t>
+      </w:r>
+    </w:p>
+    <w:p>
+      <w:pPr>
+        <w:pStyle w:val="Normal"/>
+        <w:rPr>
+          <w:i w:val="false"/>
+          <w:i w:val="false"/>
+          <w:iCs w:val="false"/>
+        </w:rPr>
+      </w:pPr>
+      <w:r>
+        <w:rPr>
+          <w:i w:val="false"/>
+          <w:iCs w:val="false"/>
+        </w:rPr>
+      </w:r>
+    </w:p>
+    <w:p>
+      <w:pPr>
+        <w:pStyle w:val="Normal"/>
+        <w:rPr/>
+      </w:pPr>
+      <w:r>
+        <w:rPr/>
+        <w:object>
+          <v:shape id="ole_rId6" style="width:320pt;height:76.8pt" o:ole="">
+            <v:imagedata r:id="rId7" o:title=""/>
+          </v:shape>
+          <o:OLEObject Type="Embed" ProgID="Excel.Sheet.12" ShapeID="ole_rId6" DrawAspect="Content" ObjectID="_878265234" r:id="rId6"/>
+        </w:object>
+      </w:r>
+    </w:p>
+    <w:p>
+      <w:pPr>
+        <w:pStyle w:val="Normal"/>
+        <w:rPr/>
+      </w:pPr>
+      <w:r>
+        <w:rPr/>
+      </w:r>
+    </w:p>
+    <w:p>
+      <w:pPr>
+        <w:pStyle w:val="Normal"/>
+        <w:rPr/>
+      </w:pPr>
+      <w:r>
+        <w:rPr/>
+      </w:r>
+    </w:p>
+    <w:p>
+      <w:pPr>
+        <w:pStyle w:val="Normal"/>
+        <w:rPr/>
+      </w:pPr>
+      <w:r>
+        <w:rPr/>
+      </w:r>
+    </w:p>
+    <w:p>
+      <w:pPr>
+        <w:pStyle w:val="Normal"/>
+        <w:spacing w:lineRule="atLeast" w:line="300"/>
+        <w:ind w:left="0" w:right="0" w:hanging="0"/>
+        <w:rPr>
+          <w:rFonts w:ascii="Arial" w:hAnsi="Arial" w:eastAsia="Calibri" w:cs="Tahoma"/>
+          <w:color w:val="00000A"/>
+          <w:sz w:val="22"/>
+          <w:szCs w:val="22"/>
+          <w:lang w:val="pt-BR" w:eastAsia="en-US" w:bidi="ar-SA"/>
+        </w:rPr>
+      </w:pPr>
+      <w:r>
+        <w:rPr>
+          <w:rFonts w:eastAsia="Calibri" w:cs="Tahoma"/>
+          <w:b w:val="false"/>
+          <w:i w:val="false"/>
+          <w:caps w:val="false"/>
+          <w:smallCaps w:val="false"/>
+          <w:color w:val="00000A"/>
+          <w:spacing w:val="0"/>
+          <w:sz w:val="22"/>
+          <w:szCs w:val="22"/>
+          <w:lang w:val="pt-BR" w:eastAsia="en-US" w:bidi="ar-SA"/>
+        </w:rPr>
+        <w:tab/>
+        <w:t xml:space="preserve">A aprendizagem na rede é feita a partir de uma seleção de amostras, chamadas de treino e teste. Para esse estudo temos um total de 107 padrões dos quais vamos selecionar 95 para o treinamento 12 de teste. Serão usados 8 nós ou neurônios em uma camada oculta. Esse valor foi o melhor encontrado depois de testar de 3 a 10 nós. Os argumentos principais da função </w:t>
+      </w:r>
+      <w:r>
+        <w:rPr>
+          <w:rFonts w:eastAsia="Calibri" w:cs="Tahoma"/>
+          <w:b w:val="false"/>
+          <w:i/>
+          <w:iCs/>
+          <w:caps w:val="false"/>
+          <w:smallCaps w:val="false"/>
+          <w:color w:val="00000A"/>
+          <w:spacing w:val="0"/>
+          <w:sz w:val="22"/>
+          <w:szCs w:val="22"/>
+          <w:lang w:val="pt-BR" w:eastAsia="en-US" w:bidi="ar-SA"/>
+        </w:rPr>
+        <w:t>neuralnet</w:t>
+      </w:r>
+      <w:r>
+        <w:rPr>
+          <w:rFonts w:eastAsia="Calibri" w:cs="Tahoma"/>
+          <w:b w:val="false"/>
+          <w:i w:val="false"/>
+          <w:iCs w:val="false"/>
+          <w:caps w:val="false"/>
+          <w:smallCaps w:val="false"/>
+          <w:color w:val="00000A"/>
+          <w:spacing w:val="0"/>
+          <w:sz w:val="22"/>
+          <w:szCs w:val="22"/>
+          <w:lang w:val="pt-BR" w:eastAsia="en-US" w:bidi="ar-SA"/>
+        </w:rPr>
+        <w:t xml:space="preserve"> são a fórmula  usada (Y ~ X1 + X2 + X3 + X4), os dados de entrada e os nós da camada oculta (8). A rede formada e o treinamento com os valores e pesos finais é apresentada na seguinte figura.</w:t>
+      </w:r>
+    </w:p>
+    <w:p>
+      <w:pPr>
+        <w:pStyle w:val="Normal"/>
+        <w:spacing w:lineRule="atLeast" w:line="300"/>
+        <w:ind w:left="0" w:right="0" w:hanging="0"/>
+        <w:rPr>
+          <w:b w:val="false"/>
+          <w:b w:val="false"/>
+          <w:i w:val="false"/>
+          <w:i w:val="false"/>
+          <w:iCs w:val="false"/>
+          <w:caps w:val="false"/>
+          <w:smallCaps w:val="false"/>
+          <w:spacing w:val="0"/>
+        </w:rPr>
+      </w:pPr>
+      <w:r>
+        <w:rPr>
+          <w:b w:val="false"/>
+          <w:i w:val="false"/>
+          <w:iCs w:val="false"/>
+          <w:caps w:val="false"/>
+          <w:smallCaps w:val="false"/>
+          <w:spacing w:val="0"/>
+        </w:rPr>
+      </w:r>
+    </w:p>
+    <w:p>
+      <w:pPr>
+        <w:pStyle w:val="Normal"/>
+        <w:spacing w:lineRule="atLeast" w:line="300"/>
+        <w:ind w:left="0" w:right="0" w:hanging="0"/>
+        <w:rPr>
+          <w:b w:val="false"/>
+          <w:b w:val="false"/>
+          <w:i w:val="false"/>
+          <w:i w:val="false"/>
+          <w:iCs w:val="false"/>
+          <w:caps w:val="false"/>
+          <w:smallCaps w:val="false"/>
+          <w:spacing w:val="0"/>
+        </w:rPr>
+      </w:pPr>
+      <w:r>
+        <w:rPr>
+          <w:b w:val="false"/>
+          <w:i w:val="false"/>
+          <w:iCs w:val="false"/>
+          <w:caps w:val="false"/>
+          <w:smallCaps w:val="false"/>
+          <w:spacing w:val="0"/>
+        </w:rPr>
+        <w:drawing>
+          <wp:anchor behindDoc="0" distT="0" distB="0" distL="0" distR="0" simplePos="0" locked="0" layoutInCell="1" allowOverlap="1" relativeHeight="3">
+            <wp:simplePos x="0" y="0"/>
+            <wp:positionH relativeFrom="column">
+              <wp:align>center</wp:align>
+            </wp:positionH>
+            <wp:positionV relativeFrom="paragraph">
+              <wp:posOffset>635</wp:posOffset>
+            </wp:positionV>
+            <wp:extent cx="3858895" cy="3085465"/>
+            <wp:effectExtent l="0" t="0" r="0" b="0"/>
+            <wp:wrapSquare wrapText="largest"/>
+            <wp:docPr id="5" name="Figura3" descr=""/>
+            <wp:cNvGraphicFramePr>
+              <a:graphicFrameLocks xmlns:a="http://schemas.openxmlformats.org/drawingml/2006/main" noChangeAspect="1"/>
+            </wp:cNvGraphicFramePr>
+            <a:graphic xmlns:a="http://schemas.openxmlformats.org/drawingml/2006/main">
+              <a:graphicData uri="http://schemas.openxmlformats.org/drawingml/2006/picture">
+                <pic:pic xmlns:pic="http://schemas.openxmlformats.org/drawingml/2006/picture">
+                  <pic:nvPicPr>
+                    <pic:cNvPr id="5" name="Figura3" descr=""/>
+                    <pic:cNvPicPr>
+                      <a:picLocks noChangeAspect="1" noChangeArrowheads="1"/>
+                    </pic:cNvPicPr>
+                  </pic:nvPicPr>
+                  <pic:blipFill>
+                    <a:blip r:embed="rId8"/>
+                    <a:srcRect l="4853" t="-220" r="4853" b="-220"/>
+                    <a:stretch>
+                      <a:fillRect/>
+                    </a:stretch>
+                  </pic:blipFill>
+                  <pic:spPr bwMode="auto">
+                    <a:xfrm>
+                      <a:off x="0" y="0"/>
+                      <a:ext cx="3858895" cy="3085465"/>
+                    </a:xfrm>
+                    <a:prstGeom prst="rect">
+                      <a:avLst/>
+                    </a:prstGeom>
+                    <a:ln w="635">
+                      <a:solidFill>
+                        <a:srgbClr val="000000"/>
+                      </a:solidFill>
+                    </a:ln>
+                  </pic:spPr>
+                </pic:pic>
+              </a:graphicData>
+            </a:graphic>
+          </wp:anchor>
+        </w:drawing>
+      </w:r>
+    </w:p>
+    <w:p>
+      <w:pPr>
+        <w:pStyle w:val="Normal"/>
+        <w:spacing w:lineRule="atLeast" w:line="300"/>
+        <w:ind w:left="0" w:right="0" w:hanging="0"/>
+        <w:rPr>
+          <w:b w:val="false"/>
+          <w:b w:val="false"/>
+          <w:i w:val="false"/>
+          <w:i w:val="false"/>
+          <w:iCs w:val="false"/>
+          <w:caps w:val="false"/>
+          <w:smallCaps w:val="false"/>
+          <w:spacing w:val="0"/>
+        </w:rPr>
+      </w:pPr>
+      <w:r>
+        <w:rPr>
+          <w:b w:val="false"/>
+          <w:i w:val="false"/>
+          <w:iCs w:val="false"/>
+          <w:caps w:val="false"/>
+          <w:smallCaps w:val="false"/>
+          <w:spacing w:val="0"/>
+        </w:rPr>
+      </w:r>
+    </w:p>
+    <w:p>
+      <w:pPr>
+        <w:pStyle w:val="Normal"/>
+        <w:spacing w:lineRule="atLeast" w:line="300"/>
+        <w:ind w:left="0" w:right="0" w:hanging="0"/>
+        <w:rPr>
+          <w:b w:val="false"/>
+          <w:b w:val="false"/>
+          <w:i w:val="false"/>
+          <w:i w:val="false"/>
+          <w:iCs w:val="false"/>
+          <w:caps w:val="false"/>
+          <w:smallCaps w:val="false"/>
+          <w:spacing w:val="0"/>
+        </w:rPr>
+      </w:pPr>
+      <w:r>
+        <w:rPr>
+          <w:b w:val="false"/>
+          <w:i w:val="false"/>
+          <w:iCs w:val="false"/>
+          <w:caps w:val="false"/>
+          <w:smallCaps w:val="false"/>
+          <w:spacing w:val="0"/>
+        </w:rPr>
+      </w:r>
+    </w:p>
+    <w:p>
+      <w:pPr>
+        <w:pStyle w:val="Normal"/>
+        <w:rPr/>
+      </w:pPr>
+      <w:r>
+        <w:rPr/>
+      </w:r>
+    </w:p>
+    <w:p>
+      <w:pPr>
+        <w:pStyle w:val="Normal"/>
+        <w:rPr/>
+      </w:pPr>
+      <w:r>
+        <w:rPr/>
+      </w:r>
+    </w:p>
+    <w:p>
+      <w:pPr>
+        <w:pStyle w:val="Normal"/>
+        <w:rPr/>
+      </w:pPr>
+      <w:r>
+        <w:rPr/>
+      </w:r>
+    </w:p>
+    <w:p>
+      <w:pPr>
+        <w:pStyle w:val="Normal"/>
+        <w:rPr/>
+      </w:pPr>
+      <w:r>
+        <w:rPr/>
+      </w:r>
+    </w:p>
+    <w:p>
+      <w:pPr>
+        <w:pStyle w:val="Normal"/>
+        <w:rPr/>
+      </w:pPr>
+      <w:r>
+        <w:rPr/>
+      </w:r>
+    </w:p>
+    <w:p>
+      <w:pPr>
+        <w:pStyle w:val="Normal"/>
+        <w:rPr/>
+      </w:pPr>
+      <w:r>
+        <w:rPr/>
+      </w:r>
+    </w:p>
+    <w:p>
+      <w:pPr>
+        <w:pStyle w:val="Normal"/>
+        <w:rPr/>
+      </w:pPr>
+      <w:r>
+        <w:rPr/>
+      </w:r>
+    </w:p>
+    <w:p>
+      <w:pPr>
+        <w:pStyle w:val="Normal"/>
+        <w:rPr/>
+      </w:pPr>
+      <w:r>
+        <w:rPr/>
+      </w:r>
+    </w:p>
+    <w:p>
+      <w:pPr>
+        <w:pStyle w:val="Caption"/>
+        <w:jc w:val="center"/>
+        <w:rPr/>
+      </w:pPr>
+      <w:r>
+        <w:rPr>
+          <w:b/>
+        </w:rPr>
+        <w:t xml:space="preserve">Figura </w:t>
+      </w:r>
+      <w:r>
+        <w:rPr>
+          <w:b/>
+        </w:rPr>
+        <w:fldChar w:fldCharType="begin"/>
+      </w:r>
+      <w:r>
+        <w:instrText> SEQ Figura \* ARABIC </w:instrText>
+      </w:r>
+      <w:r>
+        <w:fldChar w:fldCharType="separate"/>
+      </w:r>
+      <w:r>
+        <w:t>5</w:t>
+      </w:r>
+      <w:r>
+        <w:fldChar w:fldCharType="end"/>
+      </w:r>
+      <w:r>
+        <w:rPr/>
+        <w:t xml:space="preserve"> – Rede neural com valores e pesos finais</w:t>
+      </w:r>
+    </w:p>
+    <w:p>
+      <w:pPr>
+        <w:pStyle w:val="Normal"/>
+        <w:jc w:val="center"/>
+        <w:rPr/>
+      </w:pPr>
+      <w:r>
+        <w:rPr/>
+      </w:r>
+    </w:p>
+    <w:p>
+      <w:pPr>
+        <w:pStyle w:val="Normal"/>
+        <w:rPr/>
+      </w:pPr>
+      <w:r>
+        <w:rPr/>
+        <w:t xml:space="preserve">Após o cálculo da rede, são feitas duas previsões de valores chamadas </w:t>
+      </w:r>
+      <w:r>
+        <w:rPr>
+          <w:i/>
+          <w:iCs/>
+        </w:rPr>
+        <w:t xml:space="preserve">in-sample </w:t>
+      </w:r>
+      <w:r>
+        <w:rPr>
+          <w:i w:val="false"/>
+          <w:iCs w:val="false"/>
+        </w:rPr>
+        <w:t>e</w:t>
+      </w:r>
+      <w:r>
+        <w:rPr>
+          <w:i/>
+          <w:iCs/>
+        </w:rPr>
+        <w:t xml:space="preserve"> out-sample. </w:t>
+      </w:r>
+      <w:r>
+        <w:rPr>
+          <w:i w:val="false"/>
+          <w:iCs w:val="false"/>
+        </w:rPr>
+        <w:t>A primeira usando</w:t>
+      </w:r>
+      <w:r>
+        <w:rPr/>
+        <w:t xml:space="preserve"> os valores do treinamento e a segunda sobre os valores de teste, previamente separados. As previsões servem para saber a precisão que a rede atinge. Finalmente é feita uma previsão um passo à frente sobre valores fora do intervalo da amostra. Nesse caso prevemos 12 valores para o ano de 2012 que são apresentados como uma linha vermelha, enquanto os valores reais da varável são representados por círculos cheios. Foram incluídos os valores de precisão MAD e MAPE.</w:t>
+      </w:r>
+    </w:p>
+    <w:p>
+      <w:pPr>
+        <w:pStyle w:val="Normal"/>
+        <w:rPr/>
+      </w:pPr>
+      <w:r>
+        <w:rPr/>
+      </w:r>
+    </w:p>
+    <w:p>
+      <w:pPr>
+        <w:pStyle w:val="Normal"/>
+        <w:rPr/>
+      </w:pPr>
+      <w:r>
+        <w:rPr/>
+      </w:r>
+    </w:p>
+    <w:p>
+      <w:pPr>
+        <w:pStyle w:val="Caption"/>
+        <w:jc w:val="center"/>
+        <w:rPr/>
+      </w:pPr>
+      <w:r>
+        <w:drawing>
+          <wp:anchor behindDoc="0" distT="0" distB="0" distL="0" distR="0" simplePos="0" locked="0" layoutInCell="1" allowOverlap="1" relativeHeight="4">
+            <wp:simplePos x="0" y="0"/>
+            <wp:positionH relativeFrom="column">
+              <wp:align>center</wp:align>
+            </wp:positionH>
+            <wp:positionV relativeFrom="paragraph">
+              <wp:posOffset>635</wp:posOffset>
+            </wp:positionV>
+            <wp:extent cx="5471795" cy="3700780"/>
+            <wp:effectExtent l="0" t="0" r="0" b="0"/>
+            <wp:wrapSquare wrapText="largest"/>
+            <wp:docPr id="6" name="Figura4" descr=""/>
+            <wp:cNvGraphicFramePr>
+              <a:graphicFrameLocks xmlns:a="http://schemas.openxmlformats.org/drawingml/2006/main" noChangeAspect="1"/>
+            </wp:cNvGraphicFramePr>
+            <a:graphic xmlns:a="http://schemas.openxmlformats.org/drawingml/2006/main">
+              <a:graphicData uri="http://schemas.openxmlformats.org/drawingml/2006/picture">
+                <pic:pic xmlns:pic="http://schemas.openxmlformats.org/drawingml/2006/picture">
+                  <pic:nvPicPr>
+                    <pic:cNvPr id="6" name="Figura4" descr=""/>
+                    <pic:cNvPicPr>
+                      <a:picLocks noChangeAspect="1" noChangeArrowheads="1"/>
+                    </pic:cNvPicPr>
+                  </pic:nvPicPr>
+                  <pic:blipFill>
+                    <a:blip r:embed="rId9"/>
+                    <a:srcRect l="-157" t="9858" r="4853" b="-220"/>
+                    <a:stretch>
+                      <a:fillRect/>
+                    </a:stretch>
+                  </pic:blipFill>
+                  <pic:spPr bwMode="auto">
+                    <a:xfrm>
+                      <a:off x="0" y="0"/>
+                      <a:ext cx="5471795" cy="3700780"/>
+                    </a:xfrm>
+                    <a:prstGeom prst="rect">
+                      <a:avLst/>
+                    </a:prstGeom>
+                    <a:ln w="635">
+                      <a:solidFill>
+                        <a:srgbClr val="000000"/>
+                      </a:solidFill>
+                    </a:ln>
+                  </pic:spPr>
+                </pic:pic>
+              </a:graphicData>
+            </a:graphic>
+          </wp:anchor>
+        </w:drawing>
+      </w:r>
+      <w:r>
+        <w:rPr>
+          <w:b/>
+        </w:rPr>
+        <w:t>F</w:t>
+      </w:r>
+      <w:r>
+        <w:rPr>
+          <w:b/>
+        </w:rPr>
+        <w:t xml:space="preserve">igura </w:t>
+      </w:r>
+      <w:r>
+        <w:rPr>
+          <w:b/>
+        </w:rPr>
+        <w:fldChar w:fldCharType="begin"/>
+      </w:r>
+      <w:r>
+        <w:instrText> SEQ Figura \* ARABIC </w:instrText>
+      </w:r>
+      <w:r>
+        <w:fldChar w:fldCharType="separate"/>
+      </w:r>
+      <w:r>
+        <w:t>6</w:t>
+      </w:r>
+      <w:r>
+        <w:fldChar w:fldCharType="end"/>
+      </w:r>
+      <w:r>
+        <w:rPr/>
+        <w:t xml:space="preserve"> – Previsão para 2012 (linha vermelha), valores reais (pontos) e parâmetros e precisão</w:t>
+      </w:r>
+    </w:p>
+    <w:p>
+      <w:pPr>
+        <w:pStyle w:val="Normal"/>
+        <w:jc w:val="center"/>
+        <w:rPr/>
+      </w:pPr>
+      <w:r>
+        <w:rPr/>
+      </w:r>
+    </w:p>
+    <w:p>
+      <w:pPr>
+        <w:pStyle w:val="Normal"/>
+        <w:jc w:val="center"/>
+        <w:rPr/>
+      </w:pPr>
+      <w:r>
+        <w:rPr/>
+      </w:r>
+    </w:p>
+    <w:p>
+      <w:pPr>
+        <w:pStyle w:val="Normal"/>
+        <w:rPr/>
+      </w:pPr>
+      <w:r>
+        <w:rPr/>
+        <w:t>Deverá apresentar uma síntese dos resultados encontrados, podendo incluir tabela e/ou figura, desde que a sua inclusão não ultrapasse o limite máximo de QUINZE páginas. Nesta seção devem ser incluídos comentários sobre os resultados e/ou comparação dos achados do estudo com os de outras publicações.</w:t>
+      </w:r>
+    </w:p>
+    <w:p>
+      <w:pPr>
+        <w:pStyle w:val="Normal"/>
+        <w:spacing w:before="0" w:after="0"/>
+        <w:rPr/>
+      </w:pPr>
+      <w:r>
+        <w:rPr/>
+        <w:t xml:space="preserve">As tabelas e figuras (Entende-se por figuras: gráficos, mapas, fotografias, etc.) devem </w:t>
+      </w:r>
+    </w:p>
+    <w:p>
+      <w:pPr>
+        <w:pStyle w:val="Normal"/>
+        <w:spacing w:before="0" w:after="0"/>
+        <w:rPr/>
+      </w:pPr>
+      <w:r>
+        <w:rPr/>
+      </w:r>
+    </w:p>
+    <w:p>
+      <w:pPr>
+        <w:pStyle w:val="Normal"/>
+        <w:spacing w:before="0" w:after="0"/>
+        <w:rPr/>
+      </w:pPr>
+      <w:r>
+        <w:rPr/>
+      </w:r>
+    </w:p>
+    <w:p>
+      <w:pPr>
+        <w:pStyle w:val="Normal"/>
+        <w:spacing w:before="0" w:after="0"/>
+        <w:rPr/>
+      </w:pPr>
+      <w:r>
+        <w:rPr/>
+      </w:r>
+    </w:p>
+    <w:p>
+      <w:pPr>
+        <w:pStyle w:val="Normal"/>
+        <w:spacing w:before="0" w:after="0"/>
+        <w:rPr/>
+      </w:pPr>
+      <w:r>
+        <w:rPr/>
+      </w:r>
+    </w:p>
+    <w:p>
+      <w:pPr>
+        <w:pStyle w:val="Normal"/>
+        <w:spacing w:before="0" w:after="0"/>
+        <w:rPr/>
+      </w:pPr>
+      <w:r>
+        <w:rPr/>
+      </w:r>
+    </w:p>
+    <w:p>
+      <w:pPr>
+        <w:pStyle w:val="Normal"/>
+        <w:spacing w:before="0" w:after="0"/>
+        <w:rPr/>
+      </w:pPr>
+      <w:r>
+        <w:rPr/>
+      </w:r>
+    </w:p>
+    <w:p>
+      <w:pPr>
+        <w:pStyle w:val="Normal"/>
+        <w:spacing w:before="0" w:after="0"/>
+        <w:rPr/>
+      </w:pPr>
+      <w:r>
+        <w:rPr/>
+      </w:r>
+    </w:p>
+    <w:p>
+      <w:pPr>
+        <w:pStyle w:val="Normal"/>
+        <w:spacing w:before="0" w:after="0"/>
+        <w:rPr/>
+      </w:pPr>
+      <w:r>
+        <w:rPr/>
+      </w:r>
+    </w:p>
+    <w:p>
+      <w:pPr>
+        <w:pStyle w:val="Normal"/>
+        <w:spacing w:before="0" w:after="0"/>
+        <w:rPr/>
+      </w:pPr>
+      <w:r>
+        <w:rPr/>
+      </w:r>
+    </w:p>
+    <w:p>
+      <w:pPr>
+        <w:pStyle w:val="Normal"/>
+        <w:spacing w:before="0" w:after="0"/>
+        <w:rPr/>
+      </w:pPr>
+      <w:r>
+        <w:rPr/>
+      </w:r>
+    </w:p>
+    <w:p>
+      <w:pPr>
+        <w:pStyle w:val="Normal"/>
+        <w:spacing w:before="0" w:after="0"/>
+        <w:rPr/>
+      </w:pPr>
+      <w:r>
+        <w:rPr/>
+      </w:r>
+    </w:p>
+    <w:p>
+      <w:pPr>
+        <w:pStyle w:val="Normal"/>
+        <w:spacing w:before="0" w:after="0"/>
+        <w:rPr/>
+      </w:pPr>
+      <w:r>
+        <w:rPr/>
+      </w:r>
+    </w:p>
+    <w:p>
+      <w:pPr>
+        <w:pStyle w:val="Normal"/>
+        <w:spacing w:before="0" w:after="0"/>
+        <w:rPr/>
+      </w:pPr>
+      <w:r>
+        <w:rPr/>
+      </w:r>
+    </w:p>
+    <w:p>
+      <w:pPr>
+        <w:pStyle w:val="Normal"/>
+        <w:spacing w:before="0" w:after="0"/>
+        <w:rPr/>
+      </w:pPr>
+      <w:r>
+        <w:rPr/>
+      </w:r>
+    </w:p>
+    <w:p>
+      <w:pPr>
+        <w:pStyle w:val="Normal"/>
+        <w:spacing w:before="0" w:after="0"/>
+        <w:rPr/>
+      </w:pPr>
+      <w:r>
+        <w:rPr/>
+      </w:r>
+    </w:p>
+    <w:p>
+      <w:pPr>
+        <w:pStyle w:val="Normal"/>
+        <w:spacing w:before="0" w:after="0"/>
+        <w:rPr/>
+      </w:pPr>
+      <w:r>
+        <w:rPr/>
+      </w:r>
+    </w:p>
+    <w:p>
+      <w:pPr>
+        <w:pStyle w:val="Normal"/>
+        <w:spacing w:before="0" w:after="0"/>
+        <w:rPr/>
+      </w:pPr>
+      <w:r>
+        <w:rPr/>
+        <w:t>ser numeradas sequencialmente em algarismos arábicos. Cada tabela e figura, além da numeração, deve possuir um título autoexplicativo apropriado, colocado centralizado, acima da tabela e abaixo da figura. Tanto a tabela quanto a figura deverão ter a especificação da FONTE, posicionada na parte inferior, como também ilustrado a seguir:</w:t>
+      </w:r>
+    </w:p>
+    <w:p>
+      <w:pPr>
+        <w:pStyle w:val="Normal"/>
+        <w:rPr/>
+      </w:pPr>
+      <w:r>
+        <w:rPr/>
+        <w:t>Figuras e gráficos devem ser centralizadas, conforme ilustrado na Figura 1. Toda figura deve apresentar uma legenda escrita em parágrafo centralizado em fonte Arial 9 e espaçamento anterior e posterior de 6pt. A Figura 1 busca ilustrar a formatação adotada.</w:t>
+      </w:r>
+    </w:p>
+    <w:p>
+      <w:pPr>
+        <w:pStyle w:val="Normal"/>
+        <w:rPr/>
+      </w:pPr>
+      <w:r>
+        <w:rPr/>
+      </w:r>
+    </w:p>
+    <w:p>
+      <w:pPr>
+        <w:pStyle w:val="Normal"/>
+        <w:spacing w:before="0" w:after="0"/>
+        <w:jc w:val="center"/>
+        <w:rPr/>
+      </w:pPr>
+      <w:r>
+        <w:rPr/>
+        <w:drawing>
+          <wp:inline distT="0" distB="0" distL="0" distR="0">
+            <wp:extent cx="1488440" cy="730885"/>
+            <wp:effectExtent l="0" t="0" r="0" b="0"/>
+            <wp:docPr id="7" name="Imagem 1" descr=""/>
+            <wp:cNvGraphicFramePr>
+              <a:graphicFrameLocks xmlns:a="http://schemas.openxmlformats.org/drawingml/2006/main" noChangeAspect="1"/>
+            </wp:cNvGraphicFramePr>
+            <a:graphic xmlns:a="http://schemas.openxmlformats.org/drawingml/2006/main">
+              <a:graphicData uri="http://schemas.openxmlformats.org/drawingml/2006/picture">
+                <pic:pic xmlns:pic="http://schemas.openxmlformats.org/drawingml/2006/picture">
+                  <pic:nvPicPr>
+                    <pic:cNvPr id="7" name="Imagem 1" descr=""/>
+                    <pic:cNvPicPr>
+                      <a:picLocks noChangeAspect="1" noChangeArrowheads="1"/>
+                    </pic:cNvPicPr>
+                  </pic:nvPicPr>
+                  <pic:blipFill>
+                    <a:blip r:embed="rId10"/>
                     <a:stretch>
                       <a:fillRect/>
                     </a:stretch>
@@ -2436,7 +3960,7 @@
         <w:fldChar w:fldCharType="separate"/>
       </w:r>
       <w:r>
-        <w:t>1</w:t>
+        <w:t>7</w:t>
       </w:r>
       <w:r>
         <w:fldChar w:fldCharType="end"/>
@@ -2636,6 +4160,7 @@
             <w:pPr>
               <w:pStyle w:val="Normal"/>
               <w:widowControl/>
+              <w:overflowPunct w:val="false"/>
               <w:bidi w:val="0"/>
               <w:spacing w:lineRule="auto" w:line="360" w:before="0" w:after="120"/>
               <w:ind w:left="0" w:right="0" w:firstLine="567"/>
@@ -3177,6 +4702,10 @@
       </w:pPr>
       <w:r>
         <w:rPr/>
+        <w:t xml:space="preserve">5- </w:t>
+      </w:r>
+      <w:r>
+        <w:rPr/>
         <w:t>Conclusão</w:t>
       </w:r>
     </w:p>
@@ -3213,6 +4742,10 @@
       </w:pPr>
       <w:r>
         <w:rPr/>
+        <w:t xml:space="preserve">6- </w:t>
+      </w:r>
+      <w:r>
+        <w:rPr/>
         <w:t>Referências</w:t>
       </w:r>
     </w:p>
@@ -3259,7 +4792,7 @@
         </w:rPr>
         <w:t xml:space="preserve">C. C. Holt (1957) Forecasting seasonals and trends by exponentially weighted moving averages, ONR Research Memorandum, Carnegie Institute of Technology 52. (reprint at </w:t>
       </w:r>
-      <w:hyperlink r:id="rId4">
+      <w:hyperlink r:id="rId11">
         <w:r>
           <w:rPr>
             <w:rStyle w:val="LinkdaInternet"/>
@@ -3453,7 +4986,480 @@
       </w:pPr>
       <w:r>
         <w:rPr/>
-        <w:t xml:space="preserve">Inclua no anexo o script de comandos do R. </w:t>
+        <w:t>Os scripts completos de cada análise podem ser consultados em GitHub</w:t>
+      </w:r>
+    </w:p>
+    <w:p>
+      <w:pPr>
+        <w:pStyle w:val="Normal"/>
+        <w:rPr/>
+      </w:pPr>
+      <w:r>
+        <w:rPr/>
+        <w:t>Resumo das principais linhas de script</w:t>
+      </w:r>
+    </w:p>
+    <w:p>
+      <w:pPr>
+        <w:pStyle w:val="Normal"/>
+        <w:rPr>
+          <w:b/>
+          <w:b/>
+          <w:bCs/>
+        </w:rPr>
+      </w:pPr>
+      <w:r>
+        <w:rPr>
+          <w:b/>
+          <w:bCs/>
+        </w:rPr>
+        <w:t>1- Preparação dos dados</w:t>
+      </w:r>
+    </w:p>
+    <w:p>
+      <w:pPr>
+        <w:pStyle w:val="Normal"/>
+        <w:ind w:left="0" w:right="0" w:hanging="0"/>
+        <w:rPr/>
+      </w:pPr>
+      <w:r>
+        <w:rPr/>
+        <w:t>vendas &lt;- read.csv(".../SER_III/ST/data/IBGE_VVCVA_RN.csv",header=FALSE,</w:t>
+      </w:r>
+    </w:p>
+    <w:p>
+      <w:pPr>
+        <w:pStyle w:val="Normal"/>
+        <w:ind w:left="0" w:right="0" w:hanging="0"/>
+        <w:rPr/>
+      </w:pPr>
+      <w:r>
+        <w:rPr/>
+        <w:tab/>
+        <w:t>stringsAsFactors = F) #transposiçãoo de linha a coluna em dataframe</w:t>
+      </w:r>
+    </w:p>
+    <w:p>
+      <w:pPr>
+        <w:pStyle w:val="Normal"/>
+        <w:ind w:left="0" w:right="0" w:hanging="0"/>
+        <w:rPr/>
+      </w:pPr>
+      <w:r>
+        <w:rPr/>
+        <w:t>vendas2 &lt;- as.data.frame(t(vendas)) # transformaçãoo em st_Vendas temporal</w:t>
+      </w:r>
+    </w:p>
+    <w:p>
+      <w:pPr>
+        <w:pStyle w:val="Normal"/>
+        <w:ind w:left="0" w:right="0" w:hanging="0"/>
+        <w:rPr/>
+      </w:pPr>
+      <w:r>
+        <w:rPr/>
+        <w:t>st_Vendas &lt;- ts(vendas2,  start     = c(2003,1),  frequency = 12)</w:t>
+      </w:r>
+    </w:p>
+    <w:p>
+      <w:pPr>
+        <w:pStyle w:val="Normal"/>
+        <w:rPr>
+          <w:b/>
+          <w:b/>
+          <w:bCs/>
+        </w:rPr>
+      </w:pPr>
+      <w:r>
+        <w:rPr>
+          <w:b/>
+          <w:bCs/>
+        </w:rPr>
+        <w:t>2- SARIMA</w:t>
+      </w:r>
+    </w:p>
+    <w:p>
+      <w:pPr>
+        <w:pStyle w:val="Normal"/>
+        <w:rPr>
+          <w:b/>
+          <w:b/>
+          <w:bCs/>
+        </w:rPr>
+      </w:pPr>
+      <w:r>
+        <w:rPr>
+          <w:b/>
+          <w:bCs/>
+        </w:rPr>
+      </w:r>
+    </w:p>
+    <w:p>
+      <w:pPr>
+        <w:pStyle w:val="Normal"/>
+        <w:rPr>
+          <w:b/>
+          <w:b/>
+          <w:bCs/>
+        </w:rPr>
+      </w:pPr>
+      <w:r>
+        <w:rPr>
+          <w:b/>
+          <w:bCs/>
+        </w:rPr>
+        <w:t>3- Holt-Winters</w:t>
+      </w:r>
+    </w:p>
+    <w:p>
+      <w:pPr>
+        <w:pStyle w:val="Normal"/>
+        <w:rPr>
+          <w:b w:val="false"/>
+          <w:b w:val="false"/>
+          <w:bCs w:val="false"/>
+        </w:rPr>
+      </w:pPr>
+      <w:r>
+        <w:rPr>
+          <w:b w:val="false"/>
+          <w:bCs w:val="false"/>
+        </w:rPr>
+        <w:t xml:space="preserve">HW &lt;- HoltWinters(st_Vendas) # função  </w:t>
+      </w:r>
+      <w:r>
+        <w:rPr>
+          <w:b w:val="false"/>
+          <w:bCs w:val="false"/>
+        </w:rPr>
+        <w:t xml:space="preserve">filtrado </w:t>
+      </w:r>
+      <w:r>
+        <w:rPr>
+          <w:b w:val="false"/>
+          <w:bCs w:val="false"/>
+        </w:rPr>
+        <w:t>sobre a série temporal</w:t>
+      </w:r>
+    </w:p>
+    <w:p>
+      <w:pPr>
+        <w:pStyle w:val="Normal"/>
+        <w:rPr>
+          <w:b w:val="false"/>
+          <w:b w:val="false"/>
+          <w:bCs w:val="false"/>
+        </w:rPr>
+      </w:pPr>
+      <w:r>
+        <w:rPr>
+          <w:b w:val="false"/>
+          <w:bCs w:val="false"/>
+        </w:rPr>
+        <w:t>coef &lt;- as.data.frame(HW$coefficients) # coeficientes calculados</w:t>
+      </w:r>
+    </w:p>
+    <w:p>
+      <w:pPr>
+        <w:pStyle w:val="Normal"/>
+        <w:rPr>
+          <w:b w:val="false"/>
+          <w:b w:val="false"/>
+          <w:bCs w:val="false"/>
+        </w:rPr>
+      </w:pPr>
+      <w:r>
+        <w:rPr>
+          <w:b w:val="false"/>
+          <w:bCs w:val="false"/>
+        </w:rPr>
+        <w:t>p &lt;- predict(HW, 12, prediction.interval = TRUE, level = 0.95) # previsão 12 meses</w:t>
+      </w:r>
+    </w:p>
+    <w:p>
+      <w:pPr>
+        <w:pStyle w:val="Normal"/>
+        <w:rPr>
+          <w:b w:val="false"/>
+          <w:b w:val="false"/>
+          <w:bCs w:val="false"/>
+        </w:rPr>
+      </w:pPr>
+      <w:r>
+        <w:rPr>
+          <w:b w:val="false"/>
+          <w:bCs w:val="false"/>
+        </w:rPr>
+        <w:t># O horizonte de previsão calculado é uma matriz de três colunas contendo o valor calculado assim como os limites superior e inferior de confiança ao 95%. Incorporando os valores realmente observados em 2012, e fazendo a diferença entre real e observado temos:</w:t>
+      </w:r>
+    </w:p>
+    <w:p>
+      <w:pPr>
+        <w:pStyle w:val="Normal"/>
+        <w:rPr>
+          <w:b w:val="false"/>
+          <w:b w:val="false"/>
+          <w:bCs w:val="false"/>
+        </w:rPr>
+      </w:pPr>
+      <w:r>
+        <w:rPr>
+          <w:b w:val="false"/>
+          <w:bCs w:val="false"/>
+        </w:rPr>
+        <w:t>hw &lt;- as.data.frame((matrix(round(p,2), 12)), dimnames(seq(1,12,1)))</w:t>
+      </w:r>
+    </w:p>
+    <w:p>
+      <w:pPr>
+        <w:pStyle w:val="Normal"/>
+        <w:rPr>
+          <w:b w:val="false"/>
+          <w:b w:val="false"/>
+          <w:bCs w:val="false"/>
+        </w:rPr>
+      </w:pPr>
+      <w:r>
+        <w:rPr>
+          <w:b w:val="false"/>
+          <w:bCs w:val="false"/>
+        </w:rPr>
+        <w:t>hw_res &lt;- cbind(hw,vol_2012)</w:t>
+      </w:r>
+    </w:p>
+    <w:p>
+      <w:pPr>
+        <w:pStyle w:val="Normal"/>
+        <w:rPr>
+          <w:b w:val="false"/>
+          <w:b w:val="false"/>
+          <w:bCs w:val="false"/>
+        </w:rPr>
+      </w:pPr>
+      <w:r>
+        <w:rPr>
+          <w:b w:val="false"/>
+          <w:bCs w:val="false"/>
+        </w:rPr>
+        <w:t>names(hw_res)  &lt;- c("prev", "sup","inf","real")</w:t>
+      </w:r>
+    </w:p>
+    <w:p>
+      <w:pPr>
+        <w:pStyle w:val="Normal"/>
+        <w:rPr>
+          <w:b w:val="false"/>
+          <w:b w:val="false"/>
+          <w:bCs w:val="false"/>
+        </w:rPr>
+      </w:pPr>
+      <w:r>
+        <w:rPr>
+          <w:b w:val="false"/>
+          <w:bCs w:val="false"/>
+        </w:rPr>
+        <w:t>hw_res &lt;- hw_res %&gt;% mutate(dif = real-prev)</w:t>
+      </w:r>
+    </w:p>
+    <w:p>
+      <w:pPr>
+        <w:pStyle w:val="Normal"/>
+        <w:ind w:left="0" w:right="0" w:hanging="0"/>
+        <w:rPr>
+          <w:b w:val="false"/>
+          <w:b w:val="false"/>
+          <w:bCs w:val="false"/>
+        </w:rPr>
+      </w:pPr>
+      <w:r>
+        <w:rPr>
+          <w:b w:val="false"/>
+          <w:bCs w:val="false"/>
+        </w:rPr>
+      </w:r>
+    </w:p>
+    <w:p>
+      <w:pPr>
+        <w:pStyle w:val="Normal"/>
+        <w:rPr>
+          <w:b/>
+          <w:b/>
+          <w:bCs/>
+        </w:rPr>
+      </w:pPr>
+      <w:r>
+        <w:rPr>
+          <w:b/>
+          <w:bCs/>
+        </w:rPr>
+        <w:t>4- Rede Neural</w:t>
+      </w:r>
+    </w:p>
+    <w:p>
+      <w:pPr>
+        <w:pStyle w:val="Normal"/>
+        <w:rPr>
+          <w:b w:val="false"/>
+          <w:b w:val="false"/>
+          <w:bCs w:val="false"/>
+        </w:rPr>
+      </w:pPr>
+      <w:r>
+        <w:rPr>
+          <w:b w:val="false"/>
+          <w:bCs w:val="false"/>
+        </w:rPr>
+        <w:t>logst_Vendas &lt;-  log(st_Vendas) # estabilizar a variância</w:t>
+      </w:r>
+    </w:p>
+    <w:p>
+      <w:pPr>
+        <w:pStyle w:val="Normal"/>
+        <w:rPr>
+          <w:b w:val="false"/>
+          <w:b w:val="false"/>
+          <w:bCs w:val="false"/>
+        </w:rPr>
+      </w:pPr>
+      <w:r>
+        <w:rPr>
+          <w:b w:val="false"/>
+          <w:bCs w:val="false"/>
+        </w:rPr>
+        <w:t>delta &lt;- diff(logst_Vendas,lag = 1, differences = 1) # retirar a tendência da série</w:t>
+      </w:r>
+    </w:p>
+    <w:p>
+      <w:pPr>
+        <w:pStyle w:val="Normal"/>
+        <w:rPr>
+          <w:b w:val="false"/>
+          <w:b w:val="false"/>
+          <w:bCs w:val="false"/>
+        </w:rPr>
+      </w:pPr>
+      <w:r>
+        <w:rPr>
+          <w:b w:val="false"/>
+          <w:bCs w:val="false"/>
+        </w:rPr>
+        <w:t>normalizado &lt;- (delta-minimo)/(maximo-minimo) # normalização da série</w:t>
+      </w:r>
+    </w:p>
+    <w:p>
+      <w:pPr>
+        <w:pStyle w:val="Normal"/>
+        <w:rPr>
+          <w:b w:val="false"/>
+          <w:b w:val="false"/>
+          <w:bCs w:val="false"/>
+        </w:rPr>
+      </w:pPr>
+      <w:r>
+        <w:rPr>
+          <w:b w:val="false"/>
+          <w:bCs w:val="false"/>
+        </w:rPr>
+        <w:t>lags &lt;- c(1, 2, 4, 12)  # determinação de lags</w:t>
+      </w:r>
+    </w:p>
+    <w:p>
+      <w:pPr>
+        <w:pStyle w:val="Normal"/>
+        <w:rPr>
+          <w:b w:val="false"/>
+          <w:b w:val="false"/>
+          <w:bCs w:val="false"/>
+        </w:rPr>
+      </w:pPr>
+      <w:r>
+        <w:rPr>
+          <w:b w:val="false"/>
+          <w:bCs w:val="false"/>
+        </w:rPr>
+        <w:t>inic &lt;- max(lags) + 1  # inicar em valor número 13</w:t>
+      </w:r>
+    </w:p>
+    <w:p>
+      <w:pPr>
+        <w:pStyle w:val="Normal"/>
+        <w:rPr>
+          <w:b w:val="false"/>
+          <w:b w:val="false"/>
+          <w:bCs w:val="false"/>
+        </w:rPr>
+      </w:pPr>
+      <w:r>
+        <w:rPr>
+          <w:b w:val="false"/>
+          <w:bCs w:val="false"/>
+        </w:rPr>
+        <w:t>nobs &lt;- length(normalizado) # número de observações: 107</w:t>
+      </w:r>
+    </w:p>
+    <w:p>
+      <w:pPr>
+        <w:pStyle w:val="Normal"/>
+        <w:rPr>
+          <w:b w:val="false"/>
+          <w:b w:val="false"/>
+          <w:bCs w:val="false"/>
+        </w:rPr>
+      </w:pPr>
+      <w:r>
+        <w:rPr>
+          <w:b w:val="false"/>
+          <w:bCs w:val="false"/>
+        </w:rPr>
+        <w:t>modelo_nn &lt;- neuralnet(formula = Y ~ X1+X2+X3+X4, data= data.train[1: ninsample, ],  hidden = 8, linear.output  = F) # treinamento da rede</w:t>
+      </w:r>
+    </w:p>
+    <w:p>
+      <w:pPr>
+        <w:pStyle w:val="Normal"/>
+        <w:rPr>
+          <w:b w:val="false"/>
+          <w:b w:val="false"/>
+          <w:bCs w:val="false"/>
+        </w:rPr>
+      </w:pPr>
+      <w:r>
+        <w:rPr>
+          <w:b w:val="false"/>
+          <w:bCs w:val="false"/>
+        </w:rPr>
+      </w:r>
+    </w:p>
+    <w:p>
+      <w:pPr>
+        <w:pStyle w:val="Normal"/>
+        <w:rPr>
+          <w:b w:val="false"/>
+          <w:b w:val="false"/>
+          <w:bCs w:val="false"/>
+        </w:rPr>
+      </w:pPr>
+      <w:r>
+        <w:rPr>
+          <w:b w:val="false"/>
+          <w:bCs w:val="false"/>
+        </w:rPr>
+      </w:r>
+    </w:p>
+    <w:p>
+      <w:pPr>
+        <w:pStyle w:val="Normal"/>
+        <w:rPr>
+          <w:b w:val="false"/>
+          <w:b w:val="false"/>
+          <w:bCs w:val="false"/>
+        </w:rPr>
+      </w:pPr>
+      <w:r>
+        <w:rPr>
+          <w:b w:val="false"/>
+          <w:bCs w:val="false"/>
+        </w:rPr>
       </w:r>
     </w:p>
     <w:p>
@@ -3461,51 +5467,24 @@
         <w:pStyle w:val="Normal"/>
         <w:spacing w:before="280" w:after="280"/>
         <w:jc w:val="center"/>
-        <w:rPr/>
-      </w:pPr>
-      <w:r>
-        <w:rPr>
-          <w:b/>
-        </w:rPr>
-        <w:t>Leia também o “</w:t>
-      </w:r>
-      <w:r>
-        <w:rPr>
-          <w:b/>
-          <w:i/>
-        </w:rPr>
-        <w:t xml:space="preserve">Regulamento para submissão de artigos” </w:t>
-      </w:r>
-      <w:r>
-        <w:rPr>
-          <w:b/>
-        </w:rPr>
-        <w:t>(que resume as informações apresentadas neste Template) disponibilizados no site do evento (</w:t>
-      </w:r>
-      <w:hyperlink r:id="rId5">
-        <w:r>
-          <w:rPr>
-            <w:rStyle w:val="LinkdaInternet"/>
-            <w:b/>
-          </w:rPr>
-          <w:t>www.ser.uff.br</w:t>
-        </w:r>
-      </w:hyperlink>
-      <w:r>
-        <w:rPr>
-          <w:b/>
-        </w:rPr>
-        <w:t>).</w:t>
+        <w:rPr>
+          <w:b/>
+          <w:b/>
+        </w:rPr>
+      </w:pPr>
+      <w:r>
+        <w:rPr/>
       </w:r>
     </w:p>
     <w:sectPr>
-      <w:headerReference w:type="default" r:id="rId6"/>
+      <w:headerReference w:type="default" r:id="rId12"/>
+      <w:footerReference w:type="default" r:id="rId13"/>
       <w:footnotePr>
         <w:numFmt w:val="decimal"/>
       </w:footnotePr>
       <w:type w:val="nextPage"/>
       <w:pgSz w:w="11906" w:h="16838"/>
-      <w:pgMar w:left="1418" w:right="1418" w:header="567" w:top="1418" w:footer="0" w:bottom="1418" w:gutter="0"/>
+      <w:pgMar w:left="1418" w:right="1418" w:header="567" w:top="1418" w:footer="1418" w:bottom="1954" w:gutter="0"/>
       <w:pgNumType w:fmt="decimal"/>
       <w:formProt w:val="false"/>
       <w:textDirection w:val="lrTb"/>
@@ -3515,6 +5494,34 @@
 </w:document>
 </file>
 
+<file path=word/footer1.xml><?xml version="1.0" encoding="utf-8"?>
+<w:ftr xmlns:o="urn:schemas-microsoft-com:office:office" xmlns:r="http://schemas.openxmlformats.org/officeDocument/2006/relationships" xmlns:v="urn:schemas-microsoft-com:vml" xmlns:w="http://schemas.openxmlformats.org/wordprocessingml/2006/main" xmlns:w10="urn:schemas-microsoft-com:office:word" xmlns:wp="http://schemas.openxmlformats.org/drawingml/2006/wordprocessingDrawing" xmlns:wps="http://schemas.microsoft.com/office/word/2010/wordprocessingShape" xmlns:wpg="http://schemas.microsoft.com/office/word/2010/wordprocessingGroup" xmlns:mc="http://schemas.openxmlformats.org/markup-compatibility/2006" xmlns:wp14="http://schemas.microsoft.com/office/word/2010/wordprocessingDrawing" xmlns:w14="http://schemas.microsoft.com/office/word/2010/wordml" mc:Ignorable="w14 wp14">
+  <w:p>
+    <w:pPr>
+      <w:pStyle w:val="Rodap"/>
+      <w:jc w:val="right"/>
+      <w:rPr/>
+    </w:pPr>
+    <w:r>
+      <w:rPr/>
+      <w:fldChar w:fldCharType="begin"/>
+    </w:r>
+    <w:r>
+      <w:instrText> PAGE </w:instrText>
+    </w:r>
+    <w:r>
+      <w:fldChar w:fldCharType="separate"/>
+    </w:r>
+    <w:r>
+      <w:t>12</w:t>
+    </w:r>
+    <w:r>
+      <w:fldChar w:fldCharType="end"/>
+    </w:r>
+  </w:p>
+</w:ftr>
+</file>
+
 <file path=word/footnotes.xml><?xml version="1.0" encoding="utf-8"?>
 <w:footnotes xmlns:o="urn:schemas-microsoft-com:office:office" xmlns:r="http://schemas.openxmlformats.org/officeDocument/2006/relationships" xmlns:v="urn:schemas-microsoft-com:vml" xmlns:w="http://schemas.openxmlformats.org/wordprocessingml/2006/main" xmlns:w10="urn:schemas-microsoft-com:office:word" xmlns:wp="http://schemas.openxmlformats.org/drawingml/2006/wordprocessingDrawing" xmlns:wps="http://schemas.microsoft.com/office/word/2010/wordprocessingShape" xmlns:wpg="http://schemas.microsoft.com/office/word/2010/wordprocessingGroup" xmlns:mc="http://schemas.openxmlformats.org/markup-compatibility/2006" xmlns:wp14="http://schemas.microsoft.com/office/word/2010/wordprocessingDrawing" xmlns:w14="http://schemas.microsoft.com/office/word/2010/wordml" mc:Ignorable="w14 wp14">
   <w:footnote w:id="0" w:type="separator">
@@ -3535,17 +5542,27 @@
     <w:p>
       <w:pPr>
         <w:pStyle w:val="Footnotetext"/>
+        <w:jc w:val="both"/>
         <w:rPr/>
       </w:pPr>
       <w:r>
         <w:rPr/>
         <w:footnoteRef/>
         <w:tab/>
-      </w:r>
-      <w:r>
-        <w:rPr/>
-        <w:t>Instituto Brasileiro de Geografia e Estatística (IBGE), walter.pina@ibge.gov.br</w:t>
-      </w:r>
+        <w:t xml:space="preserve"> </w:t>
+      </w:r>
+      <w:r>
+        <w:rPr/>
+        <w:t xml:space="preserve">Instituto Brasileiro de Geografia e Estatística (IBGE), </w:t>
+      </w:r>
+      <w:hyperlink r:id="rId1">
+        <w:r>
+          <w:rPr>
+            <w:rStyle w:val="LinkdaInternet"/>
+          </w:rPr>
+          <w:t>walter.pina@ibge.gov.br</w:t>
+        </w:r>
+      </w:hyperlink>
     </w:p>
   </w:footnote>
   <w:footnote w:id="3">
@@ -3558,11 +5575,20 @@
         <w:rPr/>
         <w:footnoteRef/>
         <w:tab/>
-      </w:r>
-      <w:r>
-        <w:rPr/>
-        <w:t>Fundação Getúlio Vargas (FGV), pedro.guilherme@fgv.br</w:t>
-      </w:r>
+        <w:t xml:space="preserve"> </w:t>
+      </w:r>
+      <w:r>
+        <w:rPr/>
+        <w:t xml:space="preserve">Fundação Getúlio Vargas (FGV), </w:t>
+      </w:r>
+      <w:hyperlink r:id="rId2">
+        <w:r>
+          <w:rPr>
+            <w:rStyle w:val="LinkdaInternet"/>
+          </w:rPr>
+          <w:t>pedro.guilherme@fgv.br</w:t>
+        </w:r>
+      </w:hyperlink>
     </w:p>
   </w:footnote>
   <w:footnote w:id="4">
@@ -3575,11 +5601,20 @@
         <w:rPr/>
         <w:footnoteRef/>
         <w:tab/>
-      </w:r>
-      <w:r>
-        <w:rPr/>
-        <w:t>Universidade do Estado do Rio de Janeiro (UERJ), professorjmpf@hotmail.com</w:t>
-      </w:r>
+        <w:t xml:space="preserve"> </w:t>
+      </w:r>
+      <w:r>
+        <w:rPr/>
+        <w:t xml:space="preserve">Universidade do Estado do Rio de Janeiro (UERJ), </w:t>
+      </w:r>
+      <w:hyperlink r:id="rId3">
+        <w:r>
+          <w:rPr>
+            <w:rStyle w:val="LinkdaInternet"/>
+          </w:rPr>
+          <w:t>professorjmpf@hotmail.com</w:t>
+        </w:r>
+      </w:hyperlink>
     </w:p>
   </w:footnote>
 </w:footnotes>
@@ -3599,7 +5634,7 @@
         <wp:inline distT="0" distB="0" distL="0" distR="0">
           <wp:extent cx="5725160" cy="682625"/>
           <wp:effectExtent l="0" t="0" r="0" b="0"/>
-          <wp:docPr id="2" name="Imagem 10" descr=""/>
+          <wp:docPr id="8" name="Figura2" descr=""/>
           <wp:cNvGraphicFramePr>
             <a:graphicFrameLocks xmlns:a="http://schemas.openxmlformats.org/drawingml/2006/main" noChangeAspect="1"/>
           </wp:cNvGraphicFramePr>
@@ -3607,7 +5642,7 @@
             <a:graphicData uri="http://schemas.openxmlformats.org/drawingml/2006/picture">
               <pic:pic xmlns:pic="http://schemas.openxmlformats.org/drawingml/2006/picture">
                 <pic:nvPicPr>
-                  <pic:cNvPr id="2" name="Imagem 10" descr=""/>
+                  <pic:cNvPr id="8" name="Figura2" descr=""/>
                   <pic:cNvPicPr>
                     <a:picLocks noChangeAspect="1" noChangeArrowheads="1"/>
                   </pic:cNvPicPr>

</xml_diff>

<commit_message>
sarima detalhes de processamento em 3.1
</commit_message>
<xml_diff>
--- a/ST/St_completo.docx
+++ b/ST/St_completo.docx
@@ -304,11 +304,7 @@
       </w:pPr>
       <w:r>
         <w:rPr/>
-        <w:t xml:space="preserve">1- </w:t>
-      </w:r>
-      <w:r>
-        <w:rPr/>
-        <w:t>Introdução</w:t>
+        <w:t>1- Introdução</w:t>
       </w:r>
     </w:p>
     <w:p>
@@ -360,7 +356,10 @@
         </w:rPr>
       </w:pPr>
       <w:r>
-        <w:rPr/>
+        <w:rPr>
+          <w:b/>
+          <w:highlight w:val="yellow"/>
+        </w:rPr>
       </w:r>
     </w:p>
     <w:p>
@@ -380,11 +379,7 @@
       </w:pPr>
       <w:r>
         <w:rPr/>
-        <w:t xml:space="preserve">2- </w:t>
-      </w:r>
-      <w:r>
-        <w:rPr/>
-        <w:t>Objetivo</w:t>
+        <w:t>2- Objetivo</w:t>
       </w:r>
     </w:p>
     <w:p>
@@ -395,15 +390,7 @@
       </w:pPr>
       <w:r>
         <w:rPr/>
-        <w:t xml:space="preserve">È feita uma comparação de três metodologias diferentes de análise para uma série temporal de variável econômica, </w:t>
-      </w:r>
-      <w:r>
-        <w:rPr/>
-        <w:t>apresentando brevemente a fundamentação teórica de cada uma</w:t>
-      </w:r>
-      <w:r>
-        <w:rPr/>
-        <w:t>.</w:t>
+        <w:t>È feita uma comparação de três metodologias diferentes de análise para uma série temporal de variável econômica, apresentando brevemente a fundamentação teórica de cada uma.</w:t>
       </w:r>
     </w:p>
     <w:p>
@@ -414,11 +401,7 @@
       </w:pPr>
       <w:r>
         <w:rPr/>
-        <w:t xml:space="preserve">3- </w:t>
-      </w:r>
-      <w:r>
-        <w:rPr/>
-        <w:t>Material e Método</w:t>
+        <w:t>3- Material e Método</w:t>
       </w:r>
     </w:p>
     <w:p>
@@ -429,23 +412,7 @@
       </w:pPr>
       <w:r>
         <w:rPr/>
-        <w:t xml:space="preserve">A série temporal a ser analisada pertence ao IBGE e tem dados sobre o volume de vendas do comércio varejista ampliado (VVCVA) entre Janeiro de 2003 e Dezembro de 2011 com Índice de base fixa 2003 = 100. A série inclui além do comércio varejista, os setores de </w:t>
-      </w:r>
-      <w:r>
-        <w:rPr/>
-        <w:t>“Veículos, motocicletas, partes e peças”</w:t>
-      </w:r>
-      <w:r>
-        <w:rPr/>
-        <w:t xml:space="preserve"> e “Material de construção” </w:t>
-      </w:r>
-      <w:r>
-        <w:rPr/>
-        <w:t>sendo</w:t>
-      </w:r>
-      <w:r>
-        <w:rPr/>
-        <w:t xml:space="preserve"> extraída em Janeiro de 2018.</w:t>
+        <w:t>3.1 Apresentação</w:t>
       </w:r>
     </w:p>
     <w:p>
@@ -456,6 +423,15 @@
       </w:pPr>
       <w:r>
         <w:rPr/>
+        <w:t xml:space="preserve">A série temporal a ser analisada pertence ao IBGE e tem dados sobre o volume de vendas do comércio varejista ampliado (VVCVA) entre Janeiro de 2003 e Dezembro de 2011 com Índice de base fixa 2003 = 100. A série inclui além do comércio varejista, os setores de “Veículos, motocicletas, partes e peças” e “Material de construção” sendo extraída em Janeiro de 2018 </w:t>
+      </w:r>
+      <w:r>
+        <w:rPr/>
+        <w:t>(Figura 1)</w:t>
+      </w:r>
+      <w:r>
+        <w:rPr/>
+        <w:t>.</w:t>
       </w:r>
     </w:p>
     <w:p>
@@ -466,43 +442,1176 @@
       </w:pPr>
       <w:r>
         <w:rPr/>
-        <w:t xml:space="preserve">3.1 </w:t>
-      </w:r>
-      <w:r>
-        <w:rPr/>
-        <w:t>Modelo SARIMA</w:t>
-      </w:r>
-      <w:r>
-        <w:rPr/>
+      </w:r>
+    </w:p>
+    <w:p>
+      <w:pPr>
+        <w:pStyle w:val="Normal"/>
+        <w:spacing w:before="0" w:after="0"/>
+        <w:rPr/>
+      </w:pPr>
+      <w:r>
+        <w:rPr/>
+        <w:drawing>
+          <wp:anchor behindDoc="0" distT="0" distB="0" distL="0" distR="0" simplePos="0" locked="0" layoutInCell="1" allowOverlap="1" relativeHeight="26">
+            <wp:simplePos x="0" y="0"/>
+            <wp:positionH relativeFrom="column">
+              <wp:align>center</wp:align>
+            </wp:positionH>
+            <wp:positionV relativeFrom="paragraph">
+              <wp:posOffset>635</wp:posOffset>
+            </wp:positionV>
+            <wp:extent cx="3599815" cy="2570480"/>
+            <wp:effectExtent l="0" t="0" r="0" b="0"/>
+            <wp:wrapSquare wrapText="largest"/>
+            <wp:docPr id="1" name="Figura8" descr=""/>
+            <wp:cNvGraphicFramePr>
+              <a:graphicFrameLocks xmlns:a="http://schemas.openxmlformats.org/drawingml/2006/main" noChangeAspect="1"/>
+            </wp:cNvGraphicFramePr>
+            <a:graphic xmlns:a="http://schemas.openxmlformats.org/drawingml/2006/main">
+              <a:graphicData uri="http://schemas.openxmlformats.org/drawingml/2006/picture">
+                <pic:pic xmlns:pic="http://schemas.openxmlformats.org/drawingml/2006/picture">
+                  <pic:nvPicPr>
+                    <pic:cNvPr id="1" name="Figura8" descr=""/>
+                    <pic:cNvPicPr>
+                      <a:picLocks noChangeAspect="1" noChangeArrowheads="1"/>
+                    </pic:cNvPicPr>
+                  </pic:nvPicPr>
+                  <pic:blipFill>
+                    <a:blip r:embed="rId2"/>
+                    <a:stretch>
+                      <a:fillRect/>
+                    </a:stretch>
+                  </pic:blipFill>
+                  <pic:spPr bwMode="auto">
+                    <a:xfrm>
+                      <a:off x="0" y="0"/>
+                      <a:ext cx="3599815" cy="2570480"/>
+                    </a:xfrm>
+                    <a:prstGeom prst="rect">
+                      <a:avLst/>
+                    </a:prstGeom>
+                  </pic:spPr>
+                </pic:pic>
+              </a:graphicData>
+            </a:graphic>
+          </wp:anchor>
+        </w:drawing>
+      </w:r>
+    </w:p>
+    <w:p>
+      <w:pPr>
+        <w:pStyle w:val="Normal"/>
+        <w:spacing w:before="0" w:after="0"/>
+        <w:rPr/>
+      </w:pPr>
+      <w:r>
+        <w:rPr/>
+      </w:r>
+    </w:p>
+    <w:p>
+      <w:pPr>
+        <w:pStyle w:val="Caption"/>
+        <w:spacing w:before="0" w:after="0"/>
+        <w:jc w:val="center"/>
+        <w:rPr>
+          <w:b/>
+          <w:b/>
+        </w:rPr>
+      </w:pPr>
+      <w:r>
+        <w:rPr/>
+      </w:r>
+    </w:p>
+    <w:p>
+      <w:pPr>
+        <w:pStyle w:val="Caption"/>
+        <w:spacing w:before="0" w:after="0"/>
+        <w:jc w:val="center"/>
+        <w:rPr>
+          <w:b/>
+          <w:b/>
+        </w:rPr>
+      </w:pPr>
+      <w:r>
+        <w:rPr/>
+      </w:r>
+    </w:p>
+    <w:p>
+      <w:pPr>
+        <w:pStyle w:val="Caption"/>
+        <w:spacing w:before="0" w:after="0"/>
+        <w:jc w:val="center"/>
+        <w:rPr>
+          <w:b/>
+          <w:b/>
+        </w:rPr>
+      </w:pPr>
+      <w:r>
+        <w:rPr/>
+      </w:r>
+    </w:p>
+    <w:p>
+      <w:pPr>
+        <w:pStyle w:val="Caption"/>
+        <w:spacing w:before="0" w:after="0"/>
+        <w:jc w:val="center"/>
+        <w:rPr>
+          <w:b/>
+          <w:b/>
+        </w:rPr>
+      </w:pPr>
+      <w:r>
+        <w:rPr/>
+      </w:r>
+    </w:p>
+    <w:p>
+      <w:pPr>
+        <w:pStyle w:val="Caption"/>
+        <w:spacing w:before="0" w:after="0"/>
+        <w:jc w:val="center"/>
+        <w:rPr>
+          <w:b/>
+          <w:b/>
+        </w:rPr>
+      </w:pPr>
+      <w:r>
+        <w:rPr/>
+      </w:r>
+    </w:p>
+    <w:p>
+      <w:pPr>
+        <w:pStyle w:val="Caption"/>
+        <w:spacing w:before="0" w:after="0"/>
+        <w:jc w:val="center"/>
+        <w:rPr>
+          <w:b/>
+          <w:b/>
+        </w:rPr>
+      </w:pPr>
+      <w:r>
+        <w:rPr/>
+      </w:r>
+    </w:p>
+    <w:p>
+      <w:pPr>
+        <w:pStyle w:val="Caption"/>
+        <w:spacing w:before="0" w:after="0"/>
+        <w:jc w:val="center"/>
+        <w:rPr>
+          <w:b/>
+          <w:b/>
+        </w:rPr>
+      </w:pPr>
+      <w:r>
+        <w:rPr/>
+      </w:r>
+    </w:p>
+    <w:p>
+      <w:pPr>
+        <w:pStyle w:val="Caption"/>
+        <w:spacing w:before="0" w:after="0"/>
+        <w:jc w:val="center"/>
+        <w:rPr>
+          <w:b/>
+          <w:b/>
+        </w:rPr>
+      </w:pPr>
+      <w:r>
+        <w:rPr/>
+      </w:r>
+    </w:p>
+    <w:p>
+      <w:pPr>
+        <w:pStyle w:val="Caption"/>
+        <w:spacing w:before="0" w:after="0"/>
+        <w:jc w:val="center"/>
+        <w:rPr>
+          <w:b/>
+          <w:b/>
+        </w:rPr>
+      </w:pPr>
+      <w:r>
+        <w:rPr/>
+      </w:r>
+    </w:p>
+    <w:p>
+      <w:pPr>
+        <w:pStyle w:val="Caption"/>
+        <w:widowControl/>
+        <w:overflowPunct w:val="true"/>
+        <w:bidi w:val="0"/>
+        <w:spacing w:lineRule="auto" w:line="360" w:before="0" w:after="0"/>
+        <w:ind w:left="0" w:right="0" w:hanging="0"/>
+        <w:rPr>
+          <w:rFonts w:ascii="Arial" w:hAnsi="Arial" w:eastAsia="Times New Roman" w:cs="Arial"/>
+          <w:color w:val="00000A"/>
+          <w:sz w:val="22"/>
+          <w:szCs w:val="22"/>
+          <w:lang w:val="pt-BR" w:eastAsia="en-US" w:bidi="ar-SA"/>
+        </w:rPr>
+      </w:pPr>
+      <w:r>
+        <w:rPr>
+          <w:rFonts w:eastAsia="Times New Roman" w:cs="Arial"/>
+          <w:color w:val="00000A"/>
+          <w:sz w:val="22"/>
+          <w:szCs w:val="22"/>
+          <w:lang w:val="pt-BR" w:eastAsia="en-US" w:bidi="ar-SA"/>
+        </w:rPr>
+      </w:r>
+    </w:p>
+    <w:p>
+      <w:pPr>
+        <w:pStyle w:val="Caption"/>
+        <w:widowControl/>
+        <w:overflowPunct w:val="true"/>
+        <w:bidi w:val="0"/>
+        <w:spacing w:lineRule="auto" w:line="360" w:before="0" w:after="0"/>
+        <w:ind w:left="0" w:right="0" w:hanging="0"/>
+        <w:rPr>
+          <w:rFonts w:ascii="Arial" w:hAnsi="Arial" w:eastAsia="Times New Roman" w:cs="Arial"/>
+          <w:color w:val="00000A"/>
+          <w:sz w:val="22"/>
+          <w:szCs w:val="22"/>
+          <w:lang w:val="pt-BR" w:eastAsia="en-US" w:bidi="ar-SA"/>
+        </w:rPr>
+      </w:pPr>
+      <w:r>
+        <w:rPr>
+          <w:rFonts w:eastAsia="Times New Roman" w:cs="Arial"/>
+          <w:color w:val="00000A"/>
+          <w:sz w:val="22"/>
+          <w:szCs w:val="22"/>
+          <w:lang w:val="pt-BR" w:eastAsia="en-US" w:bidi="ar-SA"/>
+        </w:rPr>
+      </w:r>
+    </w:p>
+    <w:p>
+      <w:pPr>
+        <w:pStyle w:val="Caption"/>
+        <w:widowControl/>
+        <w:overflowPunct w:val="true"/>
+        <w:bidi w:val="0"/>
+        <w:spacing w:lineRule="auto" w:line="360" w:before="0" w:after="0"/>
+        <w:ind w:left="0" w:right="0" w:hanging="0"/>
+        <w:jc w:val="center"/>
+        <w:rPr>
+          <w:rFonts w:ascii="Arial" w:hAnsi="Arial" w:eastAsia="Times New Roman" w:cs="Arial"/>
+          <w:color w:val="00000A"/>
+          <w:lang w:val="pt-BR" w:eastAsia="en-US" w:bidi="ar-SA"/>
+        </w:rPr>
+      </w:pPr>
+      <w:r>
+        <w:rPr>
+          <w:rFonts w:eastAsia="Times New Roman" w:cs="Arial"/>
+          <w:color w:val="00000A"/>
+          <w:lang w:val="pt-BR" w:eastAsia="en-US" w:bidi="ar-SA"/>
+        </w:rPr>
+        <w:t xml:space="preserve">Figura </w:t>
+      </w:r>
+      <w:r>
+        <w:rPr>
+          <w:rFonts w:eastAsia="Times New Roman" w:cs="Arial"/>
+          <w:color w:val="00000A"/>
+          <w:lang w:val="pt-BR" w:eastAsia="en-US" w:bidi="ar-SA"/>
+        </w:rPr>
         <w:fldChar w:fldCharType="begin"/>
       </w:r>
       <w:r>
-        <w:instrText> PAGE </w:instrText>
+        <w:instrText> SEQ Figura \* ARABIC </w:instrText>
       </w:r>
       <w:r>
         <w:fldChar w:fldCharType="separate"/>
       </w:r>
       <w:r>
+        <w:t>1</w:t>
+      </w:r>
+      <w:r>
+        <w:fldChar w:fldCharType="end"/>
+      </w:r>
+      <w:r>
+        <w:rPr>
+          <w:rFonts w:eastAsia="Times New Roman" w:cs="Arial"/>
+          <w:color w:val="00000A"/>
+          <w:lang w:val="pt-BR" w:eastAsia="en-US" w:bidi="ar-SA"/>
+        </w:rPr>
+        <w:t xml:space="preserve"> – Volume Vendas Comércio Varejista Ampliado (VVCVA) – 2003-2011</w:t>
+      </w:r>
+    </w:p>
+    <w:p>
+      <w:pPr>
+        <w:pStyle w:val="Normal"/>
+        <w:widowControl/>
+        <w:overflowPunct w:val="true"/>
+        <w:bidi w:val="0"/>
+        <w:spacing w:lineRule="auto" w:line="360" w:before="0" w:after="0"/>
+        <w:ind w:left="0" w:right="0" w:hanging="0"/>
+        <w:rPr>
+          <w:rFonts w:ascii="Arial" w:hAnsi="Arial" w:eastAsia="Times New Roman" w:cs="Arial"/>
+          <w:color w:val="00000A"/>
+          <w:sz w:val="22"/>
+          <w:szCs w:val="22"/>
+          <w:lang w:val="pt-BR" w:eastAsia="en-US" w:bidi="ar-SA"/>
+        </w:rPr>
+      </w:pPr>
+      <w:r>
+        <w:rPr>
+          <w:rFonts w:eastAsia="Times New Roman" w:cs="Arial"/>
+          <w:color w:val="00000A"/>
+          <w:sz w:val="22"/>
+          <w:szCs w:val="22"/>
+          <w:lang w:val="pt-BR" w:eastAsia="en-US" w:bidi="ar-SA"/>
+        </w:rPr>
+      </w:r>
+    </w:p>
+    <w:p>
+      <w:pPr>
+        <w:pStyle w:val="Normal"/>
+        <w:spacing w:before="0" w:after="0"/>
+        <w:rPr/>
+      </w:pPr>
+      <w:r>
+        <w:rPr/>
+        <w:t xml:space="preserve">A série apresenta uma </w:t>
+      </w:r>
+      <w:r>
+        <w:rPr>
+          <w:i/>
+          <w:iCs/>
+        </w:rPr>
+        <w:t>tendência</w:t>
+      </w:r>
+      <w:r>
+        <w:rPr/>
+        <w:t xml:space="preserve"> crescente ao longo dos anos, coerente coma teoria econômica, assim como um pequeno aumento da </w:t>
+      </w:r>
+      <w:r>
+        <w:rPr>
+          <w:i/>
+          <w:iCs/>
+        </w:rPr>
+        <w:t>variância</w:t>
+      </w:r>
+      <w:r>
+        <w:rPr/>
+        <w:t xml:space="preserve"> </w:t>
+      </w:r>
+      <w:r>
+        <w:rPr/>
+        <w:t>em alguns anos.</w:t>
+      </w:r>
+    </w:p>
+    <w:p>
+      <w:pPr>
+        <w:pStyle w:val="Normal"/>
+        <w:spacing w:before="0" w:after="0"/>
+        <w:rPr/>
+      </w:pPr>
+      <w:r>
+        <w:rPr/>
+        <w:t>Nota-se uma</w:t>
+      </w:r>
+      <w:r>
+        <w:rPr/>
+        <w:t xml:space="preserve"> variação </w:t>
+      </w:r>
+      <w:r>
+        <w:rPr>
+          <w:i/>
+          <w:iCs/>
+        </w:rPr>
+        <w:t>sazonal</w:t>
+      </w:r>
+      <w:r>
+        <w:rPr/>
+        <w:t xml:space="preserve"> </w:t>
+      </w:r>
+      <w:r>
+        <w:rPr/>
+        <w:t>no fim e começo de cada ano</w:t>
+      </w:r>
+      <w:r>
+        <w:rPr/>
+        <w:t xml:space="preserve"> muito semelhante até o ano de 2008, </w:t>
+      </w:r>
+      <w:r>
+        <w:rPr/>
+        <w:t>o que parece</w:t>
+      </w:r>
+      <w:r>
+        <w:rPr/>
+        <w:t xml:space="preserve"> coincidir com a crise </w:t>
+      </w:r>
+      <w:r>
+        <w:rPr/>
+        <w:t>financeira</w:t>
+      </w:r>
+      <w:r>
+        <w:rPr/>
+        <w:t xml:space="preserve"> de 2008, </w:t>
+      </w:r>
+      <w:r>
+        <w:rPr/>
+        <w:t xml:space="preserve">após o qual a sazonalidade continua evidente. A Figura 2 gerada com a função </w:t>
+      </w:r>
+      <w:r>
+        <w:rPr>
+          <w:i/>
+          <w:iCs/>
+        </w:rPr>
+        <w:t>stats::monthplot</w:t>
+      </w:r>
+      <w:r>
+        <w:rPr>
+          <w:i w:val="false"/>
+          <w:iCs w:val="false"/>
+        </w:rPr>
+        <w:t>, revela com mais clareza a variação sazonal, com valores extremos nos meses de fevereiro e dezembro assim como a tendência de crescimento.</w:t>
+      </w:r>
+    </w:p>
+    <w:p>
+      <w:pPr>
+        <w:pStyle w:val="Normal"/>
+        <w:spacing w:before="0" w:after="0"/>
+        <w:rPr/>
+      </w:pPr>
+      <w:r>
+        <w:rPr/>
+        <w:drawing>
+          <wp:anchor behindDoc="0" distT="0" distB="0" distL="0" distR="0" simplePos="0" locked="0" layoutInCell="1" allowOverlap="1" relativeHeight="27">
+            <wp:simplePos x="0" y="0"/>
+            <wp:positionH relativeFrom="column">
+              <wp:align>center</wp:align>
+            </wp:positionH>
+            <wp:positionV relativeFrom="paragraph">
+              <wp:posOffset>111760</wp:posOffset>
+            </wp:positionV>
+            <wp:extent cx="3405505" cy="2044700"/>
+            <wp:effectExtent l="0" t="0" r="0" b="0"/>
+            <wp:wrapSquare wrapText="largest"/>
+            <wp:docPr id="2" name="Figura9" descr=""/>
+            <wp:cNvGraphicFramePr>
+              <a:graphicFrameLocks xmlns:a="http://schemas.openxmlformats.org/drawingml/2006/main" noChangeAspect="1"/>
+            </wp:cNvGraphicFramePr>
+            <a:graphic xmlns:a="http://schemas.openxmlformats.org/drawingml/2006/main">
+              <a:graphicData uri="http://schemas.openxmlformats.org/drawingml/2006/picture">
+                <pic:pic xmlns:pic="http://schemas.openxmlformats.org/drawingml/2006/picture">
+                  <pic:nvPicPr>
+                    <pic:cNvPr id="2" name="Figura9" descr=""/>
+                    <pic:cNvPicPr>
+                      <a:picLocks noChangeAspect="1" noChangeArrowheads="1"/>
+                    </pic:cNvPicPr>
+                  </pic:nvPicPr>
+                  <pic:blipFill>
+                    <a:blip r:embed="rId3"/>
+                    <a:srcRect l="-157" t="9866" r="4853" b="9866"/>
+                    <a:stretch>
+                      <a:fillRect/>
+                    </a:stretch>
+                  </pic:blipFill>
+                  <pic:spPr bwMode="auto">
+                    <a:xfrm>
+                      <a:off x="0" y="0"/>
+                      <a:ext cx="3405505" cy="2044700"/>
+                    </a:xfrm>
+                    <a:prstGeom prst="rect">
+                      <a:avLst/>
+                    </a:prstGeom>
+                    <a:ln w="635">
+                      <a:solidFill>
+                        <a:srgbClr val="000000"/>
+                      </a:solidFill>
+                    </a:ln>
+                  </pic:spPr>
+                </pic:pic>
+              </a:graphicData>
+            </a:graphic>
+          </wp:anchor>
+        </w:drawing>
+      </w:r>
+    </w:p>
+    <w:p>
+      <w:pPr>
+        <w:pStyle w:val="Caption"/>
+        <w:widowControl/>
+        <w:overflowPunct w:val="true"/>
+        <w:bidi w:val="0"/>
+        <w:spacing w:lineRule="auto" w:line="360" w:before="0" w:after="0"/>
+        <w:ind w:left="0" w:right="0" w:hanging="0"/>
+        <w:rPr>
+          <w:rFonts w:ascii="Arial" w:hAnsi="Arial" w:eastAsia="Times New Roman" w:cs="Arial"/>
+          <w:color w:val="00000A"/>
+          <w:sz w:val="22"/>
+          <w:szCs w:val="22"/>
+          <w:lang w:val="pt-BR" w:eastAsia="en-US" w:bidi="ar-SA"/>
+        </w:rPr>
+      </w:pPr>
+      <w:r>
+        <w:rPr>
+          <w:rFonts w:eastAsia="Times New Roman" w:cs="Arial"/>
+          <w:color w:val="00000A"/>
+          <w:sz w:val="22"/>
+          <w:szCs w:val="22"/>
+          <w:lang w:val="pt-BR" w:eastAsia="en-US" w:bidi="ar-SA"/>
+        </w:rPr>
+      </w:r>
+    </w:p>
+    <w:p>
+      <w:pPr>
+        <w:pStyle w:val="Caption"/>
+        <w:widowControl/>
+        <w:overflowPunct w:val="true"/>
+        <w:bidi w:val="0"/>
+        <w:spacing w:lineRule="auto" w:line="360" w:before="0" w:after="0"/>
+        <w:ind w:left="0" w:right="0" w:hanging="0"/>
+        <w:rPr>
+          <w:rFonts w:ascii="Arial" w:hAnsi="Arial" w:eastAsia="Times New Roman" w:cs="Arial"/>
+          <w:color w:val="00000A"/>
+          <w:sz w:val="22"/>
+          <w:szCs w:val="22"/>
+          <w:lang w:val="pt-BR" w:eastAsia="en-US" w:bidi="ar-SA"/>
+        </w:rPr>
+      </w:pPr>
+      <w:r>
+        <w:rPr>
+          <w:rFonts w:eastAsia="Times New Roman" w:cs="Arial"/>
+          <w:color w:val="00000A"/>
+          <w:sz w:val="22"/>
+          <w:szCs w:val="22"/>
+          <w:lang w:val="pt-BR" w:eastAsia="en-US" w:bidi="ar-SA"/>
+        </w:rPr>
+      </w:r>
+    </w:p>
+    <w:p>
+      <w:pPr>
+        <w:pStyle w:val="Caption"/>
+        <w:widowControl/>
+        <w:overflowPunct w:val="true"/>
+        <w:bidi w:val="0"/>
+        <w:spacing w:lineRule="auto" w:line="360" w:before="0" w:after="0"/>
+        <w:ind w:left="0" w:right="0" w:hanging="0"/>
+        <w:rPr>
+          <w:rFonts w:ascii="Arial" w:hAnsi="Arial" w:eastAsia="Times New Roman" w:cs="Arial"/>
+          <w:color w:val="00000A"/>
+          <w:sz w:val="22"/>
+          <w:szCs w:val="22"/>
+          <w:lang w:val="pt-BR" w:eastAsia="en-US" w:bidi="ar-SA"/>
+        </w:rPr>
+      </w:pPr>
+      <w:r>
+        <w:rPr>
+          <w:rFonts w:eastAsia="Times New Roman" w:cs="Arial"/>
+          <w:color w:val="00000A"/>
+          <w:sz w:val="22"/>
+          <w:szCs w:val="22"/>
+          <w:lang w:val="pt-BR" w:eastAsia="en-US" w:bidi="ar-SA"/>
+        </w:rPr>
+      </w:r>
+    </w:p>
+    <w:p>
+      <w:pPr>
+        <w:pStyle w:val="Caption"/>
+        <w:widowControl/>
+        <w:overflowPunct w:val="true"/>
+        <w:bidi w:val="0"/>
+        <w:spacing w:lineRule="auto" w:line="360" w:before="0" w:after="0"/>
+        <w:ind w:left="0" w:right="0" w:hanging="0"/>
+        <w:rPr>
+          <w:rFonts w:ascii="Arial" w:hAnsi="Arial" w:eastAsia="Times New Roman" w:cs="Arial"/>
+          <w:color w:val="00000A"/>
+          <w:sz w:val="22"/>
+          <w:szCs w:val="22"/>
+          <w:lang w:val="pt-BR" w:eastAsia="en-US" w:bidi="ar-SA"/>
+        </w:rPr>
+      </w:pPr>
+      <w:r>
+        <w:rPr>
+          <w:rFonts w:eastAsia="Times New Roman" w:cs="Arial"/>
+          <w:color w:val="00000A"/>
+          <w:sz w:val="22"/>
+          <w:szCs w:val="22"/>
+          <w:lang w:val="pt-BR" w:eastAsia="en-US" w:bidi="ar-SA"/>
+        </w:rPr>
+      </w:r>
+    </w:p>
+    <w:p>
+      <w:pPr>
+        <w:pStyle w:val="Caption"/>
+        <w:widowControl/>
+        <w:overflowPunct w:val="true"/>
+        <w:bidi w:val="0"/>
+        <w:spacing w:lineRule="auto" w:line="360" w:before="0" w:after="0"/>
+        <w:ind w:left="0" w:right="0" w:hanging="0"/>
+        <w:rPr>
+          <w:rFonts w:ascii="Arial" w:hAnsi="Arial" w:eastAsia="Times New Roman" w:cs="Arial"/>
+          <w:color w:val="00000A"/>
+          <w:sz w:val="22"/>
+          <w:szCs w:val="22"/>
+          <w:lang w:val="pt-BR" w:eastAsia="en-US" w:bidi="ar-SA"/>
+        </w:rPr>
+      </w:pPr>
+      <w:r>
+        <w:rPr>
+          <w:rFonts w:eastAsia="Times New Roman" w:cs="Arial"/>
+          <w:color w:val="00000A"/>
+          <w:sz w:val="22"/>
+          <w:szCs w:val="22"/>
+          <w:lang w:val="pt-BR" w:eastAsia="en-US" w:bidi="ar-SA"/>
+        </w:rPr>
+      </w:r>
+    </w:p>
+    <w:p>
+      <w:pPr>
+        <w:pStyle w:val="Caption"/>
+        <w:widowControl/>
+        <w:overflowPunct w:val="true"/>
+        <w:bidi w:val="0"/>
+        <w:spacing w:lineRule="auto" w:line="360" w:before="0" w:after="0"/>
+        <w:ind w:left="0" w:right="0" w:hanging="0"/>
+        <w:rPr>
+          <w:rFonts w:ascii="Arial" w:hAnsi="Arial" w:eastAsia="Times New Roman" w:cs="Arial"/>
+          <w:color w:val="00000A"/>
+          <w:sz w:val="22"/>
+          <w:szCs w:val="22"/>
+          <w:lang w:val="pt-BR" w:eastAsia="en-US" w:bidi="ar-SA"/>
+        </w:rPr>
+      </w:pPr>
+      <w:r>
+        <w:rPr>
+          <w:rFonts w:eastAsia="Times New Roman" w:cs="Arial"/>
+          <w:color w:val="00000A"/>
+          <w:sz w:val="22"/>
+          <w:szCs w:val="22"/>
+          <w:lang w:val="pt-BR" w:eastAsia="en-US" w:bidi="ar-SA"/>
+        </w:rPr>
+      </w:r>
+    </w:p>
+    <w:p>
+      <w:pPr>
+        <w:pStyle w:val="Caption"/>
+        <w:widowControl/>
+        <w:overflowPunct w:val="true"/>
+        <w:bidi w:val="0"/>
+        <w:spacing w:lineRule="auto" w:line="360" w:before="0" w:after="0"/>
+        <w:ind w:left="0" w:right="0" w:hanging="0"/>
+        <w:rPr>
+          <w:rFonts w:ascii="Arial" w:hAnsi="Arial" w:eastAsia="Times New Roman" w:cs="Arial"/>
+          <w:color w:val="00000A"/>
+          <w:sz w:val="22"/>
+          <w:szCs w:val="22"/>
+          <w:lang w:val="pt-BR" w:eastAsia="en-US" w:bidi="ar-SA"/>
+        </w:rPr>
+      </w:pPr>
+      <w:r>
+        <w:rPr>
+          <w:rFonts w:eastAsia="Times New Roman" w:cs="Arial"/>
+          <w:color w:val="00000A"/>
+          <w:sz w:val="22"/>
+          <w:szCs w:val="22"/>
+          <w:lang w:val="pt-BR" w:eastAsia="en-US" w:bidi="ar-SA"/>
+        </w:rPr>
+      </w:r>
+    </w:p>
+    <w:p>
+      <w:pPr>
+        <w:pStyle w:val="Caption"/>
+        <w:widowControl/>
+        <w:overflowPunct w:val="true"/>
+        <w:bidi w:val="0"/>
+        <w:spacing w:lineRule="auto" w:line="360" w:before="0" w:after="0"/>
+        <w:ind w:left="0" w:right="0" w:hanging="0"/>
+        <w:rPr>
+          <w:rFonts w:ascii="Arial" w:hAnsi="Arial" w:eastAsia="Times New Roman" w:cs="Arial"/>
+          <w:color w:val="00000A"/>
+          <w:sz w:val="22"/>
+          <w:szCs w:val="22"/>
+          <w:lang w:val="pt-BR" w:eastAsia="en-US" w:bidi="ar-SA"/>
+        </w:rPr>
+      </w:pPr>
+      <w:r>
+        <w:rPr>
+          <w:rFonts w:eastAsia="Times New Roman" w:cs="Arial"/>
+          <w:color w:val="00000A"/>
+          <w:sz w:val="22"/>
+          <w:szCs w:val="22"/>
+          <w:lang w:val="pt-BR" w:eastAsia="en-US" w:bidi="ar-SA"/>
+        </w:rPr>
+      </w:r>
+    </w:p>
+    <w:p>
+      <w:pPr>
+        <w:pStyle w:val="Caption"/>
+        <w:widowControl/>
+        <w:overflowPunct w:val="true"/>
+        <w:bidi w:val="0"/>
+        <w:spacing w:lineRule="auto" w:line="360" w:before="0" w:after="0"/>
+        <w:ind w:left="0" w:right="0" w:hanging="0"/>
+        <w:rPr>
+          <w:rFonts w:ascii="Arial" w:hAnsi="Arial" w:eastAsia="Times New Roman" w:cs="Arial"/>
+          <w:color w:val="00000A"/>
+          <w:sz w:val="22"/>
+          <w:szCs w:val="22"/>
+          <w:lang w:val="pt-BR" w:eastAsia="en-US" w:bidi="ar-SA"/>
+        </w:rPr>
+      </w:pPr>
+      <w:r>
+        <w:rPr>
+          <w:rFonts w:eastAsia="Times New Roman" w:cs="Arial"/>
+          <w:color w:val="00000A"/>
+          <w:sz w:val="22"/>
+          <w:szCs w:val="22"/>
+          <w:lang w:val="pt-BR" w:eastAsia="en-US" w:bidi="ar-SA"/>
+        </w:rPr>
+      </w:r>
+    </w:p>
+    <w:p>
+      <w:pPr>
+        <w:pStyle w:val="Caption"/>
+        <w:widowControl/>
+        <w:overflowPunct w:val="true"/>
+        <w:bidi w:val="0"/>
+        <w:spacing w:lineRule="auto" w:line="360" w:before="0" w:after="0"/>
+        <w:ind w:left="0" w:right="0" w:hanging="0"/>
+        <w:jc w:val="center"/>
+        <w:rPr>
+          <w:rFonts w:ascii="Arial" w:hAnsi="Arial" w:eastAsia="Times New Roman" w:cs="Arial"/>
+          <w:color w:val="00000A"/>
+          <w:lang w:val="pt-BR" w:eastAsia="en-US" w:bidi="ar-SA"/>
+        </w:rPr>
+      </w:pPr>
+      <w:r>
+        <w:rPr>
+          <w:rFonts w:eastAsia="Times New Roman" w:cs="Arial"/>
+          <w:color w:val="00000A"/>
+          <w:lang w:val="pt-BR" w:eastAsia="en-US" w:bidi="ar-SA"/>
+        </w:rPr>
+        <w:t xml:space="preserve">Figura </w:t>
+      </w:r>
+      <w:r>
+        <w:rPr>
+          <w:rFonts w:eastAsia="Times New Roman" w:cs="Arial"/>
+          <w:color w:val="00000A"/>
+          <w:lang w:val="pt-BR" w:eastAsia="en-US" w:bidi="ar-SA"/>
+        </w:rPr>
+        <w:fldChar w:fldCharType="begin"/>
+      </w:r>
+      <w:r>
+        <w:instrText> SEQ Figura \* ARABIC </w:instrText>
+      </w:r>
+      <w:r>
+        <w:fldChar w:fldCharType="separate"/>
+      </w:r>
+      <w:r>
         <w:t>2</w:t>
       </w:r>
       <w:r>
         <w:fldChar w:fldCharType="end"/>
       </w:r>
       <w:r>
-        <w:rPr/>
+        <w:rPr>
+          <w:rFonts w:eastAsia="Times New Roman" w:cs="Arial"/>
+          <w:color w:val="00000A"/>
+          <w:lang w:val="pt-BR" w:eastAsia="en-US" w:bidi="ar-SA"/>
+        </w:rPr>
+        <w:t xml:space="preserve"> – Volume e média de Vendas por mês</w:t>
+      </w:r>
+    </w:p>
+    <w:p>
+      <w:pPr>
+        <w:pStyle w:val="Normal"/>
+        <w:widowControl/>
+        <w:overflowPunct w:val="true"/>
+        <w:bidi w:val="0"/>
+        <w:spacing w:lineRule="auto" w:line="360" w:before="0" w:after="0"/>
+        <w:ind w:left="0" w:right="0" w:hanging="0"/>
+        <w:jc w:val="center"/>
+        <w:rPr>
+          <w:rFonts w:ascii="Arial" w:hAnsi="Arial" w:eastAsia="Times New Roman" w:cs="Arial"/>
+          <w:color w:val="00000A"/>
+          <w:lang w:val="pt-BR" w:eastAsia="en-US" w:bidi="ar-SA"/>
+        </w:rPr>
+      </w:pPr>
+      <w:r>
+        <w:rPr>
+          <w:rFonts w:eastAsia="Times New Roman" w:cs="Arial"/>
+          <w:color w:val="00000A"/>
+          <w:lang w:val="pt-BR" w:eastAsia="en-US" w:bidi="ar-SA"/>
+        </w:rPr>
+      </w:r>
+    </w:p>
+    <w:p>
+      <w:pPr>
+        <w:pStyle w:val="Normal"/>
+        <w:spacing w:before="0" w:after="0"/>
+        <w:rPr/>
+      </w:pPr>
+      <w:r>
+        <w:rPr/>
+        <w:t xml:space="preserve">A identificação das características mencionadas, se ajusta a um modelo de decomposição aditivo  em que a série é a soma de uma componente de tendência, mais uma componente sazonal mais um residual que, idealmente, deveria ser ruido branco (não tendo contaminação das componentes anteriores. A função </w:t>
+      </w:r>
+      <w:r>
+        <w:rPr>
+          <w:i/>
+          <w:iCs/>
+        </w:rPr>
+        <w:t xml:space="preserve">stats::decompose </w:t>
+      </w:r>
+      <w:r>
+        <w:rPr>
+          <w:i w:val="false"/>
+          <w:iCs w:val="false"/>
+        </w:rPr>
+        <w:t>realiza a decomposição mencionada (Figura 3).</w:t>
+      </w:r>
+    </w:p>
+    <w:p>
+      <w:pPr>
+        <w:pStyle w:val="Normal"/>
+        <w:spacing w:before="0" w:after="0"/>
+        <w:rPr/>
+      </w:pPr>
+      <w:r>
+        <w:rPr/>
+        <w:drawing>
+          <wp:anchor behindDoc="0" distT="0" distB="0" distL="0" distR="0" simplePos="0" locked="0" layoutInCell="1" allowOverlap="1" relativeHeight="28">
+            <wp:simplePos x="0" y="0"/>
+            <wp:positionH relativeFrom="column">
+              <wp:align>center</wp:align>
+            </wp:positionH>
+            <wp:positionV relativeFrom="paragraph">
+              <wp:posOffset>635</wp:posOffset>
+            </wp:positionV>
+            <wp:extent cx="3599815" cy="2570480"/>
+            <wp:effectExtent l="0" t="0" r="0" b="0"/>
+            <wp:wrapSquare wrapText="largest"/>
+            <wp:docPr id="3" name="Figura10" descr=""/>
+            <wp:cNvGraphicFramePr>
+              <a:graphicFrameLocks xmlns:a="http://schemas.openxmlformats.org/drawingml/2006/main" noChangeAspect="1"/>
+            </wp:cNvGraphicFramePr>
+            <a:graphic xmlns:a="http://schemas.openxmlformats.org/drawingml/2006/main">
+              <a:graphicData uri="http://schemas.openxmlformats.org/drawingml/2006/picture">
+                <pic:pic xmlns:pic="http://schemas.openxmlformats.org/drawingml/2006/picture">
+                  <pic:nvPicPr>
+                    <pic:cNvPr id="3" name="Figura10" descr=""/>
+                    <pic:cNvPicPr>
+                      <a:picLocks noChangeAspect="1" noChangeArrowheads="1"/>
+                    </pic:cNvPicPr>
+                  </pic:nvPicPr>
+                  <pic:blipFill>
+                    <a:blip r:embed="rId4"/>
+                    <a:stretch>
+                      <a:fillRect/>
+                    </a:stretch>
+                  </pic:blipFill>
+                  <pic:spPr bwMode="auto">
+                    <a:xfrm>
+                      <a:off x="0" y="0"/>
+                      <a:ext cx="3599815" cy="2570480"/>
+                    </a:xfrm>
+                    <a:prstGeom prst="rect">
+                      <a:avLst/>
+                    </a:prstGeom>
+                  </pic:spPr>
+                </pic:pic>
+              </a:graphicData>
+            </a:graphic>
+          </wp:anchor>
+        </w:drawing>
+      </w:r>
+    </w:p>
+    <w:p>
+      <w:pPr>
+        <w:pStyle w:val="Normal"/>
+        <w:spacing w:before="0" w:after="0"/>
+        <w:rPr/>
+      </w:pPr>
+      <w:r>
+        <w:rPr/>
+      </w:r>
+    </w:p>
+    <w:p>
+      <w:pPr>
+        <w:pStyle w:val="Normal"/>
+        <w:spacing w:before="0" w:after="0"/>
+        <w:rPr/>
+      </w:pPr>
+      <w:r>
+        <w:rPr/>
+      </w:r>
+    </w:p>
+    <w:p>
+      <w:pPr>
+        <w:pStyle w:val="Normal"/>
+        <w:spacing w:before="0" w:after="0"/>
+        <w:rPr/>
+      </w:pPr>
+      <w:r>
+        <w:rPr/>
+      </w:r>
+    </w:p>
+    <w:p>
+      <w:pPr>
+        <w:pStyle w:val="Caption"/>
+        <w:widowControl/>
+        <w:overflowPunct w:val="true"/>
+        <w:bidi w:val="0"/>
+        <w:spacing w:lineRule="auto" w:line="360" w:before="0" w:after="0"/>
+        <w:ind w:left="0" w:right="0" w:hanging="0"/>
+        <w:rPr>
+          <w:rFonts w:ascii="Arial" w:hAnsi="Arial" w:eastAsia="Times New Roman" w:cs="Arial"/>
+          <w:color w:val="00000A"/>
+          <w:sz w:val="22"/>
+          <w:szCs w:val="22"/>
+          <w:lang w:val="pt-BR" w:eastAsia="en-US" w:bidi="ar-SA"/>
+        </w:rPr>
+      </w:pPr>
+      <w:r>
+        <w:rPr>
+          <w:rFonts w:eastAsia="Times New Roman" w:cs="Arial"/>
+          <w:color w:val="00000A"/>
+          <w:sz w:val="22"/>
+          <w:szCs w:val="22"/>
+          <w:lang w:val="pt-BR" w:eastAsia="en-US" w:bidi="ar-SA"/>
+        </w:rPr>
+      </w:r>
+    </w:p>
+    <w:p>
+      <w:pPr>
+        <w:pStyle w:val="Caption"/>
+        <w:widowControl/>
+        <w:overflowPunct w:val="true"/>
+        <w:bidi w:val="0"/>
+        <w:spacing w:lineRule="auto" w:line="360" w:before="0" w:after="0"/>
+        <w:ind w:left="0" w:right="0" w:hanging="0"/>
+        <w:rPr>
+          <w:rFonts w:ascii="Arial" w:hAnsi="Arial" w:eastAsia="Times New Roman" w:cs="Arial"/>
+          <w:color w:val="00000A"/>
+          <w:sz w:val="22"/>
+          <w:szCs w:val="22"/>
+          <w:lang w:val="pt-BR" w:eastAsia="en-US" w:bidi="ar-SA"/>
+        </w:rPr>
+      </w:pPr>
+      <w:r>
+        <w:rPr>
+          <w:rFonts w:eastAsia="Times New Roman" w:cs="Arial"/>
+          <w:color w:val="00000A"/>
+          <w:sz w:val="22"/>
+          <w:szCs w:val="22"/>
+          <w:lang w:val="pt-BR" w:eastAsia="en-US" w:bidi="ar-SA"/>
+        </w:rPr>
+      </w:r>
+    </w:p>
+    <w:p>
+      <w:pPr>
+        <w:pStyle w:val="Caption"/>
+        <w:widowControl/>
+        <w:overflowPunct w:val="true"/>
+        <w:bidi w:val="0"/>
+        <w:spacing w:lineRule="auto" w:line="360" w:before="0" w:after="0"/>
+        <w:ind w:left="0" w:right="0" w:hanging="0"/>
+        <w:rPr>
+          <w:rFonts w:ascii="Arial" w:hAnsi="Arial" w:eastAsia="Times New Roman" w:cs="Arial"/>
+          <w:color w:val="00000A"/>
+          <w:sz w:val="22"/>
+          <w:szCs w:val="22"/>
+          <w:lang w:val="pt-BR" w:eastAsia="en-US" w:bidi="ar-SA"/>
+        </w:rPr>
+      </w:pPr>
+      <w:r>
+        <w:rPr>
+          <w:rFonts w:eastAsia="Times New Roman" w:cs="Arial"/>
+          <w:color w:val="00000A"/>
+          <w:sz w:val="22"/>
+          <w:szCs w:val="22"/>
+          <w:lang w:val="pt-BR" w:eastAsia="en-US" w:bidi="ar-SA"/>
+        </w:rPr>
+      </w:r>
+    </w:p>
+    <w:p>
+      <w:pPr>
+        <w:pStyle w:val="Caption"/>
+        <w:widowControl/>
+        <w:overflowPunct w:val="true"/>
+        <w:bidi w:val="0"/>
+        <w:spacing w:lineRule="auto" w:line="360" w:before="0" w:after="0"/>
+        <w:ind w:left="0" w:right="0" w:hanging="0"/>
+        <w:rPr>
+          <w:rFonts w:ascii="Arial" w:hAnsi="Arial" w:eastAsia="Times New Roman" w:cs="Arial"/>
+          <w:color w:val="00000A"/>
+          <w:sz w:val="22"/>
+          <w:szCs w:val="22"/>
+          <w:lang w:val="pt-BR" w:eastAsia="en-US" w:bidi="ar-SA"/>
+        </w:rPr>
+      </w:pPr>
+      <w:r>
+        <w:rPr>
+          <w:rFonts w:eastAsia="Times New Roman" w:cs="Arial"/>
+          <w:color w:val="00000A"/>
+          <w:sz w:val="22"/>
+          <w:szCs w:val="22"/>
+          <w:lang w:val="pt-BR" w:eastAsia="en-US" w:bidi="ar-SA"/>
+        </w:rPr>
+      </w:r>
+    </w:p>
+    <w:p>
+      <w:pPr>
+        <w:pStyle w:val="Caption"/>
+        <w:widowControl/>
+        <w:overflowPunct w:val="true"/>
+        <w:bidi w:val="0"/>
+        <w:spacing w:lineRule="auto" w:line="360" w:before="0" w:after="0"/>
+        <w:ind w:left="0" w:right="0" w:hanging="0"/>
+        <w:rPr>
+          <w:rFonts w:ascii="Arial" w:hAnsi="Arial" w:eastAsia="Times New Roman" w:cs="Arial"/>
+          <w:color w:val="00000A"/>
+          <w:sz w:val="22"/>
+          <w:szCs w:val="22"/>
+          <w:lang w:val="pt-BR" w:eastAsia="en-US" w:bidi="ar-SA"/>
+        </w:rPr>
+      </w:pPr>
+      <w:r>
+        <w:rPr>
+          <w:rFonts w:eastAsia="Times New Roman" w:cs="Arial"/>
+          <w:color w:val="00000A"/>
+          <w:sz w:val="22"/>
+          <w:szCs w:val="22"/>
+          <w:lang w:val="pt-BR" w:eastAsia="en-US" w:bidi="ar-SA"/>
+        </w:rPr>
+      </w:r>
+    </w:p>
+    <w:p>
+      <w:pPr>
+        <w:pStyle w:val="Caption"/>
+        <w:widowControl/>
+        <w:overflowPunct w:val="true"/>
+        <w:bidi w:val="0"/>
+        <w:spacing w:lineRule="auto" w:line="360" w:before="0" w:after="0"/>
+        <w:ind w:left="0" w:right="0" w:hanging="0"/>
+        <w:rPr>
+          <w:rFonts w:ascii="Arial" w:hAnsi="Arial" w:eastAsia="Times New Roman" w:cs="Arial"/>
+          <w:color w:val="00000A"/>
+          <w:sz w:val="22"/>
+          <w:szCs w:val="22"/>
+          <w:lang w:val="pt-BR" w:eastAsia="en-US" w:bidi="ar-SA"/>
+        </w:rPr>
+      </w:pPr>
+      <w:r>
+        <w:rPr>
+          <w:rFonts w:eastAsia="Times New Roman" w:cs="Arial"/>
+          <w:color w:val="00000A"/>
+          <w:sz w:val="22"/>
+          <w:szCs w:val="22"/>
+          <w:lang w:val="pt-BR" w:eastAsia="en-US" w:bidi="ar-SA"/>
+        </w:rPr>
+      </w:r>
+    </w:p>
+    <w:p>
+      <w:pPr>
+        <w:pStyle w:val="Caption"/>
+        <w:widowControl/>
+        <w:overflowPunct w:val="true"/>
+        <w:bidi w:val="0"/>
+        <w:spacing w:lineRule="auto" w:line="360" w:before="0" w:after="0"/>
+        <w:ind w:left="0" w:right="0" w:hanging="0"/>
+        <w:rPr>
+          <w:rFonts w:ascii="Arial" w:hAnsi="Arial" w:eastAsia="Times New Roman" w:cs="Arial"/>
+          <w:color w:val="00000A"/>
+          <w:sz w:val="22"/>
+          <w:szCs w:val="22"/>
+          <w:lang w:val="pt-BR" w:eastAsia="en-US" w:bidi="ar-SA"/>
+        </w:rPr>
+      </w:pPr>
+      <w:r>
+        <w:rPr>
+          <w:rFonts w:eastAsia="Times New Roman" w:cs="Arial"/>
+          <w:color w:val="00000A"/>
+          <w:sz w:val="22"/>
+          <w:szCs w:val="22"/>
+          <w:lang w:val="pt-BR" w:eastAsia="en-US" w:bidi="ar-SA"/>
+        </w:rPr>
+      </w:r>
+    </w:p>
+    <w:p>
+      <w:pPr>
+        <w:pStyle w:val="Caption"/>
+        <w:widowControl/>
+        <w:overflowPunct w:val="true"/>
+        <w:bidi w:val="0"/>
+        <w:spacing w:lineRule="auto" w:line="360" w:before="0" w:after="0"/>
+        <w:ind w:left="0" w:right="0" w:hanging="0"/>
+        <w:jc w:val="center"/>
+        <w:rPr>
+          <w:rFonts w:ascii="Arial" w:hAnsi="Arial" w:eastAsia="Times New Roman" w:cs="Arial"/>
+          <w:color w:val="00000A"/>
+          <w:lang w:val="pt-BR" w:eastAsia="en-US" w:bidi="ar-SA"/>
+        </w:rPr>
+      </w:pPr>
+      <w:r>
+        <w:rPr>
+          <w:rFonts w:eastAsia="Times New Roman" w:cs="Arial"/>
+          <w:color w:val="00000A"/>
+          <w:lang w:val="pt-BR" w:eastAsia="en-US" w:bidi="ar-SA"/>
+        </w:rPr>
+        <w:t xml:space="preserve">Figura </w:t>
+      </w:r>
+      <w:r>
+        <w:rPr>
+          <w:rFonts w:eastAsia="Times New Roman" w:cs="Arial"/>
+          <w:color w:val="00000A"/>
+          <w:lang w:val="pt-BR" w:eastAsia="en-US" w:bidi="ar-SA"/>
+        </w:rPr>
         <w:fldChar w:fldCharType="begin"/>
       </w:r>
       <w:r>
-        <w:instrText> PAGE </w:instrText>
+        <w:instrText> SEQ Figura \* ARABIC </w:instrText>
       </w:r>
       <w:r>
         <w:fldChar w:fldCharType="separate"/>
       </w:r>
       <w:r>
+        <w:t>3</w:t>
+      </w:r>
+      <w:r>
+        <w:fldChar w:fldCharType="end"/>
+      </w:r>
+      <w:r>
+        <w:rPr>
+          <w:rFonts w:eastAsia="Times New Roman" w:cs="Arial"/>
+          <w:color w:val="00000A"/>
+          <w:lang w:val="pt-BR" w:eastAsia="en-US" w:bidi="ar-SA"/>
+        </w:rPr>
+        <w:t xml:space="preserve"> – Volume e média de Vendas por mês</w:t>
+      </w:r>
+    </w:p>
+    <w:p>
+      <w:pPr>
+        <w:pStyle w:val="Normal"/>
+        <w:spacing w:before="0" w:after="0"/>
+        <w:rPr/>
+      </w:pPr>
+      <w:r>
+        <w:rPr/>
+        <w:t xml:space="preserve"> </w:t>
+      </w:r>
+    </w:p>
+    <w:p>
+      <w:pPr>
+        <w:pStyle w:val="Normal"/>
+        <w:spacing w:before="0" w:after="0"/>
+        <w:rPr/>
+      </w:pPr>
+      <w:r>
+        <w:rPr/>
+        <w:t>3.</w:t>
+      </w:r>
+      <w:r>
+        <w:rPr/>
         <w:t>2</w:t>
       </w:r>
       <w:r>
-        <w:fldChar w:fldCharType="end"/>
+        <w:rPr/>
+        <w:t xml:space="preserve"> Modelo SARIMA</w:t>
       </w:r>
     </w:p>
     <w:p>
@@ -513,7 +1622,39 @@
       </w:pPr>
       <w:r>
         <w:rPr/>
-        <w:t xml:space="preserve">Um dos modelos mais usados na presença de sazonalidade é o autorregressão de médias móveis ou ARIMA. Na presença de sazonalidade ele é chamado de SARIMA. </w:t>
+        <w:t>Acorde ao proposto por Box e Jenkins para a modelagem de séries temporais estacionárias, o processo segue um ciclo interativo de 4 partes:</w:t>
+      </w:r>
+      <w:r>
+        <w:rPr/>
+        <w:t xml:space="preserve"> especificação, </w:t>
+      </w:r>
+      <w:r>
+        <w:rPr/>
+        <w:t>estima</w:t>
+      </w:r>
+      <w:r>
+        <w:rPr/>
+        <w:t xml:space="preserve">ção,  diagnóstico e </w:t>
+      </w:r>
+      <w:r>
+        <w:rPr/>
+        <w:t xml:space="preserve">modelo final. Com o modelo final podemos fazer </w:t>
+      </w:r>
+      <w:r>
+        <w:rPr/>
+        <w:t xml:space="preserve">a predição </w:t>
+      </w:r>
+      <w:r>
+        <w:rPr/>
+        <w:t>de valores futuros</w:t>
+      </w:r>
+      <w:r>
+        <w:rPr/>
+        <w:t xml:space="preserve">. </w:t>
+      </w:r>
+      <w:r>
+        <w:rPr/>
+        <w:t>Na análise da série com o modelo SARIMA, além de funções base do R, foram usadas funções específicas do pacote BETS (Brazilian Economics Time Series).</w:t>
       </w:r>
     </w:p>
     <w:p>
@@ -524,7 +1665,42 @@
       </w:pPr>
       <w:r>
         <w:rPr/>
-        <w:t>As etapas de análise incluem a especificação, identificação, estimação, diagnóstico e finalmente a predição.</w:t>
+        <w:t xml:space="preserve">A estacionalidade da série é testada através da função </w:t>
+      </w:r>
+      <w:r>
+        <w:rPr>
+          <w:i/>
+          <w:iCs/>
+        </w:rPr>
+        <w:t>BETS.corrgram</w:t>
+      </w:r>
+      <w:r>
+        <w:rPr>
+          <w:i w:val="false"/>
+          <w:iCs w:val="false"/>
+        </w:rPr>
+        <w:t xml:space="preserve">. No caso da série não ser estacionária, o número de diferenciações necessárias é determinado por um teste de raiz unitária (RU). </w:t>
+      </w:r>
+      <w:r>
+        <w:rPr>
+          <w:i w:val="false"/>
+          <w:iCs w:val="false"/>
+        </w:rPr>
+        <w:t xml:space="preserve">Um dos mais usados e o teste de Dickey-Fuller Aumentado,  conhecido na literatura como teste ADF(Augmented Dickey-Fuller) e implementado na função </w:t>
+      </w:r>
+      <w:r>
+        <w:rPr>
+          <w:i/>
+          <w:iCs/>
+        </w:rPr>
+        <w:t xml:space="preserve">urca::ur.df. </w:t>
+      </w:r>
+      <w:r>
+        <w:rPr>
+          <w:i w:val="false"/>
+          <w:iCs w:val="false"/>
+        </w:rPr>
+        <w:t>A hipótese H0 é que a série possui uma RU e assim sendo é estacionária.</w:t>
       </w:r>
     </w:p>
     <w:p>
@@ -534,8 +1710,39 @@
         <w:rPr/>
       </w:pPr>
       <w:r>
-        <w:rPr/>
-        <w:t>Na especificação, é feita….</w:t>
+        <w:rPr>
+          <w:i w:val="false"/>
+          <w:iCs w:val="false"/>
+        </w:rPr>
+        <w:t xml:space="preserve">Uma vez determinado o número de diferenciações necessária, a série é estacionada e o incremento da </w:t>
+      </w:r>
+      <w:r>
+        <w:rPr>
+          <w:i w:val="false"/>
+          <w:iCs w:val="false"/>
+        </w:rPr>
+        <w:t>variância</w:t>
+      </w:r>
+      <w:r>
+        <w:rPr>
+          <w:i w:val="false"/>
+          <w:iCs w:val="false"/>
+        </w:rPr>
+        <w:t xml:space="preserve"> pode ser retirado com a função </w:t>
+      </w:r>
+      <w:r>
+        <w:rPr>
+          <w:i/>
+          <w:iCs/>
+        </w:rPr>
+        <w:t>log().</w:t>
+      </w:r>
+      <w:r>
+        <w:rPr>
+          <w:i w:val="false"/>
+          <w:iCs w:val="false"/>
+        </w:rPr>
+        <w:t xml:space="preserve"> </w:t>
       </w:r>
     </w:p>
     <w:p>
@@ -545,8 +1752,18 @@
         <w:rPr/>
       </w:pPr>
       <w:r>
-        <w:rPr/>
-        <w:t>Na identificação ….</w:t>
+        <w:rPr>
+          <w:i w:val="false"/>
+          <w:iCs w:val="false"/>
+        </w:rPr>
+        <w:t>N</w:t>
+      </w:r>
+      <w:r>
+        <w:rPr>
+          <w:i w:val="false"/>
+          <w:iCs w:val="false"/>
+        </w:rPr>
+        <w:t>o caso da sazonalidade a série é diferenciada com período de 12 e o teste de RU refeito para comprovar que a série resultante é estacionária.</w:t>
       </w:r>
     </w:p>
     <w:p>
@@ -557,7 +1774,60 @@
       </w:pPr>
       <w:r>
         <w:rPr/>
-        <w:t>Na etapa de estimação…</w:t>
+        <w:t xml:space="preserve">Na especificação, é feita </w:t>
+      </w:r>
+      <w:r>
+        <w:rPr/>
+        <w:t xml:space="preserve">uma análise para determinar a classe de estrutura SARIMA que melhor se adapta, usando funções de autocorrelação e autocorrelação parcial. Assim os valores de </w:t>
+      </w:r>
+      <w:r>
+        <w:rPr>
+          <w:i/>
+          <w:iCs/>
+        </w:rPr>
+        <w:t xml:space="preserve">p, q, P </w:t>
+      </w:r>
+      <w:r>
+        <w:rPr>
+          <w:i w:val="false"/>
+          <w:iCs w:val="false"/>
+        </w:rPr>
+        <w:t xml:space="preserve">e </w:t>
+      </w:r>
+      <w:r>
+        <w:rPr>
+          <w:i/>
+          <w:iCs/>
+        </w:rPr>
+        <w:t>Q</w:t>
+      </w:r>
+      <w:r>
+        <w:rPr>
+          <w:i w:val="false"/>
+          <w:iCs w:val="false"/>
+        </w:rPr>
+        <w:t xml:space="preserve"> são </w:t>
+      </w:r>
+      <w:r>
+        <w:rPr>
+          <w:i w:val="false"/>
+          <w:iCs w:val="false"/>
+        </w:rPr>
+        <w:t>definidos</w:t>
+      </w:r>
+      <w:r>
+        <w:rPr>
+          <w:i w:val="false"/>
+          <w:iCs w:val="false"/>
+        </w:rPr>
+        <w:t xml:space="preserve">. </w:t>
+      </w:r>
+      <w:r>
+        <w:rPr>
+          <w:i w:val="false"/>
+          <w:iCs w:val="false"/>
+        </w:rPr>
+        <w:t>Pode-se determinar mais de um modelo.</w:t>
       </w:r>
     </w:p>
     <w:p>
@@ -568,7 +1838,116 @@
       </w:pPr>
       <w:r>
         <w:rPr/>
-        <w:t>No diagnóstico…</w:t>
+        <w:t xml:space="preserve">Na etapa de estimação, </w:t>
+      </w:r>
+      <w:r>
+        <w:rPr/>
+        <w:t xml:space="preserve">os parâmetros definidos são calculados e testados estatisticamente para validar sua significância. A função </w:t>
+      </w:r>
+      <w:r>
+        <w:rPr>
+          <w:i/>
+          <w:iCs/>
+        </w:rPr>
+        <w:t>forecast::auto.</w:t>
+      </w:r>
+      <w:r>
+        <w:rPr>
+          <w:i/>
+          <w:iCs/>
+        </w:rPr>
+        <w:t>a</w:t>
+      </w:r>
+      <w:r>
+        <w:rPr>
+          <w:i/>
+          <w:iCs/>
+        </w:rPr>
+        <w:t xml:space="preserve">rima, </w:t>
+      </w:r>
+      <w:r>
+        <w:rPr>
+          <w:i w:val="false"/>
+          <w:iCs w:val="false"/>
+        </w:rPr>
+        <w:t xml:space="preserve">calcula </w:t>
+      </w:r>
+      <w:r>
+        <w:rPr>
+          <w:i w:val="false"/>
+          <w:iCs w:val="false"/>
+        </w:rPr>
+        <w:t>automáticamente</w:t>
+      </w:r>
+      <w:r>
+        <w:rPr>
+          <w:i w:val="false"/>
+          <w:iCs w:val="false"/>
+        </w:rPr>
+        <w:t xml:space="preserve"> o melhor modelo acorde critérios  </w:t>
+      </w:r>
+      <w:r>
+        <w:rPr>
+          <w:i w:val="false"/>
+          <w:iCs w:val="false"/>
+        </w:rPr>
+        <w:t xml:space="preserve">AIC e BIC. </w:t>
+      </w:r>
+      <w:r>
+        <w:rPr>
+          <w:i w:val="false"/>
+          <w:iCs w:val="false"/>
+        </w:rPr>
+        <w:t>Também pode ser usada a função f</w:t>
+      </w:r>
+      <w:r>
+        <w:rPr>
+          <w:i/>
+          <w:iCs/>
+        </w:rPr>
+        <w:t>orecast::</w:t>
+      </w:r>
+      <w:r>
+        <w:rPr>
+          <w:i/>
+          <w:iCs/>
+        </w:rPr>
+        <w:t>A</w:t>
+      </w:r>
+      <w:r>
+        <w:rPr>
+          <w:i/>
+          <w:iCs/>
+        </w:rPr>
+        <w:t>rima.</w:t>
+      </w:r>
+      <w:r>
+        <w:rPr>
+          <w:i w:val="false"/>
+          <w:iCs w:val="false"/>
+        </w:rPr>
+        <w:t xml:space="preserve"> </w:t>
+      </w:r>
+      <w:r>
+        <w:rPr>
+          <w:i w:val="false"/>
+          <w:iCs w:val="false"/>
+        </w:rPr>
+        <w:t xml:space="preserve">Para rápida verificação da significância, a função </w:t>
+      </w:r>
+      <w:r>
+        <w:rPr>
+          <w:i/>
+          <w:iCs/>
+        </w:rPr>
+        <w:t>BETS::t_test</w:t>
+      </w:r>
+      <w:r>
+        <w:rPr>
+          <w:i w:val="false"/>
+          <w:iCs w:val="false"/>
+        </w:rPr>
+        <w:t xml:space="preserve"> proporciona valores para cada coeficiente e analisa os critérios de rejeição das hipóteses.</w:t>
       </w:r>
     </w:p>
     <w:p>
@@ -579,7 +1958,54 @@
       </w:pPr>
       <w:r>
         <w:rPr/>
-        <w:t>Finalmente na predição…</w:t>
+        <w:t xml:space="preserve">No diagnóstico </w:t>
+      </w:r>
+      <w:r>
+        <w:rPr/>
+        <w:t xml:space="preserve">é feito uma análise dos resíduos e testes de verificação como o de </w:t>
+      </w:r>
+      <w:bookmarkStart w:id="4" w:name="__DdeLink__641_2971074932"/>
+      <w:r>
+        <w:rPr/>
+        <w:t>Ljung-Box</w:t>
+      </w:r>
+      <w:bookmarkEnd w:id="4"/>
+      <w:r>
+        <w:rPr/>
+        <w:t xml:space="preserve"> para conferir se o modelo é adequado. Novamente critérios AIC e BIC são usados na verificação para comprovar que os resíduos têm ausência de autocorrelação linear (</w:t>
+      </w:r>
+      <w:r>
+        <w:rPr>
+          <w:i/>
+          <w:iCs/>
+        </w:rPr>
+        <w:t>stats::Box.test</w:t>
+      </w:r>
+      <w:r>
+        <w:rPr/>
+        <w:t xml:space="preserve">) e heterocedasticidade (ARCH ML ou teste Multiplicador de Lagrange para heterocedasticidade condicional regressiva, </w:t>
+      </w:r>
+      <w:r>
+        <w:rPr>
+          <w:i/>
+          <w:iCs/>
+        </w:rPr>
+        <w:t>FinTS::ArchTest</w:t>
+      </w:r>
+      <w:r>
+        <w:rPr/>
+        <w:t>), assim como seguem uma distribuição do tipo normal (</w:t>
+      </w:r>
+      <w:r>
+        <w:rPr>
+          <w:i/>
+          <w:iCs/>
+        </w:rPr>
+        <w:t>normtest::jb.norm.test)</w:t>
+      </w:r>
+      <w:r>
+        <w:rPr/>
+        <w:t>.</w:t>
       </w:r>
     </w:p>
     <w:p>
@@ -590,6 +2016,25 @@
       </w:pPr>
       <w:r>
         <w:rPr/>
+        <w:t xml:space="preserve">O modelo definitivo é escolhido, se temos mais de um </w:t>
+      </w:r>
+      <w:r>
+        <w:rPr/>
+        <w:t xml:space="preserve">os valores de RMSE e MAPE ajudam a determinar o mais adequado para a modelagem da série. A previsão de novos valores é feita com </w:t>
+      </w:r>
+      <w:r>
+        <w:rPr>
+          <w:i/>
+          <w:iCs/>
+        </w:rPr>
+        <w:t>forecast::forecast</w:t>
+      </w:r>
+      <w:r>
+        <w:rPr>
+          <w:i w:val="false"/>
+          <w:iCs w:val="false"/>
+        </w:rPr>
+        <w:t>, especificando o horizonte de previsão e o nível de confiança desejado.</w:t>
       </w:r>
     </w:p>
     <w:p>
@@ -600,11 +2045,25 @@
       </w:pPr>
       <w:r>
         <w:rPr/>
-        <w:t xml:space="preserve">3.2 </w:t>
-      </w:r>
-      <w:r>
-        <w:rPr/>
-        <w:t xml:space="preserve">Modelo Holt-Winters </w:t>
+      </w:r>
+    </w:p>
+    <w:p>
+      <w:pPr>
+        <w:pStyle w:val="Normal"/>
+        <w:spacing w:before="0" w:after="0"/>
+        <w:rPr/>
+      </w:pPr>
+      <w:r>
+        <w:rPr/>
+        <w:t>3.</w:t>
+      </w:r>
+      <w:r>
+        <w:rPr/>
+        <w:t>3</w:t>
+      </w:r>
+      <w:r>
+        <w:rPr/>
+        <w:t xml:space="preserve"> Modelo Holt-Winters </w:t>
       </w:r>
     </w:p>
     <w:p>
@@ -757,7 +2216,7 @@
           <w:szCs w:val="22"/>
           <w:lang w:val="pt-BR" w:eastAsia="en-US" w:bidi="ar-SA"/>
         </w:rPr>
-        <w:t xml:space="preserve"> observação é dada da seguinte forma:</w:t>
+        <w:t>, observação é dada da seguinte forma:</w:t>
       </w:r>
     </w:p>
     <w:p>
@@ -1324,12 +2783,10 @@
           </m:e>
         </m:d>
       </m:oMath>
-    </w:p>
-    <w:p>
-      <w:pPr>
-        <w:pStyle w:val="Corpodetexto"/>
-        <w:rPr/>
-      </w:pPr>
+      <w:r>
+        <w:rPr/>
+        <w:t>,</w:t>
+      </w:r>
       <w:r>
         <w:rPr/>
       </w:r>
@@ -1489,13 +2946,10 @@
           </m:sub>
         </m:sSub>
       </m:oMath>
-    </w:p>
-    <w:p>
-      <w:pPr>
-        <w:pStyle w:val="Corpodetexto"/>
-        <w:spacing w:before="0" w:after="0"/>
-        <w:rPr/>
-      </w:pPr>
+      <w:r>
+        <w:rPr/>
+        <w:t>e</w:t>
+      </w:r>
       <w:r>
         <w:rPr/>
       </w:r>
@@ -1867,6 +3321,9 @@
       <w:pPr>
         <w:pStyle w:val="Normal"/>
         <w:spacing w:before="0" w:after="0"/>
+        <w:rPr/>
+      </w:pPr>
+      <w:r>
         <w:rPr>
           <w:rFonts w:eastAsia="Calibri"/>
           <w:color w:val="00000A"/>
@@ -1874,7 +3331,8 @@
           <w:szCs w:val="22"/>
           <w:lang w:val="pt-BR" w:eastAsia="en-US" w:bidi="ar-SA"/>
         </w:rPr>
-      </w:pPr>
+        <w:t>3.</w:t>
+      </w:r>
       <w:r>
         <w:rPr>
           <w:rFonts w:eastAsia="Calibri"/>
@@ -1883,7 +3341,7 @@
           <w:szCs w:val="22"/>
           <w:lang w:val="pt-BR" w:eastAsia="en-US" w:bidi="ar-SA"/>
         </w:rPr>
-        <w:t xml:space="preserve">3.3 </w:t>
+        <w:t>4</w:t>
       </w:r>
       <w:r>
         <w:rPr>
@@ -1893,7 +3351,7 @@
           <w:szCs w:val="22"/>
           <w:lang w:val="pt-BR" w:eastAsia="en-US" w:bidi="ar-SA"/>
         </w:rPr>
-        <w:t>Rede Neural</w:t>
+        <w:t xml:space="preserve"> Rede Neural</w:t>
       </w:r>
     </w:p>
     <w:p>
@@ -2097,63 +3555,45 @@
           <w:szCs w:val="22"/>
           <w:lang w:val="pt-BR" w:eastAsia="en-US" w:bidi="ar-SA"/>
         </w:rPr>
-        <w:t xml:space="preserve">4- </w:t>
-      </w:r>
-      <w:r>
-        <w:rPr>
-          <w:rFonts w:eastAsia="Calibri"/>
-          <w:color w:val="00000A"/>
-          <w:sz w:val="22"/>
-          <w:szCs w:val="22"/>
-          <w:lang w:val="pt-BR" w:eastAsia="en-US" w:bidi="ar-SA"/>
-        </w:rPr>
-        <w:t>Resultados e Discussão</w:t>
-      </w:r>
-    </w:p>
-    <w:p>
-      <w:pPr>
-        <w:pStyle w:val="Normal"/>
-        <w:rPr/>
-      </w:pPr>
-      <w:r>
-        <w:rPr/>
-        <w:t>4.</w:t>
-      </w:r>
-      <w:r>
-        <w:rPr/>
-        <w:t>1 - Modelo SARIMA</w:t>
-      </w:r>
-    </w:p>
-    <w:p>
-      <w:pPr>
-        <w:pStyle w:val="Normal"/>
-        <w:rPr/>
-      </w:pPr>
-      <w:r>
-        <w:rPr/>
-      </w:r>
-    </w:p>
-    <w:p>
-      <w:pPr>
-        <w:pStyle w:val="Normal"/>
-        <w:rPr/>
-      </w:pPr>
-      <w:r>
-        <w:rPr/>
-      </w:r>
-    </w:p>
-    <w:p>
-      <w:pPr>
-        <w:pStyle w:val="Normal"/>
-        <w:rPr/>
-      </w:pPr>
-      <w:r>
-        <w:rPr/>
-        <w:t>4.</w:t>
-      </w:r>
-      <w:r>
-        <w:rPr/>
-        <w:t>2 - Modelo Holt-Winters</w:t>
+        <w:t>4- Resultados e Discussão</w:t>
+      </w:r>
+    </w:p>
+    <w:p>
+      <w:pPr>
+        <w:pStyle w:val="Normal"/>
+        <w:rPr/>
+      </w:pPr>
+      <w:r>
+        <w:rPr/>
+        <w:t>4.1 - Modelo SARIMA</w:t>
+      </w:r>
+    </w:p>
+    <w:p>
+      <w:pPr>
+        <w:pStyle w:val="Normal"/>
+        <w:rPr/>
+      </w:pPr>
+      <w:r>
+        <w:rPr/>
+      </w:r>
+    </w:p>
+    <w:p>
+      <w:pPr>
+        <w:pStyle w:val="Normal"/>
+        <w:rPr/>
+      </w:pPr>
+      <w:r>
+        <w:rPr/>
+      </w:r>
+    </w:p>
+    <w:p>
+      <w:pPr>
+        <w:pStyle w:val="Normal"/>
+        <w:rPr/>
+      </w:pPr>
+      <w:r>
+        <w:rPr/>
+        <w:t>4.2 - Modelo Holt-Winters</w:t>
       </w:r>
     </w:p>
     <w:p>
@@ -2173,7 +3613,7 @@
       <w:r>
         <w:rPr/>
         <w:drawing>
-          <wp:anchor behindDoc="0" distT="0" distB="0" distL="0" distR="0" simplePos="0" locked="0" layoutInCell="1" allowOverlap="1" relativeHeight="28">
+          <wp:anchor behindDoc="0" distT="0" distB="0" distL="0" distR="0" simplePos="0" locked="0" layoutInCell="1" allowOverlap="1" relativeHeight="6">
             <wp:simplePos x="0" y="0"/>
             <wp:positionH relativeFrom="column">
               <wp:align>center</wp:align>
@@ -2184,7 +3624,7 @@
             <wp:extent cx="3599815" cy="2574290"/>
             <wp:effectExtent l="0" t="0" r="0" b="0"/>
             <wp:wrapSquare wrapText="largest"/>
-            <wp:docPr id="1" name="Figura6" descr=""/>
+            <wp:docPr id="4" name="Figura6" descr=""/>
             <wp:cNvGraphicFramePr>
               <a:graphicFrameLocks xmlns:a="http://schemas.openxmlformats.org/drawingml/2006/main" noChangeAspect="1"/>
             </wp:cNvGraphicFramePr>
@@ -2192,14 +3632,14 @@
               <a:graphicData uri="http://schemas.openxmlformats.org/drawingml/2006/picture">
                 <pic:pic xmlns:pic="http://schemas.openxmlformats.org/drawingml/2006/picture">
                   <pic:nvPicPr>
-                    <pic:cNvPr id="1" name="Figura6" descr=""/>
+                    <pic:cNvPr id="4" name="Figura6" descr=""/>
                     <pic:cNvPicPr>
                       <a:picLocks noChangeAspect="1" noChangeArrowheads="1"/>
                     </pic:cNvPicPr>
                   </pic:nvPicPr>
                   <pic:blipFill>
-                    <a:blip r:embed="rId2"/>
-                    <a:srcRect l="-220" t="9762" r="4818" b="4743"/>
+                    <a:blip r:embed="rId5"/>
+                    <a:srcRect l="-220" t="9752" r="4818" b="4743"/>
                     <a:stretch>
                       <a:fillRect/>
                     </a:stretch>
@@ -2322,18 +3762,14 @@
         <w:fldChar w:fldCharType="separate"/>
       </w:r>
       <w:r>
-        <w:t>1</w:t>
+        <w:t>4</w:t>
       </w:r>
       <w:r>
         <w:fldChar w:fldCharType="end"/>
       </w:r>
       <w:r>
         <w:rPr/>
-        <w:t xml:space="preserve"> – </w:t>
-      </w:r>
-      <w:r>
-        <w:rPr/>
-        <w:t xml:space="preserve">Decomposição da série com a função </w:t>
+        <w:t xml:space="preserve"> – Decomposição da série com a função </w:t>
       </w:r>
       <w:r>
         <w:rPr>
@@ -2368,44 +3804,8 @@
       </w:pPr>
       <w:r>
         <w:rPr/>
-      </w:r>
-    </w:p>
-    <w:p>
-      <w:pPr>
-        <w:pStyle w:val="Normal"/>
-        <w:rPr/>
-      </w:pPr>
-      <w:r>
-        <w:rPr/>
-      </w:r>
-    </w:p>
-    <w:p>
-      <w:pPr>
-        <w:pStyle w:val="Normal"/>
-        <w:rPr/>
-      </w:pPr>
-      <w:r>
-        <w:rPr/>
-      </w:r>
-    </w:p>
-    <w:p>
-      <w:pPr>
-        <w:pStyle w:val="Normal"/>
-        <w:rPr/>
-      </w:pPr>
-      <w:r>
-        <w:rPr/>
-      </w:r>
-    </w:p>
-    <w:p>
-      <w:pPr>
-        <w:pStyle w:val="Normal"/>
-        <w:rPr/>
-      </w:pPr>
-      <w:r>
-        <w:rPr/>
         <w:drawing>
-          <wp:anchor behindDoc="0" distT="0" distB="0" distL="0" distR="0" simplePos="0" locked="0" layoutInCell="1" allowOverlap="1" relativeHeight="29">
+          <wp:anchor behindDoc="0" distT="0" distB="0" distL="0" distR="0" simplePos="0" locked="0" layoutInCell="1" allowOverlap="1" relativeHeight="7">
             <wp:simplePos x="0" y="0"/>
             <wp:positionH relativeFrom="column">
               <wp:align>center</wp:align>
@@ -2416,7 +3816,7 @@
             <wp:extent cx="3599815" cy="2728595"/>
             <wp:effectExtent l="0" t="0" r="0" b="0"/>
             <wp:wrapSquare wrapText="largest"/>
-            <wp:docPr id="2" name="Figura7" descr=""/>
+            <wp:docPr id="5" name="Figura7" descr=""/>
             <wp:cNvGraphicFramePr>
               <a:graphicFrameLocks xmlns:a="http://schemas.openxmlformats.org/drawingml/2006/main" noChangeAspect="1"/>
             </wp:cNvGraphicFramePr>
@@ -2424,14 +3824,14 @@
               <a:graphicData uri="http://schemas.openxmlformats.org/drawingml/2006/picture">
                 <pic:pic xmlns:pic="http://schemas.openxmlformats.org/drawingml/2006/picture">
                   <pic:nvPicPr>
-                    <pic:cNvPr id="2" name="Figura7" descr=""/>
+                    <pic:cNvPr id="5" name="Figura7" descr=""/>
                     <pic:cNvPicPr>
                       <a:picLocks noChangeAspect="1" noChangeArrowheads="1"/>
                     </pic:cNvPicPr>
                   </pic:nvPicPr>
                   <pic:blipFill>
-                    <a:blip r:embed="rId3"/>
-                    <a:srcRect l="-220" t="9762" r="4818" b="-275"/>
+                    <a:blip r:embed="rId6"/>
+                    <a:srcRect l="-220" t="9752" r="4818" b="-275"/>
                     <a:stretch>
                       <a:fillRect/>
                     </a:stretch>
@@ -2512,7 +3912,9 @@
         </w:rPr>
       </w:pPr>
       <w:r>
-        <w:rPr/>
+        <w:rPr>
+          <w:b/>
+        </w:rPr>
       </w:r>
     </w:p>
     <w:p>
@@ -2525,7 +3927,9 @@
         </w:rPr>
       </w:pPr>
       <w:r>
-        <w:rPr/>
+        <w:rPr>
+          <w:b/>
+        </w:rPr>
       </w:r>
     </w:p>
     <w:p>
@@ -2538,7 +3942,9 @@
         </w:rPr>
       </w:pPr>
       <w:r>
-        <w:rPr/>
+        <w:rPr>
+          <w:b/>
+        </w:rPr>
       </w:r>
     </w:p>
     <w:p>
@@ -2551,7 +3957,9 @@
         </w:rPr>
       </w:pPr>
       <w:r>
-        <w:rPr/>
+        <w:rPr>
+          <w:b/>
+        </w:rPr>
       </w:r>
     </w:p>
     <w:p>
@@ -2564,7 +3972,9 @@
         </w:rPr>
       </w:pPr>
       <w:r>
-        <w:rPr/>
+        <w:rPr>
+          <w:b/>
+        </w:rPr>
       </w:r>
     </w:p>
     <w:p>
@@ -2592,18 +4002,14 @@
         <w:fldChar w:fldCharType="separate"/>
       </w:r>
       <w:r>
-        <w:t>2</w:t>
+        <w:t>5</w:t>
       </w:r>
       <w:r>
         <w:fldChar w:fldCharType="end"/>
       </w:r>
       <w:r>
         <w:rPr/>
-        <w:t xml:space="preserve"> – </w:t>
-      </w:r>
-      <w:r>
-        <w:rPr/>
-        <w:t>Serie original, ajustada e previsão 2012 com intervalo de confiança</w:t>
+        <w:t xml:space="preserve"> – Serie original, ajustada e previsão 2012 com intervalo de confiança</w:t>
       </w:r>
     </w:p>
     <w:p>
@@ -2624,7 +4030,7 @@
       <w:r>
         <w:rPr/>
         <w:drawing>
-          <wp:anchor behindDoc="0" distT="0" distB="0" distL="0" distR="0" simplePos="0" locked="0" layoutInCell="1" allowOverlap="1" relativeHeight="27">
+          <wp:anchor behindDoc="0" distT="0" distB="0" distL="0" distR="0" simplePos="0" locked="0" layoutInCell="1" allowOverlap="1" relativeHeight="5">
             <wp:simplePos x="0" y="0"/>
             <wp:positionH relativeFrom="column">
               <wp:align>center</wp:align>
@@ -2635,7 +4041,7 @@
             <wp:extent cx="3599815" cy="2574290"/>
             <wp:effectExtent l="0" t="0" r="0" b="0"/>
             <wp:wrapSquare wrapText="largest"/>
-            <wp:docPr id="3" name="Figura5" descr=""/>
+            <wp:docPr id="6" name="Figura5" descr=""/>
             <wp:cNvGraphicFramePr>
               <a:graphicFrameLocks xmlns:a="http://schemas.openxmlformats.org/drawingml/2006/main" noChangeAspect="1"/>
             </wp:cNvGraphicFramePr>
@@ -2643,14 +4049,14 @@
               <a:graphicData uri="http://schemas.openxmlformats.org/drawingml/2006/picture">
                 <pic:pic xmlns:pic="http://schemas.openxmlformats.org/drawingml/2006/picture">
                   <pic:nvPicPr>
-                    <pic:cNvPr id="3" name="Figura5" descr=""/>
+                    <pic:cNvPr id="6" name="Figura5" descr=""/>
                     <pic:cNvPicPr>
                       <a:picLocks noChangeAspect="1" noChangeArrowheads="1"/>
                     </pic:cNvPicPr>
                   </pic:nvPicPr>
                   <pic:blipFill>
-                    <a:blip r:embed="rId4"/>
-                    <a:srcRect l="-220" t="9762" r="4818" b="4743"/>
+                    <a:blip r:embed="rId7"/>
+                    <a:srcRect l="-220" t="9752" r="4818" b="4743"/>
                     <a:stretch>
                       <a:fillRect/>
                     </a:stretch>
@@ -2686,7 +4092,9 @@
         </w:rPr>
       </w:pPr>
       <w:r>
-        <w:rPr/>
+        <w:rPr>
+          <w:b/>
+        </w:rPr>
       </w:r>
     </w:p>
     <w:p>
@@ -2699,7 +4107,9 @@
         </w:rPr>
       </w:pPr>
       <w:r>
-        <w:rPr/>
+        <w:rPr>
+          <w:b/>
+        </w:rPr>
       </w:r>
     </w:p>
     <w:p>
@@ -2712,7 +4122,9 @@
         </w:rPr>
       </w:pPr>
       <w:r>
-        <w:rPr/>
+        <w:rPr>
+          <w:b/>
+        </w:rPr>
       </w:r>
     </w:p>
     <w:p>
@@ -2725,7 +4137,9 @@
         </w:rPr>
       </w:pPr>
       <w:r>
-        <w:rPr/>
+        <w:rPr>
+          <w:b/>
+        </w:rPr>
       </w:r>
     </w:p>
     <w:p>
@@ -2738,7 +4152,9 @@
         </w:rPr>
       </w:pPr>
       <w:r>
-        <w:rPr/>
+        <w:rPr>
+          <w:b/>
+        </w:rPr>
       </w:r>
     </w:p>
     <w:p>
@@ -2751,7 +4167,9 @@
         </w:rPr>
       </w:pPr>
       <w:r>
-        <w:rPr/>
+        <w:rPr>
+          <w:b/>
+        </w:rPr>
       </w:r>
     </w:p>
     <w:p>
@@ -2764,7 +4182,9 @@
         </w:rPr>
       </w:pPr>
       <w:r>
-        <w:rPr/>
+        <w:rPr>
+          <w:b/>
+        </w:rPr>
       </w:r>
     </w:p>
     <w:p>
@@ -2777,7 +4197,9 @@
         </w:rPr>
       </w:pPr>
       <w:r>
-        <w:rPr/>
+        <w:rPr>
+          <w:b/>
+        </w:rPr>
       </w:r>
     </w:p>
     <w:p>
@@ -2790,7 +4212,9 @@
         </w:rPr>
       </w:pPr>
       <w:r>
-        <w:rPr/>
+        <w:rPr>
+          <w:b/>
+        </w:rPr>
       </w:r>
     </w:p>
     <w:p>
@@ -2803,7 +4227,9 @@
         </w:rPr>
       </w:pPr>
       <w:r>
-        <w:rPr/>
+        <w:rPr>
+          <w:b/>
+        </w:rPr>
       </w:r>
     </w:p>
     <w:p>
@@ -2816,7 +4242,9 @@
         </w:rPr>
       </w:pPr>
       <w:r>
-        <w:rPr/>
+        <w:rPr>
+          <w:b/>
+        </w:rPr>
       </w:r>
     </w:p>
     <w:p>
@@ -2844,18 +4272,14 @@
         <w:fldChar w:fldCharType="separate"/>
       </w:r>
       <w:r>
-        <w:t>3</w:t>
+        <w:t>6</w:t>
       </w:r>
       <w:r>
         <w:fldChar w:fldCharType="end"/>
       </w:r>
       <w:r>
         <w:rPr/>
-        <w:t xml:space="preserve"> – </w:t>
-      </w:r>
-      <w:r>
-        <w:rPr/>
-        <w:t>Previsão de 2012 com valores reais em azul</w:t>
+        <w:t xml:space="preserve"> – Previsão de 2012 com valores reais em azul</w:t>
       </w:r>
     </w:p>
     <w:p>
@@ -2885,11 +4309,7 @@
       </w:pPr>
       <w:r>
         <w:rPr/>
-        <w:t>4.</w:t>
-      </w:r>
-      <w:r>
-        <w:rPr/>
-        <w:t>3 - Rede Neural</w:t>
+        <w:t>4.3 - Rede Neural</w:t>
       </w:r>
     </w:p>
     <w:p>
@@ -2935,7 +4355,7 @@
             <wp:extent cx="3430905" cy="2073910"/>
             <wp:effectExtent l="0" t="0" r="0" b="0"/>
             <wp:wrapSquare wrapText="largest"/>
-            <wp:docPr id="4" name="Figura1" descr=""/>
+            <wp:docPr id="7" name="Figura1" descr=""/>
             <wp:cNvGraphicFramePr>
               <a:graphicFrameLocks xmlns:a="http://schemas.openxmlformats.org/drawingml/2006/main" noChangeAspect="1"/>
             </wp:cNvGraphicFramePr>
@@ -2943,13 +4363,13 @@
               <a:graphicData uri="http://schemas.openxmlformats.org/drawingml/2006/picture">
                 <pic:pic xmlns:pic="http://schemas.openxmlformats.org/drawingml/2006/picture">
                   <pic:nvPicPr>
-                    <pic:cNvPr id="4" name="Figura1" descr=""/>
+                    <pic:cNvPr id="7" name="Figura1" descr=""/>
                     <pic:cNvPicPr>
                       <a:picLocks noChangeAspect="1" noChangeArrowheads="1"/>
                     </pic:cNvPicPr>
                   </pic:nvPicPr>
                   <pic:blipFill>
-                    <a:blip r:embed="rId5"/>
+                    <a:blip r:embed="rId8"/>
                     <a:srcRect l="-220" t="14772" r="4818" b="3661"/>
                     <a:stretch>
                       <a:fillRect/>
@@ -3064,7 +4484,7 @@
         <w:fldChar w:fldCharType="separate"/>
       </w:r>
       <w:r>
-        <w:t>4</w:t>
+        <w:t>7</w:t>
       </w:r>
       <w:r>
         <w:fldChar w:fldCharType="end"/>
@@ -3131,29 +4551,11 @@
       <w:r>
         <w:rPr/>
         <w:object>
-          <v:shape id="ole_rId6" style="width:320pt;height:76.8pt" o:ole="">
-            <v:imagedata r:id="rId7" o:title=""/>
+          <v:shape id="ole_rId9" style="width:320pt;height:76.8pt" o:ole="">
+            <v:imagedata r:id="rId10" o:title=""/>
           </v:shape>
-          <o:OLEObject Type="Embed" ProgID="Excel.Sheet.12" ShapeID="ole_rId6" DrawAspect="Content" ObjectID="_878265234" r:id="rId6"/>
+          <o:OLEObject Type="Embed" ProgID="Excel.Sheet.12" ShapeID="ole_rId9" DrawAspect="Content" ObjectID="_1475612636" r:id="rId9"/>
         </w:object>
-      </w:r>
-    </w:p>
-    <w:p>
-      <w:pPr>
-        <w:pStyle w:val="Normal"/>
-        <w:rPr/>
-      </w:pPr>
-      <w:r>
-        <w:rPr/>
-      </w:r>
-    </w:p>
-    <w:p>
-      <w:pPr>
-        <w:pStyle w:val="Normal"/>
-        <w:rPr/>
-      </w:pPr>
-      <w:r>
-        <w:rPr/>
       </w:r>
     </w:p>
     <w:p>
@@ -3291,7 +4693,7 @@
             <wp:extent cx="3858895" cy="3085465"/>
             <wp:effectExtent l="0" t="0" r="0" b="0"/>
             <wp:wrapSquare wrapText="largest"/>
-            <wp:docPr id="5" name="Figura3" descr=""/>
+            <wp:docPr id="8" name="Figura3" descr=""/>
             <wp:cNvGraphicFramePr>
               <a:graphicFrameLocks xmlns:a="http://schemas.openxmlformats.org/drawingml/2006/main" noChangeAspect="1"/>
             </wp:cNvGraphicFramePr>
@@ -3299,13 +4701,13 @@
               <a:graphicData uri="http://schemas.openxmlformats.org/drawingml/2006/picture">
                 <pic:pic xmlns:pic="http://schemas.openxmlformats.org/drawingml/2006/picture">
                   <pic:nvPicPr>
-                    <pic:cNvPr id="5" name="Figura3" descr=""/>
+                    <pic:cNvPr id="8" name="Figura3" descr=""/>
                     <pic:cNvPicPr>
                       <a:picLocks noChangeAspect="1" noChangeArrowheads="1"/>
                     </pic:cNvPicPr>
                   </pic:nvPicPr>
                   <pic:blipFill>
-                    <a:blip r:embed="rId8"/>
+                    <a:blip r:embed="rId11"/>
                     <a:srcRect l="4853" t="-220" r="4853" b="-220"/>
                     <a:stretch>
                       <a:fillRect/>
@@ -3483,7 +4885,7 @@
         <w:fldChar w:fldCharType="separate"/>
       </w:r>
       <w:r>
-        <w:t>5</w:t>
+        <w:t>8</w:t>
       </w:r>
       <w:r>
         <w:fldChar w:fldCharType="end"/>
@@ -3547,42 +4949,28 @@
     </w:p>
     <w:p>
       <w:pPr>
-        <w:pStyle w:val="Normal"/>
-        <w:rPr/>
-      </w:pPr>
-      <w:r>
-        <w:rPr/>
-      </w:r>
-    </w:p>
-    <w:p>
-      <w:pPr>
-        <w:pStyle w:val="Normal"/>
-        <w:rPr/>
-      </w:pPr>
-      <w:r>
-        <w:rPr/>
-      </w:r>
-    </w:p>
-    <w:p>
-      <w:pPr>
         <w:pStyle w:val="Caption"/>
         <w:jc w:val="center"/>
-        <w:rPr/>
-      </w:pPr>
-      <w:r>
+        <w:rPr>
+          <w:b/>
+          <w:b/>
+        </w:rPr>
+      </w:pPr>
+      <w:r>
+        <w:rPr/>
         <w:drawing>
           <wp:anchor behindDoc="0" distT="0" distB="0" distL="0" distR="0" simplePos="0" locked="0" layoutInCell="1" allowOverlap="1" relativeHeight="4">
             <wp:simplePos x="0" y="0"/>
             <wp:positionH relativeFrom="column">
-              <wp:align>center</wp:align>
+              <wp:posOffset>1016635</wp:posOffset>
             </wp:positionH>
             <wp:positionV relativeFrom="paragraph">
-              <wp:posOffset>635</wp:posOffset>
+              <wp:posOffset>107950</wp:posOffset>
             </wp:positionV>
-            <wp:extent cx="5471795" cy="3700780"/>
+            <wp:extent cx="3599815" cy="2433320"/>
             <wp:effectExtent l="0" t="0" r="0" b="0"/>
             <wp:wrapSquare wrapText="largest"/>
-            <wp:docPr id="6" name="Figura4" descr=""/>
+            <wp:docPr id="9" name="Figura4" descr=""/>
             <wp:cNvGraphicFramePr>
               <a:graphicFrameLocks xmlns:a="http://schemas.openxmlformats.org/drawingml/2006/main" noChangeAspect="1"/>
             </wp:cNvGraphicFramePr>
@@ -3590,13 +4978,13 @@
               <a:graphicData uri="http://schemas.openxmlformats.org/drawingml/2006/picture">
                 <pic:pic xmlns:pic="http://schemas.openxmlformats.org/drawingml/2006/picture">
                   <pic:nvPicPr>
-                    <pic:cNvPr id="6" name="Figura4" descr=""/>
+                    <pic:cNvPr id="9" name="Figura4" descr=""/>
                     <pic:cNvPicPr>
                       <a:picLocks noChangeAspect="1" noChangeArrowheads="1"/>
                     </pic:cNvPicPr>
                   </pic:nvPicPr>
                   <pic:blipFill>
-                    <a:blip r:embed="rId9"/>
+                    <a:blip r:embed="rId12"/>
                     <a:srcRect l="-157" t="9858" r="4853" b="-220"/>
                     <a:stretch>
                       <a:fillRect/>
@@ -3605,7 +4993,7 @@
                   <pic:spPr bwMode="auto">
                     <a:xfrm>
                       <a:off x="0" y="0"/>
-                      <a:ext cx="5471795" cy="3700780"/>
+                      <a:ext cx="3599815" cy="2433320"/>
                     </a:xfrm>
                     <a:prstGeom prst="rect">
                       <a:avLst/>
@@ -3622,21 +5010,211 @@
           </wp:anchor>
         </w:drawing>
       </w:r>
-      <w:r>
-        <w:rPr>
-          <w:b/>
-        </w:rPr>
-        <w:t>F</w:t>
-      </w:r>
-      <w:r>
-        <w:rPr>
-          <w:b/>
-        </w:rPr>
-        <w:t xml:space="preserve">igura </w:t>
-      </w:r>
-      <w:r>
-        <w:rPr>
-          <w:b/>
+    </w:p>
+    <w:p>
+      <w:pPr>
+        <w:pStyle w:val="Caption"/>
+        <w:jc w:val="center"/>
+        <w:rPr>
+          <w:b/>
+          <w:b/>
+        </w:rPr>
+      </w:pPr>
+      <w:r>
+        <w:rPr/>
+      </w:r>
+    </w:p>
+    <w:p>
+      <w:pPr>
+        <w:pStyle w:val="Caption"/>
+        <w:jc w:val="center"/>
+        <w:rPr>
+          <w:b/>
+          <w:b/>
+        </w:rPr>
+      </w:pPr>
+      <w:r>
+        <w:rPr/>
+      </w:r>
+    </w:p>
+    <w:p>
+      <w:pPr>
+        <w:pStyle w:val="Caption"/>
+        <w:jc w:val="center"/>
+        <w:rPr>
+          <w:b/>
+          <w:b/>
+        </w:rPr>
+      </w:pPr>
+      <w:r>
+        <w:rPr/>
+      </w:r>
+    </w:p>
+    <w:p>
+      <w:pPr>
+        <w:pStyle w:val="Caption"/>
+        <w:jc w:val="center"/>
+        <w:rPr>
+          <w:b/>
+          <w:b/>
+        </w:rPr>
+      </w:pPr>
+      <w:r>
+        <w:rPr/>
+      </w:r>
+    </w:p>
+    <w:p>
+      <w:pPr>
+        <w:pStyle w:val="Caption"/>
+        <w:jc w:val="center"/>
+        <w:rPr>
+          <w:b/>
+          <w:b/>
+        </w:rPr>
+      </w:pPr>
+      <w:r>
+        <w:rPr/>
+      </w:r>
+    </w:p>
+    <w:p>
+      <w:pPr>
+        <w:pStyle w:val="Caption"/>
+        <w:jc w:val="center"/>
+        <w:rPr>
+          <w:b/>
+          <w:b/>
+        </w:rPr>
+      </w:pPr>
+      <w:r>
+        <w:rPr/>
+      </w:r>
+    </w:p>
+    <w:p>
+      <w:pPr>
+        <w:pStyle w:val="Caption"/>
+        <w:jc w:val="center"/>
+        <w:rPr>
+          <w:b/>
+          <w:b/>
+        </w:rPr>
+      </w:pPr>
+      <w:r>
+        <w:rPr/>
+      </w:r>
+    </w:p>
+    <w:p>
+      <w:pPr>
+        <w:pStyle w:val="Caption"/>
+        <w:jc w:val="center"/>
+        <w:rPr>
+          <w:b/>
+          <w:b/>
+        </w:rPr>
+      </w:pPr>
+      <w:r>
+        <w:rPr/>
+      </w:r>
+    </w:p>
+    <w:p>
+      <w:pPr>
+        <w:pStyle w:val="Caption"/>
+        <w:jc w:val="center"/>
+        <w:rPr>
+          <w:b/>
+          <w:b/>
+        </w:rPr>
+      </w:pPr>
+      <w:r>
+        <w:rPr/>
+      </w:r>
+    </w:p>
+    <w:p>
+      <w:pPr>
+        <w:pStyle w:val="Caption"/>
+        <w:jc w:val="center"/>
+        <w:rPr>
+          <w:b/>
+          <w:b/>
+        </w:rPr>
+      </w:pPr>
+      <w:r>
+        <w:rPr/>
+      </w:r>
+    </w:p>
+    <w:p>
+      <w:pPr>
+        <w:pStyle w:val="Caption"/>
+        <w:widowControl/>
+        <w:overflowPunct w:val="true"/>
+        <w:bidi w:val="0"/>
+        <w:spacing w:lineRule="auto" w:line="360" w:before="0" w:after="0"/>
+        <w:ind w:left="0" w:right="0" w:hanging="0"/>
+        <w:jc w:val="center"/>
+        <w:rPr>
+          <w:rFonts w:ascii="Arial" w:hAnsi="Arial" w:eastAsia="Times New Roman" w:cs="Arial"/>
+          <w:color w:val="00000A"/>
+          <w:lang w:val="pt-BR" w:eastAsia="en-US" w:bidi="ar-SA"/>
+        </w:rPr>
+      </w:pPr>
+      <w:r>
+        <w:rPr>
+          <w:rFonts w:eastAsia="Times New Roman" w:cs="Arial"/>
+          <w:color w:val="00000A"/>
+          <w:lang w:val="pt-BR" w:eastAsia="en-US" w:bidi="ar-SA"/>
+        </w:rPr>
+      </w:r>
+    </w:p>
+    <w:p>
+      <w:pPr>
+        <w:pStyle w:val="Caption"/>
+        <w:widowControl/>
+        <w:overflowPunct w:val="true"/>
+        <w:bidi w:val="0"/>
+        <w:spacing w:lineRule="auto" w:line="360" w:before="0" w:after="0"/>
+        <w:ind w:left="0" w:right="0" w:hanging="0"/>
+        <w:jc w:val="center"/>
+        <w:rPr>
+          <w:rFonts w:ascii="Arial" w:hAnsi="Arial" w:eastAsia="Times New Roman" w:cs="Arial"/>
+          <w:color w:val="00000A"/>
+          <w:lang w:val="pt-BR" w:eastAsia="en-US" w:bidi="ar-SA"/>
+        </w:rPr>
+      </w:pPr>
+      <w:r>
+        <w:rPr>
+          <w:rFonts w:eastAsia="Times New Roman" w:cs="Arial"/>
+          <w:color w:val="00000A"/>
+          <w:lang w:val="pt-BR" w:eastAsia="en-US" w:bidi="ar-SA"/>
+        </w:rPr>
+      </w:r>
+    </w:p>
+    <w:p>
+      <w:pPr>
+        <w:pStyle w:val="Caption"/>
+        <w:widowControl/>
+        <w:overflowPunct w:val="true"/>
+        <w:bidi w:val="0"/>
+        <w:spacing w:lineRule="auto" w:line="360" w:before="0" w:after="0"/>
+        <w:ind w:left="0" w:right="0" w:hanging="0"/>
+        <w:jc w:val="center"/>
+        <w:rPr>
+          <w:rFonts w:ascii="Arial" w:hAnsi="Arial" w:eastAsia="Times New Roman" w:cs="Arial"/>
+          <w:color w:val="00000A"/>
+          <w:lang w:val="pt-BR" w:eastAsia="en-US" w:bidi="ar-SA"/>
+        </w:rPr>
+      </w:pPr>
+      <w:r>
+        <w:rPr>
+          <w:rFonts w:eastAsia="Times New Roman" w:cs="Arial"/>
+          <w:color w:val="00000A"/>
+          <w:lang w:val="pt-BR" w:eastAsia="en-US" w:bidi="ar-SA"/>
+        </w:rPr>
+        <w:t xml:space="preserve">Figura </w:t>
+      </w:r>
+      <w:r>
+        <w:rPr>
+          <w:rFonts w:eastAsia="Times New Roman" w:cs="Arial"/>
+          <w:color w:val="00000A"/>
+          <w:lang w:val="pt-BR" w:eastAsia="en-US" w:bidi="ar-SA"/>
         </w:rPr>
         <w:fldChar w:fldCharType="begin"/>
       </w:r>
@@ -3647,13 +5225,17 @@
         <w:fldChar w:fldCharType="separate"/>
       </w:r>
       <w:r>
-        <w:t>6</w:t>
+        <w:t>9</w:t>
       </w:r>
       <w:r>
         <w:fldChar w:fldCharType="end"/>
       </w:r>
       <w:r>
-        <w:rPr/>
+        <w:rPr>
+          <w:rFonts w:eastAsia="Times New Roman" w:cs="Arial"/>
+          <w:color w:val="00000A"/>
+          <w:lang w:val="pt-BR" w:eastAsia="en-US" w:bidi="ar-SA"/>
+        </w:rPr>
         <w:t xml:space="preserve"> – Previsão para 2012 (linha vermelha), valores reais (pontos) e parâmetros e precisão</w:t>
       </w:r>
     </w:p>
@@ -3670,1006 +5252,16 @@
     <w:p>
       <w:pPr>
         <w:pStyle w:val="Normal"/>
-        <w:jc w:val="center"/>
-        <w:rPr/>
-      </w:pPr>
-      <w:r>
-        <w:rPr/>
-      </w:r>
-    </w:p>
-    <w:p>
-      <w:pPr>
-        <w:pStyle w:val="Normal"/>
-        <w:rPr/>
-      </w:pPr>
-      <w:r>
-        <w:rPr/>
-        <w:t>Deverá apresentar uma síntese dos resultados encontrados, podendo incluir tabela e/ou figura, desde que a sua inclusão não ultrapasse o limite máximo de QUINZE páginas. Nesta seção devem ser incluídos comentários sobre os resultados e/ou comparação dos achados do estudo com os de outras publicações.</w:t>
+        <w:rPr/>
+      </w:pPr>
+      <w:r>
+        <w:rPr/>
       </w:r>
     </w:p>
     <w:p>
       <w:pPr>
         <w:pStyle w:val="Normal"/>
         <w:spacing w:before="0" w:after="0"/>
-        <w:rPr/>
-      </w:pPr>
-      <w:r>
-        <w:rPr/>
-        <w:t xml:space="preserve">As tabelas e figuras (Entende-se por figuras: gráficos, mapas, fotografias, etc.) devem </w:t>
-      </w:r>
-    </w:p>
-    <w:p>
-      <w:pPr>
-        <w:pStyle w:val="Normal"/>
-        <w:spacing w:before="0" w:after="0"/>
-        <w:rPr/>
-      </w:pPr>
-      <w:r>
-        <w:rPr/>
-      </w:r>
-    </w:p>
-    <w:p>
-      <w:pPr>
-        <w:pStyle w:val="Normal"/>
-        <w:spacing w:before="0" w:after="0"/>
-        <w:rPr/>
-      </w:pPr>
-      <w:r>
-        <w:rPr/>
-      </w:r>
-    </w:p>
-    <w:p>
-      <w:pPr>
-        <w:pStyle w:val="Normal"/>
-        <w:spacing w:before="0" w:after="0"/>
-        <w:rPr/>
-      </w:pPr>
-      <w:r>
-        <w:rPr/>
-      </w:r>
-    </w:p>
-    <w:p>
-      <w:pPr>
-        <w:pStyle w:val="Normal"/>
-        <w:spacing w:before="0" w:after="0"/>
-        <w:rPr/>
-      </w:pPr>
-      <w:r>
-        <w:rPr/>
-      </w:r>
-    </w:p>
-    <w:p>
-      <w:pPr>
-        <w:pStyle w:val="Normal"/>
-        <w:spacing w:before="0" w:after="0"/>
-        <w:rPr/>
-      </w:pPr>
-      <w:r>
-        <w:rPr/>
-      </w:r>
-    </w:p>
-    <w:p>
-      <w:pPr>
-        <w:pStyle w:val="Normal"/>
-        <w:spacing w:before="0" w:after="0"/>
-        <w:rPr/>
-      </w:pPr>
-      <w:r>
-        <w:rPr/>
-      </w:r>
-    </w:p>
-    <w:p>
-      <w:pPr>
-        <w:pStyle w:val="Normal"/>
-        <w:spacing w:before="0" w:after="0"/>
-        <w:rPr/>
-      </w:pPr>
-      <w:r>
-        <w:rPr/>
-      </w:r>
-    </w:p>
-    <w:p>
-      <w:pPr>
-        <w:pStyle w:val="Normal"/>
-        <w:spacing w:before="0" w:after="0"/>
-        <w:rPr/>
-      </w:pPr>
-      <w:r>
-        <w:rPr/>
-      </w:r>
-    </w:p>
-    <w:p>
-      <w:pPr>
-        <w:pStyle w:val="Normal"/>
-        <w:spacing w:before="0" w:after="0"/>
-        <w:rPr/>
-      </w:pPr>
-      <w:r>
-        <w:rPr/>
-      </w:r>
-    </w:p>
-    <w:p>
-      <w:pPr>
-        <w:pStyle w:val="Normal"/>
-        <w:spacing w:before="0" w:after="0"/>
-        <w:rPr/>
-      </w:pPr>
-      <w:r>
-        <w:rPr/>
-      </w:r>
-    </w:p>
-    <w:p>
-      <w:pPr>
-        <w:pStyle w:val="Normal"/>
-        <w:spacing w:before="0" w:after="0"/>
-        <w:rPr/>
-      </w:pPr>
-      <w:r>
-        <w:rPr/>
-      </w:r>
-    </w:p>
-    <w:p>
-      <w:pPr>
-        <w:pStyle w:val="Normal"/>
-        <w:spacing w:before="0" w:after="0"/>
-        <w:rPr/>
-      </w:pPr>
-      <w:r>
-        <w:rPr/>
-      </w:r>
-    </w:p>
-    <w:p>
-      <w:pPr>
-        <w:pStyle w:val="Normal"/>
-        <w:spacing w:before="0" w:after="0"/>
-        <w:rPr/>
-      </w:pPr>
-      <w:r>
-        <w:rPr/>
-      </w:r>
-    </w:p>
-    <w:p>
-      <w:pPr>
-        <w:pStyle w:val="Normal"/>
-        <w:spacing w:before="0" w:after="0"/>
-        <w:rPr/>
-      </w:pPr>
-      <w:r>
-        <w:rPr/>
-      </w:r>
-    </w:p>
-    <w:p>
-      <w:pPr>
-        <w:pStyle w:val="Normal"/>
-        <w:spacing w:before="0" w:after="0"/>
-        <w:rPr/>
-      </w:pPr>
-      <w:r>
-        <w:rPr/>
-      </w:r>
-    </w:p>
-    <w:p>
-      <w:pPr>
-        <w:pStyle w:val="Normal"/>
-        <w:spacing w:before="0" w:after="0"/>
-        <w:rPr/>
-      </w:pPr>
-      <w:r>
-        <w:rPr/>
-      </w:r>
-    </w:p>
-    <w:p>
-      <w:pPr>
-        <w:pStyle w:val="Normal"/>
-        <w:spacing w:before="0" w:after="0"/>
-        <w:rPr/>
-      </w:pPr>
-      <w:r>
-        <w:rPr/>
-        <w:t>ser numeradas sequencialmente em algarismos arábicos. Cada tabela e figura, além da numeração, deve possuir um título autoexplicativo apropriado, colocado centralizado, acima da tabela e abaixo da figura. Tanto a tabela quanto a figura deverão ter a especificação da FONTE, posicionada na parte inferior, como também ilustrado a seguir:</w:t>
-      </w:r>
-    </w:p>
-    <w:p>
-      <w:pPr>
-        <w:pStyle w:val="Normal"/>
-        <w:rPr/>
-      </w:pPr>
-      <w:r>
-        <w:rPr/>
-        <w:t>Figuras e gráficos devem ser centralizadas, conforme ilustrado na Figura 1. Toda figura deve apresentar uma legenda escrita em parágrafo centralizado em fonte Arial 9 e espaçamento anterior e posterior de 6pt. A Figura 1 busca ilustrar a formatação adotada.</w:t>
-      </w:r>
-    </w:p>
-    <w:p>
-      <w:pPr>
-        <w:pStyle w:val="Normal"/>
-        <w:rPr/>
-      </w:pPr>
-      <w:r>
-        <w:rPr/>
-      </w:r>
-    </w:p>
-    <w:p>
-      <w:pPr>
-        <w:pStyle w:val="Normal"/>
-        <w:spacing w:before="0" w:after="0"/>
-        <w:jc w:val="center"/>
-        <w:rPr/>
-      </w:pPr>
-      <w:r>
-        <w:rPr/>
-        <w:drawing>
-          <wp:inline distT="0" distB="0" distL="0" distR="0">
-            <wp:extent cx="1488440" cy="730885"/>
-            <wp:effectExtent l="0" t="0" r="0" b="0"/>
-            <wp:docPr id="7" name="Imagem 1" descr=""/>
-            <wp:cNvGraphicFramePr>
-              <a:graphicFrameLocks xmlns:a="http://schemas.openxmlformats.org/drawingml/2006/main" noChangeAspect="1"/>
-            </wp:cNvGraphicFramePr>
-            <a:graphic xmlns:a="http://schemas.openxmlformats.org/drawingml/2006/main">
-              <a:graphicData uri="http://schemas.openxmlformats.org/drawingml/2006/picture">
-                <pic:pic xmlns:pic="http://schemas.openxmlformats.org/drawingml/2006/picture">
-                  <pic:nvPicPr>
-                    <pic:cNvPr id="7" name="Imagem 1" descr=""/>
-                    <pic:cNvPicPr>
-                      <a:picLocks noChangeAspect="1" noChangeArrowheads="1"/>
-                    </pic:cNvPicPr>
-                  </pic:nvPicPr>
-                  <pic:blipFill>
-                    <a:blip r:embed="rId10"/>
-                    <a:stretch>
-                      <a:fillRect/>
-                    </a:stretch>
-                  </pic:blipFill>
-                  <pic:spPr bwMode="auto">
-                    <a:xfrm>
-                      <a:off x="0" y="0"/>
-                      <a:ext cx="1488440" cy="730885"/>
-                    </a:xfrm>
-                    <a:prstGeom prst="rect">
-                      <a:avLst/>
-                    </a:prstGeom>
-                  </pic:spPr>
-                </pic:pic>
-              </a:graphicData>
-            </a:graphic>
-          </wp:inline>
-        </w:drawing>
-      </w:r>
-    </w:p>
-    <w:p>
-      <w:pPr>
-        <w:pStyle w:val="Caption"/>
-        <w:rPr/>
-      </w:pPr>
-      <w:r>
-        <w:rPr>
-          <w:b/>
-        </w:rPr>
-        <w:t xml:space="preserve">Figura </w:t>
-      </w:r>
-      <w:r>
-        <w:rPr>
-          <w:b/>
-        </w:rPr>
-        <w:fldChar w:fldCharType="begin"/>
-      </w:r>
-      <w:r>
-        <w:instrText> SEQ Figura \* ARABIC </w:instrText>
-      </w:r>
-      <w:r>
-        <w:fldChar w:fldCharType="separate"/>
-      </w:r>
-      <w:r>
-        <w:t>7</w:t>
-      </w:r>
-      <w:r>
-        <w:fldChar w:fldCharType="end"/>
-      </w:r>
-      <w:r>
-        <w:rPr/>
-        <w:t xml:space="preserve"> – Escrever o título da Figura</w:t>
-      </w:r>
-    </w:p>
-    <w:p>
-      <w:pPr>
-        <w:pStyle w:val="Normal"/>
-        <w:spacing w:before="0" w:after="0"/>
-        <w:jc w:val="center"/>
-        <w:rPr/>
-      </w:pPr>
-      <w:r>
-        <w:rPr/>
-        <w:t>Fonte: SOBRENOME, ANO</w:t>
-      </w:r>
-    </w:p>
-    <w:p>
-      <w:pPr>
-        <w:pStyle w:val="Normal"/>
-        <w:rPr/>
-      </w:pPr>
-      <w:r>
-        <w:rPr/>
-      </w:r>
-    </w:p>
-    <w:p>
-      <w:pPr>
-        <w:pStyle w:val="Normal"/>
-        <w:rPr/>
-      </w:pPr>
-      <w:r>
-        <w:rPr/>
-        <w:t>Legendas de tabelas devem ser colocadas na parte superior das mesmas, em parágrafo centralizado, tamanho 10 e com espaçamento anterior e posterior de 6 - conforme ilustrado na Tabela 1. As tabelas devem ser formatadas adotando a mesma formatação da Tabela 1.</w:t>
-      </w:r>
-    </w:p>
-    <w:p>
-      <w:pPr>
-        <w:pStyle w:val="Caption"/>
-        <w:rPr/>
-      </w:pPr>
-      <w:r>
-        <w:rPr>
-          <w:b/>
-        </w:rPr>
-        <w:t xml:space="preserve">Tabela </w:t>
-      </w:r>
-      <w:r>
-        <w:rPr>
-          <w:b/>
-        </w:rPr>
-        <w:fldChar w:fldCharType="begin"/>
-      </w:r>
-      <w:r>
-        <w:instrText> SEQ Tabela \* ARABIC </w:instrText>
-      </w:r>
-      <w:r>
-        <w:fldChar w:fldCharType="separate"/>
-      </w:r>
-      <w:r>
-        <w:t>1</w:t>
-      </w:r>
-      <w:r>
-        <w:fldChar w:fldCharType="end"/>
-      </w:r>
-      <w:r>
-        <w:rPr/>
-        <w:t xml:space="preserve"> – Escrever o título da Tabela.</w:t>
-      </w:r>
-    </w:p>
-    <w:tbl>
-      <w:tblPr>
-        <w:tblW w:w="3740" w:type="dxa"/>
-        <w:jc w:val="center"/>
-        <w:tblInd w:w="0" w:type="dxa"/>
-        <w:tblBorders>
-          <w:top w:val="single" w:sz="8" w:space="0" w:color="00000A"/>
-          <w:bottom w:val="single" w:sz="4" w:space="0" w:color="000001"/>
-          <w:insideH w:val="single" w:sz="4" w:space="0" w:color="000001"/>
-        </w:tblBorders>
-        <w:tblCellMar>
-          <w:top w:w="0" w:type="dxa"/>
-          <w:left w:w="70" w:type="dxa"/>
-          <w:bottom w:w="0" w:type="dxa"/>
-          <w:right w:w="70" w:type="dxa"/>
-        </w:tblCellMar>
-      </w:tblPr>
-      <w:tblGrid>
-        <w:gridCol w:w="1238"/>
-        <w:gridCol w:w="1292"/>
-        <w:gridCol w:w="1210"/>
-      </w:tblGrid>
-      <w:tr>
-        <w:trPr>
-          <w:trHeight w:val="315" w:hRule="atLeast"/>
-        </w:trPr>
-        <w:tc>
-          <w:tcPr>
-            <w:tcW w:w="1238" w:type="dxa"/>
-            <w:vMerge w:val="restart"/>
-            <w:tcBorders>
-              <w:top w:val="single" w:sz="8" w:space="0" w:color="00000A"/>
-              <w:bottom w:val="single" w:sz="4" w:space="0" w:color="000001"/>
-              <w:insideH w:val="single" w:sz="4" w:space="0" w:color="000001"/>
-            </w:tcBorders>
-            <w:shd w:fill="FFFFFF" w:val="clear"/>
-            <w:vAlign w:val="center"/>
-          </w:tcPr>
-          <w:p>
-            <w:pPr>
-              <w:pStyle w:val="Normal"/>
-              <w:spacing w:before="0" w:after="0"/>
-              <w:ind w:left="0" w:right="0" w:hanging="0"/>
-              <w:jc w:val="left"/>
-              <w:rPr>
-                <w:rFonts w:eastAsia="Times New Roman" w:cs="Arial"/>
-                <w:b/>
-                <w:b/>
-                <w:bCs/>
-                <w:color w:val="000000"/>
-                <w:lang w:eastAsia="pt-BR"/>
-              </w:rPr>
-            </w:pPr>
-            <w:r>
-              <w:rPr>
-                <w:rFonts w:eastAsia="Times New Roman" w:cs="Arial"/>
-                <w:b/>
-                <w:bCs/>
-                <w:color w:val="000000"/>
-                <w:lang w:eastAsia="pt-BR"/>
-              </w:rPr>
-              <w:t>Ano</w:t>
-            </w:r>
-          </w:p>
-        </w:tc>
-        <w:tc>
-          <w:tcPr>
-            <w:tcW w:w="2502" w:type="dxa"/>
-            <w:gridSpan w:val="2"/>
-            <w:tcBorders>
-              <w:top w:val="single" w:sz="8" w:space="0" w:color="00000A"/>
-              <w:bottom w:val="single" w:sz="4" w:space="0" w:color="00000A"/>
-              <w:insideH w:val="single" w:sz="4" w:space="0" w:color="00000A"/>
-            </w:tcBorders>
-            <w:shd w:fill="FFFFFF" w:val="clear"/>
-            <w:vAlign w:val="bottom"/>
-          </w:tcPr>
-          <w:p>
-            <w:pPr>
-              <w:pStyle w:val="Normal"/>
-              <w:spacing w:before="0" w:after="0"/>
-              <w:ind w:left="0" w:right="0" w:hanging="0"/>
-              <w:jc w:val="center"/>
-              <w:rPr>
-                <w:rFonts w:eastAsia="Times New Roman" w:cs="Arial"/>
-                <w:b/>
-                <w:b/>
-                <w:bCs/>
-                <w:color w:val="000000"/>
-                <w:lang w:eastAsia="pt-BR"/>
-              </w:rPr>
-            </w:pPr>
-            <w:r>
-              <w:rPr>
-                <w:rFonts w:eastAsia="Times New Roman" w:cs="Arial"/>
-                <w:b/>
-                <w:bCs/>
-                <w:color w:val="000000"/>
-                <w:lang w:eastAsia="pt-BR"/>
-              </w:rPr>
-              <w:t>Taxa (%)</w:t>
-            </w:r>
-          </w:p>
-        </w:tc>
-      </w:tr>
-      <w:tr>
-        <w:trPr>
-          <w:trHeight w:val="315" w:hRule="atLeast"/>
-        </w:trPr>
-        <w:tc>
-          <w:tcPr>
-            <w:tcW w:w="1238" w:type="dxa"/>
-            <w:vMerge w:val="continue"/>
-            <w:tcBorders>
-              <w:top w:val="single" w:sz="8" w:space="0" w:color="00000A"/>
-              <w:bottom w:val="single" w:sz="4" w:space="0" w:color="000001"/>
-              <w:insideH w:val="single" w:sz="4" w:space="0" w:color="000001"/>
-            </w:tcBorders>
-            <w:shd w:fill="FFFFFF" w:val="clear"/>
-            <w:vAlign w:val="center"/>
-          </w:tcPr>
-          <w:p>
-            <w:pPr>
-              <w:pStyle w:val="Normal"/>
-              <w:widowControl/>
-              <w:overflowPunct w:val="false"/>
-              <w:bidi w:val="0"/>
-              <w:spacing w:lineRule="auto" w:line="360" w:before="0" w:after="120"/>
-              <w:ind w:left="0" w:right="0" w:firstLine="567"/>
-              <w:jc w:val="both"/>
-              <w:rPr/>
-            </w:pPr>
-            <w:r>
-              <w:rPr/>
-            </w:r>
-          </w:p>
-        </w:tc>
-        <w:tc>
-          <w:tcPr>
-            <w:tcW w:w="1292" w:type="dxa"/>
-            <w:tcBorders>
-              <w:top w:val="single" w:sz="4" w:space="0" w:color="00000A"/>
-              <w:bottom w:val="single" w:sz="4" w:space="0" w:color="00000A"/>
-              <w:insideH w:val="single" w:sz="4" w:space="0" w:color="00000A"/>
-            </w:tcBorders>
-            <w:shd w:fill="FFFFFF" w:val="clear"/>
-            <w:vAlign w:val="bottom"/>
-          </w:tcPr>
-          <w:p>
-            <w:pPr>
-              <w:pStyle w:val="Normal"/>
-              <w:spacing w:before="0" w:after="0"/>
-              <w:ind w:left="0" w:right="0" w:hanging="0"/>
-              <w:jc w:val="center"/>
-              <w:rPr>
-                <w:rFonts w:eastAsia="Times New Roman" w:cs="Arial"/>
-                <w:b/>
-                <w:b/>
-                <w:bCs/>
-                <w:color w:val="000000"/>
-                <w:lang w:eastAsia="pt-BR"/>
-              </w:rPr>
-            </w:pPr>
-            <w:r>
-              <w:rPr>
-                <w:rFonts w:eastAsia="Times New Roman" w:cs="Arial"/>
-                <w:b/>
-                <w:bCs/>
-                <w:color w:val="000000"/>
-                <w:lang w:eastAsia="pt-BR"/>
-              </w:rPr>
-              <w:t>Grupo 1</w:t>
-            </w:r>
-          </w:p>
-        </w:tc>
-        <w:tc>
-          <w:tcPr>
-            <w:tcW w:w="1210" w:type="dxa"/>
-            <w:tcBorders>
-              <w:top w:val="single" w:sz="4" w:space="0" w:color="00000A"/>
-              <w:bottom w:val="single" w:sz="4" w:space="0" w:color="00000A"/>
-              <w:insideH w:val="single" w:sz="4" w:space="0" w:color="00000A"/>
-            </w:tcBorders>
-            <w:shd w:fill="FFFFFF" w:val="clear"/>
-            <w:vAlign w:val="bottom"/>
-          </w:tcPr>
-          <w:p>
-            <w:pPr>
-              <w:pStyle w:val="Normal"/>
-              <w:spacing w:before="0" w:after="0"/>
-              <w:ind w:left="0" w:right="0" w:hanging="0"/>
-              <w:jc w:val="center"/>
-              <w:rPr>
-                <w:rFonts w:eastAsia="Times New Roman" w:cs="Arial"/>
-                <w:b/>
-                <w:b/>
-                <w:bCs/>
-                <w:color w:val="000000"/>
-                <w:lang w:eastAsia="pt-BR"/>
-              </w:rPr>
-            </w:pPr>
-            <w:r>
-              <w:rPr>
-                <w:rFonts w:eastAsia="Times New Roman" w:cs="Arial"/>
-                <w:b/>
-                <w:bCs/>
-                <w:color w:val="000000"/>
-                <w:lang w:eastAsia="pt-BR"/>
-              </w:rPr>
-              <w:t>Grupo2</w:t>
-            </w:r>
-          </w:p>
-        </w:tc>
-      </w:tr>
-      <w:tr>
-        <w:trPr>
-          <w:trHeight w:val="315" w:hRule="atLeast"/>
-        </w:trPr>
-        <w:tc>
-          <w:tcPr>
-            <w:tcW w:w="1238" w:type="dxa"/>
-            <w:tcBorders>
-              <w:top w:val="single" w:sz="4" w:space="0" w:color="000001"/>
-              <w:bottom w:val="single" w:sz="4" w:space="0" w:color="000001"/>
-              <w:insideH w:val="single" w:sz="4" w:space="0" w:color="000001"/>
-            </w:tcBorders>
-            <w:shd w:fill="FFFFFF" w:val="clear"/>
-            <w:vAlign w:val="bottom"/>
-          </w:tcPr>
-          <w:p>
-            <w:pPr>
-              <w:pStyle w:val="Normal"/>
-              <w:spacing w:before="0" w:after="0"/>
-              <w:ind w:left="0" w:right="0" w:hanging="0"/>
-              <w:jc w:val="left"/>
-              <w:rPr>
-                <w:rFonts w:eastAsia="Times New Roman" w:cs="Arial"/>
-                <w:color w:val="000000"/>
-                <w:lang w:eastAsia="pt-BR"/>
-              </w:rPr>
-            </w:pPr>
-            <w:r>
-              <w:rPr>
-                <w:rFonts w:eastAsia="Times New Roman" w:cs="Arial"/>
-                <w:color w:val="000000"/>
-                <w:lang w:eastAsia="pt-BR"/>
-              </w:rPr>
-              <w:t>2000</w:t>
-            </w:r>
-          </w:p>
-        </w:tc>
-        <w:tc>
-          <w:tcPr>
-            <w:tcW w:w="1292" w:type="dxa"/>
-            <w:tcBorders>
-              <w:top w:val="single" w:sz="4" w:space="0" w:color="000001"/>
-              <w:bottom w:val="single" w:sz="4" w:space="0" w:color="000001"/>
-              <w:insideH w:val="single" w:sz="4" w:space="0" w:color="000001"/>
-            </w:tcBorders>
-            <w:shd w:fill="FFFFFF" w:val="clear"/>
-            <w:vAlign w:val="bottom"/>
-          </w:tcPr>
-          <w:p>
-            <w:pPr>
-              <w:pStyle w:val="Normal"/>
-              <w:spacing w:before="0" w:after="0"/>
-              <w:ind w:left="0" w:right="0" w:hanging="0"/>
-              <w:jc w:val="center"/>
-              <w:rPr>
-                <w:rFonts w:eastAsia="Times New Roman" w:cs="Arial"/>
-                <w:color w:val="000000"/>
-                <w:lang w:eastAsia="pt-BR"/>
-              </w:rPr>
-            </w:pPr>
-            <w:r>
-              <w:rPr>
-                <w:rFonts w:eastAsia="Times New Roman" w:cs="Arial"/>
-                <w:color w:val="000000"/>
-                <w:lang w:eastAsia="pt-BR"/>
-              </w:rPr>
-              <w:t>%</w:t>
-            </w:r>
-          </w:p>
-        </w:tc>
-        <w:tc>
-          <w:tcPr>
-            <w:tcW w:w="1210" w:type="dxa"/>
-            <w:tcBorders>
-              <w:top w:val="single" w:sz="4" w:space="0" w:color="000001"/>
-              <w:bottom w:val="single" w:sz="4" w:space="0" w:color="000001"/>
-              <w:insideH w:val="single" w:sz="4" w:space="0" w:color="000001"/>
-            </w:tcBorders>
-            <w:shd w:fill="FFFFFF" w:val="clear"/>
-            <w:vAlign w:val="bottom"/>
-          </w:tcPr>
-          <w:p>
-            <w:pPr>
-              <w:pStyle w:val="Normal"/>
-              <w:spacing w:before="0" w:after="0"/>
-              <w:ind w:left="0" w:right="0" w:hanging="0"/>
-              <w:jc w:val="center"/>
-              <w:rPr>
-                <w:rFonts w:eastAsia="Times New Roman" w:cs="Arial"/>
-                <w:color w:val="000000"/>
-                <w:lang w:eastAsia="pt-BR"/>
-              </w:rPr>
-            </w:pPr>
-            <w:r>
-              <w:rPr>
-                <w:rFonts w:eastAsia="Times New Roman" w:cs="Arial"/>
-                <w:color w:val="000000"/>
-                <w:lang w:eastAsia="pt-BR"/>
-              </w:rPr>
-              <w:t>%</w:t>
-            </w:r>
-          </w:p>
-        </w:tc>
-      </w:tr>
-      <w:tr>
-        <w:trPr>
-          <w:trHeight w:val="315" w:hRule="atLeast"/>
-        </w:trPr>
-        <w:tc>
-          <w:tcPr>
-            <w:tcW w:w="1238" w:type="dxa"/>
-            <w:tcBorders>
-              <w:top w:val="single" w:sz="4" w:space="0" w:color="000001"/>
-              <w:bottom w:val="single" w:sz="4" w:space="0" w:color="000001"/>
-              <w:insideH w:val="single" w:sz="4" w:space="0" w:color="000001"/>
-            </w:tcBorders>
-            <w:shd w:fill="FFFFFF" w:val="clear"/>
-            <w:vAlign w:val="bottom"/>
-          </w:tcPr>
-          <w:p>
-            <w:pPr>
-              <w:pStyle w:val="Normal"/>
-              <w:spacing w:before="0" w:after="0"/>
-              <w:ind w:left="0" w:right="0" w:hanging="0"/>
-              <w:jc w:val="left"/>
-              <w:rPr>
-                <w:rFonts w:eastAsia="Times New Roman" w:cs="Arial"/>
-                <w:color w:val="000000"/>
-                <w:lang w:eastAsia="pt-BR"/>
-              </w:rPr>
-            </w:pPr>
-            <w:r>
-              <w:rPr>
-                <w:rFonts w:eastAsia="Times New Roman" w:cs="Arial"/>
-                <w:color w:val="000000"/>
-                <w:lang w:eastAsia="pt-BR"/>
-              </w:rPr>
-              <w:t>2001</w:t>
-            </w:r>
-          </w:p>
-        </w:tc>
-        <w:tc>
-          <w:tcPr>
-            <w:tcW w:w="1292" w:type="dxa"/>
-            <w:tcBorders>
-              <w:top w:val="single" w:sz="4" w:space="0" w:color="000001"/>
-              <w:bottom w:val="single" w:sz="4" w:space="0" w:color="000001"/>
-              <w:insideH w:val="single" w:sz="4" w:space="0" w:color="000001"/>
-            </w:tcBorders>
-            <w:shd w:fill="FFFFFF" w:val="clear"/>
-            <w:vAlign w:val="bottom"/>
-          </w:tcPr>
-          <w:p>
-            <w:pPr>
-              <w:pStyle w:val="Normal"/>
-              <w:spacing w:before="0" w:after="0"/>
-              <w:ind w:left="0" w:right="0" w:hanging="0"/>
-              <w:jc w:val="center"/>
-              <w:rPr>
-                <w:rFonts w:eastAsia="Times New Roman" w:cs="Arial"/>
-                <w:color w:val="000000"/>
-                <w:lang w:eastAsia="pt-BR"/>
-              </w:rPr>
-            </w:pPr>
-            <w:r>
-              <w:rPr>
-                <w:rFonts w:eastAsia="Times New Roman" w:cs="Arial"/>
-                <w:color w:val="000000"/>
-                <w:lang w:eastAsia="pt-BR"/>
-              </w:rPr>
-              <w:t>%</w:t>
-            </w:r>
-          </w:p>
-        </w:tc>
-        <w:tc>
-          <w:tcPr>
-            <w:tcW w:w="1210" w:type="dxa"/>
-            <w:tcBorders>
-              <w:top w:val="single" w:sz="4" w:space="0" w:color="000001"/>
-              <w:bottom w:val="single" w:sz="4" w:space="0" w:color="000001"/>
-              <w:insideH w:val="single" w:sz="4" w:space="0" w:color="000001"/>
-            </w:tcBorders>
-            <w:shd w:fill="FFFFFF" w:val="clear"/>
-            <w:vAlign w:val="bottom"/>
-          </w:tcPr>
-          <w:p>
-            <w:pPr>
-              <w:pStyle w:val="Normal"/>
-              <w:spacing w:before="0" w:after="0"/>
-              <w:ind w:left="0" w:right="0" w:hanging="0"/>
-              <w:jc w:val="center"/>
-              <w:rPr>
-                <w:rFonts w:eastAsia="Times New Roman" w:cs="Arial"/>
-                <w:color w:val="000000"/>
-                <w:lang w:eastAsia="pt-BR"/>
-              </w:rPr>
-            </w:pPr>
-            <w:r>
-              <w:rPr>
-                <w:rFonts w:eastAsia="Times New Roman" w:cs="Arial"/>
-                <w:color w:val="000000"/>
-                <w:lang w:eastAsia="pt-BR"/>
-              </w:rPr>
-              <w:t>%</w:t>
-            </w:r>
-          </w:p>
-        </w:tc>
-      </w:tr>
-      <w:tr>
-        <w:trPr>
-          <w:trHeight w:val="315" w:hRule="atLeast"/>
-        </w:trPr>
-        <w:tc>
-          <w:tcPr>
-            <w:tcW w:w="1238" w:type="dxa"/>
-            <w:tcBorders>
-              <w:top w:val="single" w:sz="4" w:space="0" w:color="000001"/>
-              <w:bottom w:val="single" w:sz="4" w:space="0" w:color="000001"/>
-              <w:insideH w:val="single" w:sz="4" w:space="0" w:color="000001"/>
-            </w:tcBorders>
-            <w:shd w:fill="FFFFFF" w:val="clear"/>
-            <w:vAlign w:val="bottom"/>
-          </w:tcPr>
-          <w:p>
-            <w:pPr>
-              <w:pStyle w:val="Normal"/>
-              <w:spacing w:before="0" w:after="0"/>
-              <w:ind w:left="0" w:right="0" w:hanging="0"/>
-              <w:jc w:val="left"/>
-              <w:rPr>
-                <w:rFonts w:eastAsia="Times New Roman" w:cs="Arial"/>
-                <w:color w:val="000000"/>
-                <w:lang w:eastAsia="pt-BR"/>
-              </w:rPr>
-            </w:pPr>
-            <w:r>
-              <w:rPr>
-                <w:rFonts w:eastAsia="Times New Roman" w:cs="Arial"/>
-                <w:color w:val="000000"/>
-                <w:lang w:eastAsia="pt-BR"/>
-              </w:rPr>
-              <w:t>...</w:t>
-            </w:r>
-          </w:p>
-        </w:tc>
-        <w:tc>
-          <w:tcPr>
-            <w:tcW w:w="1292" w:type="dxa"/>
-            <w:tcBorders>
-              <w:top w:val="single" w:sz="4" w:space="0" w:color="000001"/>
-              <w:bottom w:val="single" w:sz="4" w:space="0" w:color="000001"/>
-              <w:insideH w:val="single" w:sz="4" w:space="0" w:color="000001"/>
-            </w:tcBorders>
-            <w:shd w:fill="FFFFFF" w:val="clear"/>
-            <w:vAlign w:val="bottom"/>
-          </w:tcPr>
-          <w:p>
-            <w:pPr>
-              <w:pStyle w:val="Normal"/>
-              <w:spacing w:before="0" w:after="0"/>
-              <w:ind w:left="0" w:right="0" w:hanging="0"/>
-              <w:jc w:val="center"/>
-              <w:rPr>
-                <w:rFonts w:eastAsia="Times New Roman" w:cs="Arial"/>
-                <w:color w:val="000000"/>
-                <w:lang w:eastAsia="pt-BR"/>
-              </w:rPr>
-            </w:pPr>
-            <w:r>
-              <w:rPr>
-                <w:rFonts w:eastAsia="Times New Roman" w:cs="Arial"/>
-                <w:color w:val="000000"/>
-                <w:lang w:eastAsia="pt-BR"/>
-              </w:rPr>
-              <w:t>...</w:t>
-            </w:r>
-          </w:p>
-        </w:tc>
-        <w:tc>
-          <w:tcPr>
-            <w:tcW w:w="1210" w:type="dxa"/>
-            <w:tcBorders>
-              <w:top w:val="single" w:sz="4" w:space="0" w:color="000001"/>
-              <w:bottom w:val="single" w:sz="4" w:space="0" w:color="000001"/>
-              <w:insideH w:val="single" w:sz="4" w:space="0" w:color="000001"/>
-            </w:tcBorders>
-            <w:shd w:fill="FFFFFF" w:val="clear"/>
-            <w:vAlign w:val="bottom"/>
-          </w:tcPr>
-          <w:p>
-            <w:pPr>
-              <w:pStyle w:val="Normal"/>
-              <w:spacing w:before="0" w:after="0"/>
-              <w:ind w:left="0" w:right="0" w:hanging="0"/>
-              <w:jc w:val="center"/>
-              <w:rPr>
-                <w:rFonts w:eastAsia="Times New Roman" w:cs="Arial"/>
-                <w:color w:val="000000"/>
-                <w:lang w:eastAsia="pt-BR"/>
-              </w:rPr>
-            </w:pPr>
-            <w:r>
-              <w:rPr>
-                <w:rFonts w:eastAsia="Times New Roman" w:cs="Arial"/>
-                <w:color w:val="000000"/>
-                <w:lang w:eastAsia="pt-BR"/>
-              </w:rPr>
-              <w:t>...</w:t>
-            </w:r>
-          </w:p>
-        </w:tc>
-      </w:tr>
-      <w:tr>
-        <w:trPr>
-          <w:trHeight w:val="330" w:hRule="atLeast"/>
-        </w:trPr>
-        <w:tc>
-          <w:tcPr>
-            <w:tcW w:w="1238" w:type="dxa"/>
-            <w:tcBorders>
-              <w:top w:val="single" w:sz="8" w:space="0" w:color="00000A"/>
-              <w:bottom w:val="single" w:sz="8" w:space="0" w:color="00000A"/>
-              <w:insideH w:val="single" w:sz="8" w:space="0" w:color="00000A"/>
-            </w:tcBorders>
-            <w:shd w:fill="FFFFFF" w:val="clear"/>
-            <w:vAlign w:val="bottom"/>
-          </w:tcPr>
-          <w:p>
-            <w:pPr>
-              <w:pStyle w:val="Normal"/>
-              <w:spacing w:before="0" w:after="0"/>
-              <w:ind w:left="0" w:right="0" w:hanging="0"/>
-              <w:jc w:val="left"/>
-              <w:rPr>
-                <w:rFonts w:eastAsia="Times New Roman" w:cs="Arial"/>
-                <w:color w:val="000000"/>
-                <w:lang w:eastAsia="pt-BR"/>
-              </w:rPr>
-            </w:pPr>
-            <w:r>
-              <w:rPr>
-                <w:rFonts w:eastAsia="Times New Roman" w:cs="Arial"/>
-                <w:color w:val="000000"/>
-                <w:lang w:eastAsia="pt-BR"/>
-              </w:rPr>
-              <w:t>2017</w:t>
-            </w:r>
-          </w:p>
-        </w:tc>
-        <w:tc>
-          <w:tcPr>
-            <w:tcW w:w="1292" w:type="dxa"/>
-            <w:tcBorders>
-              <w:top w:val="single" w:sz="8" w:space="0" w:color="00000A"/>
-              <w:bottom w:val="single" w:sz="8" w:space="0" w:color="00000A"/>
-              <w:insideH w:val="single" w:sz="8" w:space="0" w:color="00000A"/>
-            </w:tcBorders>
-            <w:shd w:fill="FFFFFF" w:val="clear"/>
-            <w:vAlign w:val="bottom"/>
-          </w:tcPr>
-          <w:p>
-            <w:pPr>
-              <w:pStyle w:val="Normal"/>
-              <w:spacing w:before="0" w:after="0"/>
-              <w:ind w:left="0" w:right="0" w:hanging="0"/>
-              <w:jc w:val="center"/>
-              <w:rPr>
-                <w:rFonts w:eastAsia="Times New Roman" w:cs="Arial"/>
-                <w:color w:val="000000"/>
-                <w:lang w:eastAsia="pt-BR"/>
-              </w:rPr>
-            </w:pPr>
-            <w:r>
-              <w:rPr>
-                <w:rFonts w:eastAsia="Times New Roman" w:cs="Arial"/>
-                <w:color w:val="000000"/>
-                <w:lang w:eastAsia="pt-BR"/>
-              </w:rPr>
-              <w:t>%</w:t>
-            </w:r>
-          </w:p>
-        </w:tc>
-        <w:tc>
-          <w:tcPr>
-            <w:tcW w:w="1210" w:type="dxa"/>
-            <w:tcBorders>
-              <w:top w:val="single" w:sz="8" w:space="0" w:color="00000A"/>
-              <w:bottom w:val="single" w:sz="8" w:space="0" w:color="00000A"/>
-              <w:insideH w:val="single" w:sz="8" w:space="0" w:color="00000A"/>
-            </w:tcBorders>
-            <w:shd w:fill="FFFFFF" w:val="clear"/>
-            <w:vAlign w:val="bottom"/>
-          </w:tcPr>
-          <w:p>
-            <w:pPr>
-              <w:pStyle w:val="Normal"/>
-              <w:spacing w:before="0" w:after="0"/>
-              <w:ind w:left="0" w:right="0" w:hanging="0"/>
-              <w:jc w:val="center"/>
-              <w:rPr>
-                <w:rFonts w:eastAsia="Times New Roman" w:cs="Arial"/>
-                <w:color w:val="000000"/>
-                <w:lang w:eastAsia="pt-BR"/>
-              </w:rPr>
-            </w:pPr>
-            <w:r>
-              <w:rPr>
-                <w:rFonts w:eastAsia="Times New Roman" w:cs="Arial"/>
-                <w:color w:val="000000"/>
-                <w:lang w:eastAsia="pt-BR"/>
-              </w:rPr>
-              <w:t>%</w:t>
-            </w:r>
-          </w:p>
-        </w:tc>
-      </w:tr>
-    </w:tbl>
-    <w:p>
-      <w:pPr>
-        <w:pStyle w:val="TableCaption"/>
-        <w:spacing w:lineRule="auto" w:line="240" w:before="0" w:after="0"/>
         <w:rPr>
           <w:rFonts w:ascii="Arial" w:hAnsi="Arial"/>
           <w:sz w:val="22"/>
@@ -4677,12 +5269,7 @@
         </w:rPr>
       </w:pPr>
       <w:r>
-        <w:rPr>
-          <w:rFonts w:ascii="Arial" w:hAnsi="Arial"/>
-          <w:sz w:val="22"/>
-          <w:szCs w:val="22"/>
-        </w:rPr>
-        <w:t>Fonte: SOBRENOME, ANO</w:t>
+        <w:rPr/>
       </w:r>
     </w:p>
     <w:p>
@@ -4702,11 +5289,7 @@
       </w:pPr>
       <w:r>
         <w:rPr/>
-        <w:t xml:space="preserve">5- </w:t>
-      </w:r>
-      <w:r>
-        <w:rPr/>
-        <w:t>Conclusão</w:t>
+        <w:t>5- Conclusão</w:t>
       </w:r>
     </w:p>
     <w:p>
@@ -4742,11 +5325,7 @@
       </w:pPr>
       <w:r>
         <w:rPr/>
-        <w:t xml:space="preserve">6- </w:t>
-      </w:r>
-      <w:r>
-        <w:rPr/>
-        <w:t>Referências</w:t>
+        <w:t>6- Referências</w:t>
       </w:r>
     </w:p>
     <w:p>
@@ -4792,7 +5371,7 @@
         </w:rPr>
         <w:t xml:space="preserve">C. C. Holt (1957) Forecasting seasonals and trends by exponentially weighted moving averages, ONR Research Memorandum, Carnegie Institute of Technology 52. (reprint at </w:t>
       </w:r>
-      <w:hyperlink r:id="rId11">
+      <w:hyperlink r:id="rId13">
         <w:r>
           <w:rPr>
             <w:rStyle w:val="LinkdaInternet"/>
@@ -5125,21 +5704,7 @@
           <w:b w:val="false"/>
           <w:bCs w:val="false"/>
         </w:rPr>
-        <w:t xml:space="preserve">HW &lt;- HoltWinters(st_Vendas) # função  </w:t>
-      </w:r>
-      <w:r>
-        <w:rPr>
-          <w:b w:val="false"/>
-          <w:bCs w:val="false"/>
-        </w:rPr>
-        <w:t xml:space="preserve">filtrado </w:t>
-      </w:r>
-      <w:r>
-        <w:rPr>
-          <w:b w:val="false"/>
-          <w:bCs w:val="false"/>
-        </w:rPr>
-        <w:t>sobre a série temporal</w:t>
+        <w:t>HW &lt;- HoltWinters(st_Vendas) # função  filtrado sobre a série temporal</w:t>
       </w:r>
     </w:p>
     <w:p>
@@ -5467,18 +6032,15 @@
         <w:pStyle w:val="Normal"/>
         <w:spacing w:before="280" w:after="280"/>
         <w:jc w:val="center"/>
-        <w:rPr>
-          <w:b/>
-          <w:b/>
-        </w:rPr>
+        <w:rPr/>
       </w:pPr>
       <w:r>
         <w:rPr/>
       </w:r>
     </w:p>
     <w:sectPr>
-      <w:headerReference w:type="default" r:id="rId12"/>
-      <w:footerReference w:type="default" r:id="rId13"/>
+      <w:headerReference w:type="default" r:id="rId14"/>
+      <w:footerReference w:type="default" r:id="rId15"/>
       <w:footnotePr>
         <w:numFmt w:val="decimal"/>
       </w:footnotePr>
@@ -5513,7 +6075,7 @@
       <w:fldChar w:fldCharType="separate"/>
     </w:r>
     <w:r>
-      <w:t>12</w:t>
+      <w:t>5</w:t>
     </w:r>
     <w:r>
       <w:fldChar w:fldCharType="end"/>
@@ -5634,7 +6196,7 @@
         <wp:inline distT="0" distB="0" distL="0" distR="0">
           <wp:extent cx="5725160" cy="682625"/>
           <wp:effectExtent l="0" t="0" r="0" b="0"/>
-          <wp:docPr id="8" name="Figura2" descr=""/>
+          <wp:docPr id="10" name="Figura2" descr=""/>
           <wp:cNvGraphicFramePr>
             <a:graphicFrameLocks xmlns:a="http://schemas.openxmlformats.org/drawingml/2006/main" noChangeAspect="1"/>
           </wp:cNvGraphicFramePr>
@@ -5642,7 +6204,7 @@
             <a:graphicData uri="http://schemas.openxmlformats.org/drawingml/2006/picture">
               <pic:pic xmlns:pic="http://schemas.openxmlformats.org/drawingml/2006/picture">
                 <pic:nvPicPr>
-                  <pic:cNvPr id="8" name="Figura2" descr=""/>
+                  <pic:cNvPr id="10" name="Figura2" descr=""/>
                   <pic:cNvPicPr>
                     <a:picLocks noChangeAspect="1" noChangeArrowheads="1"/>
                   </pic:cNvPicPr>
@@ -5711,7 +6273,7 @@
     <w:qFormat/>
     <w:pPr>
       <w:widowControl/>
-      <w:overflowPunct w:val="false"/>
+      <w:overflowPunct w:val="true"/>
       <w:bidi w:val="0"/>
       <w:spacing w:lineRule="auto" w:line="360" w:before="0" w:after="120"/>
       <w:ind w:left="0" w:right="0" w:firstLine="567"/>
@@ -6027,7 +6589,7 @@
     <w:qFormat/>
     <w:pPr>
       <w:widowControl w:val="false"/>
-      <w:overflowPunct w:val="false"/>
+      <w:overflowPunct w:val="true"/>
       <w:bidi w:val="0"/>
       <w:spacing w:lineRule="auto" w:line="240" w:before="0" w:after="0"/>
       <w:jc w:val="left"/>
@@ -6108,7 +6670,7 @@
     <w:qFormat/>
     <w:pPr>
       <w:widowControl/>
-      <w:overflowPunct w:val="false"/>
+      <w:overflowPunct w:val="true"/>
       <w:bidi w:val="0"/>
       <w:spacing w:lineRule="auto" w:line="240" w:before="0" w:after="0"/>
       <w:jc w:val="both"/>
@@ -6163,6 +6725,8 @@
     </w:pPr>
     <w:rPr>
       <w:rFonts w:eastAsia="Times New Roman" w:cs="Arial"/>
+      <w:sz w:val="18"/>
+      <w:szCs w:val="18"/>
     </w:rPr>
   </w:style>
   <w:style w:type="paragraph" w:styleId="Footnotetext">

</xml_diff>

<commit_message>
trabalhando sarima, novo tamanho das figuras
</commit_message>
<xml_diff>
--- a/ST/St_completo.docx
+++ b/ST/St_completo.docx
@@ -424,16 +424,6 @@
       <w:r>
         <w:rPr/>
         <w:t>A série temporal a ser analisada pertence ao IBGE e tem dados sobre o volume de vendas do comércio varejista ampliado (VVCVA) entre Janeiro de 2003 e Dezembro de 2011 com Índice de base fixa 2003 = 100. A série inclui além do comércio varejista, os setores de “Veículos, motocicletas, partes e peças” e “Material de construção” sendo extraída em Janeiro de 2018 (Figura 1).</w:t>
-      </w:r>
-    </w:p>
-    <w:p>
-      <w:pPr>
-        <w:pStyle w:val="Normal"/>
-        <w:spacing w:before="0" w:after="0"/>
-        <w:rPr/>
-      </w:pPr>
-      <w:r>
-        <w:rPr/>
       </w:r>
     </w:p>
     <w:p>
@@ -453,7 +443,7 @@
             <wp:positionV relativeFrom="paragraph">
               <wp:posOffset>635</wp:posOffset>
             </wp:positionV>
-            <wp:extent cx="3599815" cy="2570480"/>
+            <wp:extent cx="2879725" cy="2055495"/>
             <wp:effectExtent l="0" t="0" r="0" b="0"/>
             <wp:wrapSquare wrapText="largest"/>
             <wp:docPr id="1" name="Figura8" descr=""/>
@@ -478,7 +468,7 @@
                   <pic:spPr bwMode="auto">
                     <a:xfrm>
                       <a:off x="0" y="0"/>
-                      <a:ext cx="3599815" cy="2570480"/>
+                      <a:ext cx="2879725" cy="2055495"/>
                     </a:xfrm>
                     <a:prstGeom prst="rect">
                       <a:avLst/>
@@ -632,24 +622,56 @@
     <w:p>
       <w:pPr>
         <w:pStyle w:val="Caption"/>
-        <w:spacing w:before="0" w:after="0"/>
+        <w:widowControl/>
+        <w:overflowPunct w:val="true"/>
+        <w:bidi w:val="0"/>
+        <w:spacing w:lineRule="auto" w:line="360" w:before="0" w:after="0"/>
+        <w:ind w:left="0" w:right="0" w:hanging="0"/>
         <w:jc w:val="center"/>
-        <w:rPr>
-          <w:b/>
-          <w:b/>
-        </w:rPr>
-      </w:pPr>
-      <w:r>
-        <w:rPr>
-          <w:b/>
-        </w:rPr>
-      </w:r>
-    </w:p>
-    <w:p>
-      <w:pPr>
-        <w:pStyle w:val="Caption"/>
+        <w:rPr/>
+      </w:pPr>
+      <w:r>
+        <w:rPr>
+          <w:rFonts w:eastAsia="Times New Roman" w:cs="Arial"/>
+          <w:color w:val="00000A"/>
+          <w:lang w:val="pt-BR" w:eastAsia="en-US" w:bidi="ar-SA"/>
+        </w:rPr>
+        <w:t xml:space="preserve">Figura </w:t>
+      </w:r>
+      <w:r>
+        <w:rPr>
+          <w:rFonts w:eastAsia="Times New Roman" w:cs="Arial"/>
+          <w:color w:val="00000A"/>
+          <w:lang w:val="pt-BR" w:eastAsia="en-US" w:bidi="ar-SA"/>
+        </w:rPr>
+        <w:fldChar w:fldCharType="begin"/>
+      </w:r>
+      <w:r>
+        <w:instrText> SEQ Figura \* ARABIC </w:instrText>
+      </w:r>
+      <w:r>
+        <w:fldChar w:fldCharType="separate"/>
+      </w:r>
+      <w:r>
+        <w:t>1</w:t>
+      </w:r>
+      <w:r>
+        <w:fldChar w:fldCharType="end"/>
+      </w:r>
+      <w:r>
+        <w:rPr>
+          <w:rFonts w:eastAsia="Times New Roman" w:cs="Arial"/>
+          <w:color w:val="00000A"/>
+          <w:lang w:val="pt-BR" w:eastAsia="en-US" w:bidi="ar-SA"/>
+        </w:rPr>
+        <w:t xml:space="preserve"> – Volume Vendas Comércio Varejista Ampliado (VVCVA) – 2003-2011</w:t>
+      </w:r>
+    </w:p>
+    <w:p>
+      <w:pPr>
+        <w:pStyle w:val="Normal"/>
         <w:widowControl/>
-        <w:overflowPunct w:val="false"/>
+        <w:overflowPunct w:val="true"/>
         <w:bidi w:val="0"/>
         <w:spacing w:lineRule="auto" w:line="360" w:before="0" w:after="0"/>
         <w:ind w:left="0" w:right="0" w:hanging="0"/>
@@ -674,9 +696,102 @@
     </w:p>
     <w:p>
       <w:pPr>
+        <w:pStyle w:val="Normal"/>
+        <w:spacing w:before="0" w:after="0"/>
+        <w:rPr/>
+      </w:pPr>
+      <w:r>
+        <w:rPr/>
+        <w:t xml:space="preserve">A série apresenta uma </w:t>
+      </w:r>
+      <w:r>
+        <w:rPr>
+          <w:i/>
+          <w:iCs/>
+        </w:rPr>
+        <w:t>tendência</w:t>
+      </w:r>
+      <w:r>
+        <w:rPr/>
+        <w:t xml:space="preserve"> crescente ao longo dos anos, coerente coma teoria econômica, assim como um pequeno aumento da </w:t>
+      </w:r>
+      <w:r>
+        <w:rPr>
+          <w:i/>
+          <w:iCs/>
+        </w:rPr>
+        <w:t>variância</w:t>
+      </w:r>
+      <w:r>
+        <w:rPr/>
+        <w:t xml:space="preserve"> em alguns anos.</w:t>
+      </w:r>
+    </w:p>
+    <w:p>
+      <w:pPr>
+        <w:pStyle w:val="Normal"/>
+        <w:spacing w:before="0" w:after="0"/>
+        <w:rPr/>
+      </w:pPr>
+      <w:r>
+        <w:rPr/>
+        <w:t xml:space="preserve">Nota-se uma variação </w:t>
+      </w:r>
+      <w:r>
+        <w:rPr>
+          <w:i/>
+          <w:iCs/>
+        </w:rPr>
+        <w:t>sazonal</w:t>
+      </w:r>
+      <w:r>
+        <w:rPr/>
+        <w:t xml:space="preserve"> no fim e começo de cada ano muito semelhante até o ano de 2008, o que parece coincidir com a crise financeira de 2008, após o qual a sazonalidade continua evidente. A Figura 2 gerada com a função </w:t>
+      </w:r>
+      <w:r>
+        <w:rPr>
+          <w:i/>
+          <w:iCs/>
+        </w:rPr>
+        <w:t>stats::monthplot</w:t>
+      </w:r>
+      <w:r>
+        <w:rPr>
+          <w:i w:val="false"/>
+          <w:iCs w:val="false"/>
+        </w:rPr>
+        <w:t>, revela com mais clareza a variação sazonal, com valores extremos nos meses de fevereiro e dezembro assim como a tendência de crescimento.</w:t>
+      </w:r>
+    </w:p>
+    <w:p>
+      <w:pPr>
+        <w:pStyle w:val="Normal"/>
+        <w:spacing w:before="0" w:after="0"/>
+        <w:rPr>
+          <w:i w:val="false"/>
+          <w:i w:val="false"/>
+          <w:iCs w:val="false"/>
+        </w:rPr>
+      </w:pPr>
+      <w:r>
+        <w:rPr/>
+      </w:r>
+    </w:p>
+    <w:p>
+      <w:pPr>
+        <w:pStyle w:val="Normal"/>
+        <w:spacing w:before="0" w:after="0"/>
+        <w:rPr/>
+      </w:pPr>
+      <w:r>
+        <w:rPr/>
+      </w:r>
+    </w:p>
+    <w:p>
+      <w:pPr>
         <w:pStyle w:val="Caption"/>
         <w:widowControl/>
-        <w:overflowPunct w:val="false"/>
+        <w:overflowPunct w:val="true"/>
         <w:bidi w:val="0"/>
         <w:spacing w:lineRule="auto" w:line="360" w:before="0" w:after="0"/>
         <w:ind w:left="0" w:right="0" w:hanging="0"/>
@@ -703,55 +818,7 @@
       <w:pPr>
         <w:pStyle w:val="Caption"/>
         <w:widowControl/>
-        <w:overflowPunct w:val="false"/>
-        <w:bidi w:val="0"/>
-        <w:spacing w:lineRule="auto" w:line="360" w:before="0" w:after="0"/>
-        <w:ind w:left="0" w:right="0" w:hanging="0"/>
-        <w:jc w:val="center"/>
-        <w:rPr/>
-      </w:pPr>
-      <w:r>
-        <w:rPr>
-          <w:rFonts w:eastAsia="Times New Roman" w:cs="Arial"/>
-          <w:color w:val="00000A"/>
-          <w:lang w:val="pt-BR" w:eastAsia="en-US" w:bidi="ar-SA"/>
-        </w:rPr>
-        <w:t xml:space="preserve">Figura </w:t>
-      </w:r>
-      <w:r>
-        <w:rPr>
-          <w:rFonts w:eastAsia="Times New Roman" w:cs="Arial"/>
-          <w:color w:val="00000A"/>
-          <w:lang w:val="pt-BR" w:eastAsia="en-US" w:bidi="ar-SA"/>
-        </w:rPr>
-        <w:fldChar w:fldCharType="begin"/>
-      </w:r>
-      <w:r>
-        <w:instrText> SEQ Figura \* ARABIC </w:instrText>
-      </w:r>
-      <w:r>
-        <w:fldChar w:fldCharType="separate"/>
-      </w:r>
-      <w:r>
-        <w:t>1</w:t>
-      </w:r>
-      <w:r>
-        <w:fldChar w:fldCharType="end"/>
-      </w:r>
-      <w:r>
-        <w:rPr>
-          <w:rFonts w:eastAsia="Times New Roman" w:cs="Arial"/>
-          <w:color w:val="00000A"/>
-          <w:lang w:val="pt-BR" w:eastAsia="en-US" w:bidi="ar-SA"/>
-        </w:rPr>
-        <w:t xml:space="preserve"> – Volume Vendas Comércio Varejista Ampliado (VVCVA) – 2003-2011</w:t>
-      </w:r>
-    </w:p>
-    <w:p>
-      <w:pPr>
-        <w:pStyle w:val="Normal"/>
-        <w:widowControl/>
-        <w:overflowPunct w:val="false"/>
+        <w:overflowPunct w:val="true"/>
         <w:bidi w:val="0"/>
         <w:spacing w:lineRule="auto" w:line="360" w:before="0" w:after="0"/>
         <w:ind w:left="0" w:right="0" w:hanging="0"/>
@@ -776,91 +843,39 @@
     </w:p>
     <w:p>
       <w:pPr>
-        <w:pStyle w:val="Normal"/>
-        <w:spacing w:before="0" w:after="0"/>
-        <w:rPr/>
-      </w:pPr>
-      <w:r>
-        <w:rPr/>
-        <w:t xml:space="preserve">A série apresenta uma </w:t>
-      </w:r>
-      <w:r>
-        <w:rPr>
-          <w:i/>
-          <w:iCs/>
-        </w:rPr>
-        <w:t>tendência</w:t>
-      </w:r>
-      <w:r>
-        <w:rPr/>
-        <w:t xml:space="preserve"> crescente ao longo dos anos, coerente coma teoria econômica, assim como um pequeno aumento da </w:t>
-      </w:r>
-      <w:r>
-        <w:rPr>
-          <w:i/>
-          <w:iCs/>
-        </w:rPr>
-        <w:t>variância</w:t>
-      </w:r>
-      <w:r>
-        <w:rPr/>
-        <w:t xml:space="preserve"> em alguns anos.</w:t>
-      </w:r>
-    </w:p>
-    <w:p>
-      <w:pPr>
-        <w:pStyle w:val="Normal"/>
-        <w:spacing w:before="0" w:after="0"/>
-        <w:rPr/>
-      </w:pPr>
-      <w:r>
-        <w:rPr/>
-        <w:t xml:space="preserve">Nota-se uma variação </w:t>
-      </w:r>
-      <w:r>
-        <w:rPr>
-          <w:i/>
-          <w:iCs/>
-        </w:rPr>
-        <w:t>sazonal</w:t>
-      </w:r>
-      <w:r>
-        <w:rPr/>
-        <w:t xml:space="preserve"> no fim e começo de cada ano muito semelhante até o ano de 2008, o que parece coincidir com a crise financeira de 2008, após o qual a sazonalidade continua evidente. A Figura 2 gerada com a função </w:t>
-      </w:r>
-      <w:r>
-        <w:rPr>
-          <w:i/>
-          <w:iCs/>
-        </w:rPr>
-        <w:t>stats::monthplot</w:t>
-      </w:r>
-      <w:r>
-        <w:rPr>
-          <w:i w:val="false"/>
-          <w:iCs w:val="false"/>
-        </w:rPr>
-        <w:t>, revela com mais clareza a variação sazonal, com valores extremos nos meses de fevereiro e dezembro assim como a tendência de crescimento.</w:t>
-      </w:r>
-    </w:p>
-    <w:p>
-      <w:pPr>
-        <w:pStyle w:val="Normal"/>
-        <w:spacing w:before="0" w:after="0"/>
-        <w:rPr/>
-      </w:pPr>
-      <w:r>
-        <w:rPr/>
+        <w:pStyle w:val="Caption"/>
+        <w:widowControl/>
+        <w:overflowPunct w:val="true"/>
+        <w:bidi w:val="0"/>
+        <w:spacing w:lineRule="auto" w:line="360" w:before="0" w:after="0"/>
+        <w:ind w:left="0" w:right="0" w:hanging="0"/>
+        <w:jc w:val="left"/>
+        <w:rPr>
+          <w:rFonts w:ascii="Arial" w:hAnsi="Arial" w:eastAsia="Times New Roman" w:cs="Arial"/>
+          <w:color w:val="00000A"/>
+          <w:sz w:val="22"/>
+          <w:szCs w:val="22"/>
+          <w:lang w:val="pt-BR" w:eastAsia="en-US" w:bidi="ar-SA"/>
+        </w:rPr>
+      </w:pPr>
+      <w:r>
+        <w:rPr>
+          <w:rFonts w:eastAsia="Times New Roman" w:cs="Arial"/>
+          <w:color w:val="00000A"/>
+          <w:sz w:val="22"/>
+          <w:szCs w:val="22"/>
+          <w:lang w:val="pt-BR" w:eastAsia="en-US" w:bidi="ar-SA"/>
+        </w:rPr>
         <w:drawing>
-          <wp:anchor behindDoc="0" distT="0" distB="0" distL="0" distR="0" simplePos="0" locked="0" layoutInCell="1" allowOverlap="1" relativeHeight="9">
+          <wp:anchor behindDoc="0" distT="0" distB="0" distL="0" distR="0" simplePos="0" locked="0" layoutInCell="1" allowOverlap="1" relativeHeight="31">
             <wp:simplePos x="0" y="0"/>
             <wp:positionH relativeFrom="column">
               <wp:align>center</wp:align>
             </wp:positionH>
             <wp:positionV relativeFrom="paragraph">
-              <wp:posOffset>111760</wp:posOffset>
+              <wp:posOffset>86360</wp:posOffset>
             </wp:positionV>
-            <wp:extent cx="3405505" cy="2044700"/>
+            <wp:extent cx="2879725" cy="1727835"/>
             <wp:effectExtent l="0" t="0" r="0" b="0"/>
             <wp:wrapSquare wrapText="largest"/>
             <wp:docPr id="2" name="Figura9" descr=""/>
@@ -886,7 +901,7 @@
                   <pic:spPr bwMode="auto">
                     <a:xfrm>
                       <a:off x="0" y="0"/>
-                      <a:ext cx="3405505" cy="2044700"/>
+                      <a:ext cx="2879725" cy="1727835"/>
                     </a:xfrm>
                     <a:prstGeom prst="rect">
                       <a:avLst/>
@@ -908,250 +923,7 @@
       <w:pPr>
         <w:pStyle w:val="Caption"/>
         <w:widowControl/>
-        <w:overflowPunct w:val="false"/>
-        <w:bidi w:val="0"/>
-        <w:spacing w:lineRule="auto" w:line="360" w:before="0" w:after="0"/>
-        <w:ind w:left="0" w:right="0" w:hanging="0"/>
-        <w:jc w:val="left"/>
-        <w:rPr>
-          <w:rFonts w:ascii="Arial" w:hAnsi="Arial" w:eastAsia="Times New Roman" w:cs="Arial"/>
-          <w:color w:val="00000A"/>
-          <w:sz w:val="22"/>
-          <w:szCs w:val="22"/>
-          <w:lang w:val="pt-BR" w:eastAsia="en-US" w:bidi="ar-SA"/>
-        </w:rPr>
-      </w:pPr>
-      <w:r>
-        <w:rPr>
-          <w:rFonts w:eastAsia="Times New Roman" w:cs="Arial"/>
-          <w:color w:val="00000A"/>
-          <w:sz w:val="22"/>
-          <w:szCs w:val="22"/>
-          <w:lang w:val="pt-BR" w:eastAsia="en-US" w:bidi="ar-SA"/>
-        </w:rPr>
-      </w:r>
-    </w:p>
-    <w:p>
-      <w:pPr>
-        <w:pStyle w:val="Caption"/>
-        <w:widowControl/>
-        <w:overflowPunct w:val="false"/>
-        <w:bidi w:val="0"/>
-        <w:spacing w:lineRule="auto" w:line="360" w:before="0" w:after="0"/>
-        <w:ind w:left="0" w:right="0" w:hanging="0"/>
-        <w:jc w:val="left"/>
-        <w:rPr>
-          <w:rFonts w:ascii="Arial" w:hAnsi="Arial" w:eastAsia="Times New Roman" w:cs="Arial"/>
-          <w:color w:val="00000A"/>
-          <w:sz w:val="22"/>
-          <w:szCs w:val="22"/>
-          <w:lang w:val="pt-BR" w:eastAsia="en-US" w:bidi="ar-SA"/>
-        </w:rPr>
-      </w:pPr>
-      <w:r>
-        <w:rPr>
-          <w:rFonts w:eastAsia="Times New Roman" w:cs="Arial"/>
-          <w:color w:val="00000A"/>
-          <w:sz w:val="22"/>
-          <w:szCs w:val="22"/>
-          <w:lang w:val="pt-BR" w:eastAsia="en-US" w:bidi="ar-SA"/>
-        </w:rPr>
-      </w:r>
-    </w:p>
-    <w:p>
-      <w:pPr>
-        <w:pStyle w:val="Caption"/>
-        <w:widowControl/>
-        <w:overflowPunct w:val="false"/>
-        <w:bidi w:val="0"/>
-        <w:spacing w:lineRule="auto" w:line="360" w:before="0" w:after="0"/>
-        <w:ind w:left="0" w:right="0" w:hanging="0"/>
-        <w:jc w:val="left"/>
-        <w:rPr>
-          <w:rFonts w:ascii="Arial" w:hAnsi="Arial" w:eastAsia="Times New Roman" w:cs="Arial"/>
-          <w:color w:val="00000A"/>
-          <w:sz w:val="22"/>
-          <w:szCs w:val="22"/>
-          <w:lang w:val="pt-BR" w:eastAsia="en-US" w:bidi="ar-SA"/>
-        </w:rPr>
-      </w:pPr>
-      <w:r>
-        <w:rPr>
-          <w:rFonts w:eastAsia="Times New Roman" w:cs="Arial"/>
-          <w:color w:val="00000A"/>
-          <w:sz w:val="22"/>
-          <w:szCs w:val="22"/>
-          <w:lang w:val="pt-BR" w:eastAsia="en-US" w:bidi="ar-SA"/>
-        </w:rPr>
-      </w:r>
-    </w:p>
-    <w:p>
-      <w:pPr>
-        <w:pStyle w:val="Caption"/>
-        <w:widowControl/>
-        <w:overflowPunct w:val="false"/>
-        <w:bidi w:val="0"/>
-        <w:spacing w:lineRule="auto" w:line="360" w:before="0" w:after="0"/>
-        <w:ind w:left="0" w:right="0" w:hanging="0"/>
-        <w:jc w:val="left"/>
-        <w:rPr>
-          <w:rFonts w:ascii="Arial" w:hAnsi="Arial" w:eastAsia="Times New Roman" w:cs="Arial"/>
-          <w:color w:val="00000A"/>
-          <w:sz w:val="22"/>
-          <w:szCs w:val="22"/>
-          <w:lang w:val="pt-BR" w:eastAsia="en-US" w:bidi="ar-SA"/>
-        </w:rPr>
-      </w:pPr>
-      <w:r>
-        <w:rPr>
-          <w:rFonts w:eastAsia="Times New Roman" w:cs="Arial"/>
-          <w:color w:val="00000A"/>
-          <w:sz w:val="22"/>
-          <w:szCs w:val="22"/>
-          <w:lang w:val="pt-BR" w:eastAsia="en-US" w:bidi="ar-SA"/>
-        </w:rPr>
-      </w:r>
-    </w:p>
-    <w:p>
-      <w:pPr>
-        <w:pStyle w:val="Caption"/>
-        <w:widowControl/>
-        <w:overflowPunct w:val="false"/>
-        <w:bidi w:val="0"/>
-        <w:spacing w:lineRule="auto" w:line="360" w:before="0" w:after="0"/>
-        <w:ind w:left="0" w:right="0" w:hanging="0"/>
-        <w:jc w:val="left"/>
-        <w:rPr>
-          <w:rFonts w:ascii="Arial" w:hAnsi="Arial" w:eastAsia="Times New Roman" w:cs="Arial"/>
-          <w:color w:val="00000A"/>
-          <w:sz w:val="22"/>
-          <w:szCs w:val="22"/>
-          <w:lang w:val="pt-BR" w:eastAsia="en-US" w:bidi="ar-SA"/>
-        </w:rPr>
-      </w:pPr>
-      <w:r>
-        <w:rPr>
-          <w:rFonts w:eastAsia="Times New Roman" w:cs="Arial"/>
-          <w:color w:val="00000A"/>
-          <w:sz w:val="22"/>
-          <w:szCs w:val="22"/>
-          <w:lang w:val="pt-BR" w:eastAsia="en-US" w:bidi="ar-SA"/>
-        </w:rPr>
-      </w:r>
-    </w:p>
-    <w:p>
-      <w:pPr>
-        <w:pStyle w:val="Caption"/>
-        <w:widowControl/>
-        <w:overflowPunct w:val="false"/>
-        <w:bidi w:val="0"/>
-        <w:spacing w:lineRule="auto" w:line="360" w:before="0" w:after="0"/>
-        <w:ind w:left="0" w:right="0" w:hanging="0"/>
-        <w:jc w:val="left"/>
-        <w:rPr>
-          <w:rFonts w:ascii="Arial" w:hAnsi="Arial" w:eastAsia="Times New Roman" w:cs="Arial"/>
-          <w:color w:val="00000A"/>
-          <w:sz w:val="22"/>
-          <w:szCs w:val="22"/>
-          <w:lang w:val="pt-BR" w:eastAsia="en-US" w:bidi="ar-SA"/>
-        </w:rPr>
-      </w:pPr>
-      <w:r>
-        <w:rPr>
-          <w:rFonts w:eastAsia="Times New Roman" w:cs="Arial"/>
-          <w:color w:val="00000A"/>
-          <w:sz w:val="22"/>
-          <w:szCs w:val="22"/>
-          <w:lang w:val="pt-BR" w:eastAsia="en-US" w:bidi="ar-SA"/>
-        </w:rPr>
-      </w:r>
-    </w:p>
-    <w:p>
-      <w:pPr>
-        <w:pStyle w:val="Caption"/>
-        <w:widowControl/>
-        <w:overflowPunct w:val="false"/>
-        <w:bidi w:val="0"/>
-        <w:spacing w:lineRule="auto" w:line="360" w:before="0" w:after="0"/>
-        <w:ind w:left="0" w:right="0" w:hanging="0"/>
-        <w:jc w:val="left"/>
-        <w:rPr>
-          <w:rFonts w:ascii="Arial" w:hAnsi="Arial" w:eastAsia="Times New Roman" w:cs="Arial"/>
-          <w:color w:val="00000A"/>
-          <w:sz w:val="22"/>
-          <w:szCs w:val="22"/>
-          <w:lang w:val="pt-BR" w:eastAsia="en-US" w:bidi="ar-SA"/>
-        </w:rPr>
-      </w:pPr>
-      <w:r>
-        <w:rPr>
-          <w:rFonts w:eastAsia="Times New Roman" w:cs="Arial"/>
-          <w:color w:val="00000A"/>
-          <w:sz w:val="22"/>
-          <w:szCs w:val="22"/>
-          <w:lang w:val="pt-BR" w:eastAsia="en-US" w:bidi="ar-SA"/>
-        </w:rPr>
-      </w:r>
-    </w:p>
-    <w:p>
-      <w:pPr>
-        <w:pStyle w:val="Caption"/>
-        <w:widowControl/>
-        <w:overflowPunct w:val="false"/>
-        <w:bidi w:val="0"/>
-        <w:spacing w:lineRule="auto" w:line="360" w:before="0" w:after="0"/>
-        <w:ind w:left="0" w:right="0" w:hanging="0"/>
-        <w:jc w:val="left"/>
-        <w:rPr>
-          <w:rFonts w:ascii="Arial" w:hAnsi="Arial" w:eastAsia="Times New Roman" w:cs="Arial"/>
-          <w:color w:val="00000A"/>
-          <w:sz w:val="22"/>
-          <w:szCs w:val="22"/>
-          <w:lang w:val="pt-BR" w:eastAsia="en-US" w:bidi="ar-SA"/>
-        </w:rPr>
-      </w:pPr>
-      <w:r>
-        <w:rPr>
-          <w:rFonts w:eastAsia="Times New Roman" w:cs="Arial"/>
-          <w:color w:val="00000A"/>
-          <w:sz w:val="22"/>
-          <w:szCs w:val="22"/>
-          <w:lang w:val="pt-BR" w:eastAsia="en-US" w:bidi="ar-SA"/>
-        </w:rPr>
-      </w:r>
-    </w:p>
-    <w:p>
-      <w:pPr>
-        <w:pStyle w:val="Caption"/>
-        <w:widowControl/>
-        <w:overflowPunct w:val="false"/>
-        <w:bidi w:val="0"/>
-        <w:spacing w:lineRule="auto" w:line="360" w:before="0" w:after="0"/>
-        <w:ind w:left="0" w:right="0" w:hanging="0"/>
-        <w:jc w:val="left"/>
-        <w:rPr>
-          <w:rFonts w:ascii="Arial" w:hAnsi="Arial" w:eastAsia="Times New Roman" w:cs="Arial"/>
-          <w:color w:val="00000A"/>
-          <w:sz w:val="22"/>
-          <w:szCs w:val="22"/>
-          <w:lang w:val="pt-BR" w:eastAsia="en-US" w:bidi="ar-SA"/>
-        </w:rPr>
-      </w:pPr>
-      <w:r>
-        <w:rPr>
-          <w:rFonts w:eastAsia="Times New Roman" w:cs="Arial"/>
-          <w:color w:val="00000A"/>
-          <w:sz w:val="22"/>
-          <w:szCs w:val="22"/>
-          <w:lang w:val="pt-BR" w:eastAsia="en-US" w:bidi="ar-SA"/>
-        </w:rPr>
-      </w:r>
-    </w:p>
-    <w:p>
-      <w:pPr>
-        <w:pStyle w:val="Caption"/>
-        <w:widowControl/>
-        <w:overflowPunct w:val="false"/>
+        <w:overflowPunct w:val="true"/>
         <w:bidi w:val="0"/>
         <w:spacing w:lineRule="auto" w:line="360" w:before="0" w:after="0"/>
         <w:ind w:left="0" w:right="0" w:hanging="0"/>
@@ -1159,52 +931,219 @@
         <w:rPr/>
       </w:pPr>
       <w:r>
-        <w:rPr>
-          <w:rFonts w:eastAsia="Times New Roman" w:cs="Arial"/>
-          <w:color w:val="00000A"/>
-          <w:lang w:val="pt-BR" w:eastAsia="en-US" w:bidi="ar-SA"/>
-        </w:rPr>
-        <w:t xml:space="preserve">Figura </w:t>
-      </w:r>
-      <w:r>
-        <w:rPr>
-          <w:rFonts w:eastAsia="Times New Roman" w:cs="Arial"/>
-          <w:color w:val="00000A"/>
-          <w:lang w:val="pt-BR" w:eastAsia="en-US" w:bidi="ar-SA"/>
-        </w:rPr>
-        <w:fldChar w:fldCharType="begin"/>
-      </w:r>
-      <w:r>
-        <w:instrText> SEQ Figura \* ARABIC </w:instrText>
-      </w:r>
-      <w:r>
-        <w:fldChar w:fldCharType="separate"/>
-      </w:r>
-      <w:r>
-        <w:t>2</w:t>
-      </w:r>
-      <w:r>
-        <w:fldChar w:fldCharType="end"/>
-      </w:r>
-      <w:r>
-        <w:rPr>
-          <w:rFonts w:eastAsia="Times New Roman" w:cs="Arial"/>
-          <w:color w:val="00000A"/>
-          <w:lang w:val="pt-BR" w:eastAsia="en-US" w:bidi="ar-SA"/>
-        </w:rPr>
-        <w:t xml:space="preserve"> – Volume e média de Vendas por mês</w:t>
-      </w:r>
-    </w:p>
-    <w:p>
-      <w:pPr>
-        <w:pStyle w:val="Normal"/>
+        <w:rPr/>
+      </w:r>
+    </w:p>
+    <w:p>
+      <w:pPr>
+        <w:pStyle w:val="Caption"/>
         <w:widowControl/>
-        <w:overflowPunct w:val="false"/>
+        <w:overflowPunct w:val="true"/>
         <w:bidi w:val="0"/>
         <w:spacing w:lineRule="auto" w:line="360" w:before="0" w:after="0"/>
         <w:ind w:left="0" w:right="0" w:hanging="0"/>
         <w:jc w:val="center"/>
         <w:rPr>
+          <w:rFonts w:eastAsia="Times New Roman" w:cs="Arial"/>
+          <w:color w:val="00000A"/>
+          <w:lang w:val="pt-BR" w:eastAsia="en-US" w:bidi="ar-SA"/>
+        </w:rPr>
+      </w:pPr>
+      <w:r>
+        <w:rPr/>
+      </w:r>
+    </w:p>
+    <w:p>
+      <w:pPr>
+        <w:pStyle w:val="Caption"/>
+        <w:widowControl/>
+        <w:overflowPunct w:val="true"/>
+        <w:bidi w:val="0"/>
+        <w:spacing w:lineRule="auto" w:line="360" w:before="0" w:after="0"/>
+        <w:ind w:left="0" w:right="0" w:hanging="0"/>
+        <w:jc w:val="center"/>
+        <w:rPr>
+          <w:rFonts w:eastAsia="Times New Roman" w:cs="Arial"/>
+          <w:color w:val="00000A"/>
+          <w:lang w:val="pt-BR" w:eastAsia="en-US" w:bidi="ar-SA"/>
+        </w:rPr>
+      </w:pPr>
+      <w:r>
+        <w:rPr/>
+      </w:r>
+    </w:p>
+    <w:p>
+      <w:pPr>
+        <w:pStyle w:val="Caption"/>
+        <w:widowControl/>
+        <w:overflowPunct w:val="true"/>
+        <w:bidi w:val="0"/>
+        <w:spacing w:lineRule="auto" w:line="360" w:before="0" w:after="0"/>
+        <w:ind w:left="0" w:right="0" w:hanging="0"/>
+        <w:jc w:val="center"/>
+        <w:rPr>
+          <w:rFonts w:eastAsia="Times New Roman" w:cs="Arial"/>
+          <w:color w:val="00000A"/>
+          <w:lang w:val="pt-BR" w:eastAsia="en-US" w:bidi="ar-SA"/>
+        </w:rPr>
+      </w:pPr>
+      <w:r>
+        <w:rPr/>
+      </w:r>
+    </w:p>
+    <w:p>
+      <w:pPr>
+        <w:pStyle w:val="Caption"/>
+        <w:widowControl/>
+        <w:overflowPunct w:val="true"/>
+        <w:bidi w:val="0"/>
+        <w:spacing w:lineRule="auto" w:line="360" w:before="0" w:after="0"/>
+        <w:ind w:left="0" w:right="0" w:hanging="0"/>
+        <w:jc w:val="center"/>
+        <w:rPr>
+          <w:rFonts w:eastAsia="Times New Roman" w:cs="Arial"/>
+          <w:color w:val="00000A"/>
+          <w:lang w:val="pt-BR" w:eastAsia="en-US" w:bidi="ar-SA"/>
+        </w:rPr>
+      </w:pPr>
+      <w:r>
+        <w:rPr/>
+      </w:r>
+    </w:p>
+    <w:p>
+      <w:pPr>
+        <w:pStyle w:val="Caption"/>
+        <w:widowControl/>
+        <w:overflowPunct w:val="true"/>
+        <w:bidi w:val="0"/>
+        <w:spacing w:lineRule="auto" w:line="360" w:before="0" w:after="0"/>
+        <w:ind w:left="0" w:right="0" w:hanging="0"/>
+        <w:jc w:val="center"/>
+        <w:rPr>
+          <w:rFonts w:eastAsia="Times New Roman" w:cs="Arial"/>
+          <w:color w:val="00000A"/>
+          <w:lang w:val="pt-BR" w:eastAsia="en-US" w:bidi="ar-SA"/>
+        </w:rPr>
+      </w:pPr>
+      <w:r>
+        <w:rPr/>
+      </w:r>
+    </w:p>
+    <w:p>
+      <w:pPr>
+        <w:pStyle w:val="Caption"/>
+        <w:widowControl/>
+        <w:overflowPunct w:val="true"/>
+        <w:bidi w:val="0"/>
+        <w:spacing w:lineRule="auto" w:line="360" w:before="0" w:after="0"/>
+        <w:ind w:left="0" w:right="0" w:hanging="0"/>
+        <w:jc w:val="center"/>
+        <w:rPr>
+          <w:rFonts w:eastAsia="Times New Roman" w:cs="Arial"/>
+          <w:color w:val="00000A"/>
+          <w:lang w:val="pt-BR" w:eastAsia="en-US" w:bidi="ar-SA"/>
+        </w:rPr>
+      </w:pPr>
+      <w:r>
+        <w:rPr/>
+      </w:r>
+    </w:p>
+    <w:p>
+      <w:pPr>
+        <w:pStyle w:val="Caption"/>
+        <w:widowControl/>
+        <w:overflowPunct w:val="true"/>
+        <w:bidi w:val="0"/>
+        <w:spacing w:lineRule="auto" w:line="360" w:before="0" w:after="0"/>
+        <w:ind w:left="0" w:right="0" w:hanging="0"/>
+        <w:jc w:val="center"/>
+        <w:rPr>
+          <w:rFonts w:eastAsia="Times New Roman" w:cs="Arial"/>
+          <w:color w:val="00000A"/>
+          <w:lang w:val="pt-BR" w:eastAsia="en-US" w:bidi="ar-SA"/>
+        </w:rPr>
+      </w:pPr>
+      <w:r>
+        <w:rPr/>
+      </w:r>
+    </w:p>
+    <w:p>
+      <w:pPr>
+        <w:pStyle w:val="Caption"/>
+        <w:widowControl/>
+        <w:overflowPunct w:val="true"/>
+        <w:bidi w:val="0"/>
+        <w:spacing w:lineRule="auto" w:line="360" w:before="0" w:after="0"/>
+        <w:ind w:left="0" w:right="0" w:hanging="0"/>
+        <w:jc w:val="center"/>
+        <w:rPr>
+          <w:rFonts w:eastAsia="Times New Roman" w:cs="Arial"/>
+          <w:color w:val="00000A"/>
+          <w:lang w:val="pt-BR" w:eastAsia="en-US" w:bidi="ar-SA"/>
+        </w:rPr>
+      </w:pPr>
+      <w:r>
+        <w:rPr/>
+      </w:r>
+    </w:p>
+    <w:p>
+      <w:pPr>
+        <w:pStyle w:val="Caption"/>
+        <w:widowControl/>
+        <w:overflowPunct w:val="true"/>
+        <w:bidi w:val="0"/>
+        <w:spacing w:lineRule="auto" w:line="360" w:before="0" w:after="0"/>
+        <w:ind w:left="0" w:right="0" w:hanging="0"/>
+        <w:jc w:val="center"/>
+        <w:rPr/>
+      </w:pPr>
+      <w:r>
+        <w:rPr>
+          <w:rFonts w:eastAsia="Times New Roman" w:cs="Arial"/>
+          <w:color w:val="00000A"/>
+          <w:lang w:val="pt-BR" w:eastAsia="en-US" w:bidi="ar-SA"/>
+        </w:rPr>
+        <w:t xml:space="preserve">Figura </w:t>
+      </w:r>
+      <w:r>
+        <w:rPr>
+          <w:rFonts w:eastAsia="Times New Roman" w:cs="Arial"/>
+          <w:color w:val="00000A"/>
+          <w:lang w:val="pt-BR" w:eastAsia="en-US" w:bidi="ar-SA"/>
+        </w:rPr>
+        <w:fldChar w:fldCharType="begin"/>
+      </w:r>
+      <w:r>
+        <w:instrText> SEQ Figura \* ARABIC </w:instrText>
+      </w:r>
+      <w:r>
+        <w:fldChar w:fldCharType="separate"/>
+      </w:r>
+      <w:r>
+        <w:t>2</w:t>
+      </w:r>
+      <w:r>
+        <w:fldChar w:fldCharType="end"/>
+      </w:r>
+      <w:r>
+        <w:rPr>
+          <w:rFonts w:eastAsia="Times New Roman" w:cs="Arial"/>
+          <w:color w:val="00000A"/>
+          <w:lang w:val="pt-BR" w:eastAsia="en-US" w:bidi="ar-SA"/>
+        </w:rPr>
+        <w:t xml:space="preserve"> – Volume e média de Vendas por mês</w:t>
+      </w:r>
+    </w:p>
+    <w:p>
+      <w:pPr>
+        <w:pStyle w:val="Normal"/>
+        <w:widowControl/>
+        <w:overflowPunct w:val="true"/>
+        <w:bidi w:val="0"/>
+        <w:spacing w:lineRule="auto" w:line="360" w:before="0" w:after="0"/>
+        <w:ind w:left="0" w:right="0" w:hanging="0"/>
+        <w:jc w:val="center"/>
+        <w:rPr>
           <w:rFonts w:ascii="Arial" w:hAnsi="Arial" w:eastAsia="Times New Roman" w:cs="Arial"/>
           <w:color w:val="00000A"/>
           <w:lang w:val="pt-BR" w:eastAsia="en-US" w:bidi="ar-SA"/>
@@ -1252,7 +1191,7 @@
       <w:r>
         <w:rPr/>
         <w:drawing>
-          <wp:anchor behindDoc="0" distT="0" distB="0" distL="0" distR="0" simplePos="0" locked="0" layoutInCell="1" allowOverlap="1" relativeHeight="10">
+          <wp:anchor behindDoc="0" distT="0" distB="0" distL="0" distR="0" simplePos="0" locked="0" layoutInCell="1" allowOverlap="1" relativeHeight="9">
             <wp:simplePos x="0" y="0"/>
             <wp:positionH relativeFrom="column">
               <wp:align>center</wp:align>
@@ -1260,7 +1199,7 @@
             <wp:positionV relativeFrom="paragraph">
               <wp:posOffset>635</wp:posOffset>
             </wp:positionV>
-            <wp:extent cx="3599815" cy="2570480"/>
+            <wp:extent cx="2879725" cy="2055495"/>
             <wp:effectExtent l="0" t="0" r="0" b="0"/>
             <wp:wrapSquare wrapText="largest"/>
             <wp:docPr id="3" name="Figura10" descr=""/>
@@ -1285,7 +1224,7 @@
                   <pic:spPr bwMode="auto">
                     <a:xfrm>
                       <a:off x="0" y="0"/>
-                      <a:ext cx="3599815" cy="2570480"/>
+                      <a:ext cx="2879725" cy="2055495"/>
                     </a:xfrm>
                     <a:prstGeom prst="rect">
                       <a:avLst/>
@@ -1332,7 +1271,7 @@
       <w:pPr>
         <w:pStyle w:val="Caption"/>
         <w:widowControl/>
-        <w:overflowPunct w:val="false"/>
+        <w:overflowPunct w:val="true"/>
         <w:bidi w:val="0"/>
         <w:spacing w:lineRule="auto" w:line="360" w:before="0" w:after="0"/>
         <w:ind w:left="0" w:right="0" w:hanging="0"/>
@@ -1359,7 +1298,7 @@
       <w:pPr>
         <w:pStyle w:val="Caption"/>
         <w:widowControl/>
-        <w:overflowPunct w:val="false"/>
+        <w:overflowPunct w:val="true"/>
         <w:bidi w:val="0"/>
         <w:spacing w:lineRule="auto" w:line="360" w:before="0" w:after="0"/>
         <w:ind w:left="0" w:right="0" w:hanging="0"/>
@@ -1386,7 +1325,7 @@
       <w:pPr>
         <w:pStyle w:val="Caption"/>
         <w:widowControl/>
-        <w:overflowPunct w:val="false"/>
+        <w:overflowPunct w:val="true"/>
         <w:bidi w:val="0"/>
         <w:spacing w:lineRule="auto" w:line="360" w:before="0" w:after="0"/>
         <w:ind w:left="0" w:right="0" w:hanging="0"/>
@@ -1413,7 +1352,7 @@
       <w:pPr>
         <w:pStyle w:val="Caption"/>
         <w:widowControl/>
-        <w:overflowPunct w:val="false"/>
+        <w:overflowPunct w:val="true"/>
         <w:bidi w:val="0"/>
         <w:spacing w:lineRule="auto" w:line="360" w:before="0" w:after="0"/>
         <w:ind w:left="0" w:right="0" w:hanging="0"/>
@@ -1440,7 +1379,7 @@
       <w:pPr>
         <w:pStyle w:val="Caption"/>
         <w:widowControl/>
-        <w:overflowPunct w:val="false"/>
+        <w:overflowPunct w:val="true"/>
         <w:bidi w:val="0"/>
         <w:spacing w:lineRule="auto" w:line="360" w:before="0" w:after="0"/>
         <w:ind w:left="0" w:right="0" w:hanging="0"/>
@@ -1467,61 +1406,7 @@
       <w:pPr>
         <w:pStyle w:val="Caption"/>
         <w:widowControl/>
-        <w:overflowPunct w:val="false"/>
-        <w:bidi w:val="0"/>
-        <w:spacing w:lineRule="auto" w:line="360" w:before="0" w:after="0"/>
-        <w:ind w:left="0" w:right="0" w:hanging="0"/>
-        <w:jc w:val="left"/>
-        <w:rPr>
-          <w:rFonts w:ascii="Arial" w:hAnsi="Arial" w:eastAsia="Times New Roman" w:cs="Arial"/>
-          <w:color w:val="00000A"/>
-          <w:sz w:val="22"/>
-          <w:szCs w:val="22"/>
-          <w:lang w:val="pt-BR" w:eastAsia="en-US" w:bidi="ar-SA"/>
-        </w:rPr>
-      </w:pPr>
-      <w:r>
-        <w:rPr>
-          <w:rFonts w:eastAsia="Times New Roman" w:cs="Arial"/>
-          <w:color w:val="00000A"/>
-          <w:sz w:val="22"/>
-          <w:szCs w:val="22"/>
-          <w:lang w:val="pt-BR" w:eastAsia="en-US" w:bidi="ar-SA"/>
-        </w:rPr>
-      </w:r>
-    </w:p>
-    <w:p>
-      <w:pPr>
-        <w:pStyle w:val="Caption"/>
-        <w:widowControl/>
-        <w:overflowPunct w:val="false"/>
-        <w:bidi w:val="0"/>
-        <w:spacing w:lineRule="auto" w:line="360" w:before="0" w:after="0"/>
-        <w:ind w:left="0" w:right="0" w:hanging="0"/>
-        <w:jc w:val="left"/>
-        <w:rPr>
-          <w:rFonts w:ascii="Arial" w:hAnsi="Arial" w:eastAsia="Times New Roman" w:cs="Arial"/>
-          <w:color w:val="00000A"/>
-          <w:sz w:val="22"/>
-          <w:szCs w:val="22"/>
-          <w:lang w:val="pt-BR" w:eastAsia="en-US" w:bidi="ar-SA"/>
-        </w:rPr>
-      </w:pPr>
-      <w:r>
-        <w:rPr>
-          <w:rFonts w:eastAsia="Times New Roman" w:cs="Arial"/>
-          <w:color w:val="00000A"/>
-          <w:sz w:val="22"/>
-          <w:szCs w:val="22"/>
-          <w:lang w:val="pt-BR" w:eastAsia="en-US" w:bidi="ar-SA"/>
-        </w:rPr>
-      </w:r>
-    </w:p>
-    <w:p>
-      <w:pPr>
-        <w:pStyle w:val="Caption"/>
-        <w:widowControl/>
-        <w:overflowPunct w:val="false"/>
+        <w:overflowPunct w:val="true"/>
         <w:bidi w:val="0"/>
         <w:spacing w:lineRule="auto" w:line="360" w:before="0" w:after="0"/>
         <w:ind w:left="0" w:right="0" w:hanging="0"/>
@@ -1597,11 +1482,7 @@
       </w:pPr>
       <w:r>
         <w:rPr/>
-        <w:t xml:space="preserve">Consiste numa modelagem sofisticada que envolve processos de autoregressão (AR) e médias móveis (MA) e que costumam dar bons resultados em séries longas e bem-comportadas. </w:t>
-      </w:r>
-      <w:r>
-        <w:rPr/>
-        <w:t xml:space="preserve">Acorde ao proposto por Box e Jenkins para a modelagem de séries temporais estacionárias, o processo segue um ciclo interativo de 4 partes: </w:t>
+        <w:t xml:space="preserve">Consiste numa modelagem sofisticada que envolve processos de autoregressão (AR) e médias móveis (MA) e que costumam dar bons resultados em séries longas e bem-comportadas. Acorde ao proposto por Box e Jenkins para a modelagem de séries temporais estacionárias, o processo segue um ciclo interativo de 4 partes: </w:t>
       </w:r>
       <w:r>
         <w:rPr>
@@ -1872,11 +1753,7 @@
       </w:r>
       <w:r>
         <w:rPr/>
-        <w:t xml:space="preserve">. </w:t>
-      </w:r>
-      <w:r>
-        <w:rPr/>
-        <w:t xml:space="preserve">No caso de séries de curto cumprimento,  o teste de normalidade pode não ser conclusivo, pelo que um teste de Lillierfors é mais adequado. A função </w:t>
+        <w:t xml:space="preserve">. No caso de séries de curto cumprimento,  o teste de normalidade pode não ser conclusivo, pelo que um teste de Lillierfors é mais adequado. A função </w:t>
       </w:r>
       <w:r>
         <w:rPr>
@@ -1905,14 +1782,7 @@
           <w:b/>
           <w:bCs/>
         </w:rPr>
-        <w:t xml:space="preserve">modelo </w:t>
-      </w:r>
-      <w:r>
-        <w:rPr>
-          <w:b/>
-          <w:bCs/>
-        </w:rPr>
-        <w:t>final</w:t>
+        <w:t>modelo final</w:t>
       </w:r>
       <w:r>
         <w:rPr/>
@@ -2990,28 +2860,6 @@
       <w:pPr>
         <w:pStyle w:val="Normal"/>
         <w:spacing w:before="0" w:after="0"/>
-        <w:rPr>
-          <w:rFonts w:ascii="Arial" w:hAnsi="Arial" w:eastAsia="Calibri"/>
-          <w:color w:val="00000A"/>
-          <w:sz w:val="22"/>
-          <w:szCs w:val="22"/>
-          <w:lang w:val="pt-BR" w:eastAsia="en-US" w:bidi="ar-SA"/>
-        </w:rPr>
-      </w:pPr>
-      <w:r>
-        <w:rPr>
-          <w:rFonts w:eastAsia="Calibri"/>
-          <w:color w:val="00000A"/>
-          <w:sz w:val="22"/>
-          <w:szCs w:val="22"/>
-          <w:lang w:val="pt-BR" w:eastAsia="en-US" w:bidi="ar-SA"/>
-        </w:rPr>
-      </w:r>
-    </w:p>
-    <w:p>
-      <w:pPr>
-        <w:pStyle w:val="Normal"/>
-        <w:spacing w:before="0" w:after="0"/>
         <w:rPr/>
       </w:pPr>
       <w:r>
@@ -3452,244 +3300,8 @@
       </w:pPr>
       <w:r>
         <w:rPr/>
-      </w:r>
-    </w:p>
-    <w:p>
-      <w:pPr>
-        <w:pStyle w:val="Caption"/>
-        <w:widowControl/>
-        <w:overflowPunct w:val="false"/>
-        <w:bidi w:val="0"/>
-        <w:spacing w:lineRule="auto" w:line="360" w:before="0" w:after="0"/>
-        <w:ind w:left="0" w:right="0" w:hanging="0"/>
-        <w:jc w:val="center"/>
-        <w:rPr>
-          <w:rFonts w:eastAsia="Times New Roman" w:cs="Arial"/>
-          <w:color w:val="00000A"/>
-          <w:lang w:val="pt-BR" w:eastAsia="en-US" w:bidi="ar-SA"/>
-        </w:rPr>
-      </w:pPr>
-      <w:r>
-        <w:rPr/>
-      </w:r>
-    </w:p>
-    <w:p>
-      <w:pPr>
-        <w:pStyle w:val="Caption"/>
-        <w:widowControl/>
-        <w:overflowPunct w:val="false"/>
-        <w:bidi w:val="0"/>
-        <w:spacing w:lineRule="auto" w:line="360" w:before="0" w:after="0"/>
-        <w:ind w:left="0" w:right="0" w:hanging="0"/>
-        <w:jc w:val="center"/>
-        <w:rPr>
-          <w:rFonts w:eastAsia="Times New Roman" w:cs="Arial"/>
-          <w:color w:val="00000A"/>
-          <w:lang w:val="pt-BR" w:eastAsia="en-US" w:bidi="ar-SA"/>
-        </w:rPr>
-      </w:pPr>
-      <w:r>
-        <w:rPr/>
-      </w:r>
-    </w:p>
-    <w:p>
-      <w:pPr>
-        <w:pStyle w:val="Caption"/>
-        <w:widowControl/>
-        <w:overflowPunct w:val="false"/>
-        <w:bidi w:val="0"/>
-        <w:spacing w:lineRule="auto" w:line="360" w:before="0" w:after="0"/>
-        <w:ind w:left="0" w:right="0" w:hanging="0"/>
-        <w:jc w:val="center"/>
-        <w:rPr>
-          <w:rFonts w:eastAsia="Times New Roman" w:cs="Arial"/>
-          <w:color w:val="00000A"/>
-          <w:lang w:val="pt-BR" w:eastAsia="en-US" w:bidi="ar-SA"/>
-        </w:rPr>
-      </w:pPr>
-      <w:r>
-        <w:rPr/>
-      </w:r>
-    </w:p>
-    <w:p>
-      <w:pPr>
-        <w:pStyle w:val="Caption"/>
-        <w:widowControl/>
-        <w:overflowPunct w:val="false"/>
-        <w:bidi w:val="0"/>
-        <w:spacing w:lineRule="auto" w:line="360" w:before="0" w:after="0"/>
-        <w:ind w:left="0" w:right="0" w:hanging="0"/>
-        <w:jc w:val="center"/>
-        <w:rPr>
-          <w:rFonts w:eastAsia="Times New Roman" w:cs="Arial"/>
-          <w:color w:val="00000A"/>
-          <w:lang w:val="pt-BR" w:eastAsia="en-US" w:bidi="ar-SA"/>
-        </w:rPr>
-      </w:pPr>
-      <w:r>
-        <w:rPr/>
-      </w:r>
-    </w:p>
-    <w:p>
-      <w:pPr>
-        <w:pStyle w:val="Caption"/>
-        <w:widowControl/>
-        <w:overflowPunct w:val="false"/>
-        <w:bidi w:val="0"/>
-        <w:spacing w:lineRule="auto" w:line="360" w:before="0" w:after="0"/>
-        <w:ind w:left="0" w:right="0" w:hanging="0"/>
-        <w:jc w:val="center"/>
-        <w:rPr>
-          <w:rFonts w:eastAsia="Times New Roman" w:cs="Arial"/>
-          <w:color w:val="00000A"/>
-          <w:lang w:val="pt-BR" w:eastAsia="en-US" w:bidi="ar-SA"/>
-        </w:rPr>
-      </w:pPr>
-      <w:r>
-        <w:rPr/>
-      </w:r>
-    </w:p>
-    <w:p>
-      <w:pPr>
-        <w:pStyle w:val="Caption"/>
-        <w:widowControl/>
-        <w:overflowPunct w:val="false"/>
-        <w:bidi w:val="0"/>
-        <w:spacing w:lineRule="auto" w:line="360" w:before="0" w:after="0"/>
-        <w:ind w:left="0" w:right="0" w:hanging="0"/>
-        <w:jc w:val="center"/>
-        <w:rPr>
-          <w:rFonts w:eastAsia="Times New Roman" w:cs="Arial"/>
-          <w:color w:val="00000A"/>
-          <w:lang w:val="pt-BR" w:eastAsia="en-US" w:bidi="ar-SA"/>
-        </w:rPr>
-      </w:pPr>
-      <w:r>
-        <w:rPr/>
-      </w:r>
-    </w:p>
-    <w:p>
-      <w:pPr>
-        <w:pStyle w:val="Caption"/>
-        <w:widowControl/>
-        <w:overflowPunct w:val="false"/>
-        <w:bidi w:val="0"/>
-        <w:spacing w:lineRule="auto" w:line="360" w:before="0" w:after="0"/>
-        <w:ind w:left="0" w:right="0" w:hanging="0"/>
-        <w:jc w:val="center"/>
-        <w:rPr>
-          <w:rFonts w:eastAsia="Times New Roman" w:cs="Arial"/>
-          <w:color w:val="00000A"/>
-          <w:lang w:val="pt-BR" w:eastAsia="en-US" w:bidi="ar-SA"/>
-        </w:rPr>
-      </w:pPr>
-      <w:r>
-        <w:rPr/>
-      </w:r>
-    </w:p>
-    <w:p>
-      <w:pPr>
-        <w:pStyle w:val="Caption"/>
-        <w:widowControl/>
-        <w:overflowPunct w:val="false"/>
-        <w:bidi w:val="0"/>
-        <w:spacing w:lineRule="auto" w:line="360" w:before="0" w:after="0"/>
-        <w:ind w:left="0" w:right="0" w:hanging="0"/>
-        <w:jc w:val="center"/>
-        <w:rPr/>
-      </w:pPr>
-      <w:r>
-        <w:rPr>
-          <w:rFonts w:eastAsia="Times New Roman" w:cs="Arial"/>
-          <w:color w:val="00000A"/>
-          <w:lang w:val="pt-BR" w:eastAsia="en-US" w:bidi="ar-SA"/>
-        </w:rPr>
-        <w:t xml:space="preserve">Figura </w:t>
-      </w:r>
-      <w:r>
-        <w:rPr>
-          <w:rFonts w:eastAsia="Times New Roman" w:cs="Arial"/>
-          <w:color w:val="00000A"/>
-          <w:lang w:val="pt-BR" w:eastAsia="en-US" w:bidi="ar-SA"/>
-        </w:rPr>
-        <w:fldChar w:fldCharType="begin"/>
-      </w:r>
-      <w:r>
-        <w:instrText> SEQ Figura \* ARABIC </w:instrText>
-      </w:r>
-      <w:r>
-        <w:fldChar w:fldCharType="separate"/>
-      </w:r>
-      <w:r>
-        <w:t>4</w:t>
-      </w:r>
-      <w:r>
-        <w:fldChar w:fldCharType="end"/>
-      </w:r>
-      <w:r>
-        <w:rPr>
-          <w:rFonts w:eastAsia="Times New Roman" w:cs="Arial"/>
-          <w:color w:val="00000A"/>
-          <w:lang w:val="pt-BR" w:eastAsia="en-US" w:bidi="ar-SA"/>
-        </w:rPr>
-        <w:t xml:space="preserve"> – olume e média de Vendas por mêsV</w:t>
-      </w:r>
-    </w:p>
-    <w:p>
-      <w:pPr>
-        <w:pStyle w:val="Normal"/>
-        <w:rPr/>
-      </w:pPr>
-      <w:r>
-        <w:rPr/>
-      </w:r>
-    </w:p>
-    <w:p>
-      <w:pPr>
-        <w:pStyle w:val="Normal"/>
-        <w:rPr/>
-      </w:pPr>
-      <w:r>
-        <w:rPr/>
-      </w:r>
-    </w:p>
-    <w:p>
-      <w:pPr>
-        <w:pStyle w:val="Normal"/>
-        <w:rPr/>
-      </w:pPr>
-      <w:r>
-        <w:rPr/>
-      </w:r>
-    </w:p>
-    <w:p>
-      <w:pPr>
-        <w:pStyle w:val="Normal"/>
-        <w:rPr/>
-      </w:pPr>
-      <w:r>
-        <w:rPr/>
-        <w:t>4.2 - Modelo Holt-Winters</w:t>
-      </w:r>
-    </w:p>
-    <w:p>
-      <w:pPr>
-        <w:pStyle w:val="Normal"/>
-        <w:rPr/>
-      </w:pPr>
-      <w:r>
-        <w:rPr/>
-      </w:r>
-    </w:p>
-    <w:p>
-      <w:pPr>
-        <w:pStyle w:val="Normal"/>
-        <w:rPr/>
-      </w:pPr>
-      <w:r>
-        <w:rPr/>
         <w:drawing>
-          <wp:anchor behindDoc="0" distT="0" distB="0" distL="0" distR="0" simplePos="0" locked="0" layoutInCell="1" allowOverlap="1" relativeHeight="6">
+          <wp:anchor behindDoc="0" distT="0" distB="0" distL="0" distR="0" simplePos="0" locked="0" layoutInCell="1" allowOverlap="1" relativeHeight="32">
             <wp:simplePos x="0" y="0"/>
             <wp:positionH relativeFrom="column">
               <wp:align>center</wp:align>
@@ -3697,10 +3309,10 @@
             <wp:positionV relativeFrom="paragraph">
               <wp:posOffset>635</wp:posOffset>
             </wp:positionV>
-            <wp:extent cx="3599815" cy="2574290"/>
+            <wp:extent cx="2879725" cy="1727835"/>
             <wp:effectExtent l="0" t="0" r="0" b="0"/>
             <wp:wrapSquare wrapText="largest"/>
-            <wp:docPr id="4" name="Figura6" descr=""/>
+            <wp:docPr id="4" name="Figura11" descr=""/>
             <wp:cNvGraphicFramePr>
               <a:graphicFrameLocks xmlns:a="http://schemas.openxmlformats.org/drawingml/2006/main" noChangeAspect="1"/>
             </wp:cNvGraphicFramePr>
@@ -3708,14 +3320,14 @@
               <a:graphicData uri="http://schemas.openxmlformats.org/drawingml/2006/picture">
                 <pic:pic xmlns:pic="http://schemas.openxmlformats.org/drawingml/2006/picture">
                   <pic:nvPicPr>
-                    <pic:cNvPr id="4" name="Figura6" descr=""/>
+                    <pic:cNvPr id="4" name="Figura11" descr=""/>
                     <pic:cNvPicPr>
                       <a:picLocks noChangeAspect="1" noChangeArrowheads="1"/>
                     </pic:cNvPicPr>
                   </pic:nvPicPr>
                   <pic:blipFill>
                     <a:blip r:embed="rId5"/>
-                    <a:srcRect l="-220" t="9752" r="4818" b="4743"/>
+                    <a:srcRect l="-157" t="9866" r="4853" b="9866"/>
                     <a:stretch>
                       <a:fillRect/>
                     </a:stretch>
@@ -3723,7 +3335,7 @@
                   <pic:spPr bwMode="auto">
                     <a:xfrm>
                       <a:off x="0" y="0"/>
-                      <a:ext cx="3599815" cy="2574290"/>
+                      <a:ext cx="2879725" cy="1727835"/>
                     </a:xfrm>
                     <a:prstGeom prst="rect">
                       <a:avLst/>
@@ -3743,91 +3355,208 @@
     </w:p>
     <w:p>
       <w:pPr>
-        <w:pStyle w:val="Normal"/>
-        <w:rPr/>
-      </w:pPr>
-      <w:r>
-        <w:rPr/>
-      </w:r>
-    </w:p>
-    <w:p>
-      <w:pPr>
-        <w:pStyle w:val="Normal"/>
-        <w:rPr/>
-      </w:pPr>
-      <w:r>
-        <w:rPr/>
-      </w:r>
-    </w:p>
-    <w:p>
-      <w:pPr>
-        <w:pStyle w:val="Normal"/>
-        <w:rPr/>
-      </w:pPr>
-      <w:r>
-        <w:rPr/>
-      </w:r>
-    </w:p>
-    <w:p>
-      <w:pPr>
-        <w:pStyle w:val="Normal"/>
-        <w:rPr/>
-      </w:pPr>
-      <w:r>
-        <w:rPr/>
-      </w:r>
-    </w:p>
-    <w:p>
-      <w:pPr>
-        <w:pStyle w:val="Normal"/>
-        <w:rPr/>
-      </w:pPr>
-      <w:r>
-        <w:rPr/>
-      </w:r>
-    </w:p>
-    <w:p>
-      <w:pPr>
-        <w:pStyle w:val="Normal"/>
-        <w:rPr/>
-      </w:pPr>
-      <w:r>
-        <w:rPr/>
-      </w:r>
-    </w:p>
-    <w:p>
-      <w:pPr>
-        <w:pStyle w:val="Normal"/>
-        <w:rPr/>
-      </w:pPr>
-      <w:r>
-        <w:rPr/>
-      </w:r>
-    </w:p>
-    <w:p>
-      <w:pPr>
-        <w:pStyle w:val="Normal"/>
-        <w:rPr/>
-      </w:pPr>
-      <w:r>
-        <w:rPr/>
-      </w:r>
-    </w:p>
-    <w:p>
-      <w:pPr>
         <w:pStyle w:val="Caption"/>
+        <w:widowControl/>
+        <w:overflowPunct w:val="true"/>
+        <w:bidi w:val="0"/>
+        <w:spacing w:lineRule="auto" w:line="360" w:before="0" w:after="0"/>
+        <w:ind w:left="0" w:right="0" w:hanging="0"/>
         <w:jc w:val="center"/>
-        <w:rPr/>
-      </w:pPr>
-      <w:r>
-        <w:rPr>
-          <w:b/>
+        <w:rPr>
+          <w:rFonts w:eastAsia="Times New Roman" w:cs="Arial"/>
+          <w:color w:val="00000A"/>
+          <w:lang w:val="pt-BR" w:eastAsia="en-US" w:bidi="ar-SA"/>
+        </w:rPr>
+      </w:pPr>
+      <w:r>
+        <w:rPr>
+          <w:rFonts w:eastAsia="Times New Roman" w:cs="Arial"/>
+          <w:color w:val="00000A"/>
+          <w:lang w:val="pt-BR" w:eastAsia="en-US" w:bidi="ar-SA"/>
+        </w:rPr>
+      </w:r>
+    </w:p>
+    <w:p>
+      <w:pPr>
+        <w:pStyle w:val="Caption"/>
+        <w:widowControl/>
+        <w:overflowPunct w:val="true"/>
+        <w:bidi w:val="0"/>
+        <w:spacing w:lineRule="auto" w:line="360" w:before="0" w:after="0"/>
+        <w:ind w:left="0" w:right="0" w:hanging="0"/>
+        <w:jc w:val="center"/>
+        <w:rPr>
+          <w:rFonts w:eastAsia="Times New Roman" w:cs="Arial"/>
+          <w:color w:val="00000A"/>
+          <w:lang w:val="pt-BR" w:eastAsia="en-US" w:bidi="ar-SA"/>
+        </w:rPr>
+      </w:pPr>
+      <w:r>
+        <w:rPr>
+          <w:rFonts w:eastAsia="Times New Roman" w:cs="Arial"/>
+          <w:color w:val="00000A"/>
+          <w:lang w:val="pt-BR" w:eastAsia="en-US" w:bidi="ar-SA"/>
+        </w:rPr>
+      </w:r>
+    </w:p>
+    <w:p>
+      <w:pPr>
+        <w:pStyle w:val="Caption"/>
+        <w:widowControl/>
+        <w:overflowPunct w:val="true"/>
+        <w:bidi w:val="0"/>
+        <w:spacing w:lineRule="auto" w:line="360" w:before="0" w:after="0"/>
+        <w:ind w:left="0" w:right="0" w:hanging="0"/>
+        <w:jc w:val="center"/>
+        <w:rPr>
+          <w:rFonts w:eastAsia="Times New Roman" w:cs="Arial"/>
+          <w:color w:val="00000A"/>
+          <w:lang w:val="pt-BR" w:eastAsia="en-US" w:bidi="ar-SA"/>
+        </w:rPr>
+      </w:pPr>
+      <w:r>
+        <w:rPr>
+          <w:rFonts w:eastAsia="Times New Roman" w:cs="Arial"/>
+          <w:color w:val="00000A"/>
+          <w:lang w:val="pt-BR" w:eastAsia="en-US" w:bidi="ar-SA"/>
+        </w:rPr>
+      </w:r>
+    </w:p>
+    <w:p>
+      <w:pPr>
+        <w:pStyle w:val="Caption"/>
+        <w:widowControl/>
+        <w:overflowPunct w:val="true"/>
+        <w:bidi w:val="0"/>
+        <w:spacing w:lineRule="auto" w:line="360" w:before="0" w:after="0"/>
+        <w:ind w:left="0" w:right="0" w:hanging="0"/>
+        <w:jc w:val="center"/>
+        <w:rPr>
+          <w:rFonts w:eastAsia="Times New Roman" w:cs="Arial"/>
+          <w:color w:val="00000A"/>
+          <w:lang w:val="pt-BR" w:eastAsia="en-US" w:bidi="ar-SA"/>
+        </w:rPr>
+      </w:pPr>
+      <w:r>
+        <w:rPr>
+          <w:rFonts w:eastAsia="Times New Roman" w:cs="Arial"/>
+          <w:color w:val="00000A"/>
+          <w:lang w:val="pt-BR" w:eastAsia="en-US" w:bidi="ar-SA"/>
+        </w:rPr>
+      </w:r>
+    </w:p>
+    <w:p>
+      <w:pPr>
+        <w:pStyle w:val="Caption"/>
+        <w:widowControl/>
+        <w:overflowPunct w:val="true"/>
+        <w:bidi w:val="0"/>
+        <w:spacing w:lineRule="auto" w:line="360" w:before="0" w:after="0"/>
+        <w:ind w:left="0" w:right="0" w:hanging="0"/>
+        <w:jc w:val="center"/>
+        <w:rPr>
+          <w:rFonts w:eastAsia="Times New Roman" w:cs="Arial"/>
+          <w:color w:val="00000A"/>
+          <w:lang w:val="pt-BR" w:eastAsia="en-US" w:bidi="ar-SA"/>
+        </w:rPr>
+      </w:pPr>
+      <w:r>
+        <w:rPr>
+          <w:rFonts w:eastAsia="Times New Roman" w:cs="Arial"/>
+          <w:color w:val="00000A"/>
+          <w:lang w:val="pt-BR" w:eastAsia="en-US" w:bidi="ar-SA"/>
+        </w:rPr>
+      </w:r>
+    </w:p>
+    <w:p>
+      <w:pPr>
+        <w:pStyle w:val="Caption"/>
+        <w:widowControl/>
+        <w:overflowPunct w:val="true"/>
+        <w:bidi w:val="0"/>
+        <w:spacing w:lineRule="auto" w:line="360" w:before="0" w:after="0"/>
+        <w:ind w:left="0" w:right="0" w:hanging="0"/>
+        <w:jc w:val="center"/>
+        <w:rPr>
+          <w:rFonts w:eastAsia="Times New Roman" w:cs="Arial"/>
+          <w:color w:val="00000A"/>
+          <w:lang w:val="pt-BR" w:eastAsia="en-US" w:bidi="ar-SA"/>
+        </w:rPr>
+      </w:pPr>
+      <w:r>
+        <w:rPr>
+          <w:rFonts w:eastAsia="Times New Roman" w:cs="Arial"/>
+          <w:color w:val="00000A"/>
+          <w:lang w:val="pt-BR" w:eastAsia="en-US" w:bidi="ar-SA"/>
+        </w:rPr>
+      </w:r>
+    </w:p>
+    <w:p>
+      <w:pPr>
+        <w:pStyle w:val="Caption"/>
+        <w:widowControl/>
+        <w:overflowPunct w:val="true"/>
+        <w:bidi w:val="0"/>
+        <w:spacing w:lineRule="auto" w:line="360" w:before="0" w:after="0"/>
+        <w:ind w:left="0" w:right="0" w:hanging="0"/>
+        <w:jc w:val="center"/>
+        <w:rPr>
+          <w:rFonts w:eastAsia="Times New Roman" w:cs="Arial"/>
+          <w:color w:val="00000A"/>
+          <w:lang w:val="pt-BR" w:eastAsia="en-US" w:bidi="ar-SA"/>
+        </w:rPr>
+      </w:pPr>
+      <w:r>
+        <w:rPr>
+          <w:rFonts w:eastAsia="Times New Roman" w:cs="Arial"/>
+          <w:color w:val="00000A"/>
+          <w:lang w:val="pt-BR" w:eastAsia="en-US" w:bidi="ar-SA"/>
+        </w:rPr>
+      </w:r>
+    </w:p>
+    <w:p>
+      <w:pPr>
+        <w:pStyle w:val="Caption"/>
+        <w:widowControl/>
+        <w:overflowPunct w:val="true"/>
+        <w:bidi w:val="0"/>
+        <w:spacing w:lineRule="auto" w:line="360" w:before="0" w:after="0"/>
+        <w:ind w:left="0" w:right="0" w:hanging="0"/>
+        <w:jc w:val="center"/>
+        <w:rPr>
+          <w:rFonts w:eastAsia="Times New Roman" w:cs="Arial"/>
+          <w:color w:val="00000A"/>
+          <w:lang w:val="pt-BR" w:eastAsia="en-US" w:bidi="ar-SA"/>
+        </w:rPr>
+      </w:pPr>
+      <w:r>
+        <w:rPr/>
+      </w:r>
+    </w:p>
+    <w:p>
+      <w:pPr>
+        <w:pStyle w:val="Caption"/>
+        <w:widowControl/>
+        <w:overflowPunct w:val="true"/>
+        <w:bidi w:val="0"/>
+        <w:spacing w:lineRule="auto" w:line="360" w:before="0" w:after="0"/>
+        <w:ind w:left="0" w:right="0" w:hanging="0"/>
+        <w:jc w:val="center"/>
+        <w:rPr/>
+      </w:pPr>
+      <w:r>
+        <w:rPr>
+          <w:rFonts w:eastAsia="Times New Roman" w:cs="Arial"/>
+          <w:color w:val="00000A"/>
+          <w:lang w:val="pt-BR" w:eastAsia="en-US" w:bidi="ar-SA"/>
         </w:rPr>
         <w:t xml:space="preserve">Figura </w:t>
       </w:r>
       <w:r>
         <w:rPr>
-          <w:b/>
+          <w:rFonts w:eastAsia="Times New Roman" w:cs="Arial"/>
+          <w:color w:val="00000A"/>
+          <w:lang w:val="pt-BR" w:eastAsia="en-US" w:bidi="ar-SA"/>
         </w:rPr>
         <w:fldChar w:fldCharType="begin"/>
       </w:r>
@@ -3838,30 +3567,34 @@
         <w:fldChar w:fldCharType="separate"/>
       </w:r>
       <w:r>
-        <w:t>5</w:t>
+        <w:t>4</w:t>
       </w:r>
       <w:r>
         <w:fldChar w:fldCharType="end"/>
       </w:r>
       <w:r>
-        <w:rPr/>
-        <w:t xml:space="preserve"> – Decomposição da série com a função </w:t>
-      </w:r>
-      <w:r>
-        <w:rPr>
-          <w:i/>
-          <w:iCs/>
-        </w:rPr>
-        <w:t>stats::HoltWinters</w:t>
-      </w:r>
-    </w:p>
-    <w:p>
-      <w:pPr>
-        <w:pStyle w:val="Normal"/>
-        <w:rPr/>
-      </w:pPr>
-      <w:r>
-        <w:rPr/>
+        <w:rPr>
+          <w:rFonts w:eastAsia="Times New Roman" w:cs="Arial"/>
+          <w:color w:val="00000A"/>
+          <w:lang w:val="pt-BR" w:eastAsia="en-US" w:bidi="ar-SA"/>
+        </w:rPr>
+        <w:t xml:space="preserve"> – </w:t>
+      </w:r>
+      <w:r>
+        <w:rPr>
+          <w:rFonts w:eastAsia="Times New Roman" w:cs="Arial"/>
+          <w:color w:val="00000A"/>
+          <w:lang w:val="pt-BR" w:eastAsia="en-US" w:bidi="ar-SA"/>
+        </w:rPr>
+        <w:t>V</w:t>
+      </w:r>
+      <w:r>
+        <w:rPr>
+          <w:rFonts w:eastAsia="Times New Roman" w:cs="Arial"/>
+          <w:color w:val="00000A"/>
+          <w:lang w:val="pt-BR" w:eastAsia="en-US" w:bidi="ar-SA"/>
+        </w:rPr>
+        <w:t>olume e média de Vendas por mês</w:t>
       </w:r>
     </w:p>
     <w:p>
@@ -3881,7 +3614,7 @@
       <w:r>
         <w:rPr/>
         <w:drawing>
-          <wp:anchor behindDoc="0" distT="0" distB="0" distL="0" distR="0" simplePos="0" locked="0" layoutInCell="1" allowOverlap="1" relativeHeight="7">
+          <wp:anchor behindDoc="0" distT="0" distB="0" distL="0" distR="0" simplePos="0" locked="0" layoutInCell="1" allowOverlap="1" relativeHeight="33">
             <wp:simplePos x="0" y="0"/>
             <wp:positionH relativeFrom="column">
               <wp:align>center</wp:align>
@@ -3889,10 +3622,10 @@
             <wp:positionV relativeFrom="paragraph">
               <wp:posOffset>635</wp:posOffset>
             </wp:positionV>
-            <wp:extent cx="3599815" cy="2728595"/>
+            <wp:extent cx="2879725" cy="1861185"/>
             <wp:effectExtent l="0" t="0" r="0" b="0"/>
             <wp:wrapSquare wrapText="largest"/>
-            <wp:docPr id="5" name="Figura7" descr=""/>
+            <wp:docPr id="5" name="Figura12" descr=""/>
             <wp:cNvGraphicFramePr>
               <a:graphicFrameLocks xmlns:a="http://schemas.openxmlformats.org/drawingml/2006/main" noChangeAspect="1"/>
             </wp:cNvGraphicFramePr>
@@ -3900,14 +3633,14 @@
               <a:graphicData uri="http://schemas.openxmlformats.org/drawingml/2006/picture">
                 <pic:pic xmlns:pic="http://schemas.openxmlformats.org/drawingml/2006/picture">
                   <pic:nvPicPr>
-                    <pic:cNvPr id="5" name="Figura7" descr=""/>
+                    <pic:cNvPr id="5" name="Figura12" descr=""/>
                     <pic:cNvPicPr>
                       <a:picLocks noChangeAspect="1" noChangeArrowheads="1"/>
                     </pic:cNvPicPr>
                   </pic:nvPicPr>
                   <pic:blipFill>
                     <a:blip r:embed="rId6"/>
-                    <a:srcRect l="-220" t="9752" r="4818" b="-275"/>
+                    <a:srcRect l="-157" t="9866" r="4853" b="3708"/>
                     <a:stretch>
                       <a:fillRect/>
                     </a:stretch>
@@ -3915,7 +3648,7 @@
                   <pic:spPr bwMode="auto">
                     <a:xfrm>
                       <a:off x="0" y="0"/>
-                      <a:ext cx="3599815" cy="2728595"/>
+                      <a:ext cx="2879725" cy="1861185"/>
                     </a:xfrm>
                     <a:prstGeom prst="rect">
                       <a:avLst/>
@@ -3962,112 +3695,28 @@
     </w:p>
     <w:p>
       <w:pPr>
-        <w:pStyle w:val="Normal"/>
-        <w:rPr/>
-      </w:pPr>
-      <w:r>
-        <w:rPr/>
-      </w:r>
-    </w:p>
-    <w:p>
-      <w:pPr>
-        <w:pStyle w:val="Normal"/>
-        <w:rPr/>
-      </w:pPr>
-      <w:r>
-        <w:rPr/>
-      </w:r>
-    </w:p>
-    <w:p>
-      <w:pPr>
         <w:pStyle w:val="Caption"/>
+        <w:widowControl/>
+        <w:overflowPunct w:val="true"/>
+        <w:bidi w:val="0"/>
+        <w:spacing w:lineRule="auto" w:line="360" w:before="0" w:after="0"/>
+        <w:ind w:left="0" w:right="0" w:hanging="0"/>
         <w:jc w:val="center"/>
-        <w:rPr>
-          <w:b/>
-          <w:b/>
-        </w:rPr>
-      </w:pPr>
-      <w:r>
-        <w:rPr>
-          <w:b/>
-        </w:rPr>
-      </w:r>
-    </w:p>
-    <w:p>
-      <w:pPr>
-        <w:pStyle w:val="Caption"/>
-        <w:jc w:val="center"/>
-        <w:rPr>
-          <w:b/>
-          <w:b/>
-        </w:rPr>
-      </w:pPr>
-      <w:r>
-        <w:rPr>
-          <w:b/>
-        </w:rPr>
-      </w:r>
-    </w:p>
-    <w:p>
-      <w:pPr>
-        <w:pStyle w:val="Caption"/>
-        <w:jc w:val="center"/>
-        <w:rPr>
-          <w:b/>
-          <w:b/>
-        </w:rPr>
-      </w:pPr>
-      <w:r>
-        <w:rPr>
-          <w:b/>
-        </w:rPr>
-      </w:r>
-    </w:p>
-    <w:p>
-      <w:pPr>
-        <w:pStyle w:val="Caption"/>
-        <w:jc w:val="center"/>
-        <w:rPr>
-          <w:b/>
-          <w:b/>
-        </w:rPr>
-      </w:pPr>
-      <w:r>
-        <w:rPr>
-          <w:b/>
-        </w:rPr>
-      </w:r>
-    </w:p>
-    <w:p>
-      <w:pPr>
-        <w:pStyle w:val="Caption"/>
-        <w:jc w:val="center"/>
-        <w:rPr>
-          <w:b/>
-          <w:b/>
-        </w:rPr>
-      </w:pPr>
-      <w:r>
-        <w:rPr>
-          <w:b/>
-        </w:rPr>
-      </w:r>
-    </w:p>
-    <w:p>
-      <w:pPr>
-        <w:pStyle w:val="Caption"/>
-        <w:jc w:val="center"/>
-        <w:rPr/>
-      </w:pPr>
-      <w:r>
-        <w:rPr>
-          <w:b/>
+        <w:rPr/>
+      </w:pPr>
+      <w:r>
+        <w:rPr>
+          <w:rFonts w:eastAsia="Times New Roman" w:cs="Arial"/>
+          <w:color w:val="00000A"/>
+          <w:lang w:val="pt-BR" w:eastAsia="en-US" w:bidi="ar-SA"/>
         </w:rPr>
         <w:t xml:space="preserve">Figura </w:t>
       </w:r>
       <w:r>
         <w:rPr>
-          <w:b/>
+          <w:rFonts w:eastAsia="Times New Roman" w:cs="Arial"/>
+          <w:color w:val="00000A"/>
+          <w:lang w:val="pt-BR" w:eastAsia="en-US" w:bidi="ar-SA"/>
         </w:rPr>
         <w:fldChar w:fldCharType="begin"/>
       </w:r>
@@ -4078,35 +3727,54 @@
         <w:fldChar w:fldCharType="separate"/>
       </w:r>
       <w:r>
-        <w:t>6</w:t>
+        <w:t>5</w:t>
       </w:r>
       <w:r>
         <w:fldChar w:fldCharType="end"/>
       </w:r>
       <w:r>
-        <w:rPr/>
-        <w:t xml:space="preserve"> – Serie original, ajustada e previsão 2012 com intervalo de confiança</w:t>
-      </w:r>
-    </w:p>
-    <w:p>
-      <w:pPr>
-        <w:pStyle w:val="Normal"/>
-        <w:rPr/>
-      </w:pPr>
-      <w:r>
-        <w:rPr/>
-      </w:r>
-    </w:p>
-    <w:p>
-      <w:pPr>
-        <w:pStyle w:val="Normal"/>
-        <w:jc w:val="center"/>
+        <w:rPr>
+          <w:rFonts w:eastAsia="Times New Roman" w:cs="Arial"/>
+          <w:color w:val="00000A"/>
+          <w:lang w:val="pt-BR" w:eastAsia="en-US" w:bidi="ar-SA"/>
+        </w:rPr>
+        <w:t xml:space="preserve"> – </w:t>
+      </w:r>
+      <w:r>
+        <w:rPr>
+          <w:rFonts w:eastAsia="Times New Roman" w:cs="Arial"/>
+          <w:color w:val="00000A"/>
+          <w:lang w:val="pt-BR" w:eastAsia="en-US" w:bidi="ar-SA"/>
+        </w:rPr>
+        <w:t>V</w:t>
+      </w:r>
+      <w:r>
+        <w:rPr>
+          <w:rFonts w:eastAsia="Times New Roman" w:cs="Arial"/>
+          <w:color w:val="00000A"/>
+          <w:lang w:val="pt-BR" w:eastAsia="en-US" w:bidi="ar-SA"/>
+        </w:rPr>
+        <w:t>olume e média de Vendas por mês</w:t>
+      </w:r>
+    </w:p>
+    <w:p>
+      <w:pPr>
+        <w:pStyle w:val="Normal"/>
+        <w:rPr/>
+      </w:pPr>
+      <w:r>
+        <w:rPr/>
+      </w:r>
+    </w:p>
+    <w:p>
+      <w:pPr>
+        <w:pStyle w:val="Normal"/>
         <w:rPr/>
       </w:pPr>
       <w:r>
         <w:rPr/>
         <w:drawing>
-          <wp:anchor behindDoc="0" distT="0" distB="0" distL="0" distR="0" simplePos="0" locked="0" layoutInCell="1" allowOverlap="1" relativeHeight="5">
+          <wp:anchor behindDoc="0" distT="0" distB="0" distL="0" distR="0" simplePos="0" locked="0" layoutInCell="1" allowOverlap="1" relativeHeight="34">
             <wp:simplePos x="0" y="0"/>
             <wp:positionH relativeFrom="column">
               <wp:align>center</wp:align>
@@ -4114,10 +3782,10 @@
             <wp:positionV relativeFrom="paragraph">
               <wp:posOffset>635</wp:posOffset>
             </wp:positionV>
-            <wp:extent cx="3599815" cy="2574290"/>
+            <wp:extent cx="2879725" cy="1994535"/>
             <wp:effectExtent l="0" t="0" r="0" b="0"/>
             <wp:wrapSquare wrapText="largest"/>
-            <wp:docPr id="6" name="Figura5" descr=""/>
+            <wp:docPr id="6" name="Figura13" descr=""/>
             <wp:cNvGraphicFramePr>
               <a:graphicFrameLocks xmlns:a="http://schemas.openxmlformats.org/drawingml/2006/main" noChangeAspect="1"/>
             </wp:cNvGraphicFramePr>
@@ -4125,14 +3793,14 @@
               <a:graphicData uri="http://schemas.openxmlformats.org/drawingml/2006/picture">
                 <pic:pic xmlns:pic="http://schemas.openxmlformats.org/drawingml/2006/picture">
                   <pic:nvPicPr>
-                    <pic:cNvPr id="6" name="Figura5" descr=""/>
+                    <pic:cNvPr id="6" name="Figura13" descr=""/>
                     <pic:cNvPicPr>
                       <a:picLocks noChangeAspect="1" noChangeArrowheads="1"/>
                     </pic:cNvPicPr>
                   </pic:nvPicPr>
                   <pic:blipFill>
                     <a:blip r:embed="rId7"/>
-                    <a:srcRect l="-220" t="9752" r="4818" b="4743"/>
+                    <a:srcRect l="-157" t="3708" r="4853" b="3708"/>
                     <a:stretch>
                       <a:fillRect/>
                     </a:stretch>
@@ -4140,7 +3808,7 @@
                   <pic:spPr bwMode="auto">
                     <a:xfrm>
                       <a:off x="0" y="0"/>
-                      <a:ext cx="3599815" cy="2574290"/>
+                      <a:ext cx="2879725" cy="1994535"/>
                     </a:xfrm>
                     <a:prstGeom prst="rect">
                       <a:avLst/>
@@ -4160,184 +3828,83 @@
     </w:p>
     <w:p>
       <w:pPr>
+        <w:pStyle w:val="Normal"/>
+        <w:rPr/>
+      </w:pPr>
+      <w:r>
+        <w:rPr/>
+      </w:r>
+    </w:p>
+    <w:p>
+      <w:pPr>
+        <w:pStyle w:val="Normal"/>
+        <w:rPr/>
+      </w:pPr>
+      <w:r>
+        <w:rPr/>
+      </w:r>
+    </w:p>
+    <w:p>
+      <w:pPr>
+        <w:pStyle w:val="Normal"/>
+        <w:rPr/>
+      </w:pPr>
+      <w:r>
+        <w:rPr/>
+      </w:r>
+    </w:p>
+    <w:p>
+      <w:pPr>
+        <w:pStyle w:val="Normal"/>
+        <w:rPr/>
+      </w:pPr>
+      <w:r>
+        <w:rPr/>
+      </w:r>
+    </w:p>
+    <w:p>
+      <w:pPr>
+        <w:pStyle w:val="Normal"/>
+        <w:rPr/>
+      </w:pPr>
+      <w:r>
+        <w:rPr/>
+      </w:r>
+    </w:p>
+    <w:p>
+      <w:pPr>
+        <w:pStyle w:val="Normal"/>
+        <w:rPr/>
+      </w:pPr>
+      <w:r>
+        <w:rPr/>
+      </w:r>
+    </w:p>
+    <w:p>
+      <w:pPr>
         <w:pStyle w:val="Caption"/>
+        <w:widowControl/>
+        <w:overflowPunct w:val="true"/>
+        <w:bidi w:val="0"/>
+        <w:spacing w:lineRule="auto" w:line="360" w:before="0" w:after="0"/>
+        <w:ind w:left="0" w:right="0" w:hanging="0"/>
         <w:jc w:val="center"/>
-        <w:rPr>
-          <w:b/>
-          <w:b/>
-        </w:rPr>
-      </w:pPr>
-      <w:r>
-        <w:rPr>
-          <w:b/>
-        </w:rPr>
-      </w:r>
-    </w:p>
-    <w:p>
-      <w:pPr>
-        <w:pStyle w:val="Caption"/>
-        <w:jc w:val="center"/>
-        <w:rPr>
-          <w:b/>
-          <w:b/>
-        </w:rPr>
-      </w:pPr>
-      <w:r>
-        <w:rPr>
-          <w:b/>
-        </w:rPr>
-      </w:r>
-    </w:p>
-    <w:p>
-      <w:pPr>
-        <w:pStyle w:val="Caption"/>
-        <w:jc w:val="center"/>
-        <w:rPr>
-          <w:b/>
-          <w:b/>
-        </w:rPr>
-      </w:pPr>
-      <w:r>
-        <w:rPr>
-          <w:b/>
-        </w:rPr>
-      </w:r>
-    </w:p>
-    <w:p>
-      <w:pPr>
-        <w:pStyle w:val="Caption"/>
-        <w:jc w:val="center"/>
-        <w:rPr>
-          <w:b/>
-          <w:b/>
-        </w:rPr>
-      </w:pPr>
-      <w:r>
-        <w:rPr>
-          <w:b/>
-        </w:rPr>
-      </w:r>
-    </w:p>
-    <w:p>
-      <w:pPr>
-        <w:pStyle w:val="Caption"/>
-        <w:jc w:val="center"/>
-        <w:rPr>
-          <w:b/>
-          <w:b/>
-        </w:rPr>
-      </w:pPr>
-      <w:r>
-        <w:rPr>
-          <w:b/>
-        </w:rPr>
-      </w:r>
-    </w:p>
-    <w:p>
-      <w:pPr>
-        <w:pStyle w:val="Caption"/>
-        <w:jc w:val="center"/>
-        <w:rPr>
-          <w:b/>
-          <w:b/>
-        </w:rPr>
-      </w:pPr>
-      <w:r>
-        <w:rPr>
-          <w:b/>
-        </w:rPr>
-      </w:r>
-    </w:p>
-    <w:p>
-      <w:pPr>
-        <w:pStyle w:val="Caption"/>
-        <w:jc w:val="center"/>
-        <w:rPr>
-          <w:b/>
-          <w:b/>
-        </w:rPr>
-      </w:pPr>
-      <w:r>
-        <w:rPr>
-          <w:b/>
-        </w:rPr>
-      </w:r>
-    </w:p>
-    <w:p>
-      <w:pPr>
-        <w:pStyle w:val="Caption"/>
-        <w:jc w:val="center"/>
-        <w:rPr>
-          <w:b/>
-          <w:b/>
-        </w:rPr>
-      </w:pPr>
-      <w:r>
-        <w:rPr>
-          <w:b/>
-        </w:rPr>
-      </w:r>
-    </w:p>
-    <w:p>
-      <w:pPr>
-        <w:pStyle w:val="Caption"/>
-        <w:jc w:val="center"/>
-        <w:rPr>
-          <w:b/>
-          <w:b/>
-        </w:rPr>
-      </w:pPr>
-      <w:r>
-        <w:rPr>
-          <w:b/>
-        </w:rPr>
-      </w:r>
-    </w:p>
-    <w:p>
-      <w:pPr>
-        <w:pStyle w:val="Caption"/>
-        <w:jc w:val="center"/>
-        <w:rPr>
-          <w:b/>
-          <w:b/>
-        </w:rPr>
-      </w:pPr>
-      <w:r>
-        <w:rPr>
-          <w:b/>
-        </w:rPr>
-      </w:r>
-    </w:p>
-    <w:p>
-      <w:pPr>
-        <w:pStyle w:val="Caption"/>
-        <w:jc w:val="center"/>
-        <w:rPr>
-          <w:b/>
-          <w:b/>
-        </w:rPr>
-      </w:pPr>
-      <w:r>
-        <w:rPr>
-          <w:b/>
-        </w:rPr>
-      </w:r>
-    </w:p>
-    <w:p>
-      <w:pPr>
-        <w:pStyle w:val="Caption"/>
-        <w:jc w:val="center"/>
-        <w:rPr/>
-      </w:pPr>
-      <w:r>
-        <w:rPr>
-          <w:b/>
+        <w:rPr/>
+      </w:pPr>
+      <w:bookmarkStart w:id="6" w:name="__DdeLink__362_1565695527"/>
+      <w:r>
+        <w:rPr>
+          <w:rFonts w:eastAsia="Times New Roman" w:cs="Arial"/>
+          <w:color w:val="00000A"/>
+          <w:lang w:val="pt-BR" w:eastAsia="en-US" w:bidi="ar-SA"/>
         </w:rPr>
         <w:t xml:space="preserve">Figura </w:t>
       </w:r>
       <w:r>
         <w:rPr>
-          <w:b/>
+          <w:rFonts w:eastAsia="Times New Roman" w:cs="Arial"/>
+          <w:color w:val="00000A"/>
+          <w:lang w:val="pt-BR" w:eastAsia="en-US" w:bidi="ar-SA"/>
         </w:rPr>
         <w:fldChar w:fldCharType="begin"/>
       </w:r>
@@ -4348,68 +3915,44 @@
         <w:fldChar w:fldCharType="separate"/>
       </w:r>
       <w:r>
-        <w:t>7</w:t>
+        <w:t>6</w:t>
       </w:r>
       <w:r>
         <w:fldChar w:fldCharType="end"/>
       </w:r>
       <w:r>
-        <w:rPr/>
-        <w:t xml:space="preserve"> – Previsão de 2012 com valores reais em azul</w:t>
-      </w:r>
-    </w:p>
-    <w:p>
-      <w:pPr>
-        <w:pStyle w:val="Normal"/>
-        <w:jc w:val="center"/>
-        <w:rPr/>
-      </w:pPr>
-      <w:r>
-        <w:rPr/>
-      </w:r>
-    </w:p>
-    <w:p>
-      <w:pPr>
-        <w:pStyle w:val="Normal"/>
-        <w:jc w:val="center"/>
-        <w:rPr/>
-      </w:pPr>
-      <w:r>
-        <w:rPr/>
-      </w:r>
-    </w:p>
-    <w:p>
-      <w:pPr>
-        <w:pStyle w:val="Normal"/>
-        <w:rPr/>
-      </w:pPr>
-      <w:r>
-        <w:rPr/>
-        <w:t>4.3 - Rede Neural</w:t>
-      </w:r>
-    </w:p>
-    <w:p>
-      <w:pPr>
-        <w:pStyle w:val="Normal"/>
-        <w:rPr/>
-      </w:pPr>
-      <w:r>
-        <w:rPr/>
-        <w:t xml:space="preserve">Como preparação da série foi aplicada uma função </w:t>
-      </w:r>
-      <w:r>
-        <w:rPr>
-          <w:i/>
-          <w:iCs/>
-        </w:rPr>
-        <w:t>log</w:t>
-      </w:r>
-      <w:r>
-        <w:rPr>
-          <w:i w:val="false"/>
-          <w:iCs w:val="false"/>
-        </w:rPr>
-        <w:t xml:space="preserve"> para estabilizar a variação e uma diferenciação de primeira ordem com passo de 1 para retirar a tendência. A figura XX apresenta o resultado dessa preparação</w:t>
+        <w:rPr>
+          <w:rFonts w:eastAsia="Times New Roman" w:cs="Arial"/>
+          <w:color w:val="00000A"/>
+          <w:lang w:val="pt-BR" w:eastAsia="en-US" w:bidi="ar-SA"/>
+        </w:rPr>
+        <w:t xml:space="preserve"> – </w:t>
+      </w:r>
+      <w:r>
+        <w:rPr>
+          <w:rFonts w:eastAsia="Times New Roman" w:cs="Arial"/>
+          <w:color w:val="00000A"/>
+          <w:lang w:val="pt-BR" w:eastAsia="en-US" w:bidi="ar-SA"/>
+        </w:rPr>
+        <w:t>V</w:t>
+      </w:r>
+      <w:bookmarkEnd w:id="6"/>
+      <w:r>
+        <w:rPr>
+          <w:rFonts w:eastAsia="Times New Roman" w:cs="Arial"/>
+          <w:color w:val="00000A"/>
+          <w:lang w:val="pt-BR" w:eastAsia="en-US" w:bidi="ar-SA"/>
+        </w:rPr>
+        <w:t>olume e média de Vendas por mês</w:t>
+      </w:r>
+    </w:p>
+    <w:p>
+      <w:pPr>
+        <w:pStyle w:val="Normal"/>
+        <w:rPr/>
+      </w:pPr>
+      <w:r>
+        <w:rPr/>
       </w:r>
     </w:p>
     <w:p>
@@ -4420,7 +3963,7 @@
       <w:r>
         <w:rPr/>
         <w:drawing>
-          <wp:anchor behindDoc="0" distT="0" distB="0" distL="0" distR="0" simplePos="0" locked="0" layoutInCell="1" allowOverlap="1" relativeHeight="2">
+          <wp:anchor behindDoc="0" distT="0" distB="0" distL="0" distR="0" simplePos="0" locked="0" layoutInCell="1" allowOverlap="1" relativeHeight="35">
             <wp:simplePos x="0" y="0"/>
             <wp:positionH relativeFrom="column">
               <wp:align>center</wp:align>
@@ -4428,10 +3971,10 @@
             <wp:positionV relativeFrom="paragraph">
               <wp:posOffset>635</wp:posOffset>
             </wp:positionV>
-            <wp:extent cx="3430905" cy="2073910"/>
+            <wp:extent cx="2879725" cy="2016125"/>
             <wp:effectExtent l="0" t="0" r="0" b="0"/>
             <wp:wrapSquare wrapText="largest"/>
-            <wp:docPr id="7" name="Figura1" descr=""/>
+            <wp:docPr id="7" name="Figura14" descr=""/>
             <wp:cNvGraphicFramePr>
               <a:graphicFrameLocks xmlns:a="http://schemas.openxmlformats.org/drawingml/2006/main" noChangeAspect="1"/>
             </wp:cNvGraphicFramePr>
@@ -4439,14 +3982,14 @@
               <a:graphicData uri="http://schemas.openxmlformats.org/drawingml/2006/picture">
                 <pic:pic xmlns:pic="http://schemas.openxmlformats.org/drawingml/2006/picture">
                   <pic:nvPicPr>
-                    <pic:cNvPr id="7" name="Figura1" descr=""/>
+                    <pic:cNvPr id="7" name="Figura14" descr=""/>
                     <pic:cNvPicPr>
                       <a:picLocks noChangeAspect="1" noChangeArrowheads="1"/>
                     </pic:cNvPicPr>
                   </pic:nvPicPr>
                   <pic:blipFill>
                     <a:blip r:embed="rId8"/>
-                    <a:srcRect l="-220" t="14772" r="4818" b="3661"/>
+                    <a:srcRect l="-157" t="4818" r="3217" b="-220"/>
                     <a:stretch>
                       <a:fillRect/>
                     </a:stretch>
@@ -4454,7 +3997,7 @@
                   <pic:spPr bwMode="auto">
                     <a:xfrm>
                       <a:off x="0" y="0"/>
-                      <a:ext cx="3430905" cy="2073910"/>
+                      <a:ext cx="2879725" cy="2016125"/>
                     </a:xfrm>
                     <a:prstGeom prst="rect">
                       <a:avLst/>
@@ -4515,15 +4058,6 @@
       </w:pPr>
       <w:r>
         <w:rPr/>
-        <w:tab/>
-        <w:tab/>
-        <w:tab/>
-        <w:tab/>
-        <w:tab/>
-        <w:tab/>
-        <w:tab/>
-        <w:tab/>
-        <w:tab/>
       </w:r>
     </w:p>
     <w:p>
@@ -4538,18 +4072,27 @@
     <w:p>
       <w:pPr>
         <w:pStyle w:val="Caption"/>
+        <w:widowControl/>
+        <w:overflowPunct w:val="true"/>
+        <w:bidi w:val="0"/>
+        <w:spacing w:lineRule="auto" w:line="360" w:before="0" w:after="0"/>
+        <w:ind w:left="0" w:right="0" w:hanging="0"/>
         <w:jc w:val="center"/>
         <w:rPr/>
       </w:pPr>
       <w:r>
         <w:rPr>
-          <w:b/>
+          <w:rFonts w:eastAsia="Times New Roman" w:cs="Arial"/>
+          <w:color w:val="00000A"/>
+          <w:lang w:val="pt-BR" w:eastAsia="en-US" w:bidi="ar-SA"/>
         </w:rPr>
         <w:t xml:space="preserve">Figura </w:t>
       </w:r>
       <w:r>
         <w:rPr>
-          <w:b/>
+          <w:rFonts w:eastAsia="Times New Roman" w:cs="Arial"/>
+          <w:color w:val="00000A"/>
+          <w:lang w:val="pt-BR" w:eastAsia="en-US" w:bidi="ar-SA"/>
         </w:rPr>
         <w:fldChar w:fldCharType="begin"/>
       </w:r>
@@ -4560,205 +4103,74 @@
         <w:fldChar w:fldCharType="separate"/>
       </w:r>
       <w:r>
-        <w:t>8</w:t>
+        <w:t>7</w:t>
       </w:r>
       <w:r>
         <w:fldChar w:fldCharType="end"/>
       </w:r>
       <w:r>
-        <w:rPr/>
-        <w:t xml:space="preserve"> – Serie temporal após preparação dos dados</w:t>
-      </w:r>
-    </w:p>
-    <w:p>
-      <w:pPr>
-        <w:pStyle w:val="Normal"/>
-        <w:rPr/>
-      </w:pPr>
-      <w:r>
-        <w:rPr/>
-      </w:r>
-    </w:p>
-    <w:p>
-      <w:pPr>
-        <w:pStyle w:val="Normal"/>
-        <w:rPr/>
-      </w:pPr>
-      <w:r>
-        <w:rPr/>
-        <w:t xml:space="preserve">Na construção da rede neural, definimos os valores da camada de entrada, a quantidade de nós na camada oculta, assim como os valores na camada de saída. Nesse caso foram escolhidos 4 valores de entrada, correspondendo ao valor do mês anterior, o segundo mês anterior, o quarto e o décimo segundo, caracterizando valores anuais, trimestrais e de dois meses prévios. Os nós da camada oculta devem ser suficientes para modelar o fenômeno, nem muitos que ocasionem um </w:t>
-      </w:r>
-      <w:r>
-        <w:rPr>
-          <w:i/>
-          <w:iCs/>
-        </w:rPr>
-        <w:t xml:space="preserve">overfitting, </w:t>
-      </w:r>
-      <w:r>
-        <w:rPr>
-          <w:i w:val="false"/>
-          <w:iCs w:val="false"/>
-        </w:rPr>
-        <w:t>nem poucos que percam peculiaridades da série. A seguinte tabela apresenta o padrão de escolha de valores de entrada e o correspondente de saída.</w:t>
-      </w:r>
-    </w:p>
-    <w:p>
-      <w:pPr>
-        <w:pStyle w:val="Normal"/>
-        <w:rPr>
-          <w:i w:val="false"/>
-          <w:i w:val="false"/>
-          <w:iCs w:val="false"/>
-        </w:rPr>
-      </w:pPr>
-      <w:r>
-        <w:rPr>
-          <w:i w:val="false"/>
-          <w:iCs w:val="false"/>
-        </w:rPr>
-      </w:r>
-    </w:p>
-    <w:p>
-      <w:pPr>
-        <w:pStyle w:val="Normal"/>
-        <w:rPr/>
-      </w:pPr>
-      <w:r>
-        <w:rPr/>
-        <w:object>
-          <v:shape id="ole_rId9" style="width:320pt;height:76.8pt" o:ole="">
-            <v:imagedata r:id="rId10" o:title=""/>
-          </v:shape>
-          <o:OLEObject Type="Embed" ProgID="Excel.Sheet.12" ShapeID="ole_rId9" DrawAspect="Content" ObjectID="_1281540137" r:id="rId9"/>
-        </w:object>
-      </w:r>
-    </w:p>
-    <w:p>
-      <w:pPr>
-        <w:pStyle w:val="Normal"/>
-        <w:rPr/>
-      </w:pPr>
-      <w:r>
-        <w:rPr/>
-      </w:r>
-    </w:p>
-    <w:p>
-      <w:pPr>
-        <w:pStyle w:val="Normal"/>
-        <w:spacing w:lineRule="atLeast" w:line="300"/>
+        <w:rPr>
+          <w:rFonts w:eastAsia="Times New Roman" w:cs="Arial"/>
+          <w:color w:val="00000A"/>
+          <w:lang w:val="pt-BR" w:eastAsia="en-US" w:bidi="ar-SA"/>
+        </w:rPr>
+        <w:t xml:space="preserve"> – </w:t>
+      </w:r>
+      <w:r>
+        <w:rPr>
+          <w:rFonts w:eastAsia="Times New Roman" w:cs="Arial"/>
+          <w:color w:val="00000A"/>
+          <w:lang w:val="pt-BR" w:eastAsia="en-US" w:bidi="ar-SA"/>
+        </w:rPr>
+        <w:t>V</w:t>
+      </w:r>
+      <w:r>
+        <w:rPr>
+          <w:rFonts w:eastAsia="Times New Roman" w:cs="Arial"/>
+          <w:color w:val="00000A"/>
+          <w:lang w:val="pt-BR" w:eastAsia="en-US" w:bidi="ar-SA"/>
+        </w:rPr>
+        <w:t>olume e média de Vendas por mês</w:t>
+      </w:r>
+    </w:p>
+    <w:p>
+      <w:pPr>
+        <w:pStyle w:val="Normal"/>
+        <w:widowControl/>
+        <w:overflowPunct w:val="true"/>
+        <w:bidi w:val="0"/>
+        <w:spacing w:lineRule="auto" w:line="360" w:before="0" w:after="0"/>
         <w:ind w:left="0" w:right="0" w:hanging="0"/>
-        <w:rPr>
-          <w:rFonts w:ascii="Arial" w:hAnsi="Arial" w:eastAsia="Calibri" w:cs="Tahoma"/>
-          <w:color w:val="00000A"/>
-          <w:sz w:val="22"/>
-          <w:szCs w:val="22"/>
-          <w:lang w:val="pt-BR" w:eastAsia="en-US" w:bidi="ar-SA"/>
-        </w:rPr>
-      </w:pPr>
-      <w:r>
-        <w:rPr>
-          <w:rFonts w:eastAsia="Calibri" w:cs="Tahoma"/>
-          <w:b w:val="false"/>
-          <w:i w:val="false"/>
-          <w:caps w:val="false"/>
-          <w:smallCaps w:val="false"/>
-          <w:color w:val="00000A"/>
-          <w:spacing w:val="0"/>
-          <w:sz w:val="22"/>
-          <w:szCs w:val="22"/>
-          <w:lang w:val="pt-BR" w:eastAsia="en-US" w:bidi="ar-SA"/>
-        </w:rPr>
-        <w:tab/>
-        <w:t xml:space="preserve">A aprendizagem na rede é feita a partir de uma seleção de amostras, chamadas de treino e teste. Para esse estudo temos um total de 107 padrões dos quais vamos selecionar 95 para o treinamento 12 de teste. Serão usados 8 nós ou neurônios em uma camada oculta. Esse valor foi o melhor encontrado depois de testar de 3 a 10 nós. Os argumentos principais da função </w:t>
-      </w:r>
-      <w:r>
-        <w:rPr>
-          <w:rFonts w:eastAsia="Calibri" w:cs="Tahoma"/>
-          <w:b w:val="false"/>
-          <w:i/>
-          <w:iCs/>
-          <w:caps w:val="false"/>
-          <w:smallCaps w:val="false"/>
-          <w:color w:val="00000A"/>
-          <w:spacing w:val="0"/>
-          <w:sz w:val="22"/>
-          <w:szCs w:val="22"/>
-          <w:lang w:val="pt-BR" w:eastAsia="en-US" w:bidi="ar-SA"/>
-        </w:rPr>
-        <w:t>neuralnet</w:t>
-      </w:r>
-      <w:r>
-        <w:rPr>
-          <w:rFonts w:eastAsia="Calibri" w:cs="Tahoma"/>
-          <w:b w:val="false"/>
-          <w:i w:val="false"/>
-          <w:iCs w:val="false"/>
-          <w:caps w:val="false"/>
-          <w:smallCaps w:val="false"/>
-          <w:color w:val="00000A"/>
-          <w:spacing w:val="0"/>
-          <w:sz w:val="22"/>
-          <w:szCs w:val="22"/>
-          <w:lang w:val="pt-BR" w:eastAsia="en-US" w:bidi="ar-SA"/>
-        </w:rPr>
-        <w:t xml:space="preserve"> são a fórmula  usada (Y ~ X1 + X2 + X3 + X4), os dados de entrada e os nós da camada oculta (8). A rede formada e o treinamento com os valores e pesos finais é apresentada na seguinte figura.</w:t>
-      </w:r>
-    </w:p>
-    <w:p>
-      <w:pPr>
-        <w:pStyle w:val="Normal"/>
-        <w:spacing w:lineRule="atLeast" w:line="300"/>
-        <w:ind w:left="0" w:right="0" w:hanging="0"/>
-        <w:rPr>
-          <w:b w:val="false"/>
-          <w:b w:val="false"/>
-          <w:i w:val="false"/>
-          <w:i w:val="false"/>
-          <w:iCs w:val="false"/>
-          <w:caps w:val="false"/>
-          <w:smallCaps w:val="false"/>
-          <w:spacing w:val="0"/>
-        </w:rPr>
-      </w:pPr>
-      <w:r>
-        <w:rPr>
-          <w:b w:val="false"/>
-          <w:i w:val="false"/>
-          <w:iCs w:val="false"/>
-          <w:caps w:val="false"/>
-          <w:smallCaps w:val="false"/>
-          <w:spacing w:val="0"/>
-        </w:rPr>
-      </w:r>
-    </w:p>
-    <w:p>
-      <w:pPr>
-        <w:pStyle w:val="Normal"/>
-        <w:spacing w:lineRule="atLeast" w:line="300"/>
-        <w:ind w:left="0" w:right="0" w:hanging="0"/>
-        <w:rPr>
-          <w:b w:val="false"/>
-          <w:b w:val="false"/>
-          <w:i w:val="false"/>
-          <w:i w:val="false"/>
-          <w:iCs w:val="false"/>
-          <w:caps w:val="false"/>
-          <w:smallCaps w:val="false"/>
-          <w:spacing w:val="0"/>
-        </w:rPr>
-      </w:pPr>
-      <w:r>
-        <w:rPr>
-          <w:b w:val="false"/>
-          <w:i w:val="false"/>
-          <w:iCs w:val="false"/>
-          <w:caps w:val="false"/>
-          <w:smallCaps w:val="false"/>
-          <w:spacing w:val="0"/>
-        </w:rPr>
+        <w:jc w:val="center"/>
+        <w:rPr>
+          <w:rFonts w:eastAsia="Times New Roman" w:cs="Arial"/>
+          <w:color w:val="00000A"/>
+          <w:lang w:val="pt-BR" w:eastAsia="en-US" w:bidi="ar-SA"/>
+        </w:rPr>
+      </w:pPr>
+      <w:r>
+        <w:rPr/>
+      </w:r>
+    </w:p>
+    <w:p>
+      <w:pPr>
+        <w:pStyle w:val="Normal"/>
+        <w:rPr/>
+      </w:pPr>
+      <w:r>
+        <w:rPr/>
+        <w:t>4.2 - Modelo Holt-Winters</w:t>
+      </w:r>
+    </w:p>
+    <w:p>
+      <w:pPr>
+        <w:pStyle w:val="Normal"/>
+        <w:rPr/>
+      </w:pPr>
+      <w:r>
+        <w:rPr/>
         <w:drawing>
-          <wp:anchor behindDoc="0" distT="0" distB="0" distL="0" distR="0" simplePos="0" locked="0" layoutInCell="1" allowOverlap="1" relativeHeight="3">
+          <wp:anchor behindDoc="0" distT="0" distB="0" distL="0" distR="0" simplePos="0" locked="0" layoutInCell="1" allowOverlap="1" relativeHeight="6">
             <wp:simplePos x="0" y="0"/>
             <wp:positionH relativeFrom="column">
               <wp:align>center</wp:align>
@@ -4766,10 +4178,10 @@
             <wp:positionV relativeFrom="paragraph">
               <wp:posOffset>635</wp:posOffset>
             </wp:positionV>
-            <wp:extent cx="3858895" cy="3085465"/>
+            <wp:extent cx="2879725" cy="2059305"/>
             <wp:effectExtent l="0" t="0" r="0" b="0"/>
             <wp:wrapSquare wrapText="largest"/>
-            <wp:docPr id="8" name="Figura3" descr=""/>
+            <wp:docPr id="8" name="Figura6" descr=""/>
             <wp:cNvGraphicFramePr>
               <a:graphicFrameLocks xmlns:a="http://schemas.openxmlformats.org/drawingml/2006/main" noChangeAspect="1"/>
             </wp:cNvGraphicFramePr>
@@ -4777,14 +4189,14 @@
               <a:graphicData uri="http://schemas.openxmlformats.org/drawingml/2006/picture">
                 <pic:pic xmlns:pic="http://schemas.openxmlformats.org/drawingml/2006/picture">
                   <pic:nvPicPr>
-                    <pic:cNvPr id="8" name="Figura3" descr=""/>
+                    <pic:cNvPr id="8" name="Figura6" descr=""/>
                     <pic:cNvPicPr>
                       <a:picLocks noChangeAspect="1" noChangeArrowheads="1"/>
                     </pic:cNvPicPr>
                   </pic:nvPicPr>
                   <pic:blipFill>
-                    <a:blip r:embed="rId11"/>
-                    <a:srcRect l="4853" t="-220" r="4853" b="-220"/>
+                    <a:blip r:embed="rId9"/>
+                    <a:srcRect l="-220" t="9752" r="4818" b="4743"/>
                     <a:stretch>
                       <a:fillRect/>
                     </a:stretch>
@@ -4792,7 +4204,7 @@
                   <pic:spPr bwMode="auto">
                     <a:xfrm>
                       <a:off x="0" y="0"/>
-                      <a:ext cx="3858895" cy="3085465"/>
+                      <a:ext cx="2879725" cy="2059305"/>
                     </a:xfrm>
                     <a:prstGeom prst="rect">
                       <a:avLst/>
@@ -4813,60 +4225,6 @@
     <w:p>
       <w:pPr>
         <w:pStyle w:val="Normal"/>
-        <w:spacing w:lineRule="atLeast" w:line="300"/>
-        <w:ind w:left="0" w:right="0" w:hanging="0"/>
-        <w:rPr>
-          <w:b w:val="false"/>
-          <w:b w:val="false"/>
-          <w:i w:val="false"/>
-          <w:i w:val="false"/>
-          <w:iCs w:val="false"/>
-          <w:caps w:val="false"/>
-          <w:smallCaps w:val="false"/>
-          <w:spacing w:val="0"/>
-        </w:rPr>
-      </w:pPr>
-      <w:r>
-        <w:rPr>
-          <w:b w:val="false"/>
-          <w:i w:val="false"/>
-          <w:iCs w:val="false"/>
-          <w:caps w:val="false"/>
-          <w:smallCaps w:val="false"/>
-          <w:spacing w:val="0"/>
-        </w:rPr>
-      </w:r>
-    </w:p>
-    <w:p>
-      <w:pPr>
-        <w:pStyle w:val="Normal"/>
-        <w:spacing w:lineRule="atLeast" w:line="300"/>
-        <w:ind w:left="0" w:right="0" w:hanging="0"/>
-        <w:rPr>
-          <w:b w:val="false"/>
-          <w:b w:val="false"/>
-          <w:i w:val="false"/>
-          <w:i w:val="false"/>
-          <w:iCs w:val="false"/>
-          <w:caps w:val="false"/>
-          <w:smallCaps w:val="false"/>
-          <w:spacing w:val="0"/>
-        </w:rPr>
-      </w:pPr>
-      <w:r>
-        <w:rPr>
-          <w:b w:val="false"/>
-          <w:i w:val="false"/>
-          <w:iCs w:val="false"/>
-          <w:caps w:val="false"/>
-          <w:smallCaps w:val="false"/>
-          <w:spacing w:val="0"/>
-        </w:rPr>
-      </w:r>
-    </w:p>
-    <w:p>
-      <w:pPr>
-        <w:pStyle w:val="Normal"/>
         <w:rPr/>
       </w:pPr>
       <w:r>
@@ -4961,94 +4319,61 @@
         <w:fldChar w:fldCharType="separate"/>
       </w:r>
       <w:r>
-        <w:t>9</w:t>
+        <w:t>8</w:t>
       </w:r>
       <w:r>
         <w:fldChar w:fldCharType="end"/>
       </w:r>
       <w:r>
         <w:rPr/>
-        <w:t xml:space="preserve"> – Rede neural com valores e pesos finais</w:t>
-      </w:r>
-    </w:p>
-    <w:p>
-      <w:pPr>
-        <w:pStyle w:val="Normal"/>
-        <w:jc w:val="center"/>
-        <w:rPr/>
-      </w:pPr>
-      <w:r>
-        <w:rPr/>
-      </w:r>
-    </w:p>
-    <w:p>
-      <w:pPr>
-        <w:pStyle w:val="Normal"/>
-        <w:rPr/>
-      </w:pPr>
-      <w:r>
-        <w:rPr/>
-        <w:t xml:space="preserve">Após o cálculo da rede, são feitas duas previsões de valores chamadas </w:t>
+        <w:t xml:space="preserve"> – Decomposição da série com a função </w:t>
       </w:r>
       <w:r>
         <w:rPr>
           <w:i/>
           <w:iCs/>
         </w:rPr>
-        <w:t xml:space="preserve">in-sample </w:t>
-      </w:r>
-      <w:r>
-        <w:rPr>
-          <w:i w:val="false"/>
-          <w:iCs w:val="false"/>
-        </w:rPr>
-        <w:t>e</w:t>
-      </w:r>
-      <w:r>
-        <w:rPr>
-          <w:i/>
-          <w:iCs/>
-        </w:rPr>
-        <w:t xml:space="preserve"> out-sample. </w:t>
-      </w:r>
-      <w:r>
-        <w:rPr>
-          <w:i w:val="false"/>
-          <w:iCs w:val="false"/>
-        </w:rPr>
-        <w:t>A primeira usando</w:t>
-      </w:r>
-      <w:r>
-        <w:rPr/>
-        <w:t xml:space="preserve"> os valores do treinamento e a segunda sobre os valores de teste, previamente separados. As previsões servem para saber a precisão que a rede atinge. Finalmente é feita uma previsão um passo à frente sobre valores fora do intervalo da amostra. Nesse caso prevemos 12 valores para o ano de 2012 que são apresentados como uma linha vermelha, enquanto os valores reais da varável são representados por círculos cheios. Foram incluídos os valores de precisão MAD e MAPE.</w:t>
-      </w:r>
-    </w:p>
-    <w:p>
-      <w:pPr>
-        <w:pStyle w:val="Caption"/>
-        <w:jc w:val="center"/>
-        <w:rPr>
-          <w:b/>
-          <w:b/>
-        </w:rPr>
-      </w:pPr>
-      <w:r>
-        <w:rPr>
-          <w:b/>
-        </w:rPr>
+        <w:t>stats::HoltWinters</w:t>
+      </w:r>
+    </w:p>
+    <w:p>
+      <w:pPr>
+        <w:pStyle w:val="Normal"/>
+        <w:rPr/>
+      </w:pPr>
+      <w:r>
+        <w:rPr/>
+      </w:r>
+    </w:p>
+    <w:p>
+      <w:pPr>
+        <w:pStyle w:val="Normal"/>
+        <w:rPr/>
+      </w:pPr>
+      <w:r>
+        <w:rPr/>
+      </w:r>
+    </w:p>
+    <w:p>
+      <w:pPr>
+        <w:pStyle w:val="Normal"/>
+        <w:rPr/>
+      </w:pPr>
+      <w:r>
+        <w:rPr/>
         <w:drawing>
-          <wp:anchor behindDoc="0" distT="0" distB="0" distL="0" distR="0" simplePos="0" locked="0" layoutInCell="1" allowOverlap="1" relativeHeight="4">
+          <wp:anchor behindDoc="0" distT="0" distB="0" distL="0" distR="0" simplePos="0" locked="0" layoutInCell="1" allowOverlap="1" relativeHeight="7">
             <wp:simplePos x="0" y="0"/>
             <wp:positionH relativeFrom="column">
-              <wp:posOffset>1016635</wp:posOffset>
+              <wp:align>center</wp:align>
             </wp:positionH>
             <wp:positionV relativeFrom="paragraph">
-              <wp:posOffset>107950</wp:posOffset>
+              <wp:posOffset>635</wp:posOffset>
             </wp:positionV>
-            <wp:extent cx="3599815" cy="2433320"/>
+            <wp:extent cx="2879725" cy="1986915"/>
             <wp:effectExtent l="0" t="0" r="0" b="0"/>
             <wp:wrapSquare wrapText="largest"/>
-            <wp:docPr id="9" name="Figura4" descr=""/>
+            <wp:docPr id="9" name="Figura7" descr=""/>
             <wp:cNvGraphicFramePr>
               <a:graphicFrameLocks xmlns:a="http://schemas.openxmlformats.org/drawingml/2006/main" noChangeAspect="1"/>
             </wp:cNvGraphicFramePr>
@@ -5056,14 +4381,14 @@
               <a:graphicData uri="http://schemas.openxmlformats.org/drawingml/2006/picture">
                 <pic:pic xmlns:pic="http://schemas.openxmlformats.org/drawingml/2006/picture">
                   <pic:nvPicPr>
-                    <pic:cNvPr id="9" name="Figura4" descr=""/>
+                    <pic:cNvPr id="9" name="Figura7" descr=""/>
                     <pic:cNvPicPr>
                       <a:picLocks noChangeAspect="1" noChangeArrowheads="1"/>
                     </pic:cNvPicPr>
                   </pic:nvPicPr>
                   <pic:blipFill>
-                    <a:blip r:embed="rId12"/>
-                    <a:srcRect l="-157" t="9858" r="4853" b="-220"/>
+                    <a:blip r:embed="rId10"/>
+                    <a:srcRect l="-456" t="14772" r="6086" b="3661"/>
                     <a:stretch>
                       <a:fillRect/>
                     </a:stretch>
@@ -5071,7 +4396,7 @@
                   <pic:spPr bwMode="auto">
                     <a:xfrm>
                       <a:off x="0" y="0"/>
-                      <a:ext cx="3599815" cy="2433320"/>
+                      <a:ext cx="2879725" cy="1986915"/>
                     </a:xfrm>
                     <a:prstGeom prst="rect">
                       <a:avLst/>
@@ -5091,6 +4416,51 @@
     </w:p>
     <w:p>
       <w:pPr>
+        <w:pStyle w:val="Normal"/>
+        <w:rPr/>
+      </w:pPr>
+      <w:r>
+        <w:rPr/>
+      </w:r>
+    </w:p>
+    <w:p>
+      <w:pPr>
+        <w:pStyle w:val="Normal"/>
+        <w:rPr/>
+      </w:pPr>
+      <w:r>
+        <w:rPr/>
+      </w:r>
+    </w:p>
+    <w:p>
+      <w:pPr>
+        <w:pStyle w:val="Normal"/>
+        <w:rPr/>
+      </w:pPr>
+      <w:r>
+        <w:rPr/>
+      </w:r>
+    </w:p>
+    <w:p>
+      <w:pPr>
+        <w:pStyle w:val="Normal"/>
+        <w:rPr/>
+      </w:pPr>
+      <w:r>
+        <w:rPr/>
+      </w:r>
+    </w:p>
+    <w:p>
+      <w:pPr>
+        <w:pStyle w:val="Normal"/>
+        <w:rPr/>
+      </w:pPr>
+      <w:r>
+        <w:rPr/>
+      </w:r>
+    </w:p>
+    <w:p>
+      <w:pPr>
         <w:pStyle w:val="Caption"/>
         <w:jc w:val="center"/>
         <w:rPr>
@@ -5108,15 +4478,105 @@
       <w:pPr>
         <w:pStyle w:val="Caption"/>
         <w:jc w:val="center"/>
-        <w:rPr>
-          <w:b/>
-          <w:b/>
-        </w:rPr>
-      </w:pPr>
-      <w:r>
-        <w:rPr>
-          <w:b/>
-        </w:rPr>
+        <w:rPr/>
+      </w:pPr>
+      <w:r>
+        <w:rPr>
+          <w:b/>
+        </w:rPr>
+        <w:t xml:space="preserve">Figura </w:t>
+      </w:r>
+      <w:r>
+        <w:rPr>
+          <w:b/>
+        </w:rPr>
+        <w:fldChar w:fldCharType="begin"/>
+      </w:r>
+      <w:r>
+        <w:instrText> SEQ Figura \* ARABIC </w:instrText>
+      </w:r>
+      <w:r>
+        <w:fldChar w:fldCharType="separate"/>
+      </w:r>
+      <w:r>
+        <w:t>9</w:t>
+      </w:r>
+      <w:r>
+        <w:fldChar w:fldCharType="end"/>
+      </w:r>
+      <w:r>
+        <w:rPr/>
+        <w:t xml:space="preserve"> – Serie original, ajustada e previsão 2012 com intervalo de confiança</w:t>
+      </w:r>
+    </w:p>
+    <w:p>
+      <w:pPr>
+        <w:pStyle w:val="Normal"/>
+        <w:rPr/>
+      </w:pPr>
+      <w:r>
+        <w:rPr/>
+      </w:r>
+    </w:p>
+    <w:p>
+      <w:pPr>
+        <w:pStyle w:val="Normal"/>
+        <w:jc w:val="center"/>
+        <w:rPr/>
+      </w:pPr>
+      <w:r>
+        <w:rPr/>
+        <w:drawing>
+          <wp:anchor behindDoc="0" distT="0" distB="0" distL="0" distR="0" simplePos="0" locked="0" layoutInCell="1" allowOverlap="1" relativeHeight="5">
+            <wp:simplePos x="0" y="0"/>
+            <wp:positionH relativeFrom="column">
+              <wp:align>center</wp:align>
+            </wp:positionH>
+            <wp:positionV relativeFrom="paragraph">
+              <wp:posOffset>635</wp:posOffset>
+            </wp:positionV>
+            <wp:extent cx="2879725" cy="2059305"/>
+            <wp:effectExtent l="0" t="0" r="0" b="0"/>
+            <wp:wrapSquare wrapText="largest"/>
+            <wp:docPr id="10" name="Figura5" descr=""/>
+            <wp:cNvGraphicFramePr>
+              <a:graphicFrameLocks xmlns:a="http://schemas.openxmlformats.org/drawingml/2006/main" noChangeAspect="1"/>
+            </wp:cNvGraphicFramePr>
+            <a:graphic xmlns:a="http://schemas.openxmlformats.org/drawingml/2006/main">
+              <a:graphicData uri="http://schemas.openxmlformats.org/drawingml/2006/picture">
+                <pic:pic xmlns:pic="http://schemas.openxmlformats.org/drawingml/2006/picture">
+                  <pic:nvPicPr>
+                    <pic:cNvPr id="10" name="Figura5" descr=""/>
+                    <pic:cNvPicPr>
+                      <a:picLocks noChangeAspect="1" noChangeArrowheads="1"/>
+                    </pic:cNvPicPr>
+                  </pic:nvPicPr>
+                  <pic:blipFill>
+                    <a:blip r:embed="rId11"/>
+                    <a:srcRect l="-220" t="9752" r="4818" b="4743"/>
+                    <a:stretch>
+                      <a:fillRect/>
+                    </a:stretch>
+                  </pic:blipFill>
+                  <pic:spPr bwMode="auto">
+                    <a:xfrm>
+                      <a:off x="0" y="0"/>
+                      <a:ext cx="2879725" cy="2059305"/>
+                    </a:xfrm>
+                    <a:prstGeom prst="rect">
+                      <a:avLst/>
+                    </a:prstGeom>
+                    <a:ln w="635">
+                      <a:solidFill>
+                        <a:srgbClr val="000000"/>
+                      </a:solidFill>
+                    </a:ln>
+                  </pic:spPr>
+                </pic:pic>
+              </a:graphicData>
+            </a:graphic>
+          </wp:anchor>
+        </w:drawing>
       </w:r>
     </w:p>
     <w:p>
@@ -5242,17 +4702,907 @@
     <w:p>
       <w:pPr>
         <w:pStyle w:val="Caption"/>
+        <w:jc w:val="center"/>
+        <w:rPr>
+          <w:b/>
+          <w:b/>
+        </w:rPr>
+      </w:pPr>
+      <w:r>
+        <w:rPr>
+          <w:b/>
+        </w:rPr>
+      </w:r>
+    </w:p>
+    <w:p>
+      <w:pPr>
+        <w:pStyle w:val="Caption"/>
+        <w:jc w:val="center"/>
+        <w:rPr>
+          <w:b/>
+          <w:b/>
+        </w:rPr>
+      </w:pPr>
+      <w:r>
+        <w:rPr>
+          <w:b/>
+        </w:rPr>
+      </w:r>
+    </w:p>
+    <w:p>
+      <w:pPr>
+        <w:pStyle w:val="Caption"/>
+        <w:jc w:val="center"/>
+        <w:rPr/>
+      </w:pPr>
+      <w:r>
+        <w:rPr>
+          <w:b/>
+        </w:rPr>
+        <w:t xml:space="preserve">Figura </w:t>
+      </w:r>
+      <w:r>
+        <w:rPr>
+          <w:b/>
+        </w:rPr>
+        <w:fldChar w:fldCharType="begin"/>
+      </w:r>
+      <w:r>
+        <w:instrText> SEQ Figura \* ARABIC </w:instrText>
+      </w:r>
+      <w:r>
+        <w:fldChar w:fldCharType="separate"/>
+      </w:r>
+      <w:r>
+        <w:t>10</w:t>
+      </w:r>
+      <w:r>
+        <w:fldChar w:fldCharType="end"/>
+      </w:r>
+      <w:r>
+        <w:rPr/>
+        <w:t xml:space="preserve"> – Previsão de 2012 com valores reais em azul</w:t>
+      </w:r>
+    </w:p>
+    <w:p>
+      <w:pPr>
+        <w:pStyle w:val="Normal"/>
+        <w:jc w:val="center"/>
+        <w:rPr/>
+      </w:pPr>
+      <w:r>
+        <w:rPr/>
+      </w:r>
+    </w:p>
+    <w:p>
+      <w:pPr>
+        <w:pStyle w:val="Normal"/>
+        <w:jc w:val="center"/>
+        <w:rPr/>
+      </w:pPr>
+      <w:r>
+        <w:rPr/>
+      </w:r>
+    </w:p>
+    <w:p>
+      <w:pPr>
+        <w:pStyle w:val="Normal"/>
+        <w:rPr/>
+      </w:pPr>
+      <w:r>
+        <w:rPr/>
+        <w:t>4.3 - Rede Neural</w:t>
+      </w:r>
+    </w:p>
+    <w:p>
+      <w:pPr>
+        <w:pStyle w:val="Normal"/>
+        <w:rPr/>
+      </w:pPr>
+      <w:r>
+        <w:rPr/>
+        <w:t xml:space="preserve">Como preparação da série foi aplicada uma função </w:t>
+      </w:r>
+      <w:r>
+        <w:rPr>
+          <w:i/>
+          <w:iCs/>
+        </w:rPr>
+        <w:t>log</w:t>
+      </w:r>
+      <w:r>
+        <w:rPr>
+          <w:i w:val="false"/>
+          <w:iCs w:val="false"/>
+        </w:rPr>
+        <w:t xml:space="preserve"> para estabilizar a variação e uma diferenciação de primeira ordem com passo de 1 para retirar a tendência. A figura XX apresenta o resultado dessa preparação</w:t>
+      </w:r>
+    </w:p>
+    <w:p>
+      <w:pPr>
+        <w:pStyle w:val="Normal"/>
+        <w:rPr/>
+      </w:pPr>
+      <w:r>
+        <w:rPr/>
+        <w:drawing>
+          <wp:anchor behindDoc="0" distT="0" distB="0" distL="0" distR="0" simplePos="0" locked="0" layoutInCell="1" allowOverlap="1" relativeHeight="2">
+            <wp:simplePos x="0" y="0"/>
+            <wp:positionH relativeFrom="column">
+              <wp:align>center</wp:align>
+            </wp:positionH>
+            <wp:positionV relativeFrom="paragraph">
+              <wp:posOffset>635</wp:posOffset>
+            </wp:positionV>
+            <wp:extent cx="2879725" cy="1738630"/>
+            <wp:effectExtent l="0" t="0" r="0" b="0"/>
+            <wp:wrapSquare wrapText="largest"/>
+            <wp:docPr id="11" name="Figura1" descr=""/>
+            <wp:cNvGraphicFramePr>
+              <a:graphicFrameLocks xmlns:a="http://schemas.openxmlformats.org/drawingml/2006/main" noChangeAspect="1"/>
+            </wp:cNvGraphicFramePr>
+            <a:graphic xmlns:a="http://schemas.openxmlformats.org/drawingml/2006/main">
+              <a:graphicData uri="http://schemas.openxmlformats.org/drawingml/2006/picture">
+                <pic:pic xmlns:pic="http://schemas.openxmlformats.org/drawingml/2006/picture">
+                  <pic:nvPicPr>
+                    <pic:cNvPr id="11" name="Figura1" descr=""/>
+                    <pic:cNvPicPr>
+                      <a:picLocks noChangeAspect="1" noChangeArrowheads="1"/>
+                    </pic:cNvPicPr>
+                  </pic:nvPicPr>
+                  <pic:blipFill>
+                    <a:blip r:embed="rId12"/>
+                    <a:srcRect l="-220" t="14772" r="4818" b="3661"/>
+                    <a:stretch>
+                      <a:fillRect/>
+                    </a:stretch>
+                  </pic:blipFill>
+                  <pic:spPr bwMode="auto">
+                    <a:xfrm>
+                      <a:off x="0" y="0"/>
+                      <a:ext cx="2879725" cy="1738630"/>
+                    </a:xfrm>
+                    <a:prstGeom prst="rect">
+                      <a:avLst/>
+                    </a:prstGeom>
+                    <a:ln w="635">
+                      <a:solidFill>
+                        <a:srgbClr val="000000"/>
+                      </a:solidFill>
+                    </a:ln>
+                  </pic:spPr>
+                </pic:pic>
+              </a:graphicData>
+            </a:graphic>
+          </wp:anchor>
+        </w:drawing>
+      </w:r>
+    </w:p>
+    <w:p>
+      <w:pPr>
+        <w:pStyle w:val="Normal"/>
+        <w:rPr/>
+      </w:pPr>
+      <w:r>
+        <w:rPr/>
+      </w:r>
+    </w:p>
+    <w:p>
+      <w:pPr>
+        <w:pStyle w:val="Normal"/>
+        <w:rPr/>
+      </w:pPr>
+      <w:r>
+        <w:rPr/>
+      </w:r>
+    </w:p>
+    <w:p>
+      <w:pPr>
+        <w:pStyle w:val="Normal"/>
+        <w:rPr/>
+      </w:pPr>
+      <w:r>
+        <w:rPr/>
+      </w:r>
+    </w:p>
+    <w:p>
+      <w:pPr>
+        <w:pStyle w:val="Normal"/>
+        <w:rPr/>
+      </w:pPr>
+      <w:r>
+        <w:rPr/>
+      </w:r>
+    </w:p>
+    <w:p>
+      <w:pPr>
+        <w:pStyle w:val="Normal"/>
+        <w:rPr/>
+      </w:pPr>
+      <w:r>
+        <w:rPr/>
+        <w:tab/>
+        <w:tab/>
+        <w:tab/>
+        <w:tab/>
+        <w:tab/>
+        <w:tab/>
+        <w:tab/>
+        <w:tab/>
+        <w:tab/>
+      </w:r>
+    </w:p>
+    <w:p>
+      <w:pPr>
+        <w:pStyle w:val="Caption"/>
+        <w:jc w:val="center"/>
+        <w:rPr/>
+      </w:pPr>
+      <w:r>
+        <w:rPr>
+          <w:b/>
+        </w:rPr>
+        <w:t xml:space="preserve">Figura </w:t>
+      </w:r>
+      <w:r>
+        <w:rPr>
+          <w:b/>
+        </w:rPr>
+        <w:fldChar w:fldCharType="begin"/>
+      </w:r>
+      <w:r>
+        <w:instrText> SEQ Figura \* ARABIC </w:instrText>
+      </w:r>
+      <w:r>
+        <w:fldChar w:fldCharType="separate"/>
+      </w:r>
+      <w:r>
+        <w:t>11</w:t>
+      </w:r>
+      <w:r>
+        <w:fldChar w:fldCharType="end"/>
+      </w:r>
+      <w:r>
+        <w:rPr/>
+        <w:t xml:space="preserve"> – Serie temporal após preparação dos dados</w:t>
+      </w:r>
+    </w:p>
+    <w:p>
+      <w:pPr>
+        <w:pStyle w:val="Normal"/>
+        <w:rPr/>
+      </w:pPr>
+      <w:r>
+        <w:rPr/>
+      </w:r>
+    </w:p>
+    <w:p>
+      <w:pPr>
+        <w:pStyle w:val="Normal"/>
+        <w:rPr/>
+      </w:pPr>
+      <w:r>
+        <w:rPr/>
+        <w:t xml:space="preserve">Na construção da rede neural, definimos os valores da camada de entrada, a quantidade de nós na camada oculta, assim como os valores na camada de saída. Nesse caso foram escolhidos 4 valores de entrada, correspondendo ao valor do mês anterior, o segundo mês anterior, o quarto e o décimo segundo, caracterizando valores anuais, trimestrais e de dois meses prévios. Os nós da camada oculta devem ser suficientes para modelar o fenômeno, nem muitos que ocasionem um </w:t>
+      </w:r>
+      <w:r>
+        <w:rPr>
+          <w:i/>
+          <w:iCs/>
+        </w:rPr>
+        <w:t xml:space="preserve">overfitting, </w:t>
+      </w:r>
+      <w:r>
+        <w:rPr>
+          <w:i w:val="false"/>
+          <w:iCs w:val="false"/>
+        </w:rPr>
+        <w:t>nem poucos que percam peculiaridades da série. A seguinte tabela apresenta o padrão de escolha de valores de entrada e o correspondente de saída.</w:t>
+      </w:r>
+    </w:p>
+    <w:p>
+      <w:pPr>
+        <w:pStyle w:val="Normal"/>
+        <w:rPr/>
+      </w:pPr>
+      <w:r>
+        <w:rPr/>
+        <w:object>
+          <v:shape id="ole_rId13" style="width:390.05pt;height:91.3pt" o:ole="">
+            <v:imagedata r:id="rId14" o:title=""/>
+          </v:shape>
+          <o:OLEObject Type="Embed" ProgID="Excel.Sheet.12" ShapeID="ole_rId13" DrawAspect="Content" ObjectID="_1285417356" r:id="rId13"/>
+        </w:object>
+      </w:r>
+    </w:p>
+    <w:p>
+      <w:pPr>
+        <w:pStyle w:val="Normal"/>
+        <w:rPr/>
+      </w:pPr>
+      <w:r>
+        <w:rPr/>
+      </w:r>
+    </w:p>
+    <w:p>
+      <w:pPr>
+        <w:pStyle w:val="Normal"/>
+        <w:spacing w:lineRule="atLeast" w:line="300"/>
+        <w:ind w:left="0" w:right="0" w:hanging="0"/>
+        <w:rPr>
+          <w:rFonts w:ascii="Arial" w:hAnsi="Arial" w:eastAsia="Calibri" w:cs="Tahoma"/>
+          <w:color w:val="00000A"/>
+          <w:sz w:val="22"/>
+          <w:szCs w:val="22"/>
+          <w:lang w:val="pt-BR" w:eastAsia="en-US" w:bidi="ar-SA"/>
+        </w:rPr>
+      </w:pPr>
+      <w:r>
+        <w:rPr>
+          <w:rFonts w:eastAsia="Calibri" w:cs="Tahoma"/>
+          <w:b w:val="false"/>
+          <w:i w:val="false"/>
+          <w:caps w:val="false"/>
+          <w:smallCaps w:val="false"/>
+          <w:color w:val="00000A"/>
+          <w:spacing w:val="0"/>
+          <w:sz w:val="22"/>
+          <w:szCs w:val="22"/>
+          <w:lang w:val="pt-BR" w:eastAsia="en-US" w:bidi="ar-SA"/>
+        </w:rPr>
+        <w:tab/>
+        <w:t xml:space="preserve">A aprendizagem na rede é feita a partir de uma seleção de amostras, chamadas de treino e teste. Para esse estudo temos um total de 107 padrões dos quais vamos selecionar 95 para o treinamento 12 de teste. Serão usados 8 nós ou neurônios em uma camada oculta. Esse valor foi o melhor encontrado depois de testar de 3 a 10 nós. Os argumentos principais da função </w:t>
+      </w:r>
+      <w:r>
+        <w:rPr>
+          <w:rFonts w:eastAsia="Calibri" w:cs="Tahoma"/>
+          <w:b w:val="false"/>
+          <w:i/>
+          <w:iCs/>
+          <w:caps w:val="false"/>
+          <w:smallCaps w:val="false"/>
+          <w:color w:val="00000A"/>
+          <w:spacing w:val="0"/>
+          <w:sz w:val="22"/>
+          <w:szCs w:val="22"/>
+          <w:lang w:val="pt-BR" w:eastAsia="en-US" w:bidi="ar-SA"/>
+        </w:rPr>
+        <w:t>neuralnet</w:t>
+      </w:r>
+      <w:r>
+        <w:rPr>
+          <w:rFonts w:eastAsia="Calibri" w:cs="Tahoma"/>
+          <w:b w:val="false"/>
+          <w:i w:val="false"/>
+          <w:iCs w:val="false"/>
+          <w:caps w:val="false"/>
+          <w:smallCaps w:val="false"/>
+          <w:color w:val="00000A"/>
+          <w:spacing w:val="0"/>
+          <w:sz w:val="22"/>
+          <w:szCs w:val="22"/>
+          <w:lang w:val="pt-BR" w:eastAsia="en-US" w:bidi="ar-SA"/>
+        </w:rPr>
+        <w:t xml:space="preserve"> são a fórmula  usada (Y ~ X1 + X2 + X3 + X4), os dados de entrada e os nós da camada oculta (8). A rede formada e o treinamento com os valores e pesos finais é apresentada na seguinte figura.</w:t>
+      </w:r>
+    </w:p>
+    <w:p>
+      <w:pPr>
+        <w:pStyle w:val="Normal"/>
+        <w:spacing w:lineRule="atLeast" w:line="300"/>
+        <w:ind w:left="0" w:right="0" w:hanging="0"/>
+        <w:rPr>
+          <w:b w:val="false"/>
+          <w:b w:val="false"/>
+          <w:i w:val="false"/>
+          <w:i w:val="false"/>
+          <w:iCs w:val="false"/>
+          <w:caps w:val="false"/>
+          <w:smallCaps w:val="false"/>
+          <w:spacing w:val="0"/>
+        </w:rPr>
+      </w:pPr>
+      <w:r>
+        <w:rPr>
+          <w:b w:val="false"/>
+          <w:i w:val="false"/>
+          <w:iCs w:val="false"/>
+          <w:caps w:val="false"/>
+          <w:smallCaps w:val="false"/>
+          <w:spacing w:val="0"/>
+        </w:rPr>
+      </w:r>
+    </w:p>
+    <w:p>
+      <w:pPr>
+        <w:pStyle w:val="Normal"/>
+        <w:spacing w:lineRule="atLeast" w:line="300"/>
+        <w:ind w:left="0" w:right="0" w:hanging="0"/>
+        <w:rPr>
+          <w:b w:val="false"/>
+          <w:b w:val="false"/>
+          <w:i w:val="false"/>
+          <w:i w:val="false"/>
+          <w:iCs w:val="false"/>
+          <w:caps w:val="false"/>
+          <w:smallCaps w:val="false"/>
+          <w:spacing w:val="0"/>
+        </w:rPr>
+      </w:pPr>
+      <w:r>
+        <w:rPr>
+          <w:b w:val="false"/>
+          <w:i w:val="false"/>
+          <w:iCs w:val="false"/>
+          <w:caps w:val="false"/>
+          <w:smallCaps w:val="false"/>
+          <w:spacing w:val="0"/>
+        </w:rPr>
+        <w:drawing>
+          <wp:anchor behindDoc="0" distT="0" distB="0" distL="0" distR="0" simplePos="0" locked="0" layoutInCell="1" allowOverlap="1" relativeHeight="3">
+            <wp:simplePos x="0" y="0"/>
+            <wp:positionH relativeFrom="column">
+              <wp:align>center</wp:align>
+            </wp:positionH>
+            <wp:positionV relativeFrom="paragraph">
+              <wp:posOffset>635</wp:posOffset>
+            </wp:positionV>
+            <wp:extent cx="2879725" cy="2300605"/>
+            <wp:effectExtent l="0" t="0" r="0" b="0"/>
+            <wp:wrapSquare wrapText="largest"/>
+            <wp:docPr id="12" name="Figura3" descr=""/>
+            <wp:cNvGraphicFramePr>
+              <a:graphicFrameLocks xmlns:a="http://schemas.openxmlformats.org/drawingml/2006/main" noChangeAspect="1"/>
+            </wp:cNvGraphicFramePr>
+            <a:graphic xmlns:a="http://schemas.openxmlformats.org/drawingml/2006/main">
+              <a:graphicData uri="http://schemas.openxmlformats.org/drawingml/2006/picture">
+                <pic:pic xmlns:pic="http://schemas.openxmlformats.org/drawingml/2006/picture">
+                  <pic:nvPicPr>
+                    <pic:cNvPr id="12" name="Figura3" descr=""/>
+                    <pic:cNvPicPr>
+                      <a:picLocks noChangeAspect="1" noChangeArrowheads="1"/>
+                    </pic:cNvPicPr>
+                  </pic:nvPicPr>
+                  <pic:blipFill>
+                    <a:blip r:embed="rId15"/>
+                    <a:srcRect l="4853" t="-220" r="4853" b="-220"/>
+                    <a:stretch>
+                      <a:fillRect/>
+                    </a:stretch>
+                  </pic:blipFill>
+                  <pic:spPr bwMode="auto">
+                    <a:xfrm>
+                      <a:off x="0" y="0"/>
+                      <a:ext cx="2879725" cy="2300605"/>
+                    </a:xfrm>
+                    <a:prstGeom prst="rect">
+                      <a:avLst/>
+                    </a:prstGeom>
+                    <a:ln w="635">
+                      <a:solidFill>
+                        <a:srgbClr val="000000"/>
+                      </a:solidFill>
+                    </a:ln>
+                  </pic:spPr>
+                </pic:pic>
+              </a:graphicData>
+            </a:graphic>
+          </wp:anchor>
+        </w:drawing>
+      </w:r>
+    </w:p>
+    <w:p>
+      <w:pPr>
+        <w:pStyle w:val="Normal"/>
+        <w:spacing w:lineRule="atLeast" w:line="300"/>
+        <w:ind w:left="0" w:right="0" w:hanging="0"/>
+        <w:rPr>
+          <w:b w:val="false"/>
+          <w:b w:val="false"/>
+          <w:i w:val="false"/>
+          <w:i w:val="false"/>
+          <w:iCs w:val="false"/>
+          <w:caps w:val="false"/>
+          <w:smallCaps w:val="false"/>
+          <w:spacing w:val="0"/>
+        </w:rPr>
+      </w:pPr>
+      <w:r>
+        <w:rPr>
+          <w:b w:val="false"/>
+          <w:i w:val="false"/>
+          <w:iCs w:val="false"/>
+          <w:caps w:val="false"/>
+          <w:smallCaps w:val="false"/>
+          <w:spacing w:val="0"/>
+        </w:rPr>
+      </w:r>
+    </w:p>
+    <w:p>
+      <w:pPr>
+        <w:pStyle w:val="Normal"/>
+        <w:spacing w:lineRule="atLeast" w:line="300"/>
+        <w:ind w:left="0" w:right="0" w:hanging="0"/>
+        <w:rPr>
+          <w:b w:val="false"/>
+          <w:b w:val="false"/>
+          <w:i w:val="false"/>
+          <w:i w:val="false"/>
+          <w:iCs w:val="false"/>
+          <w:caps w:val="false"/>
+          <w:smallCaps w:val="false"/>
+          <w:spacing w:val="0"/>
+        </w:rPr>
+      </w:pPr>
+      <w:r>
+        <w:rPr>
+          <w:b w:val="false"/>
+          <w:i w:val="false"/>
+          <w:iCs w:val="false"/>
+          <w:caps w:val="false"/>
+          <w:smallCaps w:val="false"/>
+          <w:spacing w:val="0"/>
+        </w:rPr>
+      </w:r>
+    </w:p>
+    <w:p>
+      <w:pPr>
+        <w:pStyle w:val="Normal"/>
+        <w:rPr/>
+      </w:pPr>
+      <w:r>
+        <w:rPr/>
+      </w:r>
+    </w:p>
+    <w:p>
+      <w:pPr>
+        <w:pStyle w:val="Normal"/>
+        <w:rPr/>
+      </w:pPr>
+      <w:r>
+        <w:rPr/>
+      </w:r>
+    </w:p>
+    <w:p>
+      <w:pPr>
+        <w:pStyle w:val="Normal"/>
+        <w:rPr/>
+      </w:pPr>
+      <w:r>
+        <w:rPr/>
+      </w:r>
+    </w:p>
+    <w:p>
+      <w:pPr>
+        <w:pStyle w:val="Normal"/>
+        <w:rPr/>
+      </w:pPr>
+      <w:r>
+        <w:rPr/>
+      </w:r>
+    </w:p>
+    <w:p>
+      <w:pPr>
+        <w:pStyle w:val="Normal"/>
+        <w:rPr/>
+      </w:pPr>
+      <w:r>
+        <w:rPr/>
+      </w:r>
+    </w:p>
+    <w:p>
+      <w:pPr>
+        <w:pStyle w:val="Caption"/>
+        <w:jc w:val="center"/>
+        <w:rPr/>
+      </w:pPr>
+      <w:r>
+        <w:rPr>
+          <w:b/>
+        </w:rPr>
+        <w:t xml:space="preserve">Figura </w:t>
+      </w:r>
+      <w:r>
+        <w:rPr>
+          <w:b/>
+        </w:rPr>
+        <w:fldChar w:fldCharType="begin"/>
+      </w:r>
+      <w:r>
+        <w:instrText> SEQ Figura \* ARABIC </w:instrText>
+      </w:r>
+      <w:r>
+        <w:fldChar w:fldCharType="separate"/>
+      </w:r>
+      <w:r>
+        <w:t>12</w:t>
+      </w:r>
+      <w:r>
+        <w:fldChar w:fldCharType="end"/>
+      </w:r>
+      <w:r>
+        <w:rPr/>
+        <w:t xml:space="preserve"> – Rede neural com valores e pesos finais</w:t>
+      </w:r>
+    </w:p>
+    <w:p>
+      <w:pPr>
+        <w:pStyle w:val="Normal"/>
+        <w:jc w:val="center"/>
+        <w:rPr/>
+      </w:pPr>
+      <w:r>
+        <w:rPr/>
+      </w:r>
+    </w:p>
+    <w:p>
+      <w:pPr>
+        <w:pStyle w:val="Normal"/>
+        <w:rPr/>
+      </w:pPr>
+      <w:r>
+        <w:rPr/>
+        <w:t xml:space="preserve">Após o cálculo da rede, são feitas duas previsões de valores chamadas </w:t>
+      </w:r>
+      <w:r>
+        <w:rPr>
+          <w:i/>
+          <w:iCs/>
+        </w:rPr>
+        <w:t xml:space="preserve">in-sample </w:t>
+      </w:r>
+      <w:r>
+        <w:rPr>
+          <w:i w:val="false"/>
+          <w:iCs w:val="false"/>
+        </w:rPr>
+        <w:t>e</w:t>
+      </w:r>
+      <w:r>
+        <w:rPr>
+          <w:i/>
+          <w:iCs/>
+        </w:rPr>
+        <w:t xml:space="preserve"> out-sample. </w:t>
+      </w:r>
+      <w:r>
+        <w:rPr>
+          <w:i w:val="false"/>
+          <w:iCs w:val="false"/>
+        </w:rPr>
+        <w:t>A primeira usando</w:t>
+      </w:r>
+      <w:r>
+        <w:rPr/>
+        <w:t xml:space="preserve"> os valores do treinamento e a segunda sobre os valores de teste, previamente separados. As previsões servem para saber a precisão que a rede atinge. Finalmente é feita uma previsão um passo à frente sobre valores fora do intervalo da amostra. Nesse caso prevemos 12 valores para o ano de 2012 que são apresentados como uma linha vermelha, enquanto os valores reais da varável são representados por círculos cheios. Foram incluídos os valores de precisão MAD e MAPE.</w:t>
+      </w:r>
+    </w:p>
+    <w:p>
+      <w:pPr>
+        <w:pStyle w:val="Caption"/>
+        <w:jc w:val="center"/>
+        <w:rPr>
+          <w:b/>
+          <w:b/>
+        </w:rPr>
+      </w:pPr>
+      <w:r>
+        <w:rPr>
+          <w:b/>
+        </w:rPr>
+        <w:drawing>
+          <wp:anchor behindDoc="0" distT="0" distB="0" distL="0" distR="0" simplePos="0" locked="0" layoutInCell="1" allowOverlap="1" relativeHeight="4">
+            <wp:simplePos x="0" y="0"/>
+            <wp:positionH relativeFrom="column">
+              <wp:align>center</wp:align>
+            </wp:positionH>
+            <wp:positionV relativeFrom="paragraph">
+              <wp:posOffset>107950</wp:posOffset>
+            </wp:positionV>
+            <wp:extent cx="2879725" cy="1943735"/>
+            <wp:effectExtent l="0" t="0" r="0" b="0"/>
+            <wp:wrapSquare wrapText="largest"/>
+            <wp:docPr id="13" name="Figura4" descr=""/>
+            <wp:cNvGraphicFramePr>
+              <a:graphicFrameLocks xmlns:a="http://schemas.openxmlformats.org/drawingml/2006/main" noChangeAspect="1"/>
+            </wp:cNvGraphicFramePr>
+            <a:graphic xmlns:a="http://schemas.openxmlformats.org/drawingml/2006/main">
+              <a:graphicData uri="http://schemas.openxmlformats.org/drawingml/2006/picture">
+                <pic:pic xmlns:pic="http://schemas.openxmlformats.org/drawingml/2006/picture">
+                  <pic:nvPicPr>
+                    <pic:cNvPr id="13" name="Figura4" descr=""/>
+                    <pic:cNvPicPr>
+                      <a:picLocks noChangeAspect="1" noChangeArrowheads="1"/>
+                    </pic:cNvPicPr>
+                  </pic:nvPicPr>
+                  <pic:blipFill>
+                    <a:blip r:embed="rId16"/>
+                    <a:srcRect l="-157" t="9858" r="4853" b="-220"/>
+                    <a:stretch>
+                      <a:fillRect/>
+                    </a:stretch>
+                  </pic:blipFill>
+                  <pic:spPr bwMode="auto">
+                    <a:xfrm>
+                      <a:off x="0" y="0"/>
+                      <a:ext cx="2879725" cy="1943735"/>
+                    </a:xfrm>
+                    <a:prstGeom prst="rect">
+                      <a:avLst/>
+                    </a:prstGeom>
+                    <a:ln w="635">
+                      <a:solidFill>
+                        <a:srgbClr val="000000"/>
+                      </a:solidFill>
+                    </a:ln>
+                  </pic:spPr>
+                </pic:pic>
+              </a:graphicData>
+            </a:graphic>
+          </wp:anchor>
+        </w:drawing>
+      </w:r>
+    </w:p>
+    <w:p>
+      <w:pPr>
+        <w:pStyle w:val="Caption"/>
+        <w:jc w:val="center"/>
+        <w:rPr>
+          <w:b/>
+          <w:b/>
+        </w:rPr>
+      </w:pPr>
+      <w:r>
+        <w:rPr>
+          <w:b/>
+        </w:rPr>
+      </w:r>
+    </w:p>
+    <w:p>
+      <w:pPr>
+        <w:pStyle w:val="Caption"/>
+        <w:jc w:val="center"/>
+        <w:rPr>
+          <w:b/>
+          <w:b/>
+        </w:rPr>
+      </w:pPr>
+      <w:r>
+        <w:rPr>
+          <w:b/>
+        </w:rPr>
+      </w:r>
+    </w:p>
+    <w:p>
+      <w:pPr>
+        <w:pStyle w:val="Caption"/>
+        <w:jc w:val="center"/>
+        <w:rPr>
+          <w:b/>
+          <w:b/>
+        </w:rPr>
+      </w:pPr>
+      <w:r>
+        <w:rPr>
+          <w:b/>
+        </w:rPr>
+      </w:r>
+    </w:p>
+    <w:p>
+      <w:pPr>
+        <w:pStyle w:val="Caption"/>
+        <w:jc w:val="center"/>
+        <w:rPr>
+          <w:b/>
+          <w:b/>
+        </w:rPr>
+      </w:pPr>
+      <w:r>
+        <w:rPr>
+          <w:b/>
+        </w:rPr>
+      </w:r>
+    </w:p>
+    <w:p>
+      <w:pPr>
+        <w:pStyle w:val="Caption"/>
+        <w:jc w:val="center"/>
+        <w:rPr>
+          <w:b/>
+          <w:b/>
+        </w:rPr>
+      </w:pPr>
+      <w:r>
+        <w:rPr>
+          <w:b/>
+        </w:rPr>
+      </w:r>
+    </w:p>
+    <w:p>
+      <w:pPr>
+        <w:pStyle w:val="Caption"/>
+        <w:jc w:val="center"/>
+        <w:rPr>
+          <w:b/>
+          <w:b/>
+        </w:rPr>
+      </w:pPr>
+      <w:r>
+        <w:rPr>
+          <w:b/>
+        </w:rPr>
+      </w:r>
+    </w:p>
+    <w:p>
+      <w:pPr>
+        <w:pStyle w:val="Caption"/>
+        <w:jc w:val="center"/>
+        <w:rPr>
+          <w:b/>
+          <w:b/>
+        </w:rPr>
+      </w:pPr>
+      <w:r>
+        <w:rPr>
+          <w:b/>
+        </w:rPr>
+      </w:r>
+    </w:p>
+    <w:p>
+      <w:pPr>
+        <w:pStyle w:val="Caption"/>
+        <w:jc w:val="center"/>
+        <w:rPr>
+          <w:b/>
+          <w:b/>
+        </w:rPr>
+      </w:pPr>
+      <w:r>
+        <w:rPr>
+          <w:b/>
+        </w:rPr>
+      </w:r>
+    </w:p>
+    <w:p>
+      <w:pPr>
+        <w:pStyle w:val="Caption"/>
+        <w:jc w:val="center"/>
+        <w:rPr>
+          <w:b/>
+          <w:b/>
+        </w:rPr>
+      </w:pPr>
+      <w:r>
+        <w:rPr>
+          <w:b/>
+        </w:rPr>
+      </w:r>
+    </w:p>
+    <w:p>
+      <w:pPr>
+        <w:pStyle w:val="Caption"/>
+        <w:jc w:val="center"/>
+        <w:rPr>
+          <w:b/>
+          <w:b/>
+        </w:rPr>
+      </w:pPr>
+      <w:r>
+        <w:rPr>
+          <w:b/>
+        </w:rPr>
+      </w:r>
+    </w:p>
+    <w:p>
+      <w:pPr>
+        <w:pStyle w:val="Caption"/>
         <w:widowControl/>
-        <w:overflowPunct w:val="false"/>
+        <w:overflowPunct w:val="true"/>
         <w:bidi w:val="0"/>
         <w:spacing w:lineRule="auto" w:line="360" w:before="0" w:after="0"/>
         <w:ind w:left="0" w:right="0" w:hanging="0"/>
         <w:jc w:val="center"/>
-        <w:rPr>
-          <w:rFonts w:ascii="Arial" w:hAnsi="Arial" w:eastAsia="Times New Roman" w:cs="Arial"/>
-          <w:color w:val="00000A"/>
-          <w:lang w:val="pt-BR" w:eastAsia="en-US" w:bidi="ar-SA"/>
-        </w:rPr>
+        <w:rPr/>
       </w:pPr>
       <w:r>
         <w:rPr>
@@ -5260,56 +5610,14 @@
           <w:color w:val="00000A"/>
           <w:lang w:val="pt-BR" w:eastAsia="en-US" w:bidi="ar-SA"/>
         </w:rPr>
-      </w:r>
-    </w:p>
-    <w:p>
-      <w:pPr>
-        <w:pStyle w:val="Caption"/>
-        <w:widowControl/>
-        <w:overflowPunct w:val="false"/>
-        <w:bidi w:val="0"/>
-        <w:spacing w:lineRule="auto" w:line="360" w:before="0" w:after="0"/>
-        <w:ind w:left="0" w:right="0" w:hanging="0"/>
-        <w:jc w:val="center"/>
-        <w:rPr>
-          <w:rFonts w:ascii="Arial" w:hAnsi="Arial" w:eastAsia="Times New Roman" w:cs="Arial"/>
-          <w:color w:val="00000A"/>
-          <w:lang w:val="pt-BR" w:eastAsia="en-US" w:bidi="ar-SA"/>
-        </w:rPr>
-      </w:pPr>
+        <w:t xml:space="preserve">Figura </w:t>
+      </w:r>
       <w:r>
         <w:rPr>
           <w:rFonts w:eastAsia="Times New Roman" w:cs="Arial"/>
           <w:color w:val="00000A"/>
           <w:lang w:val="pt-BR" w:eastAsia="en-US" w:bidi="ar-SA"/>
         </w:rPr>
-      </w:r>
-    </w:p>
-    <w:p>
-      <w:pPr>
-        <w:pStyle w:val="Caption"/>
-        <w:widowControl/>
-        <w:overflowPunct w:val="false"/>
-        <w:bidi w:val="0"/>
-        <w:spacing w:lineRule="auto" w:line="360" w:before="0" w:after="0"/>
-        <w:ind w:left="0" w:right="0" w:hanging="0"/>
-        <w:jc w:val="center"/>
-        <w:rPr/>
-      </w:pPr>
-      <w:r>
-        <w:rPr>
-          <w:rFonts w:eastAsia="Times New Roman" w:cs="Arial"/>
-          <w:color w:val="00000A"/>
-          <w:lang w:val="pt-BR" w:eastAsia="en-US" w:bidi="ar-SA"/>
-        </w:rPr>
-        <w:t xml:space="preserve">Figura </w:t>
-      </w:r>
-      <w:r>
-        <w:rPr>
-          <w:rFonts w:eastAsia="Times New Roman" w:cs="Arial"/>
-          <w:color w:val="00000A"/>
-          <w:lang w:val="pt-BR" w:eastAsia="en-US" w:bidi="ar-SA"/>
-        </w:rPr>
         <w:fldChar w:fldCharType="begin"/>
       </w:r>
       <w:r>
@@ -5319,7 +5627,7 @@
         <w:fldChar w:fldCharType="separate"/>
       </w:r>
       <w:r>
-        <w:t>10</w:t>
+        <w:t>13</w:t>
       </w:r>
       <w:r>
         <w:fldChar w:fldCharType="end"/>
@@ -5468,7 +5776,7 @@
         </w:rPr>
         <w:t xml:space="preserve">C. C. Holt (1957) Forecasting seasonals and trends by exponentially weighted moving averages, ONR Research Memorandum, Carnegie Institute of Technology 52. (reprint at </w:t>
       </w:r>
-      <w:hyperlink r:id="rId13">
+      <w:hyperlink r:id="rId17">
         <w:r>
           <w:rPr>
             <w:rStyle w:val="LinkdaInternet"/>
@@ -5513,139 +5821,6 @@
     </w:p>
     <w:p>
       <w:pPr>
-        <w:pStyle w:val="Normal"/>
-        <w:spacing w:before="0" w:after="0"/>
-        <w:rPr/>
-      </w:pPr>
-      <w:r>
-        <w:rPr>
-          <w:rFonts w:cs="Arial"/>
-        </w:rPr>
-        <w:t xml:space="preserve">Ao final do trabalho, todas as referências citadas deverão ser ordenadas alfabeticamente de acordo com o sobrenome do primeiro autor, </w:t>
-      </w:r>
-      <w:r>
-        <w:rPr/>
-        <w:t xml:space="preserve">com fonte </w:t>
-      </w:r>
-      <w:r>
-        <w:rPr>
-          <w:i/>
-        </w:rPr>
-        <w:t>Arial</w:t>
-      </w:r>
-      <w:r>
-        <w:rPr/>
-        <w:t>, tamanho 9, espaçamento simples (Use estilo Citação). Veja o exemplo:</w:t>
-      </w:r>
-    </w:p>
-    <w:p>
-      <w:pPr>
-        <w:pStyle w:val="Normal"/>
-        <w:spacing w:before="0" w:after="0"/>
-        <w:rPr/>
-      </w:pPr>
-      <w:r>
-        <w:rPr/>
-      </w:r>
-    </w:p>
-    <w:p>
-      <w:pPr>
-        <w:pStyle w:val="Quote"/>
-        <w:jc w:val="both"/>
-        <w:rPr/>
-      </w:pPr>
-      <w:r>
-        <w:rPr/>
-        <w:t xml:space="preserve">SOBRENOME, Nome. </w:t>
-      </w:r>
-      <w:r>
-        <w:rPr>
-          <w:b/>
-        </w:rPr>
-        <w:t>Título:</w:t>
-      </w:r>
-      <w:r>
-        <w:rPr/>
-        <w:t xml:space="preserve"> subtítulo (se houver sem negrito). Edição (se houver). Local de publicação: Editora, data de publicação da obra.</w:t>
-      </w:r>
-    </w:p>
-    <w:p>
-      <w:pPr>
-        <w:pStyle w:val="Normal"/>
-        <w:rPr/>
-      </w:pPr>
-      <w:r>
-        <w:rPr/>
-      </w:r>
-    </w:p>
-    <w:p>
-      <w:pPr>
-        <w:pStyle w:val="Normal"/>
-        <w:spacing w:before="0" w:after="0"/>
-        <w:rPr/>
-      </w:pPr>
-      <w:r>
-        <w:rPr>
-          <w:rFonts w:cs="Arial"/>
-        </w:rPr>
-        <w:t>As referências citadas no texto devem conter o sobrenome do(s) autor(es), seguido pelo ano da publicação.  A título de exemplificação são apresentadas as normas de citação indireta de acordo com as normas da ABNT: a) N</w:t>
-      </w:r>
-      <w:r>
-        <w:rPr>
-          <w:rFonts w:cs="Arial"/>
-          <w:color w:val="000000"/>
-          <w:highlight w:val="white"/>
-        </w:rPr>
-        <w:t>ome do(s) autor(es) aparece(m) ao final da citação</w:t>
-      </w:r>
-      <w:r>
-        <w:rPr>
-          <w:rFonts w:cs="Arial"/>
-        </w:rPr>
-        <w:t xml:space="preserve"> (Ex.: DACHS e SANTOS, 2006; NERI, 2007; </w:t>
-      </w:r>
-      <w:r>
-        <w:rPr>
-          <w:rFonts w:cs="Arial"/>
-          <w:color w:val="000000"/>
-          <w:highlight w:val="white"/>
-        </w:rPr>
-        <w:t>BLAZER</w:t>
-      </w:r>
-      <w:r>
-        <w:rPr>
-          <w:rFonts w:cs="Arial"/>
-        </w:rPr>
-        <w:t>, 2008); b) No caso do a</w:t>
-      </w:r>
-      <w:r>
-        <w:rPr>
-          <w:rFonts w:cs="Arial"/>
-          <w:color w:val="000000"/>
-          <w:highlight w:val="white"/>
-        </w:rPr>
-        <w:t>utor ser parte integrante do texto (Ex.:</w:t>
-      </w:r>
-      <w:r>
-        <w:rPr>
-          <w:rFonts w:cs="Arial"/>
-        </w:rPr>
-        <w:t xml:space="preserve"> Dachs e Santos (2006) verificaram que ....)</w:t>
-      </w:r>
-    </w:p>
-    <w:p>
-      <w:pPr>
-        <w:pStyle w:val="Normal"/>
-        <w:spacing w:before="0" w:after="0"/>
-        <w:rPr/>
-      </w:pPr>
-      <w:r>
-        <w:rPr/>
-        <w:t>Todas as referências devem ser apresentadas de modo adequado respeitando as normas da ABNT. A veracidade das informações contidas na listagem de referências é de responsabilidade exclusiva do(s) autor(es).</w:t>
-      </w:r>
-    </w:p>
-    <w:p>
-      <w:pPr>
         <w:pStyle w:val="Ttulo2"/>
         <w:ind w:left="0" w:right="0" w:firstLine="567"/>
         <w:rPr/>
@@ -6136,8 +6311,8 @@
       </w:r>
     </w:p>
     <w:sectPr>
-      <w:headerReference w:type="default" r:id="rId14"/>
-      <w:footerReference w:type="default" r:id="rId15"/>
+      <w:headerReference w:type="default" r:id="rId18"/>
+      <w:footerReference w:type="default" r:id="rId19"/>
       <w:footnotePr>
         <w:numFmt w:val="decimal"/>
       </w:footnotePr>
@@ -6172,7 +6347,7 @@
       <w:fldChar w:fldCharType="separate"/>
     </w:r>
     <w:r>
-      <w:t>13</w:t>
+      <w:t>3</w:t>
     </w:r>
     <w:r>
       <w:fldChar w:fldCharType="end"/>
@@ -6293,7 +6468,7 @@
         <wp:inline distT="0" distB="0" distL="0" distR="0">
           <wp:extent cx="5725160" cy="682625"/>
           <wp:effectExtent l="0" t="0" r="0" b="0"/>
-          <wp:docPr id="10" name="Figura2" descr=""/>
+          <wp:docPr id="14" name="Figura2" descr=""/>
           <wp:cNvGraphicFramePr>
             <a:graphicFrameLocks xmlns:a="http://schemas.openxmlformats.org/drawingml/2006/main" noChangeAspect="1"/>
           </wp:cNvGraphicFramePr>
@@ -6301,7 +6476,7 @@
             <a:graphicData uri="http://schemas.openxmlformats.org/drawingml/2006/picture">
               <pic:pic xmlns:pic="http://schemas.openxmlformats.org/drawingml/2006/picture">
                 <pic:nvPicPr>
-                  <pic:cNvPr id="10" name="Figura2" descr=""/>
+                  <pic:cNvPr id="14" name="Figura2" descr=""/>
                   <pic:cNvPicPr>
                     <a:picLocks noChangeAspect="1" noChangeArrowheads="1"/>
                   </pic:cNvPicPr>
@@ -6370,7 +6545,7 @@
     <w:qFormat/>
     <w:pPr>
       <w:widowControl/>
-      <w:overflowPunct w:val="false"/>
+      <w:overflowPunct w:val="true"/>
       <w:bidi w:val="0"/>
       <w:spacing w:lineRule="auto" w:line="360" w:before="0" w:after="120"/>
       <w:ind w:left="0" w:right="0" w:firstLine="567"/>
@@ -6686,7 +6861,7 @@
     <w:qFormat/>
     <w:pPr>
       <w:widowControl w:val="false"/>
-      <w:overflowPunct w:val="false"/>
+      <w:overflowPunct w:val="true"/>
       <w:bidi w:val="0"/>
       <w:spacing w:lineRule="auto" w:line="240" w:before="0" w:after="0"/>
       <w:jc w:val="left"/>
@@ -6767,7 +6942,7 @@
     <w:qFormat/>
     <w:pPr>
       <w:widowControl/>
-      <w:overflowPunct w:val="false"/>
+      <w:overflowPunct w:val="true"/>
       <w:bidi w:val="0"/>
       <w:spacing w:lineRule="auto" w:line="240" w:before="0" w:after="0"/>
       <w:jc w:val="both"/>

</xml_diff>